<commit_message>
BFS-G: Implement complete BFS-G logic
</commit_message>
<xml_diff>
--- a/HW1_Report.docx
+++ b/HW1_Report.docx
@@ -581,7 +581,6 @@
         </w:rPr>
         <w:t>נתנסה בתכנות ב-</w:t>
       </w:r>
-      <w:proofErr w:type="spellStart"/>
       <w:r>
         <w:rPr>
           <w:sz w:val="18"/>
@@ -589,7 +588,6 @@
         </w:rPr>
         <w:t>python</w:t>
       </w:r>
-      <w:proofErr w:type="spellEnd"/>
       <w:r>
         <w:rPr>
           <w:sz w:val="18"/>
@@ -1670,25 +1668,7 @@
           <w:szCs w:val="18"/>
           <w:rtl/>
         </w:rPr>
-        <w:t xml:space="preserve">ריק ומורטי יצאו לעוד אחת מההרפתקאות שלהם והפעם ריק לקח את מורטי לסיור בבר </w:t>
-      </w:r>
-      <w:proofErr w:type="spellStart"/>
-      <w:r>
-        <w:rPr>
-          <w:sz w:val="18"/>
-          <w:szCs w:val="18"/>
-          <w:rtl/>
-        </w:rPr>
-        <w:t>הגאזורפאזור</w:t>
-      </w:r>
-      <w:proofErr w:type="spellEnd"/>
-      <w:r>
-        <w:rPr>
-          <w:sz w:val="18"/>
-          <w:szCs w:val="18"/>
-          <w:rtl/>
-        </w:rPr>
-        <w:t xml:space="preserve"> בכוכב הלכת </w:t>
+        <w:t xml:space="preserve">ריק ומורטי יצאו לעוד אחת מההרפתקאות שלהם והפעם ריק לקח את מורטי לסיור בבר הגאזורפאזור בכוכב הלכת </w:t>
       </w:r>
       <w:r>
         <w:rPr>
@@ -1713,25 +1693,7 @@
           <w:szCs w:val="18"/>
           <w:rtl/>
         </w:rPr>
-        <w:t xml:space="preserve">. לאחר שריק הופך למלפפון חמוץ ונקלע לקטטה עם יצור מזן </w:t>
-      </w:r>
-      <w:proofErr w:type="spellStart"/>
-      <w:r>
-        <w:rPr>
-          <w:sz w:val="18"/>
-          <w:szCs w:val="18"/>
-          <w:rtl/>
-        </w:rPr>
-        <w:t>בלארפ</w:t>
-      </w:r>
-      <w:proofErr w:type="spellEnd"/>
-      <w:r>
-        <w:rPr>
-          <w:sz w:val="18"/>
-          <w:szCs w:val="18"/>
-          <w:rtl/>
-        </w:rPr>
-        <w:t xml:space="preserve"> הם בורחים מחוץ לבר. ריק מתכוון להשתמש באקדח הפורטל שלו</w:t>
+        <w:t>. לאחר שריק הופך למלפפון חמוץ ונקלע לקטטה עם יצור מזן בלארפ הם בורחים מחוץ לבר. ריק מתכוון להשתמש באקדח הפורטל שלו</w:t>
       </w:r>
       <w:r>
         <w:rPr>
@@ -1784,47 +1746,13 @@
         </w:rPr>
         <w:t xml:space="preserve"> שנמצא בקצהו של האגם הקפוא, הבעיה היא שצריך לחצות את האגם. והוא מלא בחורים (</w:t>
       </w:r>
-      <w:proofErr w:type="spellStart"/>
-      <w:r>
-        <w:rPr>
-          <w:sz w:val="18"/>
-          <w:szCs w:val="18"/>
-        </w:rPr>
-        <w:t>Holes</w:t>
-      </w:r>
-      <w:proofErr w:type="spellEnd"/>
-      <w:r>
-        <w:rPr>
-          <w:sz w:val="18"/>
-          <w:szCs w:val="18"/>
-        </w:rPr>
-        <w:t xml:space="preserve">, </w:t>
-      </w:r>
-      <w:proofErr w:type="spellStart"/>
-      <w:r>
-        <w:rPr>
-          <w:sz w:val="18"/>
-          <w:szCs w:val="18"/>
-        </w:rPr>
-        <w:t>not</w:t>
-      </w:r>
-      <w:proofErr w:type="spellEnd"/>
-      <w:r>
-        <w:rPr>
-          <w:sz w:val="18"/>
-          <w:szCs w:val="18"/>
-        </w:rPr>
-        <w:t xml:space="preserve"> </w:t>
-      </w:r>
-      <w:proofErr w:type="spellStart"/>
-      <w:r>
-        <w:rPr>
-          <w:sz w:val="18"/>
-          <w:szCs w:val="18"/>
-        </w:rPr>
-        <w:t>Guys</w:t>
-      </w:r>
-      <w:proofErr w:type="spellEnd"/>
+      <w:r>
+        <w:rPr>
+          <w:sz w:val="18"/>
+          <w:szCs w:val="18"/>
+        </w:rPr>
+        <w:t>Holes, not Guys</w:t>
+      </w:r>
       <w:r>
         <w:rPr>
           <w:rFonts w:hint="cs"/>
@@ -2047,17 +1975,7 @@
             <w:szCs w:val="18"/>
             <w:rtl/>
           </w:rPr>
-          <w:t>הז</w:t>
-        </w:r>
-        <w:r>
-          <w:rPr>
-            <w:rStyle w:val="Hyperlink"/>
-            <w:rFonts w:hint="cs"/>
-            <w:sz w:val="18"/>
-            <w:szCs w:val="18"/>
-            <w:rtl/>
-          </w:rPr>
-          <w:t>ה</w:t>
+          <w:t>הזה</w:t>
         </w:r>
       </w:hyperlink>
       <w:r>
@@ -2238,7 +2156,6 @@
         </w:rPr>
         <w:t>D</w:t>
       </w:r>
-      <w:proofErr w:type="spellStart"/>
       <w:r>
         <w:rPr>
           <w:sz w:val="18"/>
@@ -2246,7 +2163,6 @@
         </w:rPr>
         <w:t>rive</w:t>
       </w:r>
-      <w:proofErr w:type="spellEnd"/>
       <w:r>
         <w:rPr>
           <w:rFonts w:hint="cs"/>
@@ -2525,6 +2441,7 @@
       </w:pPr>
       <w:r>
         <w:rPr>
+          <w:noProof/>
           <w:sz w:val="18"/>
           <w:szCs w:val="18"/>
           <w:rtl/>
@@ -2641,27 +2558,7 @@
           <w:szCs w:val="18"/>
           <w:rtl/>
         </w:rPr>
-        <w:t xml:space="preserve"> </w:t>
-      </w:r>
-      <w:proofErr w:type="spellStart"/>
-      <w:r>
-        <w:rPr>
-          <w:rFonts w:hint="cs"/>
-          <w:sz w:val="18"/>
-          <w:szCs w:val="18"/>
-          <w:rtl/>
-        </w:rPr>
-        <w:t>ועיצרו</w:t>
-      </w:r>
-      <w:proofErr w:type="spellEnd"/>
-      <w:r>
-        <w:rPr>
-          <w:rFonts w:hint="cs"/>
-          <w:sz w:val="18"/>
-          <w:szCs w:val="18"/>
-          <w:rtl/>
-        </w:rPr>
-        <w:t xml:space="preserve"> שם.</w:t>
+        <w:t xml:space="preserve"> ועיצרו שם.</w:t>
       </w:r>
     </w:p>
     <w:p>
@@ -2676,7 +2573,6 @@
         <w:rPr>
           <w:sz w:val="18"/>
           <w:szCs w:val="18"/>
-          <w:rtl/>
         </w:rPr>
       </w:pPr>
       <w:r>
@@ -2720,7 +2616,25 @@
             <w:szCs w:val="18"/>
             <w:lang w:val="en-US"/>
           </w:rPr>
-          <m:t>S,0,I,G</m:t>
+          <m:t>S,</m:t>
+        </m:r>
+        <m:r>
+          <w:rPr>
+            <w:rFonts w:ascii="Cambria Math" w:hAnsi="Cambria Math"/>
+            <w:sz w:val="18"/>
+            <w:szCs w:val="18"/>
+            <w:lang w:val="en-US"/>
+          </w:rPr>
+          <m:t>O</m:t>
+        </m:r>
+        <m:r>
+          <w:rPr>
+            <w:rFonts w:ascii="Cambria Math" w:hAnsi="Cambria Math"/>
+            <w:sz w:val="18"/>
+            <w:szCs w:val="18"/>
+            <w:lang w:val="en-US"/>
+          </w:rPr>
+          <m:t>,I,G</m:t>
         </m:r>
         <m:r>
           <w:rPr>
@@ -2765,6 +2679,425 @@
     </w:p>
     <w:p>
       <w:pPr>
+        <w:bidi/>
+        <w:spacing w:after="160" w:line="245" w:lineRule="auto"/>
+        <w:ind w:left="360"/>
+        <w:rPr>
+          <w:color w:val="548DD4" w:themeColor="text2" w:themeTint="99"/>
+          <w:sz w:val="18"/>
+          <w:szCs w:val="18"/>
+          <w:rtl/>
+          <w:lang w:val="en-US"/>
+        </w:rPr>
+      </w:pPr>
+      <m:oMath>
+        <m:r>
+          <w:rPr>
+            <w:rFonts w:ascii="Cambria Math" w:hAnsi="Cambria Math"/>
+            <w:color w:val="548DD4" w:themeColor="text2" w:themeTint="99"/>
+            <w:sz w:val="18"/>
+            <w:szCs w:val="18"/>
+            <w:lang w:val="en-US"/>
+          </w:rPr>
+          <m:t>S</m:t>
+        </m:r>
+      </m:oMath>
+      <w:r>
+        <w:rPr>
+          <w:rFonts w:hint="cs"/>
+          <w:color w:val="548DD4" w:themeColor="text2" w:themeTint="99"/>
+          <w:sz w:val="18"/>
+          <w:szCs w:val="18"/>
+          <w:rtl/>
+          <w:lang w:val="en-US"/>
+        </w:rPr>
+        <w:t xml:space="preserve"> - זהו ה-</w:t>
+      </w:r>
+      <w:r>
+        <w:rPr>
+          <w:color w:val="548DD4" w:themeColor="text2" w:themeTint="99"/>
+          <w:sz w:val="18"/>
+          <w:szCs w:val="18"/>
+          <w:lang w:val="en-US"/>
+        </w:rPr>
+        <w:t>observation space</w:t>
+      </w:r>
+      <w:r>
+        <w:rPr>
+          <w:rFonts w:hint="cs"/>
+          <w:color w:val="548DD4" w:themeColor="text2" w:themeTint="99"/>
+          <w:sz w:val="18"/>
+          <w:szCs w:val="18"/>
+          <w:rtl/>
+          <w:lang w:val="en-US"/>
+        </w:rPr>
+        <w:t xml:space="preserve"> של </w:t>
+      </w:r>
+      <w:r>
+        <w:rPr>
+          <w:color w:val="548DD4" w:themeColor="text2" w:themeTint="99"/>
+          <w:sz w:val="18"/>
+          <w:szCs w:val="18"/>
+          <w:lang w:val="en-US"/>
+        </w:rPr>
+        <w:t>OpenAI Gym</w:t>
+      </w:r>
+      <w:r>
+        <w:rPr>
+          <w:rFonts w:hint="cs"/>
+          <w:color w:val="548DD4" w:themeColor="text2" w:themeTint="99"/>
+          <w:sz w:val="18"/>
+          <w:szCs w:val="18"/>
+          <w:rtl/>
+          <w:lang w:val="en-US"/>
+        </w:rPr>
+        <w:t>, ובמקרה שלנו הוא מייצג את כל המקומות האפשריים על הלוח שבהם הסוכן יכול להימצא.</w:t>
+      </w:r>
+      <w:r>
+        <w:rPr>
+          <w:color w:val="548DD4" w:themeColor="text2" w:themeTint="99"/>
+          <w:sz w:val="18"/>
+          <w:szCs w:val="18"/>
+          <w:rtl/>
+          <w:lang w:val="en-US"/>
+        </w:rPr>
+        <w:br/>
+      </w:r>
+      <m:oMath>
+        <m:r>
+          <w:rPr>
+            <w:rFonts w:ascii="Cambria Math" w:hAnsi="Cambria Math"/>
+            <w:color w:val="548DD4" w:themeColor="text2" w:themeTint="99"/>
+            <w:sz w:val="18"/>
+            <w:szCs w:val="18"/>
+            <w:lang w:val="en-US"/>
+          </w:rPr>
+          <m:t>O</m:t>
+        </m:r>
+      </m:oMath>
+      <w:r>
+        <w:rPr>
+          <w:rFonts w:hint="cs"/>
+          <w:color w:val="548DD4" w:themeColor="text2" w:themeTint="99"/>
+          <w:sz w:val="18"/>
+          <w:szCs w:val="18"/>
+          <w:rtl/>
+          <w:lang w:val="en-US"/>
+        </w:rPr>
+        <w:t xml:space="preserve"> </w:t>
+      </w:r>
+      <w:r>
+        <w:rPr>
+          <w:color w:val="548DD4" w:themeColor="text2" w:themeTint="99"/>
+          <w:sz w:val="18"/>
+          <w:szCs w:val="18"/>
+          <w:rtl/>
+          <w:lang w:val="en-US"/>
+        </w:rPr>
+        <w:t>–</w:t>
+      </w:r>
+      <w:r>
+        <w:rPr>
+          <w:rFonts w:hint="cs"/>
+          <w:color w:val="548DD4" w:themeColor="text2" w:themeTint="99"/>
+          <w:sz w:val="18"/>
+          <w:szCs w:val="18"/>
+          <w:rtl/>
+          <w:lang w:val="en-US"/>
+        </w:rPr>
+        <w:t xml:space="preserve"> הפעולות האפשריות של הסוכן בסביבה. בסביבת האגם הקפוא הפעולות האפשריות הן </w:t>
+      </w:r>
+      <m:oMath>
+        <m:d>
+          <m:dPr>
+            <m:begChr m:val="{"/>
+            <m:endChr m:val="}"/>
+            <m:ctrlPr>
+              <w:rPr>
+                <w:rFonts w:ascii="Cambria Math" w:hAnsi="Cambria Math"/>
+                <w:i/>
+                <w:color w:val="548DD4" w:themeColor="text2" w:themeTint="99"/>
+                <w:sz w:val="18"/>
+                <w:szCs w:val="18"/>
+                <w:lang w:val="en-US"/>
+              </w:rPr>
+            </m:ctrlPr>
+          </m:dPr>
+          <m:e>
+            <m:r>
+              <w:rPr>
+                <w:rFonts w:ascii="Cambria Math" w:hAnsi="Cambria Math"/>
+                <w:color w:val="548DD4" w:themeColor="text2" w:themeTint="99"/>
+                <w:sz w:val="18"/>
+                <w:szCs w:val="18"/>
+                <w:lang w:val="en-US"/>
+              </w:rPr>
+              <m:t>DOWN, RIGHT, UP, LEFT</m:t>
+            </m:r>
+          </m:e>
+        </m:d>
+      </m:oMath>
+      <w:r>
+        <w:rPr>
+          <w:rFonts w:hint="cs"/>
+          <w:color w:val="548DD4" w:themeColor="text2" w:themeTint="99"/>
+          <w:sz w:val="18"/>
+          <w:szCs w:val="18"/>
+          <w:rtl/>
+          <w:lang w:val="en-US"/>
+        </w:rPr>
+        <w:t>.</w:t>
+      </w:r>
+      <w:r>
+        <w:rPr>
+          <w:color w:val="548DD4" w:themeColor="text2" w:themeTint="99"/>
+          <w:sz w:val="18"/>
+          <w:szCs w:val="18"/>
+          <w:rtl/>
+          <w:lang w:val="en-US"/>
+        </w:rPr>
+        <w:br/>
+      </w:r>
+      <m:oMath>
+        <m:r>
+          <w:rPr>
+            <w:rFonts w:ascii="Cambria Math" w:hAnsi="Cambria Math"/>
+            <w:color w:val="548DD4" w:themeColor="text2" w:themeTint="99"/>
+            <w:sz w:val="18"/>
+            <w:szCs w:val="18"/>
+            <w:lang w:val="en-US"/>
+          </w:rPr>
+          <m:t>I</m:t>
+        </m:r>
+      </m:oMath>
+      <w:r>
+        <w:rPr>
+          <w:rFonts w:hint="cs"/>
+          <w:color w:val="548DD4" w:themeColor="text2" w:themeTint="99"/>
+          <w:sz w:val="18"/>
+          <w:szCs w:val="18"/>
+          <w:rtl/>
+          <w:lang w:val="en-US"/>
+        </w:rPr>
+        <w:t xml:space="preserve"> </w:t>
+      </w:r>
+      <w:r>
+        <w:rPr>
+          <w:color w:val="548DD4" w:themeColor="text2" w:themeTint="99"/>
+          <w:sz w:val="18"/>
+          <w:szCs w:val="18"/>
+          <w:rtl/>
+          <w:lang w:val="en-US"/>
+        </w:rPr>
+        <w:t>–</w:t>
+      </w:r>
+      <w:r>
+        <w:rPr>
+          <w:rFonts w:hint="cs"/>
+          <w:color w:val="548DD4" w:themeColor="text2" w:themeTint="99"/>
+          <w:sz w:val="18"/>
+          <w:szCs w:val="18"/>
+          <w:rtl/>
+          <w:lang w:val="en-US"/>
+        </w:rPr>
+        <w:t xml:space="preserve"> המיקום ההתחלתי של הסוכן. בסביבת האגם הקפוא זו תמיד תהיה המשבצת השמאלית ביותר העליונה.</w:t>
+      </w:r>
+      <w:r>
+        <w:rPr>
+          <w:color w:val="548DD4" w:themeColor="text2" w:themeTint="99"/>
+          <w:sz w:val="18"/>
+          <w:szCs w:val="18"/>
+          <w:rtl/>
+          <w:lang w:val="en-US"/>
+        </w:rPr>
+        <w:br/>
+      </w:r>
+      <w:r>
+        <w:rPr>
+          <w:rFonts w:hint="cs"/>
+          <w:color w:val="548DD4" w:themeColor="text2" w:themeTint="99"/>
+          <w:sz w:val="18"/>
+          <w:szCs w:val="18"/>
+          <w:rtl/>
+          <w:lang w:val="en-US"/>
+        </w:rPr>
+        <w:t xml:space="preserve"> </w:t>
+      </w:r>
+      <m:oMath>
+        <m:r>
+          <w:rPr>
+            <w:rFonts w:ascii="Cambria Math" w:hAnsi="Cambria Math"/>
+            <w:color w:val="548DD4" w:themeColor="text2" w:themeTint="99"/>
+            <w:sz w:val="18"/>
+            <w:szCs w:val="18"/>
+            <w:lang w:val="en-US"/>
+          </w:rPr>
+          <m:t>G</m:t>
+        </m:r>
+      </m:oMath>
+      <w:r>
+        <w:rPr>
+          <w:rFonts w:hint="cs"/>
+          <w:color w:val="548DD4" w:themeColor="text2" w:themeTint="99"/>
+          <w:sz w:val="18"/>
+          <w:szCs w:val="18"/>
+          <w:rtl/>
+          <w:lang w:val="en-US"/>
+        </w:rPr>
+        <w:t xml:space="preserve"> </w:t>
+      </w:r>
+      <w:r>
+        <w:rPr>
+          <w:color w:val="548DD4" w:themeColor="text2" w:themeTint="99"/>
+          <w:sz w:val="18"/>
+          <w:szCs w:val="18"/>
+          <w:rtl/>
+          <w:lang w:val="en-US"/>
+        </w:rPr>
+        <w:t>–</w:t>
+      </w:r>
+      <w:r>
+        <w:rPr>
+          <w:rFonts w:hint="cs"/>
+          <w:color w:val="548DD4" w:themeColor="text2" w:themeTint="99"/>
+          <w:sz w:val="18"/>
+          <w:szCs w:val="18"/>
+          <w:rtl/>
+          <w:lang w:val="en-US"/>
+        </w:rPr>
+        <w:t xml:space="preserve"> קבוצת המצבים הסופיים, ובסביבת האגם הקפוא תמיד יש מצב סופי יחיד שהוא המשבצת הימנית ביותר התחתונה במפה.</w:t>
+      </w:r>
+    </w:p>
+    <w:p>
+      <w:pPr>
+        <w:bidi/>
+        <w:spacing w:after="160" w:line="245" w:lineRule="auto"/>
+        <w:ind w:left="360"/>
+        <w:rPr>
+          <w:rFonts w:hint="cs"/>
+          <w:i/>
+          <w:color w:val="548DD4" w:themeColor="text2" w:themeTint="99"/>
+          <w:sz w:val="18"/>
+          <w:szCs w:val="18"/>
+          <w:rtl/>
+          <w:lang w:val="en-US"/>
+        </w:rPr>
+      </w:pPr>
+      <w:r>
+        <w:rPr>
+          <w:rFonts w:hint="cs"/>
+          <w:i/>
+          <w:color w:val="548DD4" w:themeColor="text2" w:themeTint="99"/>
+          <w:sz w:val="18"/>
+          <w:szCs w:val="18"/>
+          <w:rtl/>
+          <w:lang w:val="en-US"/>
+        </w:rPr>
+        <w:t xml:space="preserve">גודל מרחב המצבים </w:t>
+      </w:r>
+      <m:oMath>
+        <m:r>
+          <w:rPr>
+            <w:rFonts w:ascii="Cambria Math" w:hAnsi="Cambria Math"/>
+            <w:color w:val="548DD4" w:themeColor="text2" w:themeTint="99"/>
+            <w:sz w:val="18"/>
+            <w:szCs w:val="18"/>
+            <w:lang w:val="en-US"/>
+          </w:rPr>
+          <m:t>S</m:t>
+        </m:r>
+      </m:oMath>
+      <w:r>
+        <w:rPr>
+          <w:rFonts w:hint="cs"/>
+          <w:i/>
+          <w:color w:val="548DD4" w:themeColor="text2" w:themeTint="99"/>
+          <w:sz w:val="18"/>
+          <w:szCs w:val="18"/>
+          <w:rtl/>
+          <w:lang w:val="en-US"/>
+        </w:rPr>
+        <w:t xml:space="preserve"> תלוי בגודל המפה והוא כמספר המשבצות שיש במפה.</w:t>
+      </w:r>
+      <w:r>
+        <w:rPr>
+          <w:rFonts w:hint="cs"/>
+          <w:i/>
+          <w:color w:val="548DD4" w:themeColor="text2" w:themeTint="99"/>
+          <w:sz w:val="18"/>
+          <w:szCs w:val="18"/>
+          <w:rtl/>
+          <w:lang w:val="en-US"/>
+        </w:rPr>
+        <w:t xml:space="preserve"> בשאלה הוגדר שהמפה היא </w:t>
+      </w:r>
+      <m:oMath>
+        <m:r>
+          <w:rPr>
+            <w:rFonts w:ascii="Cambria Math" w:hAnsi="Cambria Math"/>
+            <w:color w:val="548DD4" w:themeColor="text2" w:themeTint="99"/>
+            <w:sz w:val="18"/>
+            <w:szCs w:val="18"/>
+            <w:lang w:val="en-US"/>
+          </w:rPr>
+          <m:t>8x8</m:t>
+        </m:r>
+      </m:oMath>
+      <w:r>
+        <w:rPr>
+          <w:rFonts w:hint="cs"/>
+          <w:i/>
+          <w:color w:val="548DD4" w:themeColor="text2" w:themeTint="99"/>
+          <w:sz w:val="18"/>
+          <w:szCs w:val="18"/>
+          <w:rtl/>
+          <w:lang w:val="en-US"/>
+        </w:rPr>
+        <w:t xml:space="preserve"> ולכן </w:t>
+      </w:r>
+      <m:oMath>
+        <m:d>
+          <m:dPr>
+            <m:begChr m:val="|"/>
+            <m:endChr m:val="|"/>
+            <m:ctrlPr>
+              <w:rPr>
+                <w:rFonts w:ascii="Cambria Math" w:hAnsi="Cambria Math"/>
+                <w:i/>
+                <w:color w:val="548DD4" w:themeColor="text2" w:themeTint="99"/>
+                <w:sz w:val="18"/>
+                <w:szCs w:val="18"/>
+                <w:lang w:val="en-US"/>
+              </w:rPr>
+            </m:ctrlPr>
+          </m:dPr>
+          <m:e>
+            <m:r>
+              <w:rPr>
+                <w:rFonts w:ascii="Cambria Math" w:hAnsi="Cambria Math"/>
+                <w:color w:val="548DD4" w:themeColor="text2" w:themeTint="99"/>
+                <w:sz w:val="18"/>
+                <w:szCs w:val="18"/>
+                <w:lang w:val="en-US"/>
+              </w:rPr>
+              <m:t>S</m:t>
+            </m:r>
+          </m:e>
+        </m:d>
+        <m:r>
+          <w:rPr>
+            <w:rFonts w:ascii="Cambria Math" w:hAnsi="Cambria Math"/>
+            <w:color w:val="548DD4" w:themeColor="text2" w:themeTint="99"/>
+            <w:sz w:val="18"/>
+            <w:szCs w:val="18"/>
+            <w:lang w:val="en-US"/>
+          </w:rPr>
+          <m:t>=64</m:t>
+        </m:r>
+      </m:oMath>
+    </w:p>
+    <w:p>
+      <w:pPr>
         <w:pStyle w:val="ListParagraph"/>
         <w:numPr>
           <w:ilvl w:val="1"/>
@@ -2785,7 +3118,6 @@
         </w:rPr>
         <w:t xml:space="preserve">יבש (1 נק׳): מה תחזיר לנו הפונקציה </w:t>
       </w:r>
-      <w:proofErr w:type="spellStart"/>
       <w:r>
         <w:rPr>
           <w:sz w:val="18"/>
@@ -2793,7 +3125,6 @@
         </w:rPr>
         <w:t>Domain</w:t>
       </w:r>
-      <w:proofErr w:type="spellEnd"/>
       <w:r>
         <w:rPr>
           <w:sz w:val="18"/>
@@ -2816,6 +3147,41 @@
           <w:rtl/>
         </w:rPr>
         <w:t>)?</w:t>
+      </w:r>
+    </w:p>
+    <w:p>
+      <w:pPr>
+        <w:bidi/>
+        <w:spacing w:after="160" w:line="245" w:lineRule="auto"/>
+        <w:ind w:left="360"/>
+        <w:rPr>
+          <w:color w:val="548DD4" w:themeColor="text2" w:themeTint="99"/>
+          <w:sz w:val="18"/>
+          <w:szCs w:val="18"/>
+          <w:lang w:val="en-US"/>
+        </w:rPr>
+      </w:pPr>
+      <w:r>
+        <w:rPr>
+          <w:rFonts w:hint="cs"/>
+          <w:color w:val="548DD4" w:themeColor="text2" w:themeTint="99"/>
+          <w:sz w:val="18"/>
+          <w:szCs w:val="18"/>
+          <w:rtl/>
+          <w:lang w:val="en-US"/>
+        </w:rPr>
+        <w:t>הפונקציה</w:t>
+      </w:r>
+      <w:r>
+        <w:rPr>
+          <w:rFonts w:hint="cs"/>
+          <w:color w:val="548DD4" w:themeColor="text2" w:themeTint="99"/>
+          <w:sz w:val="18"/>
+          <w:szCs w:val="18"/>
+          <w:rtl/>
+          <w:lang w:val="en-US"/>
+        </w:rPr>
+        <w:t xml:space="preserve"> תחזיר את כל המצבים חוץ מאלה שמתאימים למשבצות בשורה העליונה ביותר במפה.</w:t>
       </w:r>
     </w:p>
     <w:p>
@@ -2840,7 +3206,6 @@
         </w:rPr>
         <w:t xml:space="preserve">יבש (1 נק׳): מה תחזיר לנו הפונקציה </w:t>
       </w:r>
-      <w:proofErr w:type="spellStart"/>
       <w:r>
         <w:rPr>
           <w:sz w:val="18"/>
@@ -2848,7 +3213,6 @@
         </w:rPr>
         <w:t>Succ</w:t>
       </w:r>
-      <w:proofErr w:type="spellEnd"/>
       <w:r>
         <w:rPr>
           <w:sz w:val="18"/>
@@ -2857,6 +3221,93 @@
         </w:rPr>
         <w:t xml:space="preserve"> על המצב ההתחלתי 0?</w:t>
       </w:r>
+    </w:p>
+    <w:p>
+      <w:pPr>
+        <w:bidi/>
+        <w:spacing w:after="160" w:line="245" w:lineRule="auto"/>
+        <w:ind w:left="360"/>
+        <w:rPr>
+          <w:rFonts w:hint="cs"/>
+          <w:i/>
+          <w:color w:val="548DD4" w:themeColor="text2" w:themeTint="99"/>
+          <w:sz w:val="18"/>
+          <w:szCs w:val="18"/>
+          <w:rtl/>
+        </w:rPr>
+      </w:pPr>
+      <m:oMathPara>
+        <m:oMath>
+          <m:r>
+            <w:rPr>
+              <w:rFonts w:ascii="Cambria Math" w:hAnsi="Cambria Math"/>
+              <w:color w:val="548DD4" w:themeColor="text2" w:themeTint="99"/>
+              <w:sz w:val="18"/>
+              <w:szCs w:val="18"/>
+            </w:rPr>
+            <m:t>Succ</m:t>
+          </m:r>
+          <m:d>
+            <m:dPr>
+              <m:ctrlPr>
+                <w:rPr>
+                  <w:rFonts w:ascii="Cambria Math" w:hAnsi="Cambria Math"/>
+                  <w:i/>
+                  <w:color w:val="548DD4" w:themeColor="text2" w:themeTint="99"/>
+                  <w:sz w:val="18"/>
+                  <w:szCs w:val="18"/>
+                </w:rPr>
+              </m:ctrlPr>
+            </m:dPr>
+            <m:e>
+              <m:r>
+                <w:rPr>
+                  <w:rFonts w:ascii="Cambria Math" w:hAnsi="Cambria Math"/>
+                  <w:color w:val="548DD4" w:themeColor="text2" w:themeTint="99"/>
+                  <w:sz w:val="18"/>
+                  <w:szCs w:val="18"/>
+                </w:rPr>
+                <m:t>0</m:t>
+              </m:r>
+            </m:e>
+          </m:d>
+          <m:r>
+            <w:rPr>
+              <w:rFonts w:ascii="Cambria Math" w:hAnsi="Cambria Math"/>
+              <w:color w:val="548DD4" w:themeColor="text2" w:themeTint="99"/>
+              <w:sz w:val="18"/>
+              <w:szCs w:val="18"/>
+            </w:rPr>
+            <m:t>=</m:t>
+          </m:r>
+          <m:d>
+            <m:dPr>
+              <m:begChr m:val="{"/>
+              <m:endChr m:val="}"/>
+              <m:ctrlPr>
+                <w:rPr>
+                  <w:rFonts w:ascii="Cambria Math" w:hAnsi="Cambria Math"/>
+                  <w:i/>
+                  <w:color w:val="548DD4" w:themeColor="text2" w:themeTint="99"/>
+                  <w:sz w:val="18"/>
+                  <w:szCs w:val="18"/>
+                </w:rPr>
+              </m:ctrlPr>
+            </m:dPr>
+            <m:e>
+              <m:r>
+                <w:rPr>
+                  <w:rFonts w:ascii="Cambria Math" w:hAnsi="Cambria Math"/>
+                  <w:color w:val="548DD4" w:themeColor="text2" w:themeTint="99"/>
+                  <w:sz w:val="18"/>
+                  <w:szCs w:val="18"/>
+                </w:rPr>
+                <m:t>1, 8</m:t>
+              </m:r>
+            </m:e>
+          </m:d>
+        </m:oMath>
+      </m:oMathPara>
     </w:p>
     <w:p>
       <w:pPr>
@@ -2900,6 +3351,109 @@
     </w:p>
     <w:p>
       <w:pPr>
+        <w:bidi/>
+        <w:spacing w:after="160" w:line="245" w:lineRule="auto"/>
+        <w:ind w:left="360"/>
+        <w:rPr>
+          <w:color w:val="548DD4" w:themeColor="text2" w:themeTint="99"/>
+          <w:sz w:val="18"/>
+          <w:szCs w:val="18"/>
+          <w:rtl/>
+        </w:rPr>
+      </w:pPr>
+      <w:r>
+        <w:rPr>
+          <w:rFonts w:hint="cs"/>
+          <w:color w:val="548DD4" w:themeColor="text2" w:themeTint="99"/>
+          <w:sz w:val="18"/>
+          <w:szCs w:val="18"/>
+          <w:rtl/>
+        </w:rPr>
+        <w:t xml:space="preserve">כן, קיימים מעגלים, כמו למשל לבצע פעולה </w:t>
+      </w:r>
+      <m:oMath>
+        <m:r>
+          <w:rPr>
+            <w:rFonts w:ascii="Cambria Math" w:hAnsi="Cambria Math"/>
+            <w:color w:val="548DD4" w:themeColor="text2" w:themeTint="99"/>
+            <w:sz w:val="18"/>
+            <w:szCs w:val="18"/>
+          </w:rPr>
+          <m:t>DOWN</m:t>
+        </m:r>
+      </m:oMath>
+      <w:r>
+        <w:rPr>
+          <w:rFonts w:hint="cs"/>
+          <w:color w:val="548DD4" w:themeColor="text2" w:themeTint="99"/>
+          <w:sz w:val="18"/>
+          <w:szCs w:val="18"/>
+          <w:rtl/>
+        </w:rPr>
+        <w:t xml:space="preserve"> וישר אחריה </w:t>
+      </w:r>
+      <m:oMath>
+        <m:r>
+          <w:rPr>
+            <w:rFonts w:ascii="Cambria Math" w:hAnsi="Cambria Math"/>
+            <w:color w:val="548DD4" w:themeColor="text2" w:themeTint="99"/>
+            <w:sz w:val="18"/>
+            <w:szCs w:val="18"/>
+          </w:rPr>
+          <m:t>UP</m:t>
+        </m:r>
+      </m:oMath>
+      <w:r>
+        <w:rPr>
+          <w:rFonts w:hint="cs"/>
+          <w:color w:val="548DD4" w:themeColor="text2" w:themeTint="99"/>
+          <w:sz w:val="18"/>
+          <w:szCs w:val="18"/>
+          <w:rtl/>
+        </w:rPr>
+        <w:t xml:space="preserve"> (בלי הגבלת הכלליות </w:t>
+      </w:r>
+      <w:r>
+        <w:rPr>
+          <w:color w:val="548DD4" w:themeColor="text2" w:themeTint="99"/>
+          <w:sz w:val="18"/>
+          <w:szCs w:val="18"/>
+          <w:rtl/>
+        </w:rPr>
+        <w:t>–</w:t>
+      </w:r>
+      <w:r>
+        <w:rPr>
+          <w:rFonts w:hint="cs"/>
+          <w:color w:val="548DD4" w:themeColor="text2" w:themeTint="99"/>
+          <w:sz w:val="18"/>
+          <w:szCs w:val="18"/>
+          <w:rtl/>
+        </w:rPr>
+        <w:t xml:space="preserve"> נניח שניתן לבצע את רצף הפעולות האלה בלי ליפול אל בור).</w:t>
+      </w:r>
+    </w:p>
+    <w:p>
+      <w:pPr>
+        <w:rPr>
+          <w:color w:val="548DD4" w:themeColor="text2" w:themeTint="99"/>
+          <w:sz w:val="18"/>
+          <w:szCs w:val="18"/>
+          <w:rtl/>
+        </w:rPr>
+      </w:pPr>
+      <w:r>
+        <w:rPr>
+          <w:color w:val="548DD4" w:themeColor="text2" w:themeTint="99"/>
+          <w:sz w:val="18"/>
+          <w:szCs w:val="18"/>
+          <w:rtl/>
+        </w:rPr>
+        <w:br w:type="page"/>
+      </w:r>
+    </w:p>
+    <w:p>
+      <w:pPr>
         <w:pStyle w:val="ListParagraph"/>
         <w:numPr>
           <w:ilvl w:val="1"/>
@@ -2918,7 +3472,78 @@
           <w:szCs w:val="18"/>
           <w:rtl/>
         </w:rPr>
+        <w:lastRenderedPageBreak/>
         <w:t>יבש (1 נק׳): מה הוא מקדם הסיעוף בבעיה?</w:t>
+      </w:r>
+    </w:p>
+    <w:p>
+      <w:pPr>
+        <w:bidi/>
+        <w:spacing w:after="160" w:line="245" w:lineRule="auto"/>
+        <w:ind w:left="360"/>
+        <w:rPr>
+          <w:color w:val="548DD4" w:themeColor="text2" w:themeTint="99"/>
+          <w:sz w:val="18"/>
+          <w:szCs w:val="18"/>
+          <w:lang w:bidi="he"/>
+        </w:rPr>
+      </w:pPr>
+      <w:r>
+        <w:rPr>
+          <w:rFonts w:hint="cs"/>
+          <w:color w:val="548DD4" w:themeColor="text2" w:themeTint="99"/>
+          <w:sz w:val="18"/>
+          <w:szCs w:val="18"/>
+          <w:rtl/>
+          <w:lang w:bidi="he"/>
+        </w:rPr>
+        <w:t xml:space="preserve">מכל מצב ניתן לבצע עד </w:t>
+      </w:r>
+      <m:oMath>
+        <m:r>
+          <w:rPr>
+            <w:rFonts w:ascii="Cambria Math" w:hAnsi="Cambria Math"/>
+            <w:color w:val="548DD4" w:themeColor="text2" w:themeTint="99"/>
+            <w:sz w:val="18"/>
+            <w:szCs w:val="18"/>
+            <w:lang w:bidi="he"/>
+          </w:rPr>
+          <m:t>4</m:t>
+        </m:r>
+      </m:oMath>
+      <w:r>
+        <w:rPr>
+          <w:rFonts w:hint="cs"/>
+          <w:color w:val="548DD4" w:themeColor="text2" w:themeTint="99"/>
+          <w:sz w:val="18"/>
+          <w:szCs w:val="18"/>
+          <w:rtl/>
+          <w:lang w:bidi="he"/>
+        </w:rPr>
+        <w:t xml:space="preserve"> פעולות שונות, ולכן מקדם הסיעוף הוא </w:t>
+      </w:r>
+      <m:oMath>
+        <m:r>
+          <w:rPr>
+            <w:rFonts w:ascii="Cambria Math" w:hAnsi="Cambria Math"/>
+            <w:color w:val="548DD4" w:themeColor="text2" w:themeTint="99"/>
+            <w:sz w:val="18"/>
+            <w:szCs w:val="18"/>
+            <w:lang w:bidi="he"/>
+          </w:rPr>
+          <m:t>4</m:t>
+        </m:r>
+      </m:oMath>
+      <w:r>
+        <w:rPr>
+          <w:rFonts w:hint="cs"/>
+          <w:color w:val="548DD4" w:themeColor="text2" w:themeTint="99"/>
+          <w:sz w:val="18"/>
+          <w:szCs w:val="18"/>
+          <w:rtl/>
+          <w:lang w:bidi="he"/>
+        </w:rPr>
+        <w:t>.</w:t>
       </w:r>
     </w:p>
     <w:p>
@@ -2943,7 +3568,6 @@
         </w:rPr>
         <w:t xml:space="preserve">יבש (1 נק׳): במקרה הגרוע ביותר, כמה פעולות ידרשו לסוכן </w:t>
       </w:r>
-      <w:proofErr w:type="spellStart"/>
       <w:r>
         <w:rPr>
           <w:sz w:val="18"/>
@@ -2951,7 +3575,6 @@
         </w:rPr>
         <w:t>random</w:t>
       </w:r>
-      <w:proofErr w:type="spellEnd"/>
       <w:r>
         <w:rPr>
           <w:sz w:val="18"/>
@@ -2968,6 +3591,28 @@
           <w:rtl/>
         </w:rPr>
         <w:t>להגיע למצב הסופי?</w:t>
+      </w:r>
+    </w:p>
+    <w:p>
+      <w:pPr>
+        <w:bidi/>
+        <w:spacing w:after="160" w:line="245" w:lineRule="auto"/>
+        <w:ind w:left="360"/>
+        <w:rPr>
+          <w:color w:val="548DD4" w:themeColor="text2" w:themeTint="99"/>
+          <w:sz w:val="18"/>
+          <w:szCs w:val="18"/>
+        </w:rPr>
+      </w:pPr>
+      <w:r>
+        <w:rPr>
+          <w:rFonts w:hint="cs"/>
+          <w:color w:val="548DD4" w:themeColor="text2" w:themeTint="99"/>
+          <w:sz w:val="18"/>
+          <w:szCs w:val="18"/>
+          <w:rtl/>
+        </w:rPr>
+        <w:t>במקרה הגרוע ביותר הוא יתקע בלולאה אינסופית ולעולם לא יגיע אל מצב סופי.</w:t>
       </w:r>
     </w:p>
     <w:p>
@@ -3030,6 +3675,28 @@
     </w:p>
     <w:p>
       <w:pPr>
+        <w:bidi/>
+        <w:spacing w:after="160" w:line="245" w:lineRule="auto"/>
+        <w:ind w:left="360"/>
+        <w:rPr>
+          <w:color w:val="548DD4" w:themeColor="text2" w:themeTint="99"/>
+          <w:sz w:val="18"/>
+          <w:szCs w:val="18"/>
+        </w:rPr>
+      </w:pPr>
+      <w:r>
+        <w:rPr>
+          <w:rFonts w:hint="cs"/>
+          <w:color w:val="548DD4" w:themeColor="text2" w:themeTint="99"/>
+          <w:sz w:val="18"/>
+          <w:szCs w:val="18"/>
+          <w:rtl/>
+        </w:rPr>
+        <w:t>במקרה הטוב ביותר הסוכן יגריל פעולות שתואמות לפעולות של מסלול אופטימלי קצר ביותר (בלי להתחשב בעלויות המעברים) ולכן יגיע אל המצב הסופי בתוך 9 פעולות. (בהנחה שפעולת מעבר על צומת של פורטל מעבירה אוטומטית אל הפורטל המתאים ללא ספירת פעולה נוספת)</w:t>
+      </w:r>
+    </w:p>
+    <w:p>
+      <w:pPr>
         <w:pStyle w:val="ListParagraph"/>
         <w:numPr>
           <w:ilvl w:val="1"/>
@@ -3132,6 +3799,149 @@
     </w:p>
     <w:p>
       <w:pPr>
+        <w:bidi/>
+        <w:spacing w:after="160" w:line="245" w:lineRule="auto"/>
+        <w:ind w:left="360"/>
+        <w:rPr>
+          <w:color w:val="548DD4" w:themeColor="text2" w:themeTint="99"/>
+          <w:sz w:val="18"/>
+          <w:szCs w:val="18"/>
+          <w:rtl/>
+          <w:lang w:val="en-US"/>
+        </w:rPr>
+      </w:pPr>
+      <w:r>
+        <w:rPr>
+          <w:color w:val="548DD4" w:themeColor="text2" w:themeTint="99"/>
+          <w:sz w:val="18"/>
+          <w:szCs w:val="18"/>
+          <w:rtl/>
+          <w:lang w:val="en-US"/>
+        </w:rPr>
+        <w:drawing>
+          <wp:anchor distT="0" distB="0" distL="114300" distR="114300" simplePos="0" relativeHeight="251658240" behindDoc="0" locked="0" layoutInCell="1" allowOverlap="1" wp14:anchorId="1A11FAC3" wp14:editId="63AD0072">
+            <wp:simplePos x="0" y="0"/>
+            <wp:positionH relativeFrom="column">
+              <wp:posOffset>3247555</wp:posOffset>
+            </wp:positionH>
+            <wp:positionV relativeFrom="paragraph">
+              <wp:posOffset>154940</wp:posOffset>
+            </wp:positionV>
+            <wp:extent cx="246380" cy="520700"/>
+            <wp:effectExtent l="0" t="0" r="1270" b="0"/>
+            <wp:wrapSquare wrapText="bothSides"/>
+            <wp:docPr id="6" name="Picture 6" descr="A picture containing text, hitting, clock, scoreboard&#10;&#10;Description automatically generated"/>
+            <wp:cNvGraphicFramePr>
+              <a:graphicFrameLocks xmlns:a="http://schemas.openxmlformats.org/drawingml/2006/main" noChangeAspect="1"/>
+            </wp:cNvGraphicFramePr>
+            <a:graphic xmlns:a="http://schemas.openxmlformats.org/drawingml/2006/main">
+              <a:graphicData uri="http://schemas.openxmlformats.org/drawingml/2006/picture">
+                <pic:pic xmlns:pic="http://schemas.openxmlformats.org/drawingml/2006/picture">
+                  <pic:nvPicPr>
+                    <pic:cNvPr id="6" name="Picture 6" descr="A picture containing text, hitting, clock, scoreboard&#10;&#10;Description automatically generated"/>
+                    <pic:cNvPicPr/>
+                  </pic:nvPicPr>
+                  <pic:blipFill>
+                    <a:blip r:embed="rId11">
+                      <a:extLst>
+                        <a:ext uri="{28A0092B-C50C-407E-A947-70E740481C1C}">
+                          <a14:useLocalDpi xmlns:a14="http://schemas.microsoft.com/office/drawing/2010/main" val="0"/>
+                        </a:ext>
+                      </a:extLst>
+                    </a:blip>
+                    <a:stretch>
+                      <a:fillRect/>
+                    </a:stretch>
+                  </pic:blipFill>
+                  <pic:spPr>
+                    <a:xfrm>
+                      <a:off x="0" y="0"/>
+                      <a:ext cx="246380" cy="520700"/>
+                    </a:xfrm>
+                    <a:prstGeom prst="rect">
+                      <a:avLst/>
+                    </a:prstGeom>
+                  </pic:spPr>
+                </pic:pic>
+              </a:graphicData>
+            </a:graphic>
+            <wp14:sizeRelH relativeFrom="margin">
+              <wp14:pctWidth>0</wp14:pctWidth>
+            </wp14:sizeRelH>
+            <wp14:sizeRelV relativeFrom="margin">
+              <wp14:pctHeight>0</wp14:pctHeight>
+            </wp14:sizeRelV>
+          </wp:anchor>
+        </w:drawing>
+      </w:r>
+      <w:r>
+        <w:rPr>
+          <w:rFonts w:hint="cs"/>
+          <w:color w:val="548DD4" w:themeColor="text2" w:themeTint="99"/>
+          <w:sz w:val="18"/>
+          <w:szCs w:val="18"/>
+          <w:rtl/>
+        </w:rPr>
+        <w:t>לא,</w:t>
+      </w:r>
+      <w:r>
+        <w:rPr>
+          <w:rFonts w:hint="cs"/>
+          <w:color w:val="548DD4" w:themeColor="text2" w:themeTint="99"/>
+          <w:sz w:val="18"/>
+          <w:szCs w:val="18"/>
+          <w:rtl/>
+        </w:rPr>
+        <w:t xml:space="preserve"> יכול להיות ששני ה-</w:t>
+      </w:r>
+      <w:r>
+        <w:rPr>
+          <w:color w:val="548DD4" w:themeColor="text2" w:themeTint="99"/>
+          <w:sz w:val="18"/>
+          <w:szCs w:val="18"/>
+          <w:lang w:val="en-US"/>
+        </w:rPr>
+        <w:t>portal</w:t>
+      </w:r>
+      <w:r>
+        <w:rPr>
+          <w:rFonts w:hint="cs"/>
+          <w:color w:val="548DD4" w:themeColor="text2" w:themeTint="99"/>
+          <w:sz w:val="18"/>
+          <w:szCs w:val="18"/>
+          <w:rtl/>
+          <w:lang w:val="en-US"/>
+        </w:rPr>
+        <w:t>ים ממוקמים על המפה באופן כזה שלא מקצר את הדרך האופטימלית אל היעד ולכן הסוכן לא בהכרח יבחר לעבור דרך הפורטל. לדוגמה:</w:t>
+      </w:r>
+    </w:p>
+    <w:p>
+      <w:pPr>
+        <w:bidi/>
+        <w:spacing w:after="160" w:line="245" w:lineRule="auto"/>
+        <w:ind w:left="360"/>
+        <w:rPr>
+          <w:rFonts w:hint="cs"/>
+          <w:color w:val="548DD4" w:themeColor="text2" w:themeTint="99"/>
+          <w:sz w:val="18"/>
+          <w:szCs w:val="18"/>
+          <w:lang w:val="en-US"/>
+        </w:rPr>
+      </w:pPr>
+    </w:p>
+    <w:p>
+      <w:pPr>
+        <w:bidi/>
+        <w:spacing w:after="160" w:line="245" w:lineRule="auto"/>
+        <w:ind w:left="360"/>
+        <w:rPr>
+          <w:sz w:val="18"/>
+          <w:szCs w:val="18"/>
+        </w:rPr>
+      </w:pPr>
+    </w:p>
+    <w:p>
+      <w:pPr>
         <w:pStyle w:val="Heading3"/>
         <w:keepNext w:val="0"/>
         <w:keepLines w:val="0"/>
@@ -3474,6 +4284,28 @@
     </w:p>
     <w:p>
       <w:pPr>
+        <w:bidi/>
+        <w:spacing w:after="160" w:line="245" w:lineRule="auto"/>
+        <w:ind w:left="360"/>
+        <w:rPr>
+          <w:color w:val="548DD4" w:themeColor="text2" w:themeTint="99"/>
+          <w:sz w:val="18"/>
+          <w:szCs w:val="18"/>
+        </w:rPr>
+      </w:pPr>
+      <w:r>
+        <w:rPr>
+          <w:rFonts w:hint="cs"/>
+          <w:color w:val="548DD4" w:themeColor="text2" w:themeTint="99"/>
+          <w:sz w:val="18"/>
+          <w:szCs w:val="18"/>
+          <w:rtl/>
+        </w:rPr>
+        <w:t>התנאי הוא שגרף החיפוש יהיה עץ (או, מורכב מעצים), כלומר גרף חסר מעגלים.</w:t>
+      </w:r>
+    </w:p>
+    <w:p>
+      <w:pPr>
         <w:pStyle w:val="ListParagraph"/>
         <w:numPr>
           <w:ilvl w:val="1"/>
@@ -3489,6 +4321,67 @@
       </w:pPr>
       <w:r>
         <w:rPr>
+          <w:noProof/>
+        </w:rPr>
+        <w:drawing>
+          <wp:anchor distT="0" distB="0" distL="114300" distR="114300" simplePos="0" relativeHeight="251659264" behindDoc="1" locked="0" layoutInCell="1" allowOverlap="1" wp14:anchorId="4FD76E1B" wp14:editId="46142C6B">
+            <wp:simplePos x="0" y="0"/>
+            <wp:positionH relativeFrom="margin">
+              <wp:align>center</wp:align>
+            </wp:positionH>
+            <wp:positionV relativeFrom="paragraph">
+              <wp:posOffset>142875</wp:posOffset>
+            </wp:positionV>
+            <wp:extent cx="3354705" cy="3354705"/>
+            <wp:effectExtent l="0" t="0" r="0" b="0"/>
+            <wp:wrapTopAndBottom/>
+            <wp:docPr id="7" name="Picture 7" descr="Diagram&#10;&#10;Description automatically generated"/>
+            <wp:cNvGraphicFramePr>
+              <a:graphicFrameLocks xmlns:a="http://schemas.openxmlformats.org/drawingml/2006/main" noChangeAspect="1"/>
+            </wp:cNvGraphicFramePr>
+            <a:graphic xmlns:a="http://schemas.openxmlformats.org/drawingml/2006/main">
+              <a:graphicData uri="http://schemas.openxmlformats.org/drawingml/2006/picture">
+                <pic:pic xmlns:pic="http://schemas.openxmlformats.org/drawingml/2006/picture">
+                  <pic:nvPicPr>
+                    <pic:cNvPr id="7" name="Picture 7" descr="Diagram&#10;&#10;Description automatically generated"/>
+                    <pic:cNvPicPr>
+                      <a:picLocks noChangeAspect="1" noChangeArrowheads="1"/>
+                    </pic:cNvPicPr>
+                  </pic:nvPicPr>
+                  <pic:blipFill>
+                    <a:blip r:embed="rId12" cstate="print">
+                      <a:extLst>
+                        <a:ext uri="{28A0092B-C50C-407E-A947-70E740481C1C}">
+                          <a14:useLocalDpi xmlns:a14="http://schemas.microsoft.com/office/drawing/2010/main" val="0"/>
+                        </a:ext>
+                      </a:extLst>
+                    </a:blip>
+                    <a:srcRect/>
+                    <a:stretch>
+                      <a:fillRect/>
+                    </a:stretch>
+                  </pic:blipFill>
+                  <pic:spPr bwMode="auto">
+                    <a:xfrm>
+                      <a:off x="0" y="0"/>
+                      <a:ext cx="3354705" cy="3354705"/>
+                    </a:xfrm>
+                    <a:prstGeom prst="rect">
+                      <a:avLst/>
+                    </a:prstGeom>
+                    <a:noFill/>
+                    <a:ln>
+                      <a:noFill/>
+                    </a:ln>
+                  </pic:spPr>
+                </pic:pic>
+              </a:graphicData>
+            </a:graphic>
+          </wp:anchor>
+        </w:drawing>
+      </w:r>
+      <w:r>
+        <w:rPr>
           <w:rFonts w:hint="cs"/>
           <w:sz w:val="18"/>
           <w:szCs w:val="18"/>
@@ -3514,6 +4407,17 @@
         </w:rPr>
         <w:t xml:space="preserve"> שמופיע במחברת, ציירו את גרף המצבים.</w:t>
       </w:r>
+    </w:p>
+    <w:p>
+      <w:pPr>
+        <w:bidi/>
+        <w:spacing w:after="160" w:line="245" w:lineRule="auto"/>
+        <w:ind w:left="360"/>
+        <w:rPr>
+          <w:sz w:val="18"/>
+          <w:szCs w:val="18"/>
+        </w:rPr>
+      </w:pPr>
     </w:p>
     <w:p>
       <w:pPr>
@@ -3758,6 +4662,628 @@
     </w:p>
     <w:p>
       <w:pPr>
+        <w:bidi/>
+        <w:spacing w:after="160" w:line="245" w:lineRule="auto"/>
+        <w:rPr>
+          <w:color w:val="548DD4" w:themeColor="text2" w:themeTint="99"/>
+          <w:sz w:val="18"/>
+          <w:szCs w:val="18"/>
+          <w:rtl/>
+        </w:rPr>
+      </w:pPr>
+      <w:r>
+        <w:rPr>
+          <w:rFonts w:hint="cs"/>
+          <w:color w:val="548DD4" w:themeColor="text2" w:themeTint="99"/>
+          <w:sz w:val="18"/>
+          <w:szCs w:val="18"/>
+          <w:rtl/>
+        </w:rPr>
+        <w:t xml:space="preserve">הפונקציה </w:t>
+      </w:r>
+      <m:oMath>
+        <m:r>
+          <w:rPr>
+            <w:rFonts w:ascii="Cambria Math" w:hAnsi="Cambria Math"/>
+            <w:color w:val="548DD4" w:themeColor="text2" w:themeTint="99"/>
+            <w:sz w:val="18"/>
+            <w:szCs w:val="18"/>
+          </w:rPr>
+          <m:t>T</m:t>
+        </m:r>
+      </m:oMath>
+      <w:r>
+        <w:rPr>
+          <w:rFonts w:hint="cs"/>
+          <w:color w:val="548DD4" w:themeColor="text2" w:themeTint="99"/>
+          <w:sz w:val="18"/>
+          <w:szCs w:val="18"/>
+          <w:rtl/>
+        </w:rPr>
+        <w:t xml:space="preserve"> תעבוד על גרף המצבים </w:t>
+      </w:r>
+      <m:oMath>
+        <m:r>
+          <w:rPr>
+            <w:rFonts w:ascii="Cambria Math" w:hAnsi="Cambria Math"/>
+            <w:color w:val="548DD4" w:themeColor="text2" w:themeTint="99"/>
+            <w:sz w:val="18"/>
+            <w:szCs w:val="18"/>
+          </w:rPr>
+          <m:t>G</m:t>
+        </m:r>
+      </m:oMath>
+      <w:r>
+        <w:rPr>
+          <w:rFonts w:hint="cs"/>
+          <w:color w:val="548DD4" w:themeColor="text2" w:themeTint="99"/>
+          <w:sz w:val="18"/>
+          <w:szCs w:val="18"/>
+          <w:rtl/>
+        </w:rPr>
+        <w:t xml:space="preserve"> ותהפוך אותו לגרף מצבים חדש </w:t>
+      </w:r>
+      <m:oMath>
+        <m:sSup>
+          <m:sSupPr>
+            <m:ctrlPr>
+              <w:rPr>
+                <w:rFonts w:ascii="Cambria Math" w:hAnsi="Cambria Math"/>
+                <w:i/>
+                <w:color w:val="548DD4" w:themeColor="text2" w:themeTint="99"/>
+                <w:sz w:val="18"/>
+                <w:szCs w:val="18"/>
+              </w:rPr>
+            </m:ctrlPr>
+          </m:sSupPr>
+          <m:e>
+            <m:r>
+              <w:rPr>
+                <w:rFonts w:ascii="Cambria Math" w:hAnsi="Cambria Math"/>
+                <w:color w:val="548DD4" w:themeColor="text2" w:themeTint="99"/>
+                <w:sz w:val="18"/>
+                <w:szCs w:val="18"/>
+              </w:rPr>
+              <m:t>G</m:t>
+            </m:r>
+          </m:e>
+          <m:sup>
+            <m:r>
+              <w:rPr>
+                <w:rFonts w:ascii="Cambria Math" w:hAnsi="Cambria Math"/>
+                <w:color w:val="548DD4" w:themeColor="text2" w:themeTint="99"/>
+                <w:sz w:val="18"/>
+                <w:szCs w:val="18"/>
+              </w:rPr>
+              <m:t>'</m:t>
+            </m:r>
+          </m:sup>
+        </m:sSup>
+      </m:oMath>
+      <w:r>
+        <w:rPr>
+          <w:rFonts w:hint="cs"/>
+          <w:color w:val="548DD4" w:themeColor="text2" w:themeTint="99"/>
+          <w:sz w:val="18"/>
+          <w:szCs w:val="18"/>
+          <w:rtl/>
+        </w:rPr>
+        <w:t xml:space="preserve"> באופן הבא:</w:t>
+      </w:r>
+    </w:p>
+    <w:p>
+      <w:pPr>
+        <w:bidi/>
+        <w:spacing w:after="160" w:line="245" w:lineRule="auto"/>
+        <w:rPr>
+          <w:color w:val="548DD4" w:themeColor="text2" w:themeTint="99"/>
+          <w:sz w:val="18"/>
+          <w:szCs w:val="18"/>
+          <w:rtl/>
+          <w:lang w:val="en-US"/>
+        </w:rPr>
+      </w:pPr>
+      <w:r>
+        <w:rPr>
+          <w:rFonts w:hint="cs"/>
+          <w:color w:val="548DD4" w:themeColor="text2" w:themeTint="99"/>
+          <w:sz w:val="18"/>
+          <w:szCs w:val="18"/>
+          <w:rtl/>
+        </w:rPr>
+        <w:lastRenderedPageBreak/>
+        <w:t xml:space="preserve">לכל קשת </w:t>
+      </w:r>
+      <m:oMath>
+        <m:r>
+          <w:rPr>
+            <w:rFonts w:ascii="Cambria Math" w:hAnsi="Cambria Math"/>
+            <w:color w:val="548DD4" w:themeColor="text2" w:themeTint="99"/>
+            <w:sz w:val="18"/>
+            <w:szCs w:val="18"/>
+          </w:rPr>
+          <m:t>s→</m:t>
+        </m:r>
+        <m:sSup>
+          <m:sSupPr>
+            <m:ctrlPr>
+              <w:rPr>
+                <w:rFonts w:ascii="Cambria Math" w:hAnsi="Cambria Math"/>
+                <w:i/>
+                <w:color w:val="548DD4" w:themeColor="text2" w:themeTint="99"/>
+                <w:sz w:val="18"/>
+                <w:szCs w:val="18"/>
+              </w:rPr>
+            </m:ctrlPr>
+          </m:sSupPr>
+          <m:e>
+            <m:r>
+              <w:rPr>
+                <w:rFonts w:ascii="Cambria Math" w:hAnsi="Cambria Math"/>
+                <w:color w:val="548DD4" w:themeColor="text2" w:themeTint="99"/>
+                <w:sz w:val="18"/>
+                <w:szCs w:val="18"/>
+              </w:rPr>
+              <m:t>s</m:t>
+            </m:r>
+          </m:e>
+          <m:sup>
+            <m:r>
+              <w:rPr>
+                <w:rFonts w:ascii="Cambria Math" w:hAnsi="Cambria Math"/>
+                <w:color w:val="548DD4" w:themeColor="text2" w:themeTint="99"/>
+                <w:sz w:val="18"/>
+                <w:szCs w:val="18"/>
+              </w:rPr>
+              <m:t>'</m:t>
+            </m:r>
+          </m:sup>
+        </m:sSup>
+      </m:oMath>
+      <w:r>
+        <w:rPr>
+          <w:rFonts w:hint="cs"/>
+          <w:color w:val="548DD4" w:themeColor="text2" w:themeTint="99"/>
+          <w:sz w:val="18"/>
+          <w:szCs w:val="18"/>
+          <w:rtl/>
+        </w:rPr>
+        <w:t xml:space="preserve"> בגרף </w:t>
+      </w:r>
+      <m:oMath>
+        <m:r>
+          <w:rPr>
+            <w:rFonts w:ascii="Cambria Math" w:hAnsi="Cambria Math"/>
+            <w:color w:val="548DD4" w:themeColor="text2" w:themeTint="99"/>
+            <w:sz w:val="18"/>
+            <w:szCs w:val="18"/>
+          </w:rPr>
+          <m:t>G</m:t>
+        </m:r>
+      </m:oMath>
+      <w:r>
+        <w:rPr>
+          <w:rFonts w:hint="cs"/>
+          <w:color w:val="548DD4" w:themeColor="text2" w:themeTint="99"/>
+          <w:sz w:val="18"/>
+          <w:szCs w:val="18"/>
+          <w:rtl/>
+        </w:rPr>
+        <w:t xml:space="preserve"> שעלותה היא </w:t>
+      </w:r>
+      <m:oMath>
+        <m:r>
+          <w:rPr>
+            <w:rFonts w:ascii="Cambria Math" w:hAnsi="Cambria Math"/>
+            <w:color w:val="548DD4" w:themeColor="text2" w:themeTint="99"/>
+            <w:sz w:val="18"/>
+            <w:szCs w:val="18"/>
+          </w:rPr>
+          <m:t>k</m:t>
+        </m:r>
+      </m:oMath>
+      <w:r>
+        <w:rPr>
+          <w:rFonts w:hint="cs"/>
+          <w:color w:val="548DD4" w:themeColor="text2" w:themeTint="99"/>
+          <w:sz w:val="18"/>
+          <w:szCs w:val="18"/>
+          <w:rtl/>
+        </w:rPr>
+        <w:t xml:space="preserve">, נחליף אותה במסלול הבא: </w:t>
+      </w:r>
+      <w:r>
+        <w:rPr>
+          <w:color w:val="548DD4" w:themeColor="text2" w:themeTint="99"/>
+          <w:sz w:val="18"/>
+          <w:szCs w:val="18"/>
+          <w:rtl/>
+        </w:rPr>
+        <w:br/>
+      </w:r>
+      <m:oMathPara>
+        <m:oMath>
+          <m:r>
+            <w:rPr>
+              <w:rFonts w:ascii="Cambria Math" w:hAnsi="Cambria Math"/>
+              <w:color w:val="548DD4" w:themeColor="text2" w:themeTint="99"/>
+              <w:sz w:val="18"/>
+              <w:szCs w:val="18"/>
+            </w:rPr>
+            <m:t>s→</m:t>
+          </m:r>
+          <m:sSub>
+            <m:sSubPr>
+              <m:ctrlPr>
+                <w:rPr>
+                  <w:rFonts w:ascii="Cambria Math" w:hAnsi="Cambria Math"/>
+                  <w:i/>
+                  <w:color w:val="548DD4" w:themeColor="text2" w:themeTint="99"/>
+                  <w:sz w:val="18"/>
+                  <w:szCs w:val="18"/>
+                  <w:lang w:val="en-US"/>
+                </w:rPr>
+              </m:ctrlPr>
+            </m:sSubPr>
+            <m:e>
+              <m:r>
+                <w:rPr>
+                  <w:rFonts w:ascii="Cambria Math" w:hAnsi="Cambria Math"/>
+                  <w:color w:val="548DD4" w:themeColor="text2" w:themeTint="99"/>
+                  <w:sz w:val="18"/>
+                  <w:szCs w:val="18"/>
+                </w:rPr>
+                <m:t>s</m:t>
+              </m:r>
+              <m:ctrlPr>
+                <w:rPr>
+                  <w:rFonts w:ascii="Cambria Math" w:hAnsi="Cambria Math"/>
+                  <w:i/>
+                  <w:color w:val="548DD4" w:themeColor="text2" w:themeTint="99"/>
+                  <w:sz w:val="18"/>
+                  <w:szCs w:val="18"/>
+                </w:rPr>
+              </m:ctrlPr>
+            </m:e>
+            <m:sub>
+              <m:r>
+                <w:rPr>
+                  <w:rFonts w:ascii="Cambria Math" w:hAnsi="Cambria Math"/>
+                  <w:color w:val="548DD4" w:themeColor="text2" w:themeTint="99"/>
+                  <w:sz w:val="18"/>
+                  <w:szCs w:val="18"/>
+                  <w:lang w:val="en-US"/>
+                </w:rPr>
+                <m:t>1</m:t>
+              </m:r>
+            </m:sub>
+          </m:sSub>
+          <m:r>
+            <w:rPr>
+              <w:rFonts w:ascii="Cambria Math" w:hAnsi="Cambria Math"/>
+              <w:color w:val="548DD4" w:themeColor="text2" w:themeTint="99"/>
+              <w:sz w:val="18"/>
+              <w:szCs w:val="18"/>
+              <w:lang w:val="en-US"/>
+            </w:rPr>
+            <m:t>→</m:t>
+          </m:r>
+          <m:sSub>
+            <m:sSubPr>
+              <m:ctrlPr>
+                <w:rPr>
+                  <w:rFonts w:ascii="Cambria Math" w:hAnsi="Cambria Math"/>
+                  <w:i/>
+                  <w:color w:val="548DD4" w:themeColor="text2" w:themeTint="99"/>
+                  <w:sz w:val="18"/>
+                  <w:szCs w:val="18"/>
+                  <w:lang w:val="en-US"/>
+                </w:rPr>
+              </m:ctrlPr>
+            </m:sSubPr>
+            <m:e>
+              <m:r>
+                <w:rPr>
+                  <w:rFonts w:ascii="Cambria Math" w:hAnsi="Cambria Math"/>
+                  <w:color w:val="548DD4" w:themeColor="text2" w:themeTint="99"/>
+                  <w:sz w:val="18"/>
+                  <w:szCs w:val="18"/>
+                  <w:lang w:val="en-US"/>
+                </w:rPr>
+                <m:t>s</m:t>
+              </m:r>
+            </m:e>
+            <m:sub>
+              <m:r>
+                <w:rPr>
+                  <w:rFonts w:ascii="Cambria Math" w:hAnsi="Cambria Math"/>
+                  <w:color w:val="548DD4" w:themeColor="text2" w:themeTint="99"/>
+                  <w:sz w:val="18"/>
+                  <w:szCs w:val="18"/>
+                  <w:lang w:val="en-US"/>
+                </w:rPr>
+                <m:t>2</m:t>
+              </m:r>
+            </m:sub>
+          </m:sSub>
+          <m:r>
+            <w:rPr>
+              <w:rFonts w:ascii="Cambria Math" w:hAnsi="Cambria Math"/>
+              <w:color w:val="548DD4" w:themeColor="text2" w:themeTint="99"/>
+              <w:sz w:val="18"/>
+              <w:szCs w:val="18"/>
+              <w:lang w:val="en-US"/>
+            </w:rPr>
+            <m:t>→…→</m:t>
+          </m:r>
+          <m:sSub>
+            <m:sSubPr>
+              <m:ctrlPr>
+                <w:rPr>
+                  <w:rFonts w:ascii="Cambria Math" w:hAnsi="Cambria Math"/>
+                  <w:i/>
+                  <w:color w:val="548DD4" w:themeColor="text2" w:themeTint="99"/>
+                  <w:sz w:val="18"/>
+                  <w:szCs w:val="18"/>
+                  <w:lang w:val="en-US"/>
+                </w:rPr>
+              </m:ctrlPr>
+            </m:sSubPr>
+            <m:e>
+              <m:r>
+                <w:rPr>
+                  <w:rFonts w:ascii="Cambria Math" w:hAnsi="Cambria Math"/>
+                  <w:color w:val="548DD4" w:themeColor="text2" w:themeTint="99"/>
+                  <w:sz w:val="18"/>
+                  <w:szCs w:val="18"/>
+                  <w:lang w:val="en-US"/>
+                </w:rPr>
+                <m:t>s</m:t>
+              </m:r>
+            </m:e>
+            <m:sub>
+              <m:r>
+                <w:rPr>
+                  <w:rFonts w:ascii="Cambria Math" w:hAnsi="Cambria Math"/>
+                  <w:color w:val="548DD4" w:themeColor="text2" w:themeTint="99"/>
+                  <w:sz w:val="18"/>
+                  <w:szCs w:val="18"/>
+                  <w:lang w:val="en-US"/>
+                </w:rPr>
+                <m:t>k-1</m:t>
+              </m:r>
+            </m:sub>
+          </m:sSub>
+          <m:r>
+            <w:rPr>
+              <w:rFonts w:ascii="Cambria Math" w:hAnsi="Cambria Math"/>
+              <w:color w:val="548DD4" w:themeColor="text2" w:themeTint="99"/>
+              <w:sz w:val="18"/>
+              <w:szCs w:val="18"/>
+              <w:lang w:val="en-US"/>
+            </w:rPr>
+            <m:t>→</m:t>
+          </m:r>
+          <m:sSup>
+            <m:sSupPr>
+              <m:ctrlPr>
+                <w:rPr>
+                  <w:rFonts w:ascii="Cambria Math" w:hAnsi="Cambria Math"/>
+                  <w:i/>
+                  <w:color w:val="548DD4" w:themeColor="text2" w:themeTint="99"/>
+                  <w:sz w:val="18"/>
+                  <w:szCs w:val="18"/>
+                  <w:lang w:val="en-US"/>
+                </w:rPr>
+              </m:ctrlPr>
+            </m:sSupPr>
+            <m:e>
+              <m:r>
+                <w:rPr>
+                  <w:rFonts w:ascii="Cambria Math" w:hAnsi="Cambria Math"/>
+                  <w:color w:val="548DD4" w:themeColor="text2" w:themeTint="99"/>
+                  <w:sz w:val="18"/>
+                  <w:szCs w:val="18"/>
+                  <w:lang w:val="en-US"/>
+                </w:rPr>
+                <m:t>s</m:t>
+              </m:r>
+            </m:e>
+            <m:sup>
+              <m:r>
+                <w:rPr>
+                  <w:rFonts w:ascii="Cambria Math" w:hAnsi="Cambria Math"/>
+                  <w:color w:val="548DD4" w:themeColor="text2" w:themeTint="99"/>
+                  <w:sz w:val="18"/>
+                  <w:szCs w:val="18"/>
+                  <w:lang w:val="en-US"/>
+                </w:rPr>
+                <m:t>'</m:t>
+              </m:r>
+            </m:sup>
+          </m:sSup>
+        </m:oMath>
+      </m:oMathPara>
+    </w:p>
+    <w:p>
+      <w:pPr>
+        <w:bidi/>
+        <w:spacing w:after="160" w:line="245" w:lineRule="auto"/>
+        <w:rPr>
+          <w:i/>
+          <w:color w:val="548DD4" w:themeColor="text2" w:themeTint="99"/>
+          <w:sz w:val="18"/>
+          <w:szCs w:val="18"/>
+          <w:rtl/>
+          <w:lang w:val="en-US"/>
+        </w:rPr>
+      </w:pPr>
+      <w:r>
+        <w:rPr>
+          <w:rFonts w:hint="cs"/>
+          <w:i/>
+          <w:color w:val="548DD4" w:themeColor="text2" w:themeTint="99"/>
+          <w:sz w:val="18"/>
+          <w:szCs w:val="18"/>
+          <w:rtl/>
+          <w:lang w:val="en-US"/>
+        </w:rPr>
+        <w:t>(נניח בה"כ שהעלויות על הקשתות. אם העלות היא על הצומת, אפשר בקלות להמיר אותה בעלות על קשת כך שכל קשת שנכנסת אל הצומת מקבלת את העלות של הצומת.)</w:t>
+      </w:r>
+    </w:p>
+    <w:p>
+      <w:pPr>
+        <w:bidi/>
+        <w:spacing w:after="160" w:line="245" w:lineRule="auto"/>
+        <w:rPr>
+          <w:rFonts w:hint="cs"/>
+          <w:i/>
+          <w:color w:val="548DD4" w:themeColor="text2" w:themeTint="99"/>
+          <w:sz w:val="18"/>
+          <w:szCs w:val="18"/>
+          <w:rtl/>
+          <w:lang w:val="en-US"/>
+        </w:rPr>
+      </w:pPr>
+      <w:r>
+        <w:rPr>
+          <w:rFonts w:hint="cs"/>
+          <w:i/>
+          <w:color w:val="548DD4" w:themeColor="text2" w:themeTint="99"/>
+          <w:sz w:val="18"/>
+          <w:szCs w:val="18"/>
+          <w:rtl/>
+          <w:lang w:val="en-US"/>
+        </w:rPr>
+        <w:t xml:space="preserve">באופן זה החלפנו את העלויות של הקשתות במספר צמתים שיאריך את המסלול שהחליף את הקשתות במספר צמתים שמתאים לעלות שהיתה על הקשת כך שבסך הכל קיבלנו גרף </w:t>
+      </w:r>
+      <m:oMath>
+        <m:sSup>
+          <m:sSupPr>
+            <m:ctrlPr>
+              <w:rPr>
+                <w:rFonts w:ascii="Cambria Math" w:hAnsi="Cambria Math"/>
+                <w:i/>
+                <w:color w:val="548DD4" w:themeColor="text2" w:themeTint="99"/>
+                <w:sz w:val="18"/>
+                <w:szCs w:val="18"/>
+                <w:lang w:val="en-US"/>
+              </w:rPr>
+            </m:ctrlPr>
+          </m:sSupPr>
+          <m:e>
+            <m:r>
+              <w:rPr>
+                <w:rFonts w:ascii="Cambria Math" w:hAnsi="Cambria Math"/>
+                <w:color w:val="548DD4" w:themeColor="text2" w:themeTint="99"/>
+                <w:sz w:val="18"/>
+                <w:szCs w:val="18"/>
+                <w:lang w:val="en-US"/>
+              </w:rPr>
+              <m:t>G</m:t>
+            </m:r>
+          </m:e>
+          <m:sup>
+            <m:r>
+              <w:rPr>
+                <w:rFonts w:ascii="Cambria Math" w:hAnsi="Cambria Math"/>
+                <w:color w:val="548DD4" w:themeColor="text2" w:themeTint="99"/>
+                <w:sz w:val="18"/>
+                <w:szCs w:val="18"/>
+                <w:lang w:val="en-US"/>
+              </w:rPr>
+              <m:t>'</m:t>
+            </m:r>
+          </m:sup>
+        </m:sSup>
+      </m:oMath>
+      <w:r>
+        <w:rPr>
+          <w:rFonts w:hint="cs"/>
+          <w:i/>
+          <w:color w:val="548DD4" w:themeColor="text2" w:themeTint="99"/>
+          <w:sz w:val="18"/>
+          <w:szCs w:val="18"/>
+          <w:rtl/>
+          <w:lang w:val="en-US"/>
+        </w:rPr>
+        <w:t xml:space="preserve"> שבו מספר הצמתים גדל בהתאם למשקלים שהיו על הקשתות בעבר, וכאשר נריץ עליו את אלגוריתם </w:t>
+      </w:r>
+      <m:oMath>
+        <m:r>
+          <w:rPr>
+            <w:rFonts w:ascii="Cambria Math" w:hAnsi="Cambria Math"/>
+            <w:color w:val="548DD4" w:themeColor="text2" w:themeTint="99"/>
+            <w:sz w:val="18"/>
+            <w:szCs w:val="18"/>
+            <w:lang w:val="en-US"/>
+          </w:rPr>
+          <m:t>BFS-G</m:t>
+        </m:r>
+      </m:oMath>
+      <w:r>
+        <w:rPr>
+          <w:rFonts w:hint="cs"/>
+          <w:i/>
+          <w:color w:val="548DD4" w:themeColor="text2" w:themeTint="99"/>
+          <w:sz w:val="18"/>
+          <w:szCs w:val="18"/>
+          <w:rtl/>
+          <w:lang w:val="en-US"/>
+        </w:rPr>
+        <w:t xml:space="preserve"> שמחפש את המסלול הקצר ביותר נמצא בהכרח מסלול קצר ביותר אופטימלי בגרף </w:t>
+      </w:r>
+      <m:oMath>
+        <m:r>
+          <w:rPr>
+            <w:rFonts w:ascii="Cambria Math" w:hAnsi="Cambria Math"/>
+            <w:color w:val="548DD4" w:themeColor="text2" w:themeTint="99"/>
+            <w:sz w:val="18"/>
+            <w:szCs w:val="18"/>
+            <w:lang w:val="en-US"/>
+          </w:rPr>
+          <m:t>G'</m:t>
+        </m:r>
+      </m:oMath>
+      <w:r>
+        <w:rPr>
+          <w:rFonts w:hint="cs"/>
+          <w:i/>
+          <w:color w:val="548DD4" w:themeColor="text2" w:themeTint="99"/>
+          <w:sz w:val="18"/>
+          <w:szCs w:val="18"/>
+          <w:rtl/>
+          <w:lang w:val="en-US"/>
+        </w:rPr>
+        <w:t xml:space="preserve"> שמשרה על הגרף </w:t>
+      </w:r>
+      <m:oMath>
+        <m:r>
+          <w:rPr>
+            <w:rFonts w:ascii="Cambria Math" w:hAnsi="Cambria Math"/>
+            <w:color w:val="548DD4" w:themeColor="text2" w:themeTint="99"/>
+            <w:sz w:val="18"/>
+            <w:szCs w:val="18"/>
+            <w:lang w:val="en-US"/>
+          </w:rPr>
+          <m:t>G</m:t>
+        </m:r>
+      </m:oMath>
+      <w:r>
+        <w:rPr>
+          <w:rFonts w:hint="cs"/>
+          <w:i/>
+          <w:color w:val="548DD4" w:themeColor="text2" w:themeTint="99"/>
+          <w:sz w:val="18"/>
+          <w:szCs w:val="18"/>
+          <w:rtl/>
+          <w:lang w:val="en-US"/>
+        </w:rPr>
+        <w:t xml:space="preserve"> מסלול אופטימלי לפי עלות מינימלית.</w:t>
+      </w:r>
+    </w:p>
+    <w:p>
+      <w:pPr>
         <w:pStyle w:val="ListParagraph"/>
         <w:numPr>
           <w:ilvl w:val="1"/>
@@ -3769,18 +5295,16 @@
         <w:rPr>
           <w:sz w:val="18"/>
           <w:szCs w:val="18"/>
-          <w:rtl/>
-        </w:rPr>
-      </w:pPr>
-      <w:r>
-        <w:rPr>
-          <w:rFonts w:hint="cs"/>
-          <w:sz w:val="18"/>
-          <w:szCs w:val="18"/>
-          <w:rtl/>
-          <w:lang w:val="en-US"/>
-        </w:rPr>
-        <w:lastRenderedPageBreak/>
+        </w:rPr>
+      </w:pPr>
+      <w:r>
+        <w:rPr>
+          <w:rFonts w:hint="cs"/>
+          <w:sz w:val="18"/>
+          <w:szCs w:val="18"/>
+          <w:rtl/>
+          <w:lang w:val="en-US"/>
+        </w:rPr>
         <w:t xml:space="preserve">יבש (2 נק׳): נתון לוח בגודל </w:t>
       </w:r>
       <w:r>
@@ -3947,6 +5471,209 @@
           <w:lang w:val="en-US"/>
         </w:rPr>
         <w:t>? הסבירו?</w:t>
+      </w:r>
+    </w:p>
+    <w:p>
+      <w:pPr>
+        <w:bidi/>
+        <w:spacing w:after="160" w:line="245" w:lineRule="auto"/>
+        <w:rPr>
+          <w:rFonts w:hint="cs"/>
+          <w:color w:val="548DD4" w:themeColor="text2" w:themeTint="99"/>
+          <w:sz w:val="18"/>
+          <w:szCs w:val="18"/>
+          <w:rtl/>
+          <w:lang w:val="en-US"/>
+        </w:rPr>
+      </w:pPr>
+      <w:r>
+        <w:rPr>
+          <w:rFonts w:hint="cs"/>
+          <w:color w:val="548DD4" w:themeColor="text2" w:themeTint="99"/>
+          <w:sz w:val="18"/>
+          <w:szCs w:val="18"/>
+          <w:rtl/>
+        </w:rPr>
+        <w:t xml:space="preserve">יווצרו </w:t>
+      </w:r>
+      <m:oMath>
+        <m:r>
+          <w:rPr>
+            <w:rFonts w:ascii="Cambria Math" w:hAnsi="Cambria Math"/>
+            <w:color w:val="548DD4" w:themeColor="text2" w:themeTint="99"/>
+            <w:sz w:val="18"/>
+            <w:szCs w:val="18"/>
+          </w:rPr>
+          <m:t>N×N</m:t>
+        </m:r>
+      </m:oMath>
+      <w:r>
+        <w:rPr>
+          <w:rFonts w:hint="cs"/>
+          <w:color w:val="548DD4" w:themeColor="text2" w:themeTint="99"/>
+          <w:sz w:val="18"/>
+          <w:szCs w:val="18"/>
+          <w:rtl/>
+        </w:rPr>
+        <w:t xml:space="preserve"> צמתים ומתוכם יפותחו </w:t>
+      </w:r>
+      <m:oMath>
+        <m:r>
+          <w:rPr>
+            <w:rFonts w:ascii="Cambria Math" w:hAnsi="Cambria Math"/>
+            <w:color w:val="548DD4" w:themeColor="text2" w:themeTint="99"/>
+            <w:sz w:val="18"/>
+            <w:szCs w:val="18"/>
+          </w:rPr>
+          <m:t>N×</m:t>
+        </m:r>
+        <m:r>
+          <w:rPr>
+            <w:rFonts w:ascii="Cambria Math" w:hAnsi="Cambria Math"/>
+            <w:color w:val="548DD4" w:themeColor="text2" w:themeTint="99"/>
+            <w:sz w:val="18"/>
+            <w:szCs w:val="18"/>
+          </w:rPr>
+          <m:t>N-2</m:t>
+        </m:r>
+      </m:oMath>
+      <w:r>
+        <w:rPr>
+          <w:rFonts w:hint="cs"/>
+          <w:color w:val="548DD4" w:themeColor="text2" w:themeTint="99"/>
+          <w:sz w:val="18"/>
+          <w:szCs w:val="18"/>
+          <w:rtl/>
+        </w:rPr>
+        <w:t xml:space="preserve"> צמתים.</w:t>
+      </w:r>
+      <w:r>
+        <w:rPr>
+          <w:color w:val="548DD4" w:themeColor="text2" w:themeTint="99"/>
+          <w:sz w:val="18"/>
+          <w:szCs w:val="18"/>
+          <w:rtl/>
+        </w:rPr>
+        <w:br/>
+      </w:r>
+      <w:r>
+        <w:rPr>
+          <w:rFonts w:hint="cs"/>
+          <w:color w:val="548DD4" w:themeColor="text2" w:themeTint="99"/>
+          <w:sz w:val="18"/>
+          <w:szCs w:val="18"/>
+          <w:rtl/>
+        </w:rPr>
+        <w:t xml:space="preserve">בחיפוש </w:t>
+      </w:r>
+      <w:r>
+        <w:rPr>
+          <w:rFonts w:hint="cs"/>
+          <w:color w:val="548DD4" w:themeColor="text2" w:themeTint="99"/>
+          <w:sz w:val="18"/>
+          <w:szCs w:val="18"/>
+        </w:rPr>
+        <w:t>BFS-G</w:t>
+      </w:r>
+      <w:r>
+        <w:rPr>
+          <w:rFonts w:hint="cs"/>
+          <w:color w:val="548DD4" w:themeColor="text2" w:themeTint="99"/>
+          <w:sz w:val="18"/>
+          <w:szCs w:val="18"/>
+          <w:rtl/>
+        </w:rPr>
+        <w:t xml:space="preserve"> עוברים על תאי הלוח בשכבות, החל מהמשבצת ההתחלתית שהיא </w:t>
+      </w:r>
+      <w:r>
+        <w:rPr>
+          <w:rFonts w:hint="cs"/>
+          <w:color w:val="548DD4" w:themeColor="text2" w:themeTint="99"/>
+          <w:sz w:val="18"/>
+          <w:szCs w:val="18"/>
+          <w:rtl/>
+        </w:rPr>
+        <w:t xml:space="preserve">בקיצון השמאלי למעלה כך שהצמתים שנוצרים הם באלכסונים יורדים עד שלבסוף מגיעים למשבצת האחרונה בקיצון הימני למטה שהיא משבצת המטרה. לכן, כדי להגיע אליה חייבים ליצור את כל הצמתים שמתאימים לכל משבצות הלוח, ומאחר שלא יוצרים משבצת פעמיים </w:t>
+      </w:r>
+      <w:r>
+        <w:rPr>
+          <w:color w:val="548DD4" w:themeColor="text2" w:themeTint="99"/>
+          <w:sz w:val="18"/>
+          <w:szCs w:val="18"/>
+          <w:rtl/>
+        </w:rPr>
+        <w:t>–</w:t>
+      </w:r>
+      <w:r>
+        <w:rPr>
+          <w:rFonts w:hint="cs"/>
+          <w:color w:val="548DD4" w:themeColor="text2" w:themeTint="99"/>
+          <w:sz w:val="18"/>
+          <w:szCs w:val="18"/>
+          <w:rtl/>
+        </w:rPr>
+        <w:t xml:space="preserve"> יוצרים </w:t>
+      </w:r>
+      <m:oMath>
+        <m:r>
+          <w:rPr>
+            <w:rFonts w:ascii="Cambria Math" w:hAnsi="Cambria Math"/>
+            <w:color w:val="548DD4" w:themeColor="text2" w:themeTint="99"/>
+            <w:sz w:val="18"/>
+            <w:szCs w:val="18"/>
+          </w:rPr>
+          <m:t>N×N</m:t>
+        </m:r>
+      </m:oMath>
+      <w:r>
+        <w:rPr>
+          <w:rFonts w:hint="cs"/>
+          <w:color w:val="548DD4" w:themeColor="text2" w:themeTint="99"/>
+          <w:sz w:val="18"/>
+          <w:szCs w:val="18"/>
+          <w:rtl/>
+        </w:rPr>
+        <w:t xml:space="preserve"> צמתים.</w:t>
+      </w:r>
+      <w:r>
+        <w:rPr>
+          <w:color w:val="548DD4" w:themeColor="text2" w:themeTint="99"/>
+          <w:sz w:val="18"/>
+          <w:szCs w:val="18"/>
+          <w:rtl/>
+        </w:rPr>
+        <w:br/>
+      </w:r>
+      <w:r>
+        <w:rPr>
+          <w:rFonts w:hint="cs"/>
+          <w:color w:val="548DD4" w:themeColor="text2" w:themeTint="99"/>
+          <w:sz w:val="18"/>
+          <w:szCs w:val="18"/>
+          <w:rtl/>
+        </w:rPr>
+        <w:t xml:space="preserve">בנוסף, ברגע שנפתח את הצומת הראשונה בשכבה האחרונה, בהכרח ניצור רק את צומת היעד ולפי הגדרת האלגוריתם בשלב זה האלגוריתם יסתיים ונחזיר את הפתרון. לא נפתח לא את צומת המטרה ולא את הצומת השנייה שבשכבה הפנימית ביותר (שהרי בשכבה הפנימית ביותר יש רק 2 צמתים באלכסון) ולכן יפותחו בסך הכל </w:t>
+      </w:r>
+      <m:oMath>
+        <m:r>
+          <w:rPr>
+            <w:rFonts w:ascii="Cambria Math" w:hAnsi="Cambria Math"/>
+            <w:color w:val="548DD4" w:themeColor="text2" w:themeTint="99"/>
+            <w:sz w:val="18"/>
+            <w:szCs w:val="18"/>
+          </w:rPr>
+          <m:t>N×N-2</m:t>
+        </m:r>
+      </m:oMath>
+      <w:r>
+        <w:rPr>
+          <w:rFonts w:hint="cs"/>
+          <w:color w:val="548DD4" w:themeColor="text2" w:themeTint="99"/>
+          <w:sz w:val="18"/>
+          <w:szCs w:val="18"/>
+          <w:rtl/>
+        </w:rPr>
+        <w:t xml:space="preserve"> צמתים.</w:t>
       </w:r>
     </w:p>
     <w:p>
@@ -4285,7 +6012,6 @@
         </w:rPr>
         <w:t xml:space="preserve">, עבור בעיית האגם הקפוא על לוח </w:t>
       </w:r>
-      <w:proofErr w:type="spellStart"/>
       <w:r>
         <w:rPr>
           <w:sz w:val="18"/>
@@ -4294,7 +6020,6 @@
         </w:rPr>
         <w:t>NxN</w:t>
       </w:r>
-      <w:proofErr w:type="spellEnd"/>
       <w:r>
         <w:rPr>
           <w:rFonts w:hint="cs"/>
@@ -5476,7 +7201,6 @@
         </w:rPr>
         <w:t xml:space="preserve">, עבור לוח </w:t>
       </w:r>
-      <w:proofErr w:type="spellStart"/>
       <w:r>
         <w:rPr>
           <w:sz w:val="18"/>
@@ -5485,7 +7209,6 @@
         </w:rPr>
         <w:t>NxN</w:t>
       </w:r>
-      <w:proofErr w:type="spellEnd"/>
       <w:r>
         <w:rPr>
           <w:rFonts w:hint="cs"/>
@@ -6135,6 +7858,7 @@
           <w:color w:val="4472C4"/>
           <w:rtl/>
         </w:rPr>
+        <w:lastRenderedPageBreak/>
         <w:t xml:space="preserve">שאלה </w:t>
       </w:r>
       <w:r>
@@ -6152,56 +7876,12 @@
         </w:rPr>
         <w:t xml:space="preserve"> – </w:t>
       </w:r>
-      <w:proofErr w:type="spellStart"/>
       <w:r>
         <w:rPr>
           <w:color w:val="4472C4"/>
         </w:rPr>
-        <w:t>Greedy</w:t>
-      </w:r>
-      <w:proofErr w:type="spellEnd"/>
-      <w:r>
-        <w:rPr>
-          <w:color w:val="4472C4"/>
-        </w:rPr>
-        <w:t xml:space="preserve"> </w:t>
-      </w:r>
-      <w:proofErr w:type="spellStart"/>
-      <w:r>
-        <w:rPr>
-          <w:color w:val="4472C4"/>
-        </w:rPr>
-        <w:t>Best</w:t>
-      </w:r>
-      <w:proofErr w:type="spellEnd"/>
-      <w:r>
-        <w:rPr>
-          <w:color w:val="4472C4"/>
-        </w:rPr>
-        <w:t xml:space="preserve"> </w:t>
-      </w:r>
-      <w:proofErr w:type="spellStart"/>
-      <w:r>
-        <w:rPr>
-          <w:color w:val="4472C4"/>
-        </w:rPr>
-        <w:t>First</w:t>
-      </w:r>
-      <w:proofErr w:type="spellEnd"/>
-      <w:r>
-        <w:rPr>
-          <w:color w:val="4472C4"/>
-        </w:rPr>
-        <w:t xml:space="preserve"> </w:t>
-      </w:r>
-      <w:proofErr w:type="spellStart"/>
-      <w:r>
-        <w:rPr>
-          <w:color w:val="4472C4"/>
-        </w:rPr>
-        <w:t>Search</w:t>
-      </w:r>
-      <w:proofErr w:type="spellEnd"/>
+        <w:t>Greedy Best First Search</w:t>
+      </w:r>
       <w:r>
         <w:rPr>
           <w:rFonts w:hint="cs"/>
@@ -6305,85 +7985,15 @@
           <w:szCs w:val="18"/>
           <w:rtl/>
         </w:rPr>
-        <w:t xml:space="preserve">ממשו את החלקים החסרים </w:t>
-      </w:r>
-      <w:proofErr w:type="spellStart"/>
-      <w:r>
-        <w:rPr>
-          <w:rFonts w:hint="cs"/>
-          <w:sz w:val="18"/>
-          <w:szCs w:val="18"/>
-          <w:rtl/>
-        </w:rPr>
-        <w:t>באלג</w:t>
-      </w:r>
-      <w:proofErr w:type="spellEnd"/>
-      <w:r>
-        <w:rPr>
-          <w:rFonts w:hint="cs"/>
-          <w:sz w:val="18"/>
-          <w:szCs w:val="18"/>
-          <w:rtl/>
-        </w:rPr>
-        <w:t xml:space="preserve">׳ </w:t>
-      </w:r>
-      <w:proofErr w:type="spellStart"/>
-      <w:r>
-        <w:rPr>
-          <w:sz w:val="18"/>
-          <w:szCs w:val="18"/>
-        </w:rPr>
-        <w:t>Greedy</w:t>
-      </w:r>
-      <w:proofErr w:type="spellEnd"/>
-      <w:r>
-        <w:rPr>
-          <w:sz w:val="18"/>
-          <w:szCs w:val="18"/>
-        </w:rPr>
-        <w:t xml:space="preserve"> </w:t>
-      </w:r>
-      <w:proofErr w:type="spellStart"/>
-      <w:r>
-        <w:rPr>
-          <w:sz w:val="18"/>
-          <w:szCs w:val="18"/>
-        </w:rPr>
-        <w:t>Best</w:t>
-      </w:r>
-      <w:proofErr w:type="spellEnd"/>
-      <w:r>
-        <w:rPr>
-          <w:sz w:val="18"/>
-          <w:szCs w:val="18"/>
-        </w:rPr>
-        <w:t xml:space="preserve"> </w:t>
-      </w:r>
-      <w:proofErr w:type="spellStart"/>
-      <w:r>
-        <w:rPr>
-          <w:sz w:val="18"/>
-          <w:szCs w:val="18"/>
-        </w:rPr>
-        <w:t>First</w:t>
-      </w:r>
-      <w:proofErr w:type="spellEnd"/>
-      <w:r>
-        <w:rPr>
-          <w:sz w:val="18"/>
-          <w:szCs w:val="18"/>
-        </w:rPr>
-        <w:t xml:space="preserve"> </w:t>
-      </w:r>
-      <w:proofErr w:type="spellStart"/>
-      <w:r>
-        <w:rPr>
-          <w:sz w:val="18"/>
-          <w:szCs w:val="18"/>
-        </w:rPr>
-        <w:t>Search</w:t>
-      </w:r>
-      <w:proofErr w:type="spellEnd"/>
+        <w:t xml:space="preserve">ממשו את החלקים החסרים באלג׳ </w:t>
+      </w:r>
+      <w:r>
+        <w:rPr>
+          <w:sz w:val="18"/>
+          <w:szCs w:val="18"/>
+        </w:rPr>
+        <w:t>Greedy Best First Search</w:t>
+      </w:r>
       <w:r>
         <w:rPr>
           <w:rFonts w:hint="cs"/>
@@ -6528,63 +8138,13 @@
         </w:rPr>
         <w:t xml:space="preserve">יבש (2 נק׳): תנו יתרון וחיסרון של אלגוריתם </w:t>
       </w:r>
-      <w:proofErr w:type="spellStart"/>
-      <w:r>
-        <w:rPr>
-          <w:sz w:val="18"/>
-          <w:szCs w:val="18"/>
-        </w:rPr>
-        <w:t>Greedy</w:t>
-      </w:r>
-      <w:proofErr w:type="spellEnd"/>
-      <w:r>
-        <w:rPr>
-          <w:sz w:val="18"/>
-          <w:szCs w:val="18"/>
-        </w:rPr>
-        <w:t xml:space="preserve"> </w:t>
-      </w:r>
-      <w:proofErr w:type="spellStart"/>
-      <w:r>
-        <w:rPr>
-          <w:sz w:val="18"/>
-          <w:szCs w:val="18"/>
-        </w:rPr>
-        <w:t>Best</w:t>
-      </w:r>
-      <w:proofErr w:type="spellEnd"/>
-      <w:r>
-        <w:rPr>
-          <w:sz w:val="18"/>
-          <w:szCs w:val="18"/>
-        </w:rPr>
-        <w:t xml:space="preserve"> </w:t>
-      </w:r>
-      <w:proofErr w:type="spellStart"/>
-      <w:r>
-        <w:rPr>
-          <w:sz w:val="18"/>
-          <w:szCs w:val="18"/>
-        </w:rPr>
-        <w:t>first</w:t>
-      </w:r>
-      <w:proofErr w:type="spellEnd"/>
-      <w:r>
-        <w:rPr>
-          <w:sz w:val="18"/>
-          <w:szCs w:val="18"/>
-        </w:rPr>
-        <w:t xml:space="preserve"> </w:t>
-      </w:r>
-      <w:proofErr w:type="spellStart"/>
-      <w:r>
-        <w:rPr>
-          <w:sz w:val="18"/>
-          <w:szCs w:val="18"/>
-        </w:rPr>
-        <w:t>Search</w:t>
-      </w:r>
-      <w:proofErr w:type="spellEnd"/>
+      <w:r>
+        <w:rPr>
+          <w:sz w:val="18"/>
+          <w:szCs w:val="18"/>
+        </w:rPr>
+        <w:t>Greedy Best first Search</w:t>
+      </w:r>
       <w:r>
         <w:rPr>
           <w:rFonts w:hint="cs"/>
@@ -6767,27 +8327,7 @@
           <w:szCs w:val="18"/>
           <w:rtl/>
         </w:rPr>
-        <w:t xml:space="preserve">ממשו את החלקים החסרים </w:t>
-      </w:r>
-      <w:proofErr w:type="spellStart"/>
-      <w:r>
-        <w:rPr>
-          <w:rFonts w:hint="cs"/>
-          <w:sz w:val="18"/>
-          <w:szCs w:val="18"/>
-          <w:rtl/>
-        </w:rPr>
-        <w:t>באלג</w:t>
-      </w:r>
-      <w:proofErr w:type="spellEnd"/>
-      <w:r>
-        <w:rPr>
-          <w:rFonts w:hint="cs"/>
-          <w:sz w:val="18"/>
-          <w:szCs w:val="18"/>
-          <w:rtl/>
-        </w:rPr>
-        <w:t xml:space="preserve">׳ </w:t>
+        <w:t xml:space="preserve">ממשו את החלקים החסרים באלג׳ </w:t>
       </w:r>
       <w:r>
         <w:rPr>
@@ -6892,17 +8432,7 @@
           <w:szCs w:val="18"/>
           <w:rtl/>
         </w:rPr>
-        <w:t xml:space="preserve"> נק׳): לפניכם מספר </w:t>
-      </w:r>
-      <w:proofErr w:type="spellStart"/>
-      <w:r>
-        <w:rPr>
-          <w:rFonts w:hint="cs"/>
-          <w:sz w:val="18"/>
-          <w:szCs w:val="18"/>
-          <w:rtl/>
-        </w:rPr>
-        <w:t>יור</w:t>
+        <w:t xml:space="preserve"> נק׳): לפניכם מספר יור</w:t>
       </w:r>
       <w:r>
         <w:rPr>
@@ -6920,37 +8450,7 @@
           <w:szCs w:val="18"/>
           <w:rtl/>
         </w:rPr>
-        <w:t>סטיקות</w:t>
-      </w:r>
-      <w:proofErr w:type="spellEnd"/>
-      <w:r>
-        <w:rPr>
-          <w:rFonts w:hint="cs"/>
-          <w:sz w:val="18"/>
-          <w:szCs w:val="18"/>
-          <w:rtl/>
-        </w:rPr>
-        <w:t xml:space="preserve">, הוכיחו או הפריכו בעזרת דוגמא נגדית את קבילותן של </w:t>
-      </w:r>
-      <w:proofErr w:type="spellStart"/>
-      <w:r>
-        <w:rPr>
-          <w:rFonts w:hint="cs"/>
-          <w:sz w:val="18"/>
-          <w:szCs w:val="18"/>
-          <w:rtl/>
-        </w:rPr>
-        <w:t>היוריסטיקות</w:t>
-      </w:r>
-      <w:proofErr w:type="spellEnd"/>
-      <w:r>
-        <w:rPr>
-          <w:rFonts w:hint="cs"/>
-          <w:sz w:val="18"/>
-          <w:szCs w:val="18"/>
-          <w:rtl/>
-        </w:rPr>
-        <w:t>:</w:t>
+        <w:t>סטיקות, הוכיחו או הפריכו בעזרת דוגמא נגדית את קבילותן של היוריסטיקות:</w:t>
       </w:r>
     </w:p>
     <w:p>
@@ -8368,17 +9868,8 @@
           <w:rFonts w:hint="cs"/>
           <w:color w:val="4472C4"/>
         </w:rPr>
-        <w:t>*-</w:t>
-      </w:r>
-      <w:proofErr w:type="spellStart"/>
-      <w:r>
-        <w:rPr>
-          <w:rFonts w:hint="cs"/>
-          <w:color w:val="4472C4"/>
-        </w:rPr>
-        <w:t>epsilon</w:t>
-      </w:r>
-      <w:proofErr w:type="spellEnd"/>
+        <w:t>*-epsilon</w:t>
+      </w:r>
       <w:r>
         <w:rPr>
           <w:rFonts w:hint="cs"/>
@@ -8442,27 +9933,7 @@
           <w:szCs w:val="18"/>
           <w:rtl/>
         </w:rPr>
-        <w:t xml:space="preserve">ממשו את החלקים החסרים </w:t>
-      </w:r>
-      <w:proofErr w:type="spellStart"/>
-      <w:r>
-        <w:rPr>
-          <w:rFonts w:hint="cs"/>
-          <w:sz w:val="18"/>
-          <w:szCs w:val="18"/>
-          <w:rtl/>
-        </w:rPr>
-        <w:t>באלג</w:t>
-      </w:r>
-      <w:proofErr w:type="spellEnd"/>
-      <w:r>
-        <w:rPr>
-          <w:rFonts w:hint="cs"/>
-          <w:sz w:val="18"/>
-          <w:szCs w:val="18"/>
-          <w:rtl/>
-        </w:rPr>
-        <w:t xml:space="preserve">׳ </w:t>
+        <w:t xml:space="preserve">ממשו את החלקים החסרים באלג׳ </w:t>
       </w:r>
       <w:r>
         <w:rPr>
@@ -9201,31 +10672,7 @@
           <w:rtl/>
           <w:lang w:val="en-US"/>
         </w:rPr>
-        <w:t xml:space="preserve"> </w:t>
-      </w:r>
-      <w:proofErr w:type="spellStart"/>
-      <w:r>
-        <w:rPr>
-          <w:rFonts w:hint="cs"/>
-          <w:color w:val="000000" w:themeColor="text1"/>
-          <w:sz w:val="18"/>
-          <w:szCs w:val="18"/>
-          <w:rtl/>
-          <w:lang w:val="en-US"/>
-        </w:rPr>
-        <w:t>יוריסטיקת</w:t>
-      </w:r>
-      <w:proofErr w:type="spellEnd"/>
-      <w:r>
-        <w:rPr>
-          <w:rFonts w:hint="cs"/>
-          <w:color w:val="000000" w:themeColor="text1"/>
-          <w:sz w:val="18"/>
-          <w:szCs w:val="18"/>
-          <w:rtl/>
-          <w:lang w:val="en-US"/>
-        </w:rPr>
-        <w:t xml:space="preserve"> האפס</w:t>
+        <w:t xml:space="preserve"> יוריסטיקת האפס</w:t>
       </w:r>
       <w:r>
         <w:rPr>
@@ -10603,6 +12050,7 @@
           <w:rtl/>
           <w:lang w:val="en-US"/>
         </w:rPr>
+        <w:lastRenderedPageBreak/>
         <w:t xml:space="preserve">הוכח/הפרך: לכל בעיית חיפוש, המסלול שיחזור על ידי אלגוריתם </w:t>
       </w:r>
       <w:r>
@@ -11259,25 +12707,7 @@
           <w:szCs w:val="18"/>
           <w:rtl/>
         </w:rPr>
-        <w:t xml:space="preserve">מעבר למימוש ולדו״ח, </w:t>
-      </w:r>
-      <w:proofErr w:type="spellStart"/>
-      <w:r>
-        <w:rPr>
-          <w:sz w:val="18"/>
-          <w:szCs w:val="18"/>
-          <w:rtl/>
-        </w:rPr>
-        <w:t>ציונכם</w:t>
-      </w:r>
-      <w:proofErr w:type="spellEnd"/>
-      <w:r>
-        <w:rPr>
-          <w:sz w:val="18"/>
-          <w:szCs w:val="18"/>
-          <w:rtl/>
-        </w:rPr>
-        <w:t xml:space="preserve"> מורכב גם מהגשה תקינה של המטלה לפי הכללים הבאים</w:t>
+        <w:t>מעבר למימוש ולדו״ח, ציונכם מורכב גם מהגשה תקינה של המטלה לפי הכללים הבאים</w:t>
       </w:r>
       <w:r>
         <w:rPr>
@@ -11931,6 +13361,7 @@
         <w:rPr>
           <w:noProof/>
         </w:rPr>
+        <w:lastRenderedPageBreak/>
         <w:drawing>
           <wp:inline distT="0" distB="0" distL="0" distR="0" wp14:anchorId="5CC04C3C" wp14:editId="5A3AC192">
             <wp:extent cx="2872226" cy="2157401"/>
@@ -11949,7 +13380,7 @@
                     </pic:cNvPicPr>
                   </pic:nvPicPr>
                   <pic:blipFill>
-                    <a:blip r:embed="rId11">
+                    <a:blip r:embed="rId13">
                       <a:extLst>
                         <a:ext uri="{28A0092B-C50C-407E-A947-70E740481C1C}">
                           <a14:useLocalDpi xmlns:a14="http://schemas.microsoft.com/office/drawing/2010/main" val="0"/>

</xml_diff>

<commit_message>
ID-DFS-G: Start answering the ID-DFS-G dry part
</commit_message>
<xml_diff>
--- a/HW1_Report.docx
+++ b/HW1_Report.docx
@@ -581,6 +581,7 @@
         </w:rPr>
         <w:t>נתנסה בתכנות ב-</w:t>
       </w:r>
+      <w:proofErr w:type="spellStart"/>
       <w:r>
         <w:rPr>
           <w:sz w:val="18"/>
@@ -588,6 +589,7 @@
         </w:rPr>
         <w:t>python</w:t>
       </w:r>
+      <w:proofErr w:type="spellEnd"/>
       <w:r>
         <w:rPr>
           <w:sz w:val="18"/>
@@ -963,7 +965,25 @@
           <w:szCs w:val="18"/>
           <w:rtl/>
         </w:rPr>
-        <w:t xml:space="preserve"> (מילואים, אשפוז וכו') יש לשלוח למתרגל האחראי (ספיר טובול) בלבד.</w:t>
+        <w:t xml:space="preserve"> (מילואים, אשפוז וכו') יש לשלוח למתרגל האחראי (ספיר </w:t>
+      </w:r>
+      <w:proofErr w:type="spellStart"/>
+      <w:r>
+        <w:rPr>
+          <w:sz w:val="18"/>
+          <w:szCs w:val="18"/>
+          <w:rtl/>
+        </w:rPr>
+        <w:t>טובול</w:t>
+      </w:r>
+      <w:proofErr w:type="spellEnd"/>
+      <w:r>
+        <w:rPr>
+          <w:sz w:val="18"/>
+          <w:szCs w:val="18"/>
+          <w:rtl/>
+        </w:rPr>
+        <w:t>) בלבד.</w:t>
       </w:r>
     </w:p>
     <w:p>
@@ -1668,7 +1688,25 @@
           <w:szCs w:val="18"/>
           <w:rtl/>
         </w:rPr>
-        <w:t xml:space="preserve">ריק ומורטי יצאו לעוד אחת מההרפתקאות שלהם והפעם ריק לקח את מורטי לסיור בבר הגאזורפאזור בכוכב הלכת </w:t>
+        <w:t xml:space="preserve">ריק ומורטי יצאו לעוד אחת מההרפתקאות שלהם והפעם ריק לקח את מורטי לסיור בבר </w:t>
+      </w:r>
+      <w:proofErr w:type="spellStart"/>
+      <w:r>
+        <w:rPr>
+          <w:sz w:val="18"/>
+          <w:szCs w:val="18"/>
+          <w:rtl/>
+        </w:rPr>
+        <w:t>הגאזורפאזור</w:t>
+      </w:r>
+      <w:proofErr w:type="spellEnd"/>
+      <w:r>
+        <w:rPr>
+          <w:sz w:val="18"/>
+          <w:szCs w:val="18"/>
+          <w:rtl/>
+        </w:rPr>
+        <w:t xml:space="preserve"> בכוכב הלכת </w:t>
       </w:r>
       <w:r>
         <w:rPr>
@@ -1693,7 +1731,25 @@
           <w:szCs w:val="18"/>
           <w:rtl/>
         </w:rPr>
-        <w:t>. לאחר שריק הופך למלפפון חמוץ ונקלע לקטטה עם יצור מזן בלארפ הם בורחים מחוץ לבר. ריק מתכוון להשתמש באקדח הפורטל שלו</w:t>
+        <w:t xml:space="preserve">. לאחר שריק הופך למלפפון חמוץ ונקלע לקטטה עם יצור מזן </w:t>
+      </w:r>
+      <w:proofErr w:type="spellStart"/>
+      <w:r>
+        <w:rPr>
+          <w:sz w:val="18"/>
+          <w:szCs w:val="18"/>
+          <w:rtl/>
+        </w:rPr>
+        <w:t>בלארפ</w:t>
+      </w:r>
+      <w:proofErr w:type="spellEnd"/>
+      <w:r>
+        <w:rPr>
+          <w:sz w:val="18"/>
+          <w:szCs w:val="18"/>
+          <w:rtl/>
+        </w:rPr>
+        <w:t xml:space="preserve"> הם בורחים מחוץ לבר. ריק מתכוון להשתמש באקדח הפורטל שלו</w:t>
       </w:r>
       <w:r>
         <w:rPr>
@@ -1746,13 +1802,47 @@
         </w:rPr>
         <w:t xml:space="preserve"> שנמצא בקצהו של האגם הקפוא, הבעיה היא שצריך לחצות את האגם. והוא מלא בחורים (</w:t>
       </w:r>
-      <w:r>
-        <w:rPr>
-          <w:sz w:val="18"/>
-          <w:szCs w:val="18"/>
-        </w:rPr>
-        <w:t>Holes, not Guys</w:t>
-      </w:r>
+      <w:proofErr w:type="spellStart"/>
+      <w:r>
+        <w:rPr>
+          <w:sz w:val="18"/>
+          <w:szCs w:val="18"/>
+        </w:rPr>
+        <w:t>Holes</w:t>
+      </w:r>
+      <w:proofErr w:type="spellEnd"/>
+      <w:r>
+        <w:rPr>
+          <w:sz w:val="18"/>
+          <w:szCs w:val="18"/>
+        </w:rPr>
+        <w:t xml:space="preserve">, </w:t>
+      </w:r>
+      <w:proofErr w:type="spellStart"/>
+      <w:r>
+        <w:rPr>
+          <w:sz w:val="18"/>
+          <w:szCs w:val="18"/>
+        </w:rPr>
+        <w:t>not</w:t>
+      </w:r>
+      <w:proofErr w:type="spellEnd"/>
+      <w:r>
+        <w:rPr>
+          <w:sz w:val="18"/>
+          <w:szCs w:val="18"/>
+        </w:rPr>
+        <w:t xml:space="preserve"> </w:t>
+      </w:r>
+      <w:proofErr w:type="spellStart"/>
+      <w:r>
+        <w:rPr>
+          <w:sz w:val="18"/>
+          <w:szCs w:val="18"/>
+        </w:rPr>
+        <w:t>Guys</w:t>
+      </w:r>
+      <w:proofErr w:type="spellEnd"/>
       <w:r>
         <w:rPr>
           <w:rFonts w:hint="cs"/>
@@ -2039,6 +2129,7 @@
         </w:rPr>
         <w:t xml:space="preserve">שפותחה ע"י </w:t>
       </w:r>
+      <w:proofErr w:type="spellStart"/>
       <w:r>
         <w:rPr>
           <w:rFonts w:hint="cs"/>
@@ -2062,6 +2153,7 @@
         </w:rPr>
         <w:t>AI</w:t>
       </w:r>
+      <w:proofErr w:type="spellEnd"/>
       <w:r>
         <w:rPr>
           <w:rFonts w:hint="cs"/>
@@ -2131,14 +2223,34 @@
         <w:t>. אנחנו ממליצים לעבוד ב-</w:t>
       </w:r>
       <w:hyperlink r:id="rId9" w:history="1">
+        <w:proofErr w:type="spellStart"/>
         <w:r>
           <w:rPr>
             <w:rStyle w:val="Hyperlink"/>
             <w:sz w:val="18"/>
             <w:szCs w:val="18"/>
           </w:rPr>
-          <w:t>Google Colab</w:t>
+          <w:t>Google</w:t>
         </w:r>
+        <w:proofErr w:type="spellEnd"/>
+        <w:r>
+          <w:rPr>
+            <w:rStyle w:val="Hyperlink"/>
+            <w:sz w:val="18"/>
+            <w:szCs w:val="18"/>
+          </w:rPr>
+          <w:t xml:space="preserve"> </w:t>
+        </w:r>
+        <w:proofErr w:type="spellStart"/>
+        <w:r>
+          <w:rPr>
+            <w:rStyle w:val="Hyperlink"/>
+            <w:sz w:val="18"/>
+            <w:szCs w:val="18"/>
+          </w:rPr>
+          <w:t>Colab</w:t>
+        </w:r>
+        <w:proofErr w:type="spellEnd"/>
       </w:hyperlink>
       <w:r>
         <w:rPr>
@@ -2156,6 +2268,7 @@
         </w:rPr>
         <w:t>D</w:t>
       </w:r>
+      <w:proofErr w:type="spellStart"/>
       <w:r>
         <w:rPr>
           <w:sz w:val="18"/>
@@ -2163,6 +2276,7 @@
         </w:rPr>
         <w:t>rive</w:t>
       </w:r>
+      <w:proofErr w:type="spellEnd"/>
       <w:r>
         <w:rPr>
           <w:rFonts w:hint="cs"/>
@@ -2180,6 +2294,7 @@
         </w:rPr>
         <w:t xml:space="preserve">. לאחר מכן פתחו את המחברת דרך </w:t>
       </w:r>
+      <w:proofErr w:type="spellStart"/>
       <w:r>
         <w:rPr>
           <w:rFonts w:hint="cs"/>
@@ -2188,6 +2303,7 @@
         </w:rPr>
         <w:t>Google</w:t>
       </w:r>
+      <w:proofErr w:type="spellEnd"/>
       <w:r>
         <w:rPr>
           <w:sz w:val="18"/>
@@ -2203,6 +2319,7 @@
         </w:rPr>
         <w:t>C</w:t>
       </w:r>
+      <w:proofErr w:type="spellStart"/>
       <w:r>
         <w:rPr>
           <w:sz w:val="18"/>
@@ -2210,6 +2327,7 @@
         </w:rPr>
         <w:t>olab</w:t>
       </w:r>
+      <w:proofErr w:type="spellEnd"/>
       <w:r>
         <w:rPr>
           <w:sz w:val="18"/>
@@ -2558,7 +2676,27 @@
           <w:szCs w:val="18"/>
           <w:rtl/>
         </w:rPr>
-        <w:t xml:space="preserve"> ועיצרו שם.</w:t>
+        <w:t xml:space="preserve"> </w:t>
+      </w:r>
+      <w:proofErr w:type="spellStart"/>
+      <w:r>
+        <w:rPr>
+          <w:rFonts w:hint="cs"/>
+          <w:sz w:val="18"/>
+          <w:szCs w:val="18"/>
+          <w:rtl/>
+        </w:rPr>
+        <w:t>ועיצרו</w:t>
+      </w:r>
+      <w:proofErr w:type="spellEnd"/>
+      <w:r>
+        <w:rPr>
+          <w:rFonts w:hint="cs"/>
+          <w:sz w:val="18"/>
+          <w:szCs w:val="18"/>
+          <w:rtl/>
+        </w:rPr>
+        <w:t xml:space="preserve"> שם.</w:t>
       </w:r>
     </w:p>
     <w:p>
@@ -2616,25 +2754,7 @@
             <w:szCs w:val="18"/>
             <w:lang w:val="en-US"/>
           </w:rPr>
-          <m:t>S,</m:t>
-        </m:r>
-        <m:r>
-          <w:rPr>
-            <w:rFonts w:ascii="Cambria Math" w:hAnsi="Cambria Math"/>
-            <w:sz w:val="18"/>
-            <w:szCs w:val="18"/>
-            <w:lang w:val="en-US"/>
-          </w:rPr>
-          <m:t>O</m:t>
-        </m:r>
-        <m:r>
-          <w:rPr>
-            <w:rFonts w:ascii="Cambria Math" w:hAnsi="Cambria Math"/>
-            <w:sz w:val="18"/>
-            <w:szCs w:val="18"/>
-            <w:lang w:val="en-US"/>
-          </w:rPr>
-          <m:t>,I,G</m:t>
+          <m:t>S,O,I,G</m:t>
         </m:r>
         <m:r>
           <w:rPr>
@@ -2733,6 +2853,7 @@
         </w:rPr>
         <w:t xml:space="preserve"> של </w:t>
       </w:r>
+      <w:proofErr w:type="spellStart"/>
       <w:r>
         <w:rPr>
           <w:color w:val="548DD4" w:themeColor="text2" w:themeTint="99"/>
@@ -2740,7 +2861,17 @@
           <w:szCs w:val="18"/>
           <w:lang w:val="en-US"/>
         </w:rPr>
-        <w:t>OpenAI Gym</w:t>
+        <w:t>OpenAI</w:t>
+      </w:r>
+      <w:proofErr w:type="spellEnd"/>
+      <w:r>
+        <w:rPr>
+          <w:color w:val="548DD4" w:themeColor="text2" w:themeTint="99"/>
+          <w:sz w:val="18"/>
+          <w:szCs w:val="18"/>
+          <w:lang w:val="en-US"/>
+        </w:rPr>
+        <w:t xml:space="preserve"> Gym</w:t>
       </w:r>
       <w:r>
         <w:rPr>
@@ -2974,7 +3105,6 @@
         <w:spacing w:after="160" w:line="245" w:lineRule="auto"/>
         <w:ind w:left="360"/>
         <w:rPr>
-          <w:rFonts w:hint="cs"/>
           <w:i/>
           <w:color w:val="548DD4" w:themeColor="text2" w:themeTint="99"/>
           <w:sz w:val="18"/>
@@ -3118,6 +3248,7 @@
         </w:rPr>
         <w:t xml:space="preserve">יבש (1 נק׳): מה תחזיר לנו הפונקציה </w:t>
       </w:r>
+      <w:proofErr w:type="spellStart"/>
       <w:r>
         <w:rPr>
           <w:sz w:val="18"/>
@@ -3125,6 +3256,7 @@
         </w:rPr>
         <w:t>Domain</w:t>
       </w:r>
+      <w:proofErr w:type="spellEnd"/>
       <w:r>
         <w:rPr>
           <w:sz w:val="18"/>
@@ -3206,6 +3338,7 @@
         </w:rPr>
         <w:t xml:space="preserve">יבש (1 נק׳): מה תחזיר לנו הפונקציה </w:t>
       </w:r>
+      <w:proofErr w:type="spellStart"/>
       <w:r>
         <w:rPr>
           <w:sz w:val="18"/>
@@ -3213,6 +3346,7 @@
         </w:rPr>
         <w:t>Succ</w:t>
       </w:r>
+      <w:proofErr w:type="spellEnd"/>
       <w:r>
         <w:rPr>
           <w:sz w:val="18"/>
@@ -3228,7 +3362,6 @@
         <w:spacing w:after="160" w:line="245" w:lineRule="auto"/>
         <w:ind w:left="360"/>
         <w:rPr>
-          <w:rFonts w:hint="cs"/>
           <w:i/>
           <w:color w:val="548DD4" w:themeColor="text2" w:themeTint="99"/>
           <w:sz w:val="18"/>
@@ -3568,6 +3701,7 @@
         </w:rPr>
         <w:t xml:space="preserve">יבש (1 נק׳): במקרה הגרוע ביותר, כמה פעולות ידרשו לסוכן </w:t>
       </w:r>
+      <w:proofErr w:type="spellStart"/>
       <w:r>
         <w:rPr>
           <w:sz w:val="18"/>
@@ -3575,6 +3709,7 @@
         </w:rPr>
         <w:t>random</w:t>
       </w:r>
+      <w:proofErr w:type="spellEnd"/>
       <w:r>
         <w:rPr>
           <w:sz w:val="18"/>
@@ -3812,6 +3947,7 @@
       </w:pPr>
       <w:r>
         <w:rPr>
+          <w:noProof/>
           <w:color w:val="548DD4" w:themeColor="text2" w:themeTint="99"/>
           <w:sz w:val="18"/>
           <w:szCs w:val="18"/>
@@ -3921,7 +4057,6 @@
         <w:spacing w:after="160" w:line="245" w:lineRule="auto"/>
         <w:ind w:left="360"/>
         <w:rPr>
-          <w:rFonts w:hint="cs"/>
           <w:color w:val="548DD4" w:themeColor="text2" w:themeTint="99"/>
           <w:sz w:val="18"/>
           <w:szCs w:val="18"/>
@@ -4424,45 +4559,74 @@
         <w:pStyle w:val="ListParagraph"/>
         <w:numPr>
           <w:ilvl w:val="1"/>
-          <w:numId w:val="24"/>
+          <w:numId w:val="44"/>
         </w:numPr>
         <w:bidi/>
-        <w:spacing w:after="160" w:line="245" w:lineRule="auto"/>
+        <w:spacing w:after="160" w:line="244" w:lineRule="auto"/>
         <w:ind w:left="720"/>
         <w:rPr>
           <w:sz w:val="18"/>
           <w:szCs w:val="18"/>
-        </w:rPr>
-      </w:pPr>
-      <w:r>
-        <w:rPr>
-          <w:rFonts w:hint="cs"/>
-          <w:sz w:val="18"/>
-          <w:szCs w:val="18"/>
-          <w:rtl/>
-          <w:lang w:val="en-US"/>
-        </w:rPr>
-        <w:t>יבש (2 נק׳): הציעו</w:t>
-      </w:r>
-      <w:r>
-        <w:rPr>
-          <w:rFonts w:hint="cs"/>
-          <w:sz w:val="18"/>
-          <w:szCs w:val="18"/>
-          <w:rtl/>
-          <w:lang w:val="en-US"/>
-        </w:rPr>
-        <w:t xml:space="preserve"> דרך להשתמש ב</w:t>
-      </w:r>
-      <w:r>
-        <w:rPr>
-          <w:rFonts w:hint="cs"/>
-          <w:sz w:val="18"/>
-          <w:szCs w:val="18"/>
-          <w:rtl/>
-          <w:lang w:val="en-US"/>
-        </w:rPr>
-        <w:t xml:space="preserve">אלגוריתם </w:t>
+          <w:lang w:val="en-IL"/>
+        </w:rPr>
+      </w:pPr>
+      <w:r>
+        <w:rPr>
+          <w:rFonts w:hint="cs"/>
+          <w:sz w:val="18"/>
+          <w:szCs w:val="18"/>
+          <w:rtl/>
+          <w:lang w:val="en-US"/>
+        </w:rPr>
+        <w:t xml:space="preserve">יבש (2 נק׳): </w:t>
+      </w:r>
+      <w:r>
+        <w:rPr>
+          <w:rFonts w:hint="cs"/>
+          <w:sz w:val="18"/>
+          <w:szCs w:val="18"/>
+          <w:rtl/>
+          <w:lang w:val="en-US"/>
+        </w:rPr>
+        <w:t xml:space="preserve">נתון לוח בגודל </w:t>
+      </w:r>
+      <w:proofErr w:type="spellStart"/>
+      <w:r>
+        <w:rPr>
+          <w:sz w:val="18"/>
+          <w:szCs w:val="18"/>
+          <w:lang w:val="en-US"/>
+        </w:rPr>
+        <w:t>NxN</w:t>
+      </w:r>
+      <w:proofErr w:type="spellEnd"/>
+      <w:r>
+        <w:rPr>
+          <w:rFonts w:hint="cs"/>
+          <w:sz w:val="18"/>
+          <w:szCs w:val="18"/>
+          <w:rtl/>
+          <w:lang w:val="en-US"/>
+        </w:rPr>
+        <w:t xml:space="preserve"> שלא מכיל </w:t>
+      </w:r>
+      <w:r>
+        <w:rPr>
+          <w:sz w:val="18"/>
+          <w:szCs w:val="18"/>
+          <w:lang w:val="en-US"/>
+        </w:rPr>
+        <w:t>portals</w:t>
+      </w:r>
+      <w:r>
+        <w:rPr>
+          <w:rFonts w:hint="cs"/>
+          <w:sz w:val="18"/>
+          <w:szCs w:val="18"/>
+          <w:rtl/>
+          <w:lang w:val="en-US"/>
+        </w:rPr>
+        <w:t xml:space="preserve">. הציעו דרך להשתמש באלגוריתם </w:t>
       </w:r>
       <w:r>
         <w:rPr>
@@ -4474,7 +4638,6 @@
       </w:r>
       <w:r>
         <w:rPr>
-          <w:rFonts w:hint="cs"/>
           <w:sz w:val="18"/>
           <w:szCs w:val="18"/>
           <w:rtl/>
@@ -4490,65 +4653,7 @@
           <w:rtl/>
           <w:lang w:val="en-US"/>
         </w:rPr>
-        <w:t>כך ש</w:t>
-      </w:r>
-      <w:r>
-        <w:rPr>
-          <w:rFonts w:hint="cs"/>
-          <w:sz w:val="18"/>
-          <w:szCs w:val="18"/>
-          <w:rtl/>
-          <w:lang w:val="en-US"/>
-        </w:rPr>
-        <w:t>יחזיר</w:t>
-      </w:r>
-      <w:r>
-        <w:rPr>
-          <w:rFonts w:hint="cs"/>
-          <w:sz w:val="18"/>
-          <w:szCs w:val="18"/>
-          <w:rtl/>
-          <w:lang w:val="en-US"/>
-        </w:rPr>
-        <w:t xml:space="preserve"> פתרון </w:t>
-      </w:r>
-      <w:r>
-        <w:rPr>
-          <w:rFonts w:hint="cs"/>
-          <w:sz w:val="18"/>
-          <w:szCs w:val="18"/>
-          <w:rtl/>
-          <w:lang w:val="en-US"/>
-        </w:rPr>
-        <w:t>אופטימלי (עלות מינימלית)</w:t>
-      </w:r>
-      <w:r>
-        <w:rPr>
-          <w:rFonts w:hint="cs"/>
-          <w:sz w:val="18"/>
-          <w:szCs w:val="18"/>
-          <w:rtl/>
-          <w:lang w:val="en-US"/>
-        </w:rPr>
-        <w:t xml:space="preserve"> ללוח </w:t>
-      </w:r>
-      <w:r>
-        <w:rPr>
-          <w:sz w:val="18"/>
-          <w:szCs w:val="18"/>
-          <w:lang w:val="en-US"/>
-        </w:rPr>
-        <w:t>“4x4”</w:t>
-      </w:r>
-      <w:r>
-        <w:rPr>
-          <w:rFonts w:hint="cs"/>
-          <w:sz w:val="18"/>
-          <w:szCs w:val="18"/>
-          <w:rtl/>
-          <w:lang w:val="en-US"/>
-        </w:rPr>
-        <w:t>. הסבירו.</w:t>
+        <w:t>כך שיחזיר פתרון אופטימלי (עלות מינימלית) והסבירו.</w:t>
       </w:r>
     </w:p>
     <w:p>
@@ -4679,6 +4784,7 @@
           <w:szCs w:val="18"/>
           <w:rtl/>
         </w:rPr>
+        <w:lastRenderedPageBreak/>
         <w:t xml:space="preserve">הפונקציה </w:t>
       </w:r>
       <m:oMath>
@@ -4791,7 +4897,6 @@
           <w:szCs w:val="18"/>
           <w:rtl/>
         </w:rPr>
-        <w:lastRenderedPageBreak/>
         <w:t xml:space="preserve">לכל קשת </w:t>
       </w:r>
       <m:oMath>
@@ -5136,7 +5241,6 @@
         <w:bidi/>
         <w:spacing w:after="160" w:line="245" w:lineRule="auto"/>
         <w:rPr>
-          <w:rFonts w:hint="cs"/>
           <w:i/>
           <w:color w:val="548DD4" w:themeColor="text2" w:themeTint="99"/>
           <w:sz w:val="18"/>
@@ -5307,6 +5411,7 @@
         </w:rPr>
         <w:t xml:space="preserve">יבש (2 נק׳): נתון לוח בגודל </w:t>
       </w:r>
+      <w:proofErr w:type="spellStart"/>
       <w:r>
         <w:rPr>
           <w:sz w:val="18"/>
@@ -5315,6 +5420,7 @@
         </w:rPr>
         <w:t>NxN</w:t>
       </w:r>
+      <w:proofErr w:type="spellEnd"/>
       <w:r>
         <w:rPr>
           <w:rFonts w:hint="cs"/>
@@ -5478,7 +5584,6 @@
         <w:bidi/>
         <w:spacing w:after="160" w:line="245" w:lineRule="auto"/>
         <w:rPr>
-          <w:rFonts w:hint="cs"/>
           <w:color w:val="548DD4" w:themeColor="text2" w:themeTint="99"/>
           <w:sz w:val="18"/>
           <w:szCs w:val="18"/>
@@ -5486,6 +5591,7 @@
           <w:lang w:val="en-US"/>
         </w:rPr>
       </w:pPr>
+      <w:proofErr w:type="spellStart"/>
       <w:r>
         <w:rPr>
           <w:rFonts w:hint="cs"/>
@@ -5494,7 +5600,18 @@
           <w:szCs w:val="18"/>
           <w:rtl/>
         </w:rPr>
-        <w:t xml:space="preserve">יווצרו </w:t>
+        <w:t>יווצרו</w:t>
+      </w:r>
+      <w:proofErr w:type="spellEnd"/>
+      <w:r>
+        <w:rPr>
+          <w:rFonts w:hint="cs"/>
+          <w:color w:val="548DD4" w:themeColor="text2" w:themeTint="99"/>
+          <w:sz w:val="18"/>
+          <w:szCs w:val="18"/>
+          <w:rtl/>
+        </w:rPr>
+        <w:t xml:space="preserve"> </w:t>
       </w:r>
       <m:oMath>
         <m:r>
@@ -5525,16 +5642,7 @@
             <w:sz w:val="18"/>
             <w:szCs w:val="18"/>
           </w:rPr>
-          <m:t>N×</m:t>
-        </m:r>
-        <m:r>
-          <w:rPr>
-            <w:rFonts w:ascii="Cambria Math" w:hAnsi="Cambria Math"/>
-            <w:color w:val="548DD4" w:themeColor="text2" w:themeTint="99"/>
-            <w:sz w:val="18"/>
-            <w:szCs w:val="18"/>
-          </w:rPr>
-          <m:t>N-2</m:t>
+          <m:t>N×N-2</m:t>
         </m:r>
       </m:oMath>
       <w:r>
@@ -5855,6 +5963,7 @@
         </w:rPr>
         <w:t xml:space="preserve">עבור בעיית האגם הקפוא עם לוח </w:t>
       </w:r>
+      <w:proofErr w:type="spellStart"/>
       <w:r>
         <w:rPr>
           <w:rFonts w:hint="cs"/>
@@ -5881,6 +5990,7 @@
         </w:rPr>
         <w:t>N</w:t>
       </w:r>
+      <w:proofErr w:type="spellEnd"/>
       <w:r>
         <w:rPr>
           <w:rFonts w:hint="cs"/>
@@ -5900,6 +6010,133 @@
           <w:lang w:val="en-US"/>
         </w:rPr>
         <w:t>האם האלגוריתם שלם? האם הוא קביל?</w:t>
+      </w:r>
+    </w:p>
+    <w:p>
+      <w:pPr>
+        <w:bidi/>
+        <w:ind w:left="360"/>
+        <w:rPr>
+          <w:rFonts w:hint="cs"/>
+          <w:color w:val="548DD4" w:themeColor="text2" w:themeTint="99"/>
+          <w:sz w:val="18"/>
+          <w:szCs w:val="18"/>
+          <w:rtl/>
+          <w:lang w:val="en-US"/>
+        </w:rPr>
+      </w:pPr>
+      <w:r>
+        <w:rPr>
+          <w:rFonts w:hint="cs"/>
+          <w:color w:val="548DD4" w:themeColor="text2" w:themeTint="99"/>
+          <w:sz w:val="18"/>
+          <w:szCs w:val="18"/>
+          <w:rtl/>
+          <w:lang w:val="en-US"/>
+        </w:rPr>
+        <w:t xml:space="preserve">האלגוריתם אכן שלם שכן אנחנו שומרים רשימת </w:t>
+      </w:r>
+      <w:r>
+        <w:rPr>
+          <w:color w:val="548DD4" w:themeColor="text2" w:themeTint="99"/>
+          <w:sz w:val="18"/>
+          <w:szCs w:val="18"/>
+          <w:lang w:val="en-US"/>
+        </w:rPr>
+        <w:t>CLOSE</w:t>
+      </w:r>
+      <w:r>
+        <w:rPr>
+          <w:rFonts w:hint="cs"/>
+          <w:color w:val="548DD4" w:themeColor="text2" w:themeTint="99"/>
+          <w:sz w:val="18"/>
+          <w:szCs w:val="18"/>
+          <w:rtl/>
+          <w:lang w:val="en-US"/>
+        </w:rPr>
+        <w:t xml:space="preserve"> של מצבים שהסוכן כבר ביקר בהם, ולכן אין את הסכנה הנפוצה של אלגוריתם </w:t>
+      </w:r>
+      <w:r>
+        <w:rPr>
+          <w:rFonts w:hint="cs"/>
+          <w:color w:val="548DD4" w:themeColor="text2" w:themeTint="99"/>
+          <w:sz w:val="18"/>
+          <w:szCs w:val="18"/>
+          <w:lang w:val="en-US"/>
+        </w:rPr>
+        <w:t>DFS</w:t>
+      </w:r>
+      <w:r>
+        <w:rPr>
+          <w:rFonts w:hint="cs"/>
+          <w:color w:val="548DD4" w:themeColor="text2" w:themeTint="99"/>
+          <w:sz w:val="18"/>
+          <w:szCs w:val="18"/>
+          <w:rtl/>
+          <w:lang w:val="en-US"/>
+        </w:rPr>
+        <w:t xml:space="preserve"> של היתקעות במעגל.</w:t>
+      </w:r>
+      <w:r>
+        <w:rPr>
+          <w:color w:val="548DD4" w:themeColor="text2" w:themeTint="99"/>
+          <w:sz w:val="18"/>
+          <w:szCs w:val="18"/>
+          <w:rtl/>
+          <w:lang w:val="en-US"/>
+        </w:rPr>
+        <w:br/>
+      </w:r>
+      <w:r>
+        <w:rPr>
+          <w:rFonts w:hint="cs"/>
+          <w:color w:val="548DD4" w:themeColor="text2" w:themeTint="99"/>
+          <w:sz w:val="18"/>
+          <w:szCs w:val="18"/>
+          <w:rtl/>
+          <w:lang w:val="en-US"/>
+        </w:rPr>
+        <w:t>אמנם, האלגוריתם אינו קביל שכן אין הבטחה לאופטימליות של הפתרון. אפילו רואים אמפירית שקיבלנו פתרון קצר יותר מסוכן ה-</w:t>
+      </w:r>
+      <w:r>
+        <w:rPr>
+          <w:color w:val="548DD4" w:themeColor="text2" w:themeTint="99"/>
+          <w:sz w:val="18"/>
+          <w:szCs w:val="18"/>
+          <w:lang w:val="en-US"/>
+        </w:rPr>
+        <w:t>BFS-G</w:t>
+      </w:r>
+      <w:r>
+        <w:rPr>
+          <w:rFonts w:hint="cs"/>
+          <w:color w:val="548DD4" w:themeColor="text2" w:themeTint="99"/>
+          <w:sz w:val="18"/>
+          <w:szCs w:val="18"/>
+          <w:rtl/>
+          <w:lang w:val="en-US"/>
+        </w:rPr>
+        <w:t xml:space="preserve"> מאשר סוכן ה-</w:t>
+      </w:r>
+      <w:r>
+        <w:rPr>
+          <w:color w:val="548DD4" w:themeColor="text2" w:themeTint="99"/>
+          <w:sz w:val="18"/>
+          <w:szCs w:val="18"/>
+          <w:lang w:val="en-US"/>
+        </w:rPr>
+        <w:t>DFS-G</w:t>
+      </w:r>
+      <w:r>
+        <w:rPr>
+          <w:rFonts w:hint="cs"/>
+          <w:color w:val="548DD4" w:themeColor="text2" w:themeTint="99"/>
+          <w:sz w:val="18"/>
+          <w:szCs w:val="18"/>
+          <w:rtl/>
+          <w:lang w:val="en-US"/>
+        </w:rPr>
+        <w:t>.</w:t>
       </w:r>
     </w:p>
     <w:p>
@@ -6012,6 +6249,7 @@
         </w:rPr>
         <w:t xml:space="preserve">, עבור בעיית האגם הקפוא על לוח </w:t>
       </w:r>
+      <w:proofErr w:type="spellStart"/>
       <w:r>
         <w:rPr>
           <w:sz w:val="18"/>
@@ -6020,6 +6258,7 @@
         </w:rPr>
         <w:t>NxN</w:t>
       </w:r>
+      <w:proofErr w:type="spellEnd"/>
       <w:r>
         <w:rPr>
           <w:rFonts w:hint="cs"/>
@@ -6039,6 +6278,106 @@
           <w:lang w:val="en-US"/>
         </w:rPr>
         <w:t>היה מוצא פתרון כלשהו? אם כן, מה המסלול שיתקבל? אם לא, כיצד האלגוריתם היה פועל?</w:t>
+      </w:r>
+    </w:p>
+    <w:p>
+      <w:pPr>
+        <w:bidi/>
+        <w:ind w:left="360"/>
+        <w:rPr>
+          <w:color w:val="548DD4" w:themeColor="text2" w:themeTint="99"/>
+          <w:sz w:val="18"/>
+          <w:szCs w:val="18"/>
+          <w:lang w:val="en-US"/>
+        </w:rPr>
+      </w:pPr>
+      <w:r>
+        <w:rPr>
+          <w:rFonts w:hint="cs"/>
+          <w:color w:val="548DD4" w:themeColor="text2" w:themeTint="99"/>
+          <w:sz w:val="18"/>
+          <w:szCs w:val="18"/>
+          <w:rtl/>
+          <w:lang w:val="en-US"/>
+        </w:rPr>
+        <w:t xml:space="preserve">האלגוריתם עלול </w:t>
+      </w:r>
+      <w:r>
+        <w:rPr>
+          <w:rFonts w:hint="cs"/>
+          <w:color w:val="548DD4" w:themeColor="text2" w:themeTint="99"/>
+          <w:sz w:val="18"/>
+          <w:szCs w:val="18"/>
+          <w:rtl/>
+          <w:lang w:val="en-US"/>
+        </w:rPr>
+        <w:t xml:space="preserve">להיתקע בלולאה אינסופית שכן כאן הוא אינו שומר קבוצת </w:t>
+      </w:r>
+      <w:r>
+        <w:rPr>
+          <w:rFonts w:hint="cs"/>
+          <w:color w:val="548DD4" w:themeColor="text2" w:themeTint="99"/>
+          <w:sz w:val="18"/>
+          <w:szCs w:val="18"/>
+          <w:lang w:val="en-US"/>
+        </w:rPr>
+        <w:t>CLOSE</w:t>
+      </w:r>
+      <w:r>
+        <w:rPr>
+          <w:rFonts w:hint="cs"/>
+          <w:color w:val="548DD4" w:themeColor="text2" w:themeTint="99"/>
+          <w:sz w:val="18"/>
+          <w:szCs w:val="18"/>
+          <w:rtl/>
+          <w:lang w:val="en-US"/>
+        </w:rPr>
+        <w:t xml:space="preserve"> של מצבים שהסוכן כבר ביקר בו. למעשה, בגלל שסדר פיתוח הצמתים הוא למטה, ימינה, למעלה, ואז שמאלה </w:t>
+      </w:r>
+      <w:r>
+        <w:rPr>
+          <w:color w:val="548DD4" w:themeColor="text2" w:themeTint="99"/>
+          <w:sz w:val="18"/>
+          <w:szCs w:val="18"/>
+          <w:rtl/>
+          <w:lang w:val="en-US"/>
+        </w:rPr>
+        <w:t>–</w:t>
+      </w:r>
+      <w:r>
+        <w:rPr>
+          <w:rFonts w:hint="cs"/>
+          <w:color w:val="548DD4" w:themeColor="text2" w:themeTint="99"/>
+          <w:sz w:val="18"/>
+          <w:szCs w:val="18"/>
+          <w:rtl/>
+          <w:lang w:val="en-US"/>
+        </w:rPr>
+        <w:t xml:space="preserve"> אלא אם קיים פתרון </w:t>
+      </w:r>
+      <w:proofErr w:type="spellStart"/>
+      <w:r>
+        <w:rPr>
+          <w:rFonts w:hint="cs"/>
+          <w:color w:val="548DD4" w:themeColor="text2" w:themeTint="99"/>
+          <w:sz w:val="18"/>
+          <w:szCs w:val="18"/>
+          <w:rtl/>
+          <w:lang w:val="en-US"/>
+        </w:rPr>
+        <w:t>טריויאלי</w:t>
+      </w:r>
+      <w:proofErr w:type="spellEnd"/>
+      <w:r>
+        <w:rPr>
+          <w:rFonts w:hint="cs"/>
+          <w:color w:val="548DD4" w:themeColor="text2" w:themeTint="99"/>
+          <w:sz w:val="18"/>
+          <w:szCs w:val="18"/>
+          <w:rtl/>
+          <w:lang w:val="en-US"/>
+        </w:rPr>
+        <w:t xml:space="preserve"> של ללכת עד הקיר התחתון ואז ללכת בקו ישר עד הקיר הימני ששם ימצא את צומת היעד, לא יחזור פתרון שכן הסוכן יתקע בלולאה אינסופית.</w:t>
       </w:r>
     </w:p>
     <w:p>
@@ -6065,6 +6404,7 @@
         </w:rPr>
         <w:t xml:space="preserve">יבש (2 נק׳): נתון לוח בגודל </w:t>
       </w:r>
+      <w:proofErr w:type="spellStart"/>
       <w:r>
         <w:rPr>
           <w:sz w:val="18"/>
@@ -6073,6 +6413,7 @@
         </w:rPr>
         <w:t>NxN</w:t>
       </w:r>
+      <w:proofErr w:type="spellEnd"/>
       <w:r>
         <w:rPr>
           <w:rFonts w:hint="cs"/>
@@ -6230,6 +6571,561 @@
         </w:rPr>
         <w:t>? הסבירו?</w:t>
       </w:r>
+    </w:p>
+    <w:p>
+      <w:pPr>
+        <w:bidi/>
+        <w:ind w:left="360"/>
+        <w:rPr>
+          <w:color w:val="548DD4" w:themeColor="text2" w:themeTint="99"/>
+          <w:sz w:val="18"/>
+          <w:szCs w:val="18"/>
+          <w:lang w:val="en-US"/>
+        </w:rPr>
+      </w:pPr>
+      <w:r>
+        <w:rPr>
+          <w:rFonts w:hint="cs"/>
+          <w:color w:val="548DD4" w:themeColor="text2" w:themeTint="99"/>
+          <w:sz w:val="18"/>
+          <w:szCs w:val="18"/>
+          <w:rtl/>
+          <w:lang w:val="en-US"/>
+        </w:rPr>
+        <w:t xml:space="preserve">נשים לב שהמסלול לפתרון </w:t>
+      </w:r>
+      <w:r>
+        <w:rPr>
+          <w:rFonts w:hint="cs"/>
+          <w:color w:val="548DD4" w:themeColor="text2" w:themeTint="99"/>
+          <w:sz w:val="18"/>
+          <w:szCs w:val="18"/>
+          <w:rtl/>
+          <w:lang w:val="en-US"/>
+        </w:rPr>
+        <w:t>במקרה כזה תמיד יהיה ללכת עד הסוף למטה ואחר כך ללכת עד הסוף ימינה.</w:t>
+      </w:r>
+      <w:r>
+        <w:rPr>
+          <w:color w:val="548DD4" w:themeColor="text2" w:themeTint="99"/>
+          <w:sz w:val="18"/>
+          <w:szCs w:val="18"/>
+          <w:rtl/>
+          <w:lang w:val="en-US"/>
+        </w:rPr>
+        <w:br/>
+      </w:r>
+      <w:r>
+        <w:rPr>
+          <w:rFonts w:hint="cs"/>
+          <w:color w:val="548DD4" w:themeColor="text2" w:themeTint="99"/>
+          <w:sz w:val="18"/>
+          <w:szCs w:val="18"/>
+          <w:rtl/>
+          <w:lang w:val="en-US"/>
+        </w:rPr>
+        <w:t xml:space="preserve">במהלך ריצת הסוכן הוא תמיד יצור את כל הצמתים שפותחו מהצמתים שהוא מבקר בהם בדרך, ואלה כל הצמתים של השורה האחרונה ושתי העמודות הראשונות. בנוסף, הוא יפתח את כל הצמתים במסלול הפתרון פרט לצומת האחרון שכן צומת היעד לא מפותח, ולכן יפתח את הצמתים על שני צלעות הריבוע פרט לצומת היעד. בסה"כ נקבל: </w:t>
+      </w:r>
+    </w:p>
+    <w:p>
+      <w:pPr>
+        <w:bidi/>
+        <w:ind w:left="360"/>
+        <w:rPr>
+          <w:color w:val="548DD4" w:themeColor="text2" w:themeTint="99"/>
+          <w:sz w:val="18"/>
+          <w:szCs w:val="18"/>
+          <w:lang w:val="en-US"/>
+        </w:rPr>
+      </w:pPr>
+      <w:r>
+        <w:rPr>
+          <w:rFonts w:hint="cs"/>
+          <w:color w:val="548DD4" w:themeColor="text2" w:themeTint="99"/>
+          <w:sz w:val="18"/>
+          <w:szCs w:val="18"/>
+          <w:rtl/>
+          <w:lang w:val="en-US"/>
+        </w:rPr>
+        <w:t>מספר הצמתים שיווצרו:</w:t>
+      </w:r>
+      <w:r>
+        <w:rPr>
+          <w:rFonts w:hint="cs"/>
+          <w:color w:val="548DD4" w:themeColor="text2" w:themeTint="99"/>
+          <w:sz w:val="18"/>
+          <w:szCs w:val="18"/>
+          <w:rtl/>
+          <w:lang w:val="en-US"/>
+        </w:rPr>
+        <w:t xml:space="preserve"> </w:t>
+      </w:r>
+      <m:oMath>
+        <m:limLow>
+          <m:limLowPr>
+            <m:ctrlPr>
+              <w:rPr>
+                <w:rFonts w:ascii="Cambria Math" w:hAnsi="Cambria Math"/>
+                <w:i/>
+                <w:color w:val="548DD4" w:themeColor="text2" w:themeTint="99"/>
+                <w:sz w:val="18"/>
+                <w:szCs w:val="18"/>
+                <w:lang w:val="en-US"/>
+              </w:rPr>
+            </m:ctrlPr>
+          </m:limLowPr>
+          <m:e>
+            <m:groupChr>
+              <m:groupChrPr>
+                <m:ctrlPr>
+                  <w:rPr>
+                    <w:rFonts w:ascii="Cambria Math" w:hAnsi="Cambria Math"/>
+                    <w:i/>
+                    <w:color w:val="548DD4" w:themeColor="text2" w:themeTint="99"/>
+                    <w:sz w:val="18"/>
+                    <w:szCs w:val="18"/>
+                    <w:lang w:val="en-US"/>
+                  </w:rPr>
+                </m:ctrlPr>
+              </m:groupChrPr>
+              <m:e>
+                <m:r>
+                  <w:rPr>
+                    <w:rFonts w:ascii="Cambria Math" w:hAnsi="Cambria Math"/>
+                    <w:color w:val="548DD4" w:themeColor="text2" w:themeTint="99"/>
+                    <w:sz w:val="18"/>
+                    <w:szCs w:val="18"/>
+                    <w:lang w:val="en-US"/>
+                  </w:rPr>
+                  <m:t>N</m:t>
+                </m:r>
+              </m:e>
+            </m:groupChr>
+          </m:e>
+          <m:lim>
+            <m:r>
+              <w:rPr>
+                <w:rFonts w:ascii="Cambria Math" w:hAnsi="Cambria Math"/>
+                <w:color w:val="548DD4" w:themeColor="text2" w:themeTint="99"/>
+                <w:sz w:val="18"/>
+                <w:szCs w:val="18"/>
+                <w:lang w:val="en-US"/>
+              </w:rPr>
+              <m:t>The last row</m:t>
+            </m:r>
+          </m:lim>
+        </m:limLow>
+        <m:r>
+          <w:rPr>
+            <w:rFonts w:ascii="Cambria Math" w:hAnsi="Cambria Math"/>
+            <w:color w:val="548DD4" w:themeColor="text2" w:themeTint="99"/>
+            <w:sz w:val="18"/>
+            <w:szCs w:val="18"/>
+            <w:lang w:val="en-US"/>
+          </w:rPr>
+          <m:t>+</m:t>
+        </m:r>
+        <m:limLow>
+          <m:limLowPr>
+            <m:ctrlPr>
+              <w:rPr>
+                <w:rFonts w:ascii="Cambria Math" w:hAnsi="Cambria Math"/>
+                <w:i/>
+                <w:color w:val="548DD4" w:themeColor="text2" w:themeTint="99"/>
+                <w:sz w:val="18"/>
+                <w:szCs w:val="18"/>
+                <w:lang w:val="en-US"/>
+              </w:rPr>
+            </m:ctrlPr>
+          </m:limLowPr>
+          <m:e>
+            <m:groupChr>
+              <m:groupChrPr>
+                <m:ctrlPr>
+                  <w:rPr>
+                    <w:rFonts w:ascii="Cambria Math" w:hAnsi="Cambria Math"/>
+                    <w:i/>
+                    <w:color w:val="548DD4" w:themeColor="text2" w:themeTint="99"/>
+                    <w:sz w:val="18"/>
+                    <w:szCs w:val="18"/>
+                    <w:lang w:val="en-US"/>
+                  </w:rPr>
+                </m:ctrlPr>
+              </m:groupChrPr>
+              <m:e>
+                <m:r>
+                  <w:rPr>
+                    <w:rFonts w:ascii="Cambria Math" w:hAnsi="Cambria Math"/>
+                    <w:color w:val="548DD4" w:themeColor="text2" w:themeTint="99"/>
+                    <w:sz w:val="18"/>
+                    <w:szCs w:val="18"/>
+                    <w:lang w:val="en-US"/>
+                  </w:rPr>
+                  <m:t>2⋅</m:t>
+                </m:r>
+                <m:d>
+                  <m:dPr>
+                    <m:ctrlPr>
+                      <w:rPr>
+                        <w:rFonts w:ascii="Cambria Math" w:hAnsi="Cambria Math"/>
+                        <w:i/>
+                        <w:color w:val="548DD4" w:themeColor="text2" w:themeTint="99"/>
+                        <w:sz w:val="18"/>
+                        <w:szCs w:val="18"/>
+                        <w:lang w:val="en-US"/>
+                      </w:rPr>
+                    </m:ctrlPr>
+                  </m:dPr>
+                  <m:e>
+                    <m:r>
+                      <w:rPr>
+                        <w:rFonts w:ascii="Cambria Math" w:hAnsi="Cambria Math"/>
+                        <w:color w:val="548DD4" w:themeColor="text2" w:themeTint="99"/>
+                        <w:sz w:val="18"/>
+                        <w:szCs w:val="18"/>
+                        <w:lang w:val="en-US"/>
+                      </w:rPr>
+                      <m:t>N-1</m:t>
+                    </m:r>
+                  </m:e>
+                </m:d>
+              </m:e>
+            </m:groupChr>
+          </m:e>
+          <m:lim>
+            <m:eqArr>
+              <m:eqArrPr>
+                <m:ctrlPr>
+                  <w:rPr>
+                    <w:rFonts w:ascii="Cambria Math" w:hAnsi="Cambria Math"/>
+                    <w:i/>
+                    <w:color w:val="548DD4" w:themeColor="text2" w:themeTint="99"/>
+                    <w:sz w:val="18"/>
+                    <w:szCs w:val="18"/>
+                    <w:lang w:val="en-US"/>
+                  </w:rPr>
+                </m:ctrlPr>
+              </m:eqArrPr>
+              <m:e>
+                <m:r>
+                  <w:rPr>
+                    <w:rFonts w:ascii="Cambria Math" w:hAnsi="Cambria Math"/>
+                    <w:color w:val="548DD4" w:themeColor="text2" w:themeTint="99"/>
+                    <w:sz w:val="18"/>
+                    <w:szCs w:val="18"/>
+                    <w:lang w:val="en-US"/>
+                  </w:rPr>
+                  <m:t>Whats left from the</m:t>
+                </m:r>
+              </m:e>
+              <m:e>
+                <m:r>
+                  <w:rPr>
+                    <w:rFonts w:ascii="Cambria Math" w:hAnsi="Cambria Math"/>
+                    <w:color w:val="548DD4" w:themeColor="text2" w:themeTint="99"/>
+                    <w:sz w:val="18"/>
+                    <w:szCs w:val="18"/>
+                    <w:lang w:val="en-US"/>
+                  </w:rPr>
+                  <m:t>two first columns</m:t>
+                </m:r>
+              </m:e>
+            </m:eqArr>
+          </m:lim>
+        </m:limLow>
+        <m:r>
+          <w:rPr>
+            <w:rFonts w:ascii="Cambria Math" w:hAnsi="Cambria Math"/>
+            <w:color w:val="548DD4" w:themeColor="text2" w:themeTint="99"/>
+            <w:sz w:val="18"/>
+            <w:szCs w:val="18"/>
+            <w:lang w:val="en-US"/>
+          </w:rPr>
+          <m:t>=3N-2</m:t>
+        </m:r>
+      </m:oMath>
+      <w:r>
+        <w:rPr>
+          <w:color w:val="548DD4" w:themeColor="text2" w:themeTint="99"/>
+          <w:sz w:val="18"/>
+          <w:szCs w:val="18"/>
+          <w:lang w:val="en-US"/>
+        </w:rPr>
+        <w:br/>
+      </w:r>
+      <w:r>
+        <w:rPr>
+          <w:rFonts w:hint="cs"/>
+          <w:color w:val="548DD4" w:themeColor="text2" w:themeTint="99"/>
+          <w:sz w:val="18"/>
+          <w:szCs w:val="18"/>
+          <w:rtl/>
+          <w:lang w:val="en-US"/>
+        </w:rPr>
+        <w:t xml:space="preserve">מספר הצמתים שיפותחו: </w:t>
+      </w:r>
+      <m:oMath>
+        <m:limLow>
+          <m:limLowPr>
+            <m:ctrlPr>
+              <w:rPr>
+                <w:rFonts w:ascii="Cambria Math" w:hAnsi="Cambria Math"/>
+                <w:i/>
+                <w:color w:val="548DD4" w:themeColor="text2" w:themeTint="99"/>
+                <w:sz w:val="18"/>
+                <w:szCs w:val="18"/>
+                <w:lang w:val="en-US"/>
+              </w:rPr>
+            </m:ctrlPr>
+          </m:limLowPr>
+          <m:e>
+            <m:groupChr>
+              <m:groupChrPr>
+                <m:ctrlPr>
+                  <w:rPr>
+                    <w:rFonts w:ascii="Cambria Math" w:hAnsi="Cambria Math"/>
+                    <w:i/>
+                    <w:color w:val="548DD4" w:themeColor="text2" w:themeTint="99"/>
+                    <w:sz w:val="18"/>
+                    <w:szCs w:val="18"/>
+                    <w:lang w:val="en-US"/>
+                  </w:rPr>
+                </m:ctrlPr>
+              </m:groupChrPr>
+              <m:e>
+                <m:d>
+                  <m:dPr>
+                    <m:ctrlPr>
+                      <w:rPr>
+                        <w:rFonts w:ascii="Cambria Math" w:hAnsi="Cambria Math"/>
+                        <w:i/>
+                        <w:color w:val="548DD4" w:themeColor="text2" w:themeTint="99"/>
+                        <w:sz w:val="18"/>
+                        <w:szCs w:val="18"/>
+                        <w:lang w:val="en-US"/>
+                      </w:rPr>
+                    </m:ctrlPr>
+                  </m:dPr>
+                  <m:e>
+                    <m:r>
+                      <w:rPr>
+                        <w:rFonts w:ascii="Cambria Math" w:hAnsi="Cambria Math"/>
+                        <w:color w:val="548DD4" w:themeColor="text2" w:themeTint="99"/>
+                        <w:sz w:val="18"/>
+                        <w:szCs w:val="18"/>
+                        <w:lang w:val="en-US"/>
+                      </w:rPr>
+                      <m:t>N-1</m:t>
+                    </m:r>
+                  </m:e>
+                </m:d>
+              </m:e>
+            </m:groupChr>
+          </m:e>
+          <m:lim>
+            <m:eqArr>
+              <m:eqArrPr>
+                <m:ctrlPr>
+                  <w:rPr>
+                    <w:rFonts w:ascii="Cambria Math" w:hAnsi="Cambria Math"/>
+                    <w:i/>
+                    <w:color w:val="548DD4" w:themeColor="text2" w:themeTint="99"/>
+                    <w:sz w:val="18"/>
+                    <w:szCs w:val="18"/>
+                    <w:lang w:val="en-US"/>
+                  </w:rPr>
+                </m:ctrlPr>
+              </m:eqArrPr>
+              <m:e>
+                <m:r>
+                  <w:rPr>
+                    <w:rFonts w:ascii="Cambria Math" w:hAnsi="Cambria Math"/>
+                    <w:color w:val="548DD4" w:themeColor="text2" w:themeTint="99"/>
+                    <w:sz w:val="18"/>
+                    <w:szCs w:val="18"/>
+                    <w:lang w:val="en-US"/>
+                  </w:rPr>
+                  <m:t>The first columns,</m:t>
+                </m:r>
+              </m:e>
+              <m:e>
+                <m:r>
+                  <w:rPr>
+                    <w:rFonts w:ascii="Cambria Math" w:hAnsi="Cambria Math"/>
+                    <w:color w:val="548DD4" w:themeColor="text2" w:themeTint="99"/>
+                    <w:sz w:val="18"/>
+                    <w:szCs w:val="18"/>
+                    <w:lang w:val="en-US"/>
+                  </w:rPr>
+                  <m:t>excluding the last cell</m:t>
+                </m:r>
+                <m:ctrlPr>
+                  <w:rPr>
+                    <w:rFonts w:ascii="Cambria Math" w:eastAsia="Cambria Math" w:hAnsi="Cambria Math" w:cs="Cambria Math"/>
+                    <w:i/>
+                    <w:color w:val="548DD4" w:themeColor="text2" w:themeTint="99"/>
+                    <w:sz w:val="18"/>
+                    <w:szCs w:val="18"/>
+                    <w:lang w:val="en-US"/>
+                  </w:rPr>
+                </m:ctrlPr>
+              </m:e>
+              <m:e>
+                <m:r>
+                  <w:rPr>
+                    <w:rFonts w:ascii="Cambria Math" w:eastAsia="Cambria Math" w:hAnsi="Cambria Math" w:cs="Cambria Math"/>
+                    <w:color w:val="548DD4" w:themeColor="text2" w:themeTint="99"/>
+                    <w:sz w:val="18"/>
+                    <w:szCs w:val="18"/>
+                    <w:lang w:val="en-US"/>
+                  </w:rPr>
+                  <m:t>that will be counted with</m:t>
+                </m:r>
+                <m:ctrlPr>
+                  <w:rPr>
+                    <w:rFonts w:ascii="Cambria Math" w:eastAsia="Cambria Math" w:hAnsi="Cambria Math" w:cs="Cambria Math"/>
+                    <w:i/>
+                    <w:color w:val="548DD4" w:themeColor="text2" w:themeTint="99"/>
+                    <w:sz w:val="18"/>
+                    <w:szCs w:val="18"/>
+                    <w:lang w:val="en-US"/>
+                  </w:rPr>
+                </m:ctrlPr>
+              </m:e>
+              <m:e>
+                <m:r>
+                  <w:rPr>
+                    <w:rFonts w:ascii="Cambria Math" w:eastAsia="Cambria Math" w:hAnsi="Cambria Math" w:cs="Cambria Math"/>
+                    <w:color w:val="548DD4" w:themeColor="text2" w:themeTint="99"/>
+                    <w:sz w:val="18"/>
+                    <w:szCs w:val="18"/>
+                    <w:lang w:val="en-US"/>
+                  </w:rPr>
+                  <m:t>the last row</m:t>
+                </m:r>
+              </m:e>
+            </m:eqArr>
+          </m:lim>
+        </m:limLow>
+        <m:r>
+          <w:rPr>
+            <w:rFonts w:ascii="Cambria Math" w:hAnsi="Cambria Math"/>
+            <w:color w:val="548DD4" w:themeColor="text2" w:themeTint="99"/>
+            <w:sz w:val="18"/>
+            <w:szCs w:val="18"/>
+            <w:lang w:val="en-US"/>
+          </w:rPr>
+          <m:t>+</m:t>
+        </m:r>
+        <m:limLow>
+          <m:limLowPr>
+            <m:ctrlPr>
+              <w:rPr>
+                <w:rFonts w:ascii="Cambria Math" w:hAnsi="Cambria Math"/>
+                <w:i/>
+                <w:color w:val="548DD4" w:themeColor="text2" w:themeTint="99"/>
+                <w:sz w:val="18"/>
+                <w:szCs w:val="18"/>
+                <w:lang w:val="en-US"/>
+              </w:rPr>
+            </m:ctrlPr>
+          </m:limLowPr>
+          <m:e>
+            <m:groupChr>
+              <m:groupChrPr>
+                <m:ctrlPr>
+                  <w:rPr>
+                    <w:rFonts w:ascii="Cambria Math" w:hAnsi="Cambria Math"/>
+                    <w:i/>
+                    <w:color w:val="548DD4" w:themeColor="text2" w:themeTint="99"/>
+                    <w:sz w:val="18"/>
+                    <w:szCs w:val="18"/>
+                    <w:lang w:val="en-US"/>
+                  </w:rPr>
+                </m:ctrlPr>
+              </m:groupChrPr>
+              <m:e>
+                <m:d>
+                  <m:dPr>
+                    <m:ctrlPr>
+                      <w:rPr>
+                        <w:rFonts w:ascii="Cambria Math" w:hAnsi="Cambria Math"/>
+                        <w:i/>
+                        <w:color w:val="548DD4" w:themeColor="text2" w:themeTint="99"/>
+                        <w:sz w:val="18"/>
+                        <w:szCs w:val="18"/>
+                        <w:lang w:val="en-US"/>
+                      </w:rPr>
+                    </m:ctrlPr>
+                  </m:dPr>
+                  <m:e>
+                    <m:r>
+                      <w:rPr>
+                        <w:rFonts w:ascii="Cambria Math" w:hAnsi="Cambria Math"/>
+                        <w:color w:val="548DD4" w:themeColor="text2" w:themeTint="99"/>
+                        <w:sz w:val="18"/>
+                        <w:szCs w:val="18"/>
+                        <w:lang w:val="en-US"/>
+                      </w:rPr>
+                      <m:t>N-1</m:t>
+                    </m:r>
+                  </m:e>
+                </m:d>
+              </m:e>
+            </m:groupChr>
+          </m:e>
+          <m:lim>
+            <m:eqArr>
+              <m:eqArrPr>
+                <m:ctrlPr>
+                  <w:rPr>
+                    <w:rFonts w:ascii="Cambria Math" w:hAnsi="Cambria Math"/>
+                    <w:i/>
+                    <w:color w:val="548DD4" w:themeColor="text2" w:themeTint="99"/>
+                    <w:sz w:val="18"/>
+                    <w:szCs w:val="18"/>
+                    <w:lang w:val="en-US"/>
+                  </w:rPr>
+                </m:ctrlPr>
+              </m:eqArrPr>
+              <m:e>
+                <m:r>
+                  <w:rPr>
+                    <w:rFonts w:ascii="Cambria Math" w:hAnsi="Cambria Math"/>
+                    <w:color w:val="548DD4" w:themeColor="text2" w:themeTint="99"/>
+                    <w:sz w:val="18"/>
+                    <w:szCs w:val="18"/>
+                    <w:lang w:val="en-US"/>
+                  </w:rPr>
+                  <m:t xml:space="preserve">The last row, </m:t>
+                </m:r>
+              </m:e>
+              <m:e>
+                <m:r>
+                  <w:rPr>
+                    <w:rFonts w:ascii="Cambria Math" w:hAnsi="Cambria Math"/>
+                    <w:color w:val="548DD4" w:themeColor="text2" w:themeTint="99"/>
+                    <w:sz w:val="18"/>
+                    <w:szCs w:val="18"/>
+                    <w:lang w:val="en-US"/>
+                  </w:rPr>
+                  <m:t>excluding the goal</m:t>
+                </m:r>
+              </m:e>
+            </m:eqArr>
+          </m:lim>
+        </m:limLow>
+        <m:r>
+          <w:rPr>
+            <w:rFonts w:ascii="Cambria Math" w:hAnsi="Cambria Math"/>
+            <w:color w:val="548DD4" w:themeColor="text2" w:themeTint="99"/>
+            <w:sz w:val="18"/>
+            <w:szCs w:val="18"/>
+            <w:lang w:val="en-US"/>
+          </w:rPr>
+          <m:t>=2N-2</m:t>
+        </m:r>
+      </m:oMath>
     </w:p>
     <w:p>
       <w:pPr>
@@ -6255,6 +7151,7 @@
         </w:rPr>
         <w:t xml:space="preserve">יבש (2 נק׳): נתון לוח בגודל </w:t>
       </w:r>
+      <w:proofErr w:type="spellStart"/>
       <w:r>
         <w:rPr>
           <w:sz w:val="18"/>
@@ -6263,6 +7160,7 @@
         </w:rPr>
         <w:t>NxN</w:t>
       </w:r>
+      <w:proofErr w:type="spellEnd"/>
       <w:r>
         <w:rPr>
           <w:rFonts w:hint="cs"/>
@@ -6419,6 +7317,558 @@
           <w:lang w:val="en-US"/>
         </w:rPr>
         <w:t>? הסבירו?</w:t>
+      </w:r>
+    </w:p>
+    <w:p>
+      <w:pPr>
+        <w:bidi/>
+        <w:ind w:left="360"/>
+        <w:rPr>
+          <w:color w:val="548DD4" w:themeColor="text2" w:themeTint="99"/>
+          <w:sz w:val="18"/>
+          <w:szCs w:val="18"/>
+          <w:lang w:val="en-US"/>
+        </w:rPr>
+      </w:pPr>
+      <w:r>
+        <w:rPr>
+          <w:rFonts w:hint="cs"/>
+          <w:color w:val="548DD4" w:themeColor="text2" w:themeTint="99"/>
+          <w:sz w:val="18"/>
+          <w:szCs w:val="18"/>
+          <w:rtl/>
+          <w:lang w:val="en-US"/>
+        </w:rPr>
+        <w:t xml:space="preserve">באלגוריתם זה לא כל הצמתים נוצרים מיידית כשמפתחים צומת, אלא מבצעים פיתוח עצל שבו יוצרים את הצומת הבא בלולאה רק כאשר עומדים לטפל בו. לכן, אלגוריתם זה יתפקד בדיוק אותו הדבר כמו אלגוריתם </w:t>
+      </w:r>
+      <w:r>
+        <w:rPr>
+          <w:color w:val="548DD4" w:themeColor="text2" w:themeTint="99"/>
+          <w:sz w:val="18"/>
+          <w:szCs w:val="18"/>
+          <w:lang w:val="en-US"/>
+        </w:rPr>
+        <w:t>DFS-G</w:t>
+      </w:r>
+      <w:r>
+        <w:rPr>
+          <w:rFonts w:hint="cs"/>
+          <w:color w:val="548DD4" w:themeColor="text2" w:themeTint="99"/>
+          <w:sz w:val="18"/>
+          <w:szCs w:val="18"/>
+          <w:rtl/>
+          <w:lang w:val="en-US"/>
+        </w:rPr>
+        <w:t xml:space="preserve">, פרט לכך שהוא לא יצור את כל הצמתים בדרכו, ולכן העמודה השנייה לא </w:t>
+      </w:r>
+      <w:proofErr w:type="spellStart"/>
+      <w:r>
+        <w:rPr>
+          <w:rFonts w:hint="cs"/>
+          <w:color w:val="548DD4" w:themeColor="text2" w:themeTint="99"/>
+          <w:sz w:val="18"/>
+          <w:szCs w:val="18"/>
+          <w:rtl/>
+          <w:lang w:val="en-US"/>
+        </w:rPr>
+        <w:t>תווצר</w:t>
+      </w:r>
+      <w:proofErr w:type="spellEnd"/>
+      <w:r>
+        <w:rPr>
+          <w:rFonts w:hint="cs"/>
+          <w:color w:val="548DD4" w:themeColor="text2" w:themeTint="99"/>
+          <w:sz w:val="18"/>
+          <w:szCs w:val="18"/>
+          <w:rtl/>
+          <w:lang w:val="en-US"/>
+        </w:rPr>
+        <w:t xml:space="preserve"> כלל. בסה"כ נקבל:</w:t>
+      </w:r>
+      <w:r>
+        <w:rPr>
+          <w:color w:val="548DD4" w:themeColor="text2" w:themeTint="99"/>
+          <w:sz w:val="18"/>
+          <w:szCs w:val="18"/>
+          <w:rtl/>
+          <w:lang w:val="en-US"/>
+        </w:rPr>
+        <w:br/>
+      </w:r>
+      <w:r>
+        <w:rPr>
+          <w:rFonts w:hint="cs"/>
+          <w:color w:val="548DD4" w:themeColor="text2" w:themeTint="99"/>
+          <w:sz w:val="18"/>
+          <w:szCs w:val="18"/>
+          <w:rtl/>
+          <w:lang w:val="en-US"/>
+        </w:rPr>
+        <w:t xml:space="preserve">מספר הצמתים שיווצרו: </w:t>
+      </w:r>
+      <m:oMath>
+        <m:limLow>
+          <m:limLowPr>
+            <m:ctrlPr>
+              <w:rPr>
+                <w:rFonts w:ascii="Cambria Math" w:hAnsi="Cambria Math"/>
+                <w:i/>
+                <w:color w:val="548DD4" w:themeColor="text2" w:themeTint="99"/>
+                <w:sz w:val="18"/>
+                <w:szCs w:val="18"/>
+                <w:lang w:val="en-US"/>
+              </w:rPr>
+            </m:ctrlPr>
+          </m:limLowPr>
+          <m:e>
+            <m:groupChr>
+              <m:groupChrPr>
+                <m:ctrlPr>
+                  <w:rPr>
+                    <w:rFonts w:ascii="Cambria Math" w:hAnsi="Cambria Math"/>
+                    <w:i/>
+                    <w:color w:val="548DD4" w:themeColor="text2" w:themeTint="99"/>
+                    <w:sz w:val="18"/>
+                    <w:szCs w:val="18"/>
+                    <w:lang w:val="en-US"/>
+                  </w:rPr>
+                </m:ctrlPr>
+              </m:groupChrPr>
+              <m:e>
+                <m:r>
+                  <w:rPr>
+                    <w:rFonts w:ascii="Cambria Math" w:hAnsi="Cambria Math"/>
+                    <w:color w:val="548DD4" w:themeColor="text2" w:themeTint="99"/>
+                    <w:sz w:val="18"/>
+                    <w:szCs w:val="18"/>
+                    <w:lang w:val="en-US"/>
+                  </w:rPr>
+                  <m:t>N</m:t>
+                </m:r>
+              </m:e>
+            </m:groupChr>
+          </m:e>
+          <m:lim>
+            <m:r>
+              <w:rPr>
+                <w:rFonts w:ascii="Cambria Math" w:hAnsi="Cambria Math"/>
+                <w:color w:val="548DD4" w:themeColor="text2" w:themeTint="99"/>
+                <w:sz w:val="18"/>
+                <w:szCs w:val="18"/>
+                <w:lang w:val="en-US"/>
+              </w:rPr>
+              <m:t>The first column</m:t>
+            </m:r>
+          </m:lim>
+        </m:limLow>
+        <m:r>
+          <w:rPr>
+            <w:rFonts w:ascii="Cambria Math" w:hAnsi="Cambria Math"/>
+            <w:color w:val="548DD4" w:themeColor="text2" w:themeTint="99"/>
+            <w:sz w:val="18"/>
+            <w:szCs w:val="18"/>
+            <w:lang w:val="en-US"/>
+          </w:rPr>
+          <m:t>+</m:t>
+        </m:r>
+        <m:limLow>
+          <m:limLowPr>
+            <m:ctrlPr>
+              <w:rPr>
+                <w:rFonts w:ascii="Cambria Math" w:hAnsi="Cambria Math"/>
+                <w:i/>
+                <w:color w:val="548DD4" w:themeColor="text2" w:themeTint="99"/>
+                <w:sz w:val="18"/>
+                <w:szCs w:val="18"/>
+                <w:lang w:val="en-US"/>
+              </w:rPr>
+            </m:ctrlPr>
+          </m:limLowPr>
+          <m:e>
+            <m:groupChr>
+              <m:groupChrPr>
+                <m:ctrlPr>
+                  <w:rPr>
+                    <w:rFonts w:ascii="Cambria Math" w:hAnsi="Cambria Math"/>
+                    <w:i/>
+                    <w:color w:val="548DD4" w:themeColor="text2" w:themeTint="99"/>
+                    <w:sz w:val="18"/>
+                    <w:szCs w:val="18"/>
+                    <w:lang w:val="en-US"/>
+                  </w:rPr>
+                </m:ctrlPr>
+              </m:groupChrPr>
+              <m:e>
+                <m:r>
+                  <w:rPr>
+                    <w:rFonts w:ascii="Cambria Math" w:hAnsi="Cambria Math"/>
+                    <w:color w:val="548DD4" w:themeColor="text2" w:themeTint="99"/>
+                    <w:sz w:val="18"/>
+                    <w:szCs w:val="18"/>
+                    <w:lang w:val="en-US"/>
+                  </w:rPr>
+                  <m:t>N-1</m:t>
+                </m:r>
+              </m:e>
+            </m:groupChr>
+          </m:e>
+          <m:lim>
+            <m:eqArr>
+              <m:eqArrPr>
+                <m:ctrlPr>
+                  <w:rPr>
+                    <w:rFonts w:ascii="Cambria Math" w:hAnsi="Cambria Math"/>
+                    <w:i/>
+                    <w:color w:val="548DD4" w:themeColor="text2" w:themeTint="99"/>
+                    <w:sz w:val="18"/>
+                    <w:szCs w:val="18"/>
+                    <w:lang w:val="en-US"/>
+                  </w:rPr>
+                </m:ctrlPr>
+              </m:eqArrPr>
+              <m:e>
+                <m:r>
+                  <w:rPr>
+                    <w:rFonts w:ascii="Cambria Math" w:hAnsi="Cambria Math"/>
+                    <w:color w:val="548DD4" w:themeColor="text2" w:themeTint="99"/>
+                    <w:sz w:val="18"/>
+                    <w:szCs w:val="18"/>
+                    <w:lang w:val="en-US"/>
+                  </w:rPr>
+                  <m:t>The last row,</m:t>
+                </m:r>
+              </m:e>
+              <m:e>
+                <m:r>
+                  <w:rPr>
+                    <w:rFonts w:ascii="Cambria Math" w:hAnsi="Cambria Math"/>
+                    <w:color w:val="548DD4" w:themeColor="text2" w:themeTint="99"/>
+                    <w:sz w:val="18"/>
+                    <w:szCs w:val="18"/>
+                    <w:lang w:val="en-US"/>
+                  </w:rPr>
+                  <m:t>excluding the first cell</m:t>
+                </m:r>
+              </m:e>
+            </m:eqArr>
+          </m:lim>
+        </m:limLow>
+        <m:r>
+          <w:rPr>
+            <w:rFonts w:ascii="Cambria Math" w:hAnsi="Cambria Math"/>
+            <w:color w:val="548DD4" w:themeColor="text2" w:themeTint="99"/>
+            <w:sz w:val="18"/>
+            <w:szCs w:val="18"/>
+            <w:lang w:val="en-US"/>
+          </w:rPr>
+          <m:t>=2N-1</m:t>
+        </m:r>
+      </m:oMath>
+    </w:p>
+    <w:p>
+      <w:pPr>
+        <w:bidi/>
+        <w:ind w:left="360"/>
+        <w:rPr>
+          <w:color w:val="548DD4" w:themeColor="text2" w:themeTint="99"/>
+          <w:sz w:val="18"/>
+          <w:szCs w:val="18"/>
+          <w:lang w:val="en-US"/>
+        </w:rPr>
+      </w:pPr>
+      <w:r>
+        <w:rPr>
+          <w:rFonts w:hint="cs"/>
+          <w:color w:val="548DD4" w:themeColor="text2" w:themeTint="99"/>
+          <w:sz w:val="18"/>
+          <w:szCs w:val="18"/>
+          <w:rtl/>
+          <w:lang w:val="en-US"/>
+        </w:rPr>
+        <w:t xml:space="preserve">מספר הצמתים שיפותחו: </w:t>
+      </w:r>
+      <m:oMath>
+        <m:limLow>
+          <m:limLowPr>
+            <m:ctrlPr>
+              <w:rPr>
+                <w:rFonts w:ascii="Cambria Math" w:hAnsi="Cambria Math"/>
+                <w:i/>
+                <w:color w:val="548DD4" w:themeColor="text2" w:themeTint="99"/>
+                <w:sz w:val="18"/>
+                <w:szCs w:val="18"/>
+                <w:lang w:val="en-US"/>
+              </w:rPr>
+            </m:ctrlPr>
+          </m:limLowPr>
+          <m:e>
+            <m:groupChr>
+              <m:groupChrPr>
+                <m:ctrlPr>
+                  <w:rPr>
+                    <w:rFonts w:ascii="Cambria Math" w:hAnsi="Cambria Math"/>
+                    <w:i/>
+                    <w:color w:val="548DD4" w:themeColor="text2" w:themeTint="99"/>
+                    <w:sz w:val="18"/>
+                    <w:szCs w:val="18"/>
+                    <w:lang w:val="en-US"/>
+                  </w:rPr>
+                </m:ctrlPr>
+              </m:groupChrPr>
+              <m:e>
+                <m:d>
+                  <m:dPr>
+                    <m:ctrlPr>
+                      <w:rPr>
+                        <w:rFonts w:ascii="Cambria Math" w:hAnsi="Cambria Math"/>
+                        <w:i/>
+                        <w:color w:val="548DD4" w:themeColor="text2" w:themeTint="99"/>
+                        <w:sz w:val="18"/>
+                        <w:szCs w:val="18"/>
+                        <w:lang w:val="en-US"/>
+                      </w:rPr>
+                    </m:ctrlPr>
+                  </m:dPr>
+                  <m:e>
+                    <m:r>
+                      <w:rPr>
+                        <w:rFonts w:ascii="Cambria Math" w:hAnsi="Cambria Math"/>
+                        <w:color w:val="548DD4" w:themeColor="text2" w:themeTint="99"/>
+                        <w:sz w:val="18"/>
+                        <w:szCs w:val="18"/>
+                        <w:lang w:val="en-US"/>
+                      </w:rPr>
+                      <m:t>N-1</m:t>
+                    </m:r>
+                  </m:e>
+                </m:d>
+              </m:e>
+            </m:groupChr>
+          </m:e>
+          <m:lim>
+            <m:eqArr>
+              <m:eqArrPr>
+                <m:ctrlPr>
+                  <w:rPr>
+                    <w:rFonts w:ascii="Cambria Math" w:hAnsi="Cambria Math"/>
+                    <w:i/>
+                    <w:color w:val="548DD4" w:themeColor="text2" w:themeTint="99"/>
+                    <w:sz w:val="18"/>
+                    <w:szCs w:val="18"/>
+                    <w:lang w:val="en-US"/>
+                  </w:rPr>
+                </m:ctrlPr>
+              </m:eqArrPr>
+              <m:e>
+                <m:r>
+                  <w:rPr>
+                    <w:rFonts w:ascii="Cambria Math" w:hAnsi="Cambria Math"/>
+                    <w:color w:val="548DD4" w:themeColor="text2" w:themeTint="99"/>
+                    <w:sz w:val="18"/>
+                    <w:szCs w:val="18"/>
+                    <w:lang w:val="en-US"/>
+                  </w:rPr>
+                  <m:t>The first columns,</m:t>
+                </m:r>
+              </m:e>
+              <m:e>
+                <m:r>
+                  <w:rPr>
+                    <w:rFonts w:ascii="Cambria Math" w:hAnsi="Cambria Math"/>
+                    <w:color w:val="548DD4" w:themeColor="text2" w:themeTint="99"/>
+                    <w:sz w:val="18"/>
+                    <w:szCs w:val="18"/>
+                    <w:lang w:val="en-US"/>
+                  </w:rPr>
+                  <m:t>excluding the last cell</m:t>
+                </m:r>
+                <m:ctrlPr>
+                  <w:rPr>
+                    <w:rFonts w:ascii="Cambria Math" w:eastAsia="Cambria Math" w:hAnsi="Cambria Math" w:cs="Cambria Math"/>
+                    <w:i/>
+                    <w:color w:val="548DD4" w:themeColor="text2" w:themeTint="99"/>
+                    <w:sz w:val="18"/>
+                    <w:szCs w:val="18"/>
+                    <w:lang w:val="en-US"/>
+                  </w:rPr>
+                </m:ctrlPr>
+              </m:e>
+              <m:e>
+                <m:r>
+                  <w:rPr>
+                    <w:rFonts w:ascii="Cambria Math" w:eastAsia="Cambria Math" w:hAnsi="Cambria Math" w:cs="Cambria Math"/>
+                    <w:color w:val="548DD4" w:themeColor="text2" w:themeTint="99"/>
+                    <w:sz w:val="18"/>
+                    <w:szCs w:val="18"/>
+                    <w:lang w:val="en-US"/>
+                  </w:rPr>
+                  <m:t>that will be counted with</m:t>
+                </m:r>
+                <m:ctrlPr>
+                  <w:rPr>
+                    <w:rFonts w:ascii="Cambria Math" w:eastAsia="Cambria Math" w:hAnsi="Cambria Math" w:cs="Cambria Math"/>
+                    <w:i/>
+                    <w:color w:val="548DD4" w:themeColor="text2" w:themeTint="99"/>
+                    <w:sz w:val="18"/>
+                    <w:szCs w:val="18"/>
+                    <w:lang w:val="en-US"/>
+                  </w:rPr>
+                </m:ctrlPr>
+              </m:e>
+              <m:e>
+                <m:r>
+                  <w:rPr>
+                    <w:rFonts w:ascii="Cambria Math" w:eastAsia="Cambria Math" w:hAnsi="Cambria Math" w:cs="Cambria Math"/>
+                    <w:color w:val="548DD4" w:themeColor="text2" w:themeTint="99"/>
+                    <w:sz w:val="18"/>
+                    <w:szCs w:val="18"/>
+                    <w:lang w:val="en-US"/>
+                  </w:rPr>
+                  <m:t>the last row</m:t>
+                </m:r>
+              </m:e>
+            </m:eqArr>
+          </m:lim>
+        </m:limLow>
+        <m:r>
+          <w:rPr>
+            <w:rFonts w:ascii="Cambria Math" w:hAnsi="Cambria Math"/>
+            <w:color w:val="548DD4" w:themeColor="text2" w:themeTint="99"/>
+            <w:sz w:val="18"/>
+            <w:szCs w:val="18"/>
+            <w:lang w:val="en-US"/>
+          </w:rPr>
+          <m:t>+</m:t>
+        </m:r>
+        <m:limLow>
+          <m:limLowPr>
+            <m:ctrlPr>
+              <w:rPr>
+                <w:rFonts w:ascii="Cambria Math" w:hAnsi="Cambria Math"/>
+                <w:i/>
+                <w:color w:val="548DD4" w:themeColor="text2" w:themeTint="99"/>
+                <w:sz w:val="18"/>
+                <w:szCs w:val="18"/>
+                <w:lang w:val="en-US"/>
+              </w:rPr>
+            </m:ctrlPr>
+          </m:limLowPr>
+          <m:e>
+            <m:groupChr>
+              <m:groupChrPr>
+                <m:ctrlPr>
+                  <w:rPr>
+                    <w:rFonts w:ascii="Cambria Math" w:hAnsi="Cambria Math"/>
+                    <w:i/>
+                    <w:color w:val="548DD4" w:themeColor="text2" w:themeTint="99"/>
+                    <w:sz w:val="18"/>
+                    <w:szCs w:val="18"/>
+                    <w:lang w:val="en-US"/>
+                  </w:rPr>
+                </m:ctrlPr>
+              </m:groupChrPr>
+              <m:e>
+                <m:d>
+                  <m:dPr>
+                    <m:ctrlPr>
+                      <w:rPr>
+                        <w:rFonts w:ascii="Cambria Math" w:hAnsi="Cambria Math"/>
+                        <w:i/>
+                        <w:color w:val="548DD4" w:themeColor="text2" w:themeTint="99"/>
+                        <w:sz w:val="18"/>
+                        <w:szCs w:val="18"/>
+                        <w:lang w:val="en-US"/>
+                      </w:rPr>
+                    </m:ctrlPr>
+                  </m:dPr>
+                  <m:e>
+                    <m:r>
+                      <w:rPr>
+                        <w:rFonts w:ascii="Cambria Math" w:hAnsi="Cambria Math"/>
+                        <w:color w:val="548DD4" w:themeColor="text2" w:themeTint="99"/>
+                        <w:sz w:val="18"/>
+                        <w:szCs w:val="18"/>
+                        <w:lang w:val="en-US"/>
+                      </w:rPr>
+                      <m:t>N-1</m:t>
+                    </m:r>
+                  </m:e>
+                </m:d>
+              </m:e>
+            </m:groupChr>
+          </m:e>
+          <m:lim>
+            <m:eqArr>
+              <m:eqArrPr>
+                <m:ctrlPr>
+                  <w:rPr>
+                    <w:rFonts w:ascii="Cambria Math" w:hAnsi="Cambria Math"/>
+                    <w:i/>
+                    <w:color w:val="548DD4" w:themeColor="text2" w:themeTint="99"/>
+                    <w:sz w:val="18"/>
+                    <w:szCs w:val="18"/>
+                    <w:lang w:val="en-US"/>
+                  </w:rPr>
+                </m:ctrlPr>
+              </m:eqArrPr>
+              <m:e>
+                <m:r>
+                  <w:rPr>
+                    <w:rFonts w:ascii="Cambria Math" w:hAnsi="Cambria Math"/>
+                    <w:color w:val="548DD4" w:themeColor="text2" w:themeTint="99"/>
+                    <w:sz w:val="18"/>
+                    <w:szCs w:val="18"/>
+                    <w:lang w:val="en-US"/>
+                  </w:rPr>
+                  <m:t xml:space="preserve">The last row, </m:t>
+                </m:r>
+              </m:e>
+              <m:e>
+                <m:r>
+                  <w:rPr>
+                    <w:rFonts w:ascii="Cambria Math" w:hAnsi="Cambria Math"/>
+                    <w:color w:val="548DD4" w:themeColor="text2" w:themeTint="99"/>
+                    <w:sz w:val="18"/>
+                    <w:szCs w:val="18"/>
+                    <w:lang w:val="en-US"/>
+                  </w:rPr>
+                  <m:t>excluding the goal</m:t>
+                </m:r>
+              </m:e>
+            </m:eqArr>
+          </m:lim>
+        </m:limLow>
+        <m:r>
+          <w:rPr>
+            <w:rFonts w:ascii="Cambria Math" w:hAnsi="Cambria Math"/>
+            <w:color w:val="548DD4" w:themeColor="text2" w:themeTint="99"/>
+            <w:sz w:val="18"/>
+            <w:szCs w:val="18"/>
+            <w:lang w:val="en-US"/>
+          </w:rPr>
+          <m:t>=2N-2</m:t>
+        </m:r>
+      </m:oMath>
+    </w:p>
+    <w:p>
+      <w:pPr>
+        <w:rPr>
+          <w:color w:val="548DD4" w:themeColor="text2" w:themeTint="99"/>
+          <w:sz w:val="18"/>
+          <w:szCs w:val="18"/>
+          <w:rtl/>
+          <w:lang w:val="en-US"/>
+        </w:rPr>
+      </w:pPr>
+      <w:r>
+        <w:rPr>
+          <w:color w:val="548DD4" w:themeColor="text2" w:themeTint="99"/>
+          <w:sz w:val="18"/>
+          <w:szCs w:val="18"/>
+          <w:rtl/>
+          <w:lang w:val="en-US"/>
+        </w:rPr>
+        <w:br w:type="page"/>
       </w:r>
     </w:p>
     <w:p>
@@ -6442,6 +7892,7 @@
           <w:color w:val="4472C4"/>
           <w:rtl/>
         </w:rPr>
+        <w:lastRenderedPageBreak/>
         <w:t xml:space="preserve">שאלה 4 </w:t>
       </w:r>
       <w:r>
@@ -6659,6 +8110,42 @@
     </w:p>
     <w:p>
       <w:pPr>
+        <w:bidi/>
+        <w:spacing w:after="160" w:line="245" w:lineRule="auto"/>
+        <w:ind w:left="360"/>
+        <w:rPr>
+          <w:rFonts w:hint="cs"/>
+          <w:color w:val="548DD4" w:themeColor="text2" w:themeTint="99"/>
+          <w:sz w:val="18"/>
+          <w:szCs w:val="18"/>
+          <w:rtl/>
+          <w:lang w:val="en-US"/>
+        </w:rPr>
+      </w:pPr>
+      <w:r>
+        <w:rPr>
+          <w:rFonts w:hint="cs"/>
+          <w:color w:val="548DD4" w:themeColor="text2" w:themeTint="99"/>
+          <w:sz w:val="18"/>
+          <w:szCs w:val="18"/>
+          <w:rtl/>
+        </w:rPr>
+        <w:t>כן, אם קיים פתרון בעומק סופי הוא יימצא.</w:t>
+      </w:r>
+      <w:r>
+        <w:rPr>
+          <w:rFonts w:hint="cs"/>
+          <w:color w:val="548DD4" w:themeColor="text2" w:themeTint="99"/>
+          <w:sz w:val="18"/>
+          <w:szCs w:val="18"/>
+          <w:rtl/>
+          <w:lang w:val="en-US"/>
+        </w:rPr>
+        <w:t xml:space="preserve"> </w:t>
+      </w:r>
+    </w:p>
+    <w:p>
+      <w:pPr>
         <w:pStyle w:val="ListParagraph"/>
         <w:numPr>
           <w:ilvl w:val="0"/>
@@ -7201,6 +8688,7 @@
         </w:rPr>
         <w:t xml:space="preserve">, עבור לוח </w:t>
       </w:r>
+      <w:proofErr w:type="spellStart"/>
       <w:r>
         <w:rPr>
           <w:sz w:val="18"/>
@@ -7209,6 +8697,7 @@
         </w:rPr>
         <w:t>NxN</w:t>
       </w:r>
+      <w:proofErr w:type="spellEnd"/>
       <w:r>
         <w:rPr>
           <w:rFonts w:hint="cs"/>
@@ -7238,31 +8727,24 @@
           <w:numId w:val="27"/>
         </w:numPr>
         <w:bidi/>
-        <w:spacing w:after="160" w:line="245" w:lineRule="auto"/>
-        <w:rPr>
-          <w:sz w:val="18"/>
-          <w:szCs w:val="18"/>
-        </w:rPr>
-      </w:pPr>
-      <w:r>
-        <w:rPr>
-          <w:rFonts w:hint="cs"/>
-          <w:sz w:val="18"/>
-          <w:szCs w:val="18"/>
-          <w:rtl/>
-          <w:lang w:val="en-US"/>
-        </w:rPr>
-        <w:t xml:space="preserve">יבש (2 נק׳): </w:t>
-      </w:r>
-      <w:r>
-        <w:rPr>
-          <w:rFonts w:hint="cs"/>
-          <w:sz w:val="18"/>
-          <w:szCs w:val="18"/>
-          <w:rtl/>
-          <w:lang w:val="en-US"/>
-        </w:rPr>
-        <w:t xml:space="preserve">דן טעה במימוש של אלגוריתם </w:t>
+        <w:spacing w:after="160" w:line="244" w:lineRule="auto"/>
+        <w:rPr>
+          <w:sz w:val="18"/>
+          <w:szCs w:val="18"/>
+          <w:lang w:val="en-IL"/>
+        </w:rPr>
+      </w:pPr>
+      <w:bookmarkStart w:id="10" w:name="_n0x5ofxm4362" w:colFirst="0" w:colLast="0"/>
+      <w:bookmarkEnd w:id="10"/>
+      <w:r>
+        <w:rPr>
+          <w:rFonts w:hint="cs"/>
+          <w:sz w:val="18"/>
+          <w:szCs w:val="18"/>
+          <w:rtl/>
+          <w:lang w:val="en-US"/>
+        </w:rPr>
+        <w:t xml:space="preserve">יבש (2 נק׳): דן טעה במימוש של אלגוריתם </w:t>
       </w:r>
       <w:r>
         <w:rPr>
@@ -7280,7 +8762,25 @@
           <w:rtl/>
           <w:lang w:val="en-US"/>
         </w:rPr>
-        <w:t xml:space="preserve"> ובטעות בדק בעת יצירת הצומת האם היא צומת מטרה במקום בפיתוח שלה. הביאו דוגמה ללוח שעבורו דן יחזיר בכל זאת את המסלול הקל ביותר ודוגמה ללוח שעבורו דן לא יחזיר את המסלול הקל ביותר. הסבירו.</w:t>
+        <w:t xml:space="preserve"> ובטעות בדק בעת יצירת הצומת האם היא צומת מטרה במקום בפיתוח שלה. הביאו דוגמה לגרף חיפוש שעבורו דן יחזיר בכל זאת את המסלול הקל ביותר ודוגמה לגרף חיפוש שעבורו דן לא יחזיר את המסלול הקל ביותר. עבור כל דוגמה הסבירו מה המסלול והעלות ש-</w:t>
+      </w:r>
+      <w:r>
+        <w:rPr>
+          <w:sz w:val="18"/>
+          <w:szCs w:val="18"/>
+          <w:lang w:val="en-US"/>
+        </w:rPr>
+        <w:t>UCS</w:t>
+      </w:r>
+      <w:r>
+        <w:rPr>
+          <w:rFonts w:hint="cs"/>
+          <w:sz w:val="18"/>
+          <w:szCs w:val="18"/>
+          <w:rtl/>
+          <w:lang w:val="en-US"/>
+        </w:rPr>
+        <w:t xml:space="preserve"> השגוי החזיר, ומה המסלול והעלות שהאלגוריתם הנכון היה מחזיר. נדגיש שגרף החיפוש לא בהכרח צריך לייצג את בעיית האגם הקפוא. אתם יכולים לתת דוגמה לגרף שמייצג בעיית חיפוש אחרת. הגרף צריך להכיל קשתות מכוונות ואת העלות של כל קשת.</w:t>
       </w:r>
     </w:p>
     <w:p>
@@ -7295,8 +8795,6 @@
           <w:rtl/>
         </w:rPr>
       </w:pPr>
-      <w:bookmarkStart w:id="10" w:name="_n0x5ofxm4362" w:colFirst="0" w:colLast="0"/>
-      <w:bookmarkEnd w:id="10"/>
       <w:r>
         <w:rPr>
           <w:rFonts w:hint="cs"/>
@@ -7858,7 +9356,6 @@
           <w:color w:val="4472C4"/>
           <w:rtl/>
         </w:rPr>
-        <w:lastRenderedPageBreak/>
         <w:t xml:space="preserve">שאלה </w:t>
       </w:r>
       <w:r>
@@ -7876,12 +9373,56 @@
         </w:rPr>
         <w:t xml:space="preserve"> – </w:t>
       </w:r>
+      <w:proofErr w:type="spellStart"/>
       <w:r>
         <w:rPr>
           <w:color w:val="4472C4"/>
         </w:rPr>
-        <w:t>Greedy Best First Search</w:t>
-      </w:r>
+        <w:t>Greedy</w:t>
+      </w:r>
+      <w:proofErr w:type="spellEnd"/>
+      <w:r>
+        <w:rPr>
+          <w:color w:val="4472C4"/>
+        </w:rPr>
+        <w:t xml:space="preserve"> </w:t>
+      </w:r>
+      <w:proofErr w:type="spellStart"/>
+      <w:r>
+        <w:rPr>
+          <w:color w:val="4472C4"/>
+        </w:rPr>
+        <w:t>Best</w:t>
+      </w:r>
+      <w:proofErr w:type="spellEnd"/>
+      <w:r>
+        <w:rPr>
+          <w:color w:val="4472C4"/>
+        </w:rPr>
+        <w:t xml:space="preserve"> </w:t>
+      </w:r>
+      <w:proofErr w:type="spellStart"/>
+      <w:r>
+        <w:rPr>
+          <w:color w:val="4472C4"/>
+        </w:rPr>
+        <w:t>First</w:t>
+      </w:r>
+      <w:proofErr w:type="spellEnd"/>
+      <w:r>
+        <w:rPr>
+          <w:color w:val="4472C4"/>
+        </w:rPr>
+        <w:t xml:space="preserve"> </w:t>
+      </w:r>
+      <w:proofErr w:type="spellStart"/>
+      <w:r>
+        <w:rPr>
+          <w:color w:val="4472C4"/>
+        </w:rPr>
+        <w:t>Search</w:t>
+      </w:r>
+      <w:proofErr w:type="spellEnd"/>
       <w:r>
         <w:rPr>
           <w:rFonts w:hint="cs"/>
@@ -7985,15 +9526,85 @@
           <w:szCs w:val="18"/>
           <w:rtl/>
         </w:rPr>
-        <w:t xml:space="preserve">ממשו את החלקים החסרים באלג׳ </w:t>
-      </w:r>
-      <w:r>
-        <w:rPr>
-          <w:sz w:val="18"/>
-          <w:szCs w:val="18"/>
-        </w:rPr>
-        <w:t>Greedy Best First Search</w:t>
-      </w:r>
+        <w:t xml:space="preserve">ממשו את החלקים החסרים </w:t>
+      </w:r>
+      <w:proofErr w:type="spellStart"/>
+      <w:r>
+        <w:rPr>
+          <w:rFonts w:hint="cs"/>
+          <w:sz w:val="18"/>
+          <w:szCs w:val="18"/>
+          <w:rtl/>
+        </w:rPr>
+        <w:t>באלג</w:t>
+      </w:r>
+      <w:proofErr w:type="spellEnd"/>
+      <w:r>
+        <w:rPr>
+          <w:rFonts w:hint="cs"/>
+          <w:sz w:val="18"/>
+          <w:szCs w:val="18"/>
+          <w:rtl/>
+        </w:rPr>
+        <w:t xml:space="preserve">׳ </w:t>
+      </w:r>
+      <w:proofErr w:type="spellStart"/>
+      <w:r>
+        <w:rPr>
+          <w:sz w:val="18"/>
+          <w:szCs w:val="18"/>
+        </w:rPr>
+        <w:t>Greedy</w:t>
+      </w:r>
+      <w:proofErr w:type="spellEnd"/>
+      <w:r>
+        <w:rPr>
+          <w:sz w:val="18"/>
+          <w:szCs w:val="18"/>
+        </w:rPr>
+        <w:t xml:space="preserve"> </w:t>
+      </w:r>
+      <w:proofErr w:type="spellStart"/>
+      <w:r>
+        <w:rPr>
+          <w:sz w:val="18"/>
+          <w:szCs w:val="18"/>
+        </w:rPr>
+        <w:t>Best</w:t>
+      </w:r>
+      <w:proofErr w:type="spellEnd"/>
+      <w:r>
+        <w:rPr>
+          <w:sz w:val="18"/>
+          <w:szCs w:val="18"/>
+        </w:rPr>
+        <w:t xml:space="preserve"> </w:t>
+      </w:r>
+      <w:proofErr w:type="spellStart"/>
+      <w:r>
+        <w:rPr>
+          <w:sz w:val="18"/>
+          <w:szCs w:val="18"/>
+        </w:rPr>
+        <w:t>First</w:t>
+      </w:r>
+      <w:proofErr w:type="spellEnd"/>
+      <w:r>
+        <w:rPr>
+          <w:sz w:val="18"/>
+          <w:szCs w:val="18"/>
+        </w:rPr>
+        <w:t xml:space="preserve"> </w:t>
+      </w:r>
+      <w:proofErr w:type="spellStart"/>
+      <w:r>
+        <w:rPr>
+          <w:sz w:val="18"/>
+          <w:szCs w:val="18"/>
+        </w:rPr>
+        <w:t>Search</w:t>
+      </w:r>
+      <w:proofErr w:type="spellEnd"/>
       <w:r>
         <w:rPr>
           <w:rFonts w:hint="cs"/>
@@ -8138,13 +9749,63 @@
         </w:rPr>
         <w:t xml:space="preserve">יבש (2 נק׳): תנו יתרון וחיסרון של אלגוריתם </w:t>
       </w:r>
-      <w:r>
-        <w:rPr>
-          <w:sz w:val="18"/>
-          <w:szCs w:val="18"/>
-        </w:rPr>
-        <w:t>Greedy Best first Search</w:t>
-      </w:r>
+      <w:proofErr w:type="spellStart"/>
+      <w:r>
+        <w:rPr>
+          <w:sz w:val="18"/>
+          <w:szCs w:val="18"/>
+        </w:rPr>
+        <w:t>Greedy</w:t>
+      </w:r>
+      <w:proofErr w:type="spellEnd"/>
+      <w:r>
+        <w:rPr>
+          <w:sz w:val="18"/>
+          <w:szCs w:val="18"/>
+        </w:rPr>
+        <w:t xml:space="preserve"> </w:t>
+      </w:r>
+      <w:proofErr w:type="spellStart"/>
+      <w:r>
+        <w:rPr>
+          <w:sz w:val="18"/>
+          <w:szCs w:val="18"/>
+        </w:rPr>
+        <w:t>Best</w:t>
+      </w:r>
+      <w:proofErr w:type="spellEnd"/>
+      <w:r>
+        <w:rPr>
+          <w:sz w:val="18"/>
+          <w:szCs w:val="18"/>
+        </w:rPr>
+        <w:t xml:space="preserve"> </w:t>
+      </w:r>
+      <w:proofErr w:type="spellStart"/>
+      <w:r>
+        <w:rPr>
+          <w:sz w:val="18"/>
+          <w:szCs w:val="18"/>
+        </w:rPr>
+        <w:t>first</w:t>
+      </w:r>
+      <w:proofErr w:type="spellEnd"/>
+      <w:r>
+        <w:rPr>
+          <w:sz w:val="18"/>
+          <w:szCs w:val="18"/>
+        </w:rPr>
+        <w:t xml:space="preserve"> </w:t>
+      </w:r>
+      <w:proofErr w:type="spellStart"/>
+      <w:r>
+        <w:rPr>
+          <w:sz w:val="18"/>
+          <w:szCs w:val="18"/>
+        </w:rPr>
+        <w:t>Search</w:t>
+      </w:r>
+      <w:proofErr w:type="spellEnd"/>
       <w:r>
         <w:rPr>
           <w:rFonts w:hint="cs"/>
@@ -8327,7 +9988,27 @@
           <w:szCs w:val="18"/>
           <w:rtl/>
         </w:rPr>
-        <w:t xml:space="preserve">ממשו את החלקים החסרים באלג׳ </w:t>
+        <w:t xml:space="preserve">ממשו את החלקים החסרים </w:t>
+      </w:r>
+      <w:proofErr w:type="spellStart"/>
+      <w:r>
+        <w:rPr>
+          <w:rFonts w:hint="cs"/>
+          <w:sz w:val="18"/>
+          <w:szCs w:val="18"/>
+          <w:rtl/>
+        </w:rPr>
+        <w:t>באלג</w:t>
+      </w:r>
+      <w:proofErr w:type="spellEnd"/>
+      <w:r>
+        <w:rPr>
+          <w:rFonts w:hint="cs"/>
+          <w:sz w:val="18"/>
+          <w:szCs w:val="18"/>
+          <w:rtl/>
+        </w:rPr>
+        <w:t xml:space="preserve">׳ </w:t>
       </w:r>
       <w:r>
         <w:rPr>
@@ -8432,7 +10113,17 @@
           <w:szCs w:val="18"/>
           <w:rtl/>
         </w:rPr>
-        <w:t xml:space="preserve"> נק׳): לפניכם מספר יור</w:t>
+        <w:t xml:space="preserve"> נק׳): לפניכם מספר </w:t>
+      </w:r>
+      <w:proofErr w:type="spellStart"/>
+      <w:r>
+        <w:rPr>
+          <w:rFonts w:hint="cs"/>
+          <w:sz w:val="18"/>
+          <w:szCs w:val="18"/>
+          <w:rtl/>
+        </w:rPr>
+        <w:t>יור</w:t>
       </w:r>
       <w:r>
         <w:rPr>
@@ -8450,7 +10141,37 @@
           <w:szCs w:val="18"/>
           <w:rtl/>
         </w:rPr>
-        <w:t>סטיקות, הוכיחו או הפריכו בעזרת דוגמא נגדית את קבילותן של היוריסטיקות:</w:t>
+        <w:t>סטיקות</w:t>
+      </w:r>
+      <w:proofErr w:type="spellEnd"/>
+      <w:r>
+        <w:rPr>
+          <w:rFonts w:hint="cs"/>
+          <w:sz w:val="18"/>
+          <w:szCs w:val="18"/>
+          <w:rtl/>
+        </w:rPr>
+        <w:t xml:space="preserve">, הוכיחו או הפריכו בעזרת דוגמא נגדית את קבילותן של </w:t>
+      </w:r>
+      <w:proofErr w:type="spellStart"/>
+      <w:r>
+        <w:rPr>
+          <w:rFonts w:hint="cs"/>
+          <w:sz w:val="18"/>
+          <w:szCs w:val="18"/>
+          <w:rtl/>
+        </w:rPr>
+        <w:t>היוריסטיקות</w:t>
+      </w:r>
+      <w:proofErr w:type="spellEnd"/>
+      <w:r>
+        <w:rPr>
+          <w:rFonts w:hint="cs"/>
+          <w:sz w:val="18"/>
+          <w:szCs w:val="18"/>
+          <w:rtl/>
+        </w:rPr>
+        <w:t>:</w:t>
       </w:r>
     </w:p>
     <w:p>
@@ -9831,6 +11552,7 @@
           <w:color w:val="4472C4"/>
           <w:rtl/>
         </w:rPr>
+        <w:lastRenderedPageBreak/>
         <w:t xml:space="preserve">שאלה </w:t>
       </w:r>
       <w:r>
@@ -9868,8 +11590,17 @@
           <w:rFonts w:hint="cs"/>
           <w:color w:val="4472C4"/>
         </w:rPr>
-        <w:t>*-epsilon</w:t>
-      </w:r>
+        <w:t>*-</w:t>
+      </w:r>
+      <w:proofErr w:type="spellStart"/>
+      <w:r>
+        <w:rPr>
+          <w:rFonts w:hint="cs"/>
+          <w:color w:val="4472C4"/>
+        </w:rPr>
+        <w:t>epsilon</w:t>
+      </w:r>
+      <w:proofErr w:type="spellEnd"/>
       <w:r>
         <w:rPr>
           <w:rFonts w:hint="cs"/>
@@ -9933,7 +11664,27 @@
           <w:szCs w:val="18"/>
           <w:rtl/>
         </w:rPr>
-        <w:t xml:space="preserve">ממשו את החלקים החסרים באלג׳ </w:t>
+        <w:t xml:space="preserve">ממשו את החלקים החסרים </w:t>
+      </w:r>
+      <w:proofErr w:type="spellStart"/>
+      <w:r>
+        <w:rPr>
+          <w:rFonts w:hint="cs"/>
+          <w:sz w:val="18"/>
+          <w:szCs w:val="18"/>
+          <w:rtl/>
+        </w:rPr>
+        <w:t>באלג</w:t>
+      </w:r>
+      <w:proofErr w:type="spellEnd"/>
+      <w:r>
+        <w:rPr>
+          <w:rFonts w:hint="cs"/>
+          <w:sz w:val="18"/>
+          <w:szCs w:val="18"/>
+          <w:rtl/>
+        </w:rPr>
+        <w:t xml:space="preserve">׳ </w:t>
       </w:r>
       <w:r>
         <w:rPr>
@@ -10618,6 +12369,7 @@
         </w:rPr>
         <w:t xml:space="preserve"> היא יור</w:t>
       </w:r>
+      <w:proofErr w:type="spellStart"/>
       <w:r>
         <w:rPr>
           <w:rFonts w:hint="cs"/>
@@ -10638,8 +12390,9 @@
           <w:rtl/>
           <w:lang w:val="en-US"/>
         </w:rPr>
-        <w:t>סטיקה קבילה</w:t>
-      </w:r>
+        <w:t>סטיקה</w:t>
+      </w:r>
+      <w:proofErr w:type="spellEnd"/>
       <w:r>
         <w:rPr>
           <w:rFonts w:hint="cs"/>
@@ -10649,6 +12402,17 @@
           <w:rtl/>
           <w:lang w:val="en-US"/>
         </w:rPr>
+        <w:t xml:space="preserve"> קבילה</w:t>
+      </w:r>
+      <w:r>
+        <w:rPr>
+          <w:rFonts w:hint="cs"/>
+          <w:color w:val="000000" w:themeColor="text1"/>
+          <w:sz w:val="18"/>
+          <w:szCs w:val="18"/>
+          <w:rtl/>
+          <w:lang w:val="en-US"/>
+        </w:rPr>
         <w:t xml:space="preserve"> ש</w:t>
       </w:r>
       <w:r>
@@ -10672,7 +12436,31 @@
           <w:rtl/>
           <w:lang w:val="en-US"/>
         </w:rPr>
-        <w:t xml:space="preserve"> יוריסטיקת האפס</w:t>
+        <w:t xml:space="preserve"> </w:t>
+      </w:r>
+      <w:proofErr w:type="spellStart"/>
+      <w:r>
+        <w:rPr>
+          <w:rFonts w:hint="cs"/>
+          <w:color w:val="000000" w:themeColor="text1"/>
+          <w:sz w:val="18"/>
+          <w:szCs w:val="18"/>
+          <w:rtl/>
+          <w:lang w:val="en-US"/>
+        </w:rPr>
+        <w:t>יוריסטיקת</w:t>
+      </w:r>
+      <w:proofErr w:type="spellEnd"/>
+      <w:r>
+        <w:rPr>
+          <w:rFonts w:hint="cs"/>
+          <w:color w:val="000000" w:themeColor="text1"/>
+          <w:sz w:val="18"/>
+          <w:szCs w:val="18"/>
+          <w:rtl/>
+          <w:lang w:val="en-US"/>
+        </w:rPr>
+        <w:t xml:space="preserve"> האפס</w:t>
       </w:r>
       <w:r>
         <w:rPr>
@@ -12050,7 +13838,6 @@
           <w:rtl/>
           <w:lang w:val="en-US"/>
         </w:rPr>
-        <w:lastRenderedPageBreak/>
         <w:t xml:space="preserve">הוכח/הפרך: לכל בעיית חיפוש, המסלול שיחזור על ידי אלגוריתם </w:t>
       </w:r>
       <w:r>
@@ -12243,6 +14030,7 @@
         </w:rPr>
         <w:t xml:space="preserve"> הלכו לאיבוד באגם הקפוא שלנו, שגודלו </w:t>
       </w:r>
+      <w:proofErr w:type="spellStart"/>
       <w:r>
         <w:rPr>
           <w:color w:val="000000" w:themeColor="text1"/>
@@ -12252,6 +14040,7 @@
         </w:rPr>
         <w:t>NxN</w:t>
       </w:r>
+      <w:proofErr w:type="spellEnd"/>
       <w:r>
         <w:rPr>
           <w:rFonts w:hint="cs"/>
@@ -12539,8 +14328,21 @@
           <w:rtl/>
           <w:lang w:val="en-US"/>
         </w:rPr>
-        <w:t xml:space="preserve"> לאחד האופרטורים לבחירתכם</w:t>
-      </w:r>
+        <w:t xml:space="preserve"> לאחד האופרטורים לב</w:t>
+      </w:r>
+      <w:proofErr w:type="spellStart"/>
+      <w:r>
+        <w:rPr>
+          <w:rFonts w:hint="cs"/>
+          <w:color w:val="000000" w:themeColor="text1"/>
+          <w:sz w:val="18"/>
+          <w:szCs w:val="18"/>
+          <w:rtl/>
+          <w:lang w:val="en-US"/>
+        </w:rPr>
+        <w:t>חירתכם</w:t>
+      </w:r>
+      <w:proofErr w:type="spellEnd"/>
       <w:r>
         <w:rPr>
           <w:rFonts w:hint="cs"/>
@@ -12707,7 +14509,25 @@
           <w:szCs w:val="18"/>
           <w:rtl/>
         </w:rPr>
-        <w:t>מעבר למימוש ולדו״ח, ציונכם מורכב גם מהגשה תקינה של המטלה לפי הכללים הבאים</w:t>
+        <w:t xml:space="preserve">מעבר למימוש ולדו״ח, </w:t>
+      </w:r>
+      <w:proofErr w:type="spellStart"/>
+      <w:r>
+        <w:rPr>
+          <w:sz w:val="18"/>
+          <w:szCs w:val="18"/>
+          <w:rtl/>
+        </w:rPr>
+        <w:t>ציונכם</w:t>
+      </w:r>
+      <w:proofErr w:type="spellEnd"/>
+      <w:r>
+        <w:rPr>
+          <w:sz w:val="18"/>
+          <w:szCs w:val="18"/>
+          <w:rtl/>
+        </w:rPr>
+        <w:t xml:space="preserve"> מורכב גם מהגשה תקינה של המטלה לפי הכללים הבאים</w:t>
       </w:r>
       <w:r>
         <w:rPr>
@@ -12836,6 +14656,7 @@
           <w:szCs w:val="18"/>
           <w:rtl/>
         </w:rPr>
+        <w:lastRenderedPageBreak/>
         <w:t>יש לכתוב בדוח את תעודת הזהות של שני המגישים.</w:t>
       </w:r>
     </w:p>
@@ -13361,7 +15182,6 @@
         <w:rPr>
           <w:noProof/>
         </w:rPr>
-        <w:lastRenderedPageBreak/>
         <w:drawing>
           <wp:inline distT="0" distB="0" distL="0" distR="0" wp14:anchorId="5CC04C3C" wp14:editId="5A3AC192">
             <wp:extent cx="2872226" cy="2157401"/>
@@ -17722,6 +19542,66 @@
   </w:num>
   <w:num w:numId="43" w16cid:durableId="542064740">
     <w:abstractNumId w:val="1"/>
+  </w:num>
+  <w:num w:numId="44" w16cid:durableId="1124811627">
+    <w:abstractNumId w:val="0"/>
+    <w:lvlOverride w:ilvl="0">
+      <w:startOverride w:val="2"/>
+    </w:lvlOverride>
+    <w:lvlOverride w:ilvl="1">
+      <w:startOverride w:val="1"/>
+    </w:lvlOverride>
+    <w:lvlOverride w:ilvl="2">
+      <w:startOverride w:val="1"/>
+    </w:lvlOverride>
+    <w:lvlOverride w:ilvl="3">
+      <w:startOverride w:val="1"/>
+    </w:lvlOverride>
+    <w:lvlOverride w:ilvl="4">
+      <w:startOverride w:val="1"/>
+    </w:lvlOverride>
+    <w:lvlOverride w:ilvl="5">
+      <w:startOverride w:val="1"/>
+    </w:lvlOverride>
+    <w:lvlOverride w:ilvl="6">
+      <w:startOverride w:val="1"/>
+    </w:lvlOverride>
+    <w:lvlOverride w:ilvl="7">
+      <w:startOverride w:val="1"/>
+    </w:lvlOverride>
+    <w:lvlOverride w:ilvl="8">
+      <w:startOverride w:val="1"/>
+    </w:lvlOverride>
+  </w:num>
+  <w:num w:numId="45" w16cid:durableId="1034964507">
+    <w:abstractNumId w:val="21"/>
+    <w:lvlOverride w:ilvl="0">
+      <w:startOverride w:val="1"/>
+    </w:lvlOverride>
+    <w:lvlOverride w:ilvl="1">
+      <w:startOverride w:val="1"/>
+    </w:lvlOverride>
+    <w:lvlOverride w:ilvl="2">
+      <w:startOverride w:val="1"/>
+    </w:lvlOverride>
+    <w:lvlOverride w:ilvl="3">
+      <w:startOverride w:val="1"/>
+    </w:lvlOverride>
+    <w:lvlOverride w:ilvl="4">
+      <w:startOverride w:val="1"/>
+    </w:lvlOverride>
+    <w:lvlOverride w:ilvl="5">
+      <w:startOverride w:val="1"/>
+    </w:lvlOverride>
+    <w:lvlOverride w:ilvl="6">
+      <w:startOverride w:val="1"/>
+    </w:lvlOverride>
+    <w:lvlOverride w:ilvl="7">
+      <w:startOverride w:val="1"/>
+    </w:lvlOverride>
+    <w:lvlOverride w:ilvl="8">
+      <w:startOverride w:val="1"/>
+    </w:lvlOverride>
   </w:num>
 </w:numbering>
 </file>

</xml_diff>

<commit_message>
DRY: Answer questions up to 6 (excluding last bullet)
</commit_message>
<xml_diff>
--- a/HW1_Report.docx
+++ b/HW1_Report.docx
@@ -131,7 +131,7 @@
                     <pic:cNvPicPr/>
                   </pic:nvPicPr>
                   <pic:blipFill>
-                    <a:blip r:embed="rId5">
+                    <a:blip r:embed="rId6">
                       <a:extLst>
                         <a:ext uri="{28A0092B-C50C-407E-A947-70E740481C1C}">
                           <a14:useLocalDpi xmlns:a14="http://schemas.microsoft.com/office/drawing/2010/main" val="0"/>
@@ -817,7 +817,7 @@
         </w:rPr>
         <w:t xml:space="preserve">ניתן לשלוח שאלות בנוגע לתרגיל </w:t>
       </w:r>
-      <w:hyperlink r:id="rId6" w:history="1">
+      <w:hyperlink r:id="rId7" w:history="1">
         <w:r>
           <w:rPr>
             <w:rStyle w:val="Hyperlink"/>
@@ -1937,7 +1937,7 @@
                     </pic:cNvPicPr>
                   </pic:nvPicPr>
                   <pic:blipFill>
-                    <a:blip r:embed="rId7">
+                    <a:blip r:embed="rId8">
                       <a:extLst>
                         <a:ext uri="{28A0092B-C50C-407E-A947-70E740481C1C}">
                           <a14:useLocalDpi xmlns:a14="http://schemas.microsoft.com/office/drawing/2010/main" val="0"/>
@@ -2056,7 +2056,7 @@
         </w:rPr>
         <w:t xml:space="preserve">לפני שמתחילים בבקשה צפו בסרטון </w:t>
       </w:r>
-      <w:hyperlink r:id="rId8" w:history="1">
+      <w:hyperlink r:id="rId9" w:history="1">
         <w:r>
           <w:rPr>
             <w:rStyle w:val="Hyperlink"/>
@@ -2222,7 +2222,7 @@
         </w:rPr>
         <w:t>. אנחנו ממליצים לעבוד ב-</w:t>
       </w:r>
-      <w:hyperlink r:id="rId9" w:history="1">
+      <w:hyperlink r:id="rId10" w:history="1">
         <w:proofErr w:type="spellStart"/>
         <w:r>
           <w:rPr>
@@ -2580,7 +2580,7 @@
                     <pic:cNvPicPr/>
                   </pic:nvPicPr>
                   <pic:blipFill>
-                    <a:blip r:embed="rId10"/>
+                    <a:blip r:embed="rId11"/>
                     <a:stretch>
                       <a:fillRect/>
                     </a:stretch>
@@ -3978,7 +3978,7 @@
                     <pic:cNvPicPr/>
                   </pic:nvPicPr>
                   <pic:blipFill>
-                    <a:blip r:embed="rId11">
+                    <a:blip r:embed="rId12">
                       <a:extLst>
                         <a:ext uri="{28A0092B-C50C-407E-A947-70E740481C1C}">
                           <a14:useLocalDpi xmlns:a14="http://schemas.microsoft.com/office/drawing/2010/main" val="0"/>
@@ -4484,7 +4484,7 @@
                     </pic:cNvPicPr>
                   </pic:nvPicPr>
                   <pic:blipFill>
-                    <a:blip r:embed="rId12" cstate="print">
+                    <a:blip r:embed="rId13" cstate="print">
                       <a:extLst>
                         <a:ext uri="{28A0092B-C50C-407E-A947-70E740481C1C}">
                           <a14:useLocalDpi xmlns:a14="http://schemas.microsoft.com/office/drawing/2010/main" val="0"/>
@@ -6017,7 +6017,6 @@
         <w:bidi/>
         <w:ind w:left="360"/>
         <w:rPr>
-          <w:rFonts w:hint="cs"/>
           <w:color w:val="548DD4" w:themeColor="text2" w:themeTint="99"/>
           <w:sz w:val="18"/>
           <w:szCs w:val="18"/>
@@ -8114,7 +8113,6 @@
         <w:spacing w:after="160" w:line="245" w:lineRule="auto"/>
         <w:ind w:left="360"/>
         <w:rPr>
-          <w:rFonts w:hint="cs"/>
           <w:color w:val="548DD4" w:themeColor="text2" w:themeTint="99"/>
           <w:sz w:val="18"/>
           <w:szCs w:val="18"/>
@@ -8248,6 +8246,389 @@
     </w:p>
     <w:p>
       <w:pPr>
+        <w:bidi/>
+        <w:spacing w:after="160" w:line="245" w:lineRule="auto"/>
+        <w:ind w:left="360"/>
+        <w:rPr>
+          <w:color w:val="548DD4" w:themeColor="text2" w:themeTint="99"/>
+          <w:sz w:val="18"/>
+          <w:szCs w:val="18"/>
+          <w:rtl/>
+          <w:lang w:val="en-US"/>
+        </w:rPr>
+      </w:pPr>
+      <w:r>
+        <w:rPr>
+          <w:rFonts w:hint="cs"/>
+          <w:color w:val="548DD4" w:themeColor="text2" w:themeTint="99"/>
+          <w:sz w:val="18"/>
+          <w:szCs w:val="18"/>
+          <w:rtl/>
+        </w:rPr>
+        <w:t xml:space="preserve">אם נתבונן במסלול אופטימלי כלשהו, יתכן שיש צומת ביניים </w:t>
+      </w:r>
+      <w:r>
+        <w:rPr>
+          <w:color w:val="548DD4" w:themeColor="text2" w:themeTint="99"/>
+          <w:sz w:val="18"/>
+          <w:szCs w:val="18"/>
+          <w:lang w:val="en-US"/>
+        </w:rPr>
+        <w:t>x</w:t>
+      </w:r>
+      <w:r>
+        <w:rPr>
+          <w:rFonts w:hint="cs"/>
+          <w:color w:val="548DD4" w:themeColor="text2" w:themeTint="99"/>
+          <w:sz w:val="18"/>
+          <w:szCs w:val="18"/>
+          <w:rtl/>
+          <w:lang w:val="en-US"/>
+        </w:rPr>
+        <w:t xml:space="preserve"> שנמצא בתוך מעגל בגרף המצבים, אבל בגלל סדר בחירת הצמתים לפיתוח של הסוכן, הוא תמיד יגיע אל </w:t>
+      </w:r>
+      <w:r>
+        <w:rPr>
+          <w:color w:val="548DD4" w:themeColor="text2" w:themeTint="99"/>
+          <w:sz w:val="18"/>
+          <w:szCs w:val="18"/>
+          <w:lang w:val="en-US"/>
+        </w:rPr>
+        <w:t>x</w:t>
+      </w:r>
+      <w:r>
+        <w:rPr>
+          <w:rFonts w:hint="cs"/>
+          <w:color w:val="548DD4" w:themeColor="text2" w:themeTint="99"/>
+          <w:sz w:val="18"/>
+          <w:szCs w:val="18"/>
+          <w:rtl/>
+          <w:lang w:val="en-US"/>
+        </w:rPr>
+        <w:t xml:space="preserve"> במספר צעדים גדול מהמינימלי האפשרי, ובגלל שכבר ביקר בו בעבר, או שהוא עדיין נמצא ברשימת ה-</w:t>
+      </w:r>
+      <w:r>
+        <w:rPr>
+          <w:rFonts w:hint="cs"/>
+          <w:color w:val="548DD4" w:themeColor="text2" w:themeTint="99"/>
+          <w:sz w:val="18"/>
+          <w:szCs w:val="18"/>
+          <w:lang w:val="en-US"/>
+        </w:rPr>
+        <w:t>OPEN</w:t>
+      </w:r>
+      <w:r>
+        <w:rPr>
+          <w:rFonts w:hint="cs"/>
+          <w:color w:val="548DD4" w:themeColor="text2" w:themeTint="99"/>
+          <w:sz w:val="18"/>
+          <w:szCs w:val="18"/>
+          <w:rtl/>
+          <w:lang w:val="en-US"/>
+        </w:rPr>
+        <w:t xml:space="preserve"> שלו, הוא לא יבקר בו שוב במסלול הקצר יותר (מהחלק ה"מהיר" של המעגל) וכתוצאה מכך הפתרון האופטימלי הזה לעולם לא יחזור מריצת הסוכן על מרחב החיפוש. אם תופעה זו חוזרת בכל מסלול אופטימלי, המסלול שיחזור מריצת הסוכן לא יהיה אופטימלי ולכן האלגוריתם אינו קביל.</w:t>
+      </w:r>
+    </w:p>
+    <w:p>
+      <w:pPr>
+        <w:bidi/>
+        <w:spacing w:after="160" w:line="245" w:lineRule="auto"/>
+        <w:ind w:left="360"/>
+        <w:rPr>
+          <w:color w:val="548DD4" w:themeColor="text2" w:themeTint="99"/>
+          <w:sz w:val="18"/>
+          <w:szCs w:val="18"/>
+          <w:rtl/>
+          <w:lang w:val="en-US"/>
+        </w:rPr>
+      </w:pPr>
+      <w:r>
+        <w:rPr>
+          <w:color w:val="548DD4" w:themeColor="text2" w:themeTint="99"/>
+          <w:sz w:val="18"/>
+          <w:szCs w:val="18"/>
+          <w:rtl/>
+          <w:lang w:val="en-US"/>
+        </w:rPr>
+        <w:drawing>
+          <wp:anchor distT="0" distB="0" distL="114300" distR="114300" simplePos="0" relativeHeight="251662336" behindDoc="0" locked="0" layoutInCell="1" allowOverlap="1" wp14:anchorId="34D7482E" wp14:editId="3CED0899">
+            <wp:simplePos x="0" y="0"/>
+            <wp:positionH relativeFrom="margin">
+              <wp:align>center</wp:align>
+            </wp:positionH>
+            <wp:positionV relativeFrom="paragraph">
+              <wp:posOffset>2150745</wp:posOffset>
+            </wp:positionV>
+            <wp:extent cx="756285" cy="1772920"/>
+            <wp:effectExtent l="0" t="0" r="5715" b="0"/>
+            <wp:wrapTopAndBottom/>
+            <wp:docPr id="9" name="Picture 9"/>
+            <wp:cNvGraphicFramePr>
+              <a:graphicFrameLocks xmlns:a="http://schemas.openxmlformats.org/drawingml/2006/main" noChangeAspect="1"/>
+            </wp:cNvGraphicFramePr>
+            <a:graphic xmlns:a="http://schemas.openxmlformats.org/drawingml/2006/main">
+              <a:graphicData uri="http://schemas.openxmlformats.org/drawingml/2006/picture">
+                <pic:pic xmlns:pic="http://schemas.openxmlformats.org/drawingml/2006/picture">
+                  <pic:nvPicPr>
+                    <pic:cNvPr id="1" name=""/>
+                    <pic:cNvPicPr/>
+                  </pic:nvPicPr>
+                  <pic:blipFill>
+                    <a:blip r:embed="rId14">
+                      <a:extLst>
+                        <a:ext uri="{28A0092B-C50C-407E-A947-70E740481C1C}">
+                          <a14:useLocalDpi xmlns:a14="http://schemas.microsoft.com/office/drawing/2010/main" val="0"/>
+                        </a:ext>
+                      </a:extLst>
+                    </a:blip>
+                    <a:stretch>
+                      <a:fillRect/>
+                    </a:stretch>
+                  </pic:blipFill>
+                  <pic:spPr>
+                    <a:xfrm>
+                      <a:off x="0" y="0"/>
+                      <a:ext cx="756285" cy="1772920"/>
+                    </a:xfrm>
+                    <a:prstGeom prst="rect">
+                      <a:avLst/>
+                    </a:prstGeom>
+                  </pic:spPr>
+                </pic:pic>
+              </a:graphicData>
+            </a:graphic>
+            <wp14:sizeRelH relativeFrom="margin">
+              <wp14:pctWidth>0</wp14:pctWidth>
+            </wp14:sizeRelH>
+            <wp14:sizeRelV relativeFrom="margin">
+              <wp14:pctHeight>0</wp14:pctHeight>
+            </wp14:sizeRelV>
+          </wp:anchor>
+        </w:drawing>
+      </w:r>
+      <w:r>
+        <w:rPr>
+          <w:color w:val="548DD4" w:themeColor="text2" w:themeTint="99"/>
+          <w:sz w:val="18"/>
+          <w:szCs w:val="18"/>
+          <w:rtl/>
+          <w:lang w:val="en-US"/>
+        </w:rPr>
+        <w:drawing>
+          <wp:anchor distT="0" distB="0" distL="114300" distR="114300" simplePos="0" relativeHeight="251661312" behindDoc="0" locked="0" layoutInCell="1" allowOverlap="1" wp14:anchorId="3453F97F" wp14:editId="5D4DB7AC">
+            <wp:simplePos x="0" y="0"/>
+            <wp:positionH relativeFrom="margin">
+              <wp:align>center</wp:align>
+            </wp:positionH>
+            <wp:positionV relativeFrom="paragraph">
+              <wp:posOffset>337010</wp:posOffset>
+            </wp:positionV>
+            <wp:extent cx="709295" cy="1661160"/>
+            <wp:effectExtent l="0" t="0" r="0" b="0"/>
+            <wp:wrapTopAndBottom/>
+            <wp:docPr id="8" name="Picture 8"/>
+            <wp:cNvGraphicFramePr>
+              <a:graphicFrameLocks xmlns:a="http://schemas.openxmlformats.org/drawingml/2006/main" noChangeAspect="1"/>
+            </wp:cNvGraphicFramePr>
+            <a:graphic xmlns:a="http://schemas.openxmlformats.org/drawingml/2006/main">
+              <a:graphicData uri="http://schemas.openxmlformats.org/drawingml/2006/picture">
+                <pic:pic xmlns:pic="http://schemas.openxmlformats.org/drawingml/2006/picture">
+                  <pic:nvPicPr>
+                    <pic:cNvPr id="1" name=""/>
+                    <pic:cNvPicPr/>
+                  </pic:nvPicPr>
+                  <pic:blipFill>
+                    <a:blip r:embed="rId15">
+                      <a:extLst>
+                        <a:ext uri="{28A0092B-C50C-407E-A947-70E740481C1C}">
+                          <a14:useLocalDpi xmlns:a14="http://schemas.microsoft.com/office/drawing/2010/main" val="0"/>
+                        </a:ext>
+                      </a:extLst>
+                    </a:blip>
+                    <a:stretch>
+                      <a:fillRect/>
+                    </a:stretch>
+                  </pic:blipFill>
+                  <pic:spPr>
+                    <a:xfrm>
+                      <a:off x="0" y="0"/>
+                      <a:ext cx="709295" cy="1661160"/>
+                    </a:xfrm>
+                    <a:prstGeom prst="rect">
+                      <a:avLst/>
+                    </a:prstGeom>
+                  </pic:spPr>
+                </pic:pic>
+              </a:graphicData>
+            </a:graphic>
+          </wp:anchor>
+        </w:drawing>
+      </w:r>
+      <w:r>
+        <w:rPr>
+          <w:rFonts w:hint="cs"/>
+          <w:color w:val="548DD4" w:themeColor="text2" w:themeTint="99"/>
+          <w:sz w:val="18"/>
+          <w:szCs w:val="18"/>
+          <w:rtl/>
+          <w:lang w:val="en-US"/>
+        </w:rPr>
+        <w:t>דוגמה נגדית:</w:t>
+      </w:r>
+      <w:r>
+        <w:rPr>
+          <w:color w:val="548DD4" w:themeColor="text2" w:themeTint="99"/>
+          <w:sz w:val="18"/>
+          <w:szCs w:val="18"/>
+          <w:rtl/>
+          <w:lang w:val="en-US"/>
+        </w:rPr>
+        <w:br/>
+      </w:r>
+      <w:r>
+        <w:rPr>
+          <w:rFonts w:hint="cs"/>
+          <w:color w:val="548DD4" w:themeColor="text2" w:themeTint="99"/>
+          <w:sz w:val="18"/>
+          <w:szCs w:val="18"/>
+          <w:rtl/>
+          <w:lang w:val="en-US"/>
+        </w:rPr>
+        <w:t>במפה הבאה, קיים הפתרון האופטימלי הבא מאורך 8:</w:t>
+      </w:r>
+      <w:r>
+        <w:rPr>
+          <w:color w:val="548DD4" w:themeColor="text2" w:themeTint="99"/>
+          <w:sz w:val="18"/>
+          <w:szCs w:val="18"/>
+          <w:rtl/>
+          <w:lang w:val="en-US"/>
+        </w:rPr>
+        <w:br/>
+      </w:r>
+      <w:r>
+        <w:rPr>
+          <w:rFonts w:hint="cs"/>
+          <w:color w:val="548DD4" w:themeColor="text2" w:themeTint="99"/>
+          <w:sz w:val="18"/>
+          <w:szCs w:val="18"/>
+          <w:rtl/>
+          <w:lang w:val="en-US"/>
+        </w:rPr>
+        <w:t>אך המסלול שהאלגוריתם מוצא לפי סדר פיתוח הצמתים שהוגדר אצלינו הוא המסלול הבא מאורך 12:</w:t>
+      </w:r>
+      <w:r>
+        <w:rPr>
+          <w:color w:val="548DD4" w:themeColor="text2" w:themeTint="99"/>
+          <w:sz w:val="18"/>
+          <w:szCs w:val="18"/>
+          <w:rtl/>
+          <w:lang w:val="en-US"/>
+        </w:rPr>
+        <w:br/>
+      </w:r>
+      <w:r>
+        <w:rPr>
+          <w:rFonts w:hint="cs"/>
+          <w:color w:val="548DD4" w:themeColor="text2" w:themeTint="99"/>
+          <w:sz w:val="18"/>
+          <w:szCs w:val="18"/>
+          <w:rtl/>
+          <w:lang w:val="en-US"/>
+        </w:rPr>
+        <w:t>וכמובן שזהו אינו פתרון אופטימלי.</w:t>
+      </w:r>
+    </w:p>
+    <w:p>
+      <w:pPr>
+        <w:bidi/>
+        <w:spacing w:after="160" w:line="245" w:lineRule="auto"/>
+        <w:ind w:left="360"/>
+        <w:rPr>
+          <w:rFonts w:hint="cs"/>
+          <w:color w:val="548DD4" w:themeColor="text2" w:themeTint="99"/>
+          <w:sz w:val="18"/>
+          <w:szCs w:val="18"/>
+          <w:rtl/>
+          <w:lang w:val="en-US"/>
+        </w:rPr>
+      </w:pPr>
+      <w:r>
+        <w:rPr>
+          <w:rFonts w:hint="cs"/>
+          <w:color w:val="548DD4" w:themeColor="text2" w:themeTint="99"/>
+          <w:sz w:val="18"/>
+          <w:szCs w:val="18"/>
+          <w:rtl/>
+          <w:lang w:val="en-US"/>
+        </w:rPr>
+        <w:t>דרך אפשרית לעדכן את האלגוריתם כדי שיהיה קביל הוא להכניס את הצמתים והמצבים לתוך רשימות וקבוצות ה-</w:t>
+      </w:r>
+      <w:r>
+        <w:rPr>
+          <w:rFonts w:hint="cs"/>
+          <w:color w:val="548DD4" w:themeColor="text2" w:themeTint="99"/>
+          <w:sz w:val="18"/>
+          <w:szCs w:val="18"/>
+          <w:lang w:val="en-US"/>
+        </w:rPr>
+        <w:t>OPEN</w:t>
+      </w:r>
+      <w:r>
+        <w:rPr>
+          <w:rFonts w:hint="cs"/>
+          <w:color w:val="548DD4" w:themeColor="text2" w:themeTint="99"/>
+          <w:sz w:val="18"/>
+          <w:szCs w:val="18"/>
+          <w:rtl/>
+          <w:lang w:val="en-US"/>
+        </w:rPr>
+        <w:t xml:space="preserve">, </w:t>
+      </w:r>
+      <w:r>
+        <w:rPr>
+          <w:rFonts w:hint="cs"/>
+          <w:color w:val="548DD4" w:themeColor="text2" w:themeTint="99"/>
+          <w:sz w:val="18"/>
+          <w:szCs w:val="18"/>
+          <w:lang w:val="en-US"/>
+        </w:rPr>
+        <w:t>CLOSE</w:t>
+      </w:r>
+      <w:r>
+        <w:rPr>
+          <w:rFonts w:hint="cs"/>
+          <w:color w:val="548DD4" w:themeColor="text2" w:themeTint="99"/>
+          <w:sz w:val="18"/>
+          <w:szCs w:val="18"/>
+          <w:rtl/>
+          <w:lang w:val="en-US"/>
+        </w:rPr>
+        <w:t xml:space="preserve"> ביחד עם מספר הצעדים שהסוכן עבר מצומת ההתחלה עד למצב/צומת זה, ואם הסוכן מפתח צומת שאחד מילדיו הוא מצב שכבר מופיע ב-</w:t>
+      </w:r>
+      <w:r>
+        <w:rPr>
+          <w:color w:val="548DD4" w:themeColor="text2" w:themeTint="99"/>
+          <w:sz w:val="18"/>
+          <w:szCs w:val="18"/>
+          <w:lang w:val="en-US"/>
+        </w:rPr>
+        <w:t>OPEN/CLOSE</w:t>
+      </w:r>
+      <w:r>
+        <w:rPr>
+          <w:rFonts w:hint="cs"/>
+          <w:color w:val="548DD4" w:themeColor="text2" w:themeTint="99"/>
+          <w:sz w:val="18"/>
+          <w:szCs w:val="18"/>
+          <w:rtl/>
+          <w:lang w:val="en-US"/>
+        </w:rPr>
+        <w:t xml:space="preserve"> אך עם מרחק גדול יותר מנקודת ההתחלה מאשר המרחק הנוכחי, הסוכן יעדכן את הצומת/המצב ברשימה המתאימה ויאפשר מעבר דרכו שוב, ככה שהמסלול החדש אל הצומת שהתגלה שנית יהיה קצר יותר מהמסלול הקודם שהתגלה.</w:t>
+      </w:r>
+    </w:p>
+    <w:p>
+      <w:pPr>
         <w:pStyle w:val="ListParagraph"/>
         <w:numPr>
           <w:ilvl w:val="0"/>
@@ -8262,6 +8643,63 @@
       </w:pPr>
       <w:r>
         <w:rPr>
+          <w:sz w:val="18"/>
+          <w:szCs w:val="18"/>
+          <w:rtl/>
+        </w:rPr>
+        <w:lastRenderedPageBreak/>
+        <w:drawing>
+          <wp:anchor distT="0" distB="0" distL="114300" distR="114300" simplePos="0" relativeHeight="251660288" behindDoc="0" locked="0" layoutInCell="1" allowOverlap="1" wp14:anchorId="72033B76" wp14:editId="26AC9E57">
+            <wp:simplePos x="0" y="0"/>
+            <wp:positionH relativeFrom="margin">
+              <wp:align>center</wp:align>
+            </wp:positionH>
+            <wp:positionV relativeFrom="paragraph">
+              <wp:posOffset>318058</wp:posOffset>
+            </wp:positionV>
+            <wp:extent cx="2985407" cy="2047583"/>
+            <wp:effectExtent l="0" t="0" r="5715" b="0"/>
+            <wp:wrapTopAndBottom/>
+            <wp:docPr id="4" name="Picture 4"/>
+            <wp:cNvGraphicFramePr>
+              <a:graphicFrameLocks xmlns:a="http://schemas.openxmlformats.org/drawingml/2006/main" noChangeAspect="1"/>
+            </wp:cNvGraphicFramePr>
+            <a:graphic xmlns:a="http://schemas.openxmlformats.org/drawingml/2006/main">
+              <a:graphicData uri="http://schemas.openxmlformats.org/drawingml/2006/picture">
+                <pic:pic xmlns:pic="http://schemas.openxmlformats.org/drawingml/2006/picture">
+                  <pic:nvPicPr>
+                    <pic:cNvPr id="1" name=""/>
+                    <pic:cNvPicPr/>
+                  </pic:nvPicPr>
+                  <pic:blipFill>
+                    <a:blip r:embed="rId16">
+                      <a:extLst>
+                        <a:ext uri="{28A0092B-C50C-407E-A947-70E740481C1C}">
+                          <a14:useLocalDpi xmlns:a14="http://schemas.microsoft.com/office/drawing/2010/main" val="0"/>
+                        </a:ext>
+                      </a:extLst>
+                    </a:blip>
+                    <a:stretch>
+                      <a:fillRect/>
+                    </a:stretch>
+                  </pic:blipFill>
+                  <pic:spPr>
+                    <a:xfrm>
+                      <a:off x="0" y="0"/>
+                      <a:ext cx="2985407" cy="2047583"/>
+                    </a:xfrm>
+                    <a:prstGeom prst="rect">
+                      <a:avLst/>
+                    </a:prstGeom>
+                  </pic:spPr>
+                </pic:pic>
+              </a:graphicData>
+            </a:graphic>
+          </wp:anchor>
+        </w:drawing>
+      </w:r>
+      <w:r>
+        <w:rPr>
           <w:rFonts w:hint="cs"/>
           <w:sz w:val="18"/>
           <w:szCs w:val="18"/>
@@ -8307,6 +8745,154 @@
           <w:lang w:val="en-US"/>
         </w:rPr>
         <w:t xml:space="preserve"> (לפחות 5 ערכים שונים) על מספר הצמתים שמפותחים בכל העמקה. הסבירו בקצרה את הגרף.</w:t>
+      </w:r>
+    </w:p>
+    <w:p>
+      <w:pPr>
+        <w:bidi/>
+        <w:spacing w:after="160" w:line="245" w:lineRule="auto"/>
+        <w:ind w:left="360"/>
+        <w:rPr>
+          <w:color w:val="548DD4" w:themeColor="text2" w:themeTint="99"/>
+          <w:sz w:val="18"/>
+          <w:szCs w:val="18"/>
+          <w:rtl/>
+        </w:rPr>
+      </w:pPr>
+      <w:r>
+        <w:rPr>
+          <w:rFonts w:hint="cs"/>
+          <w:color w:val="548DD4" w:themeColor="text2" w:themeTint="99"/>
+          <w:sz w:val="18"/>
+          <w:szCs w:val="18"/>
+          <w:rtl/>
+        </w:rPr>
+        <w:t>ככל שהעומק גדל כך מספר הצמתים שיש לפתח גדל, ולכן מגמת הגרף הכללית היא עליה.</w:t>
+      </w:r>
+    </w:p>
+    <w:p>
+      <w:pPr>
+        <w:bidi/>
+        <w:spacing w:after="160" w:line="245" w:lineRule="auto"/>
+        <w:ind w:left="360"/>
+        <w:rPr>
+          <w:rFonts w:hint="cs"/>
+          <w:color w:val="548DD4" w:themeColor="text2" w:themeTint="99"/>
+          <w:sz w:val="18"/>
+          <w:szCs w:val="18"/>
+          <w:rtl/>
+          <w:lang w:val="en-US"/>
+        </w:rPr>
+      </w:pPr>
+      <w:r>
+        <w:rPr>
+          <w:rFonts w:hint="cs"/>
+          <w:color w:val="548DD4" w:themeColor="text2" w:themeTint="99"/>
+          <w:sz w:val="18"/>
+          <w:szCs w:val="18"/>
+          <w:rtl/>
+        </w:rPr>
+        <w:t xml:space="preserve">בחיפוש על עץ היה מתקבל גרף שעולה באופן </w:t>
+      </w:r>
+      <w:r>
+        <w:rPr>
+          <w:rFonts w:hint="cs"/>
+          <w:color w:val="548DD4" w:themeColor="text2" w:themeTint="99"/>
+          <w:sz w:val="18"/>
+          <w:szCs w:val="18"/>
+          <w:rtl/>
+        </w:rPr>
+        <w:t>מעריכי</w:t>
+      </w:r>
+      <w:r>
+        <w:rPr>
+          <w:rFonts w:hint="cs"/>
+          <w:color w:val="548DD4" w:themeColor="text2" w:themeTint="99"/>
+          <w:sz w:val="18"/>
+          <w:szCs w:val="18"/>
+          <w:rtl/>
+        </w:rPr>
+        <w:t>, אך מאותה הסיבה שתיארנו בסעיף הקודם חזרה על מצבים שכבר בוקרו נמנעת ולכן גם כל הבנים של מצבים אלה לא יפותחו, ולכן המון צמתים לא מפותחים בניגוד לחיפוש על עץ וכתוצאה מכך בחלק משינויי ערך ה-</w:t>
+      </w:r>
+      <w:r>
+        <w:rPr>
+          <w:rFonts w:hint="cs"/>
+          <w:color w:val="548DD4" w:themeColor="text2" w:themeTint="99"/>
+          <w:sz w:val="18"/>
+          <w:szCs w:val="18"/>
+        </w:rPr>
+        <w:t>L</w:t>
+      </w:r>
+      <w:r>
+        <w:rPr>
+          <w:rFonts w:hint="cs"/>
+          <w:color w:val="548DD4" w:themeColor="text2" w:themeTint="99"/>
+          <w:sz w:val="18"/>
+          <w:szCs w:val="18"/>
+          <w:rtl/>
+        </w:rPr>
+        <w:t xml:space="preserve"> ניתן לראות שלפעמים הערך </w:t>
+      </w:r>
+      <w:r>
+        <w:rPr>
+          <w:color w:val="548DD4" w:themeColor="text2" w:themeTint="99"/>
+          <w:sz w:val="18"/>
+          <w:szCs w:val="18"/>
+          <w:lang w:val="en-US"/>
+        </w:rPr>
+        <w:t>Expanded</w:t>
+      </w:r>
+      <w:r>
+        <w:rPr>
+          <w:rFonts w:hint="cs"/>
+          <w:color w:val="548DD4" w:themeColor="text2" w:themeTint="99"/>
+          <w:sz w:val="18"/>
+          <w:szCs w:val="18"/>
+          <w:rtl/>
+          <w:lang w:val="en-US"/>
+        </w:rPr>
+        <w:t xml:space="preserve"> לא משתנה ואף יורד.</w:t>
+      </w:r>
+      <w:r>
+        <w:rPr>
+          <w:color w:val="548DD4" w:themeColor="text2" w:themeTint="99"/>
+          <w:sz w:val="18"/>
+          <w:szCs w:val="18"/>
+          <w:rtl/>
+          <w:lang w:val="en-US"/>
+        </w:rPr>
+        <w:br/>
+      </w:r>
+      <w:r>
+        <w:rPr>
+          <w:rFonts w:hint="cs"/>
+          <w:color w:val="548DD4" w:themeColor="text2" w:themeTint="99"/>
+          <w:sz w:val="18"/>
+          <w:szCs w:val="18"/>
+          <w:rtl/>
+          <w:lang w:val="en-US"/>
+        </w:rPr>
+        <w:t>אמנם, ניתן לראות כי המגמה הכללית היא כן של עליה, ובעומק שבו נמצא פתרון יש ירידה משמעותית יחסית לערכים בסביבתו שכן נמצא פתרון ואין צורך להמשיך לפתח עוד צמתים עבור ריצת ה-</w:t>
+      </w:r>
+      <w:r>
+        <w:rPr>
+          <w:color w:val="548DD4" w:themeColor="text2" w:themeTint="99"/>
+          <w:sz w:val="18"/>
+          <w:szCs w:val="18"/>
+          <w:lang w:val="en-US"/>
+        </w:rPr>
+        <w:t>DFS-G</w:t>
+      </w:r>
+      <w:r>
+        <w:rPr>
+          <w:rFonts w:hint="cs"/>
+          <w:color w:val="548DD4" w:themeColor="text2" w:themeTint="99"/>
+          <w:sz w:val="18"/>
+          <w:szCs w:val="18"/>
+          <w:rtl/>
+          <w:lang w:val="en-US"/>
+        </w:rPr>
+        <w:t xml:space="preserve"> באותו העומק.</w:t>
       </w:r>
     </w:p>
     <w:p>
@@ -8638,6 +9224,30 @@
     </w:p>
     <w:p>
       <w:pPr>
+        <w:bidi/>
+        <w:spacing w:after="160" w:line="245" w:lineRule="auto"/>
+        <w:ind w:left="360"/>
+        <w:rPr>
+          <w:color w:val="548DD4" w:themeColor="text2" w:themeTint="99"/>
+          <w:sz w:val="18"/>
+          <w:szCs w:val="18"/>
+          <w:vertAlign w:val="subscript"/>
+          <w:rtl/>
+        </w:rPr>
+      </w:pPr>
+      <w:r>
+        <w:rPr>
+          <w:rFonts w:hint="cs"/>
+          <w:color w:val="548DD4" w:themeColor="text2" w:themeTint="99"/>
+          <w:sz w:val="18"/>
+          <w:szCs w:val="18"/>
+          <w:rtl/>
+        </w:rPr>
+        <w:t>האלגוריתמים יפעלו באותו האופן עבור בעיות חיפוש שבהן כל העלויות שוות (במעברים).</w:t>
+      </w:r>
+    </w:p>
+    <w:p>
+      <w:pPr>
         <w:pStyle w:val="ListParagraph"/>
         <w:numPr>
           <w:ilvl w:val="0"/>
@@ -8721,6 +9331,80 @@
     </w:p>
     <w:p>
       <w:pPr>
+        <w:bidi/>
+        <w:spacing w:after="160" w:line="245" w:lineRule="auto"/>
+        <w:ind w:left="360"/>
+        <w:rPr>
+          <w:rFonts w:hint="cs"/>
+          <w:color w:val="548DD4" w:themeColor="text2" w:themeTint="99"/>
+          <w:sz w:val="18"/>
+          <w:szCs w:val="18"/>
+          <w:rtl/>
+        </w:rPr>
+      </w:pPr>
+      <w:r>
+        <w:rPr>
+          <w:rFonts w:hint="cs"/>
+          <w:color w:val="548DD4" w:themeColor="text2" w:themeTint="99"/>
+          <w:sz w:val="18"/>
+          <w:szCs w:val="18"/>
+          <w:rtl/>
+        </w:rPr>
+        <w:t xml:space="preserve">פונקציית המחיר חסומה מלמטה על ידי </w:t>
+      </w:r>
+      <m:oMath>
+        <m:r>
+          <w:rPr>
+            <w:rFonts w:ascii="Cambria Math" w:hAnsi="Cambria Math"/>
+            <w:color w:val="548DD4" w:themeColor="text2" w:themeTint="99"/>
+            <w:sz w:val="18"/>
+            <w:szCs w:val="18"/>
+          </w:rPr>
+          <m:t>δ=1</m:t>
+        </m:r>
+      </m:oMath>
+      <w:r>
+        <w:rPr>
+          <w:rFonts w:hint="cs"/>
+          <w:color w:val="548DD4" w:themeColor="text2" w:themeTint="99"/>
+          <w:sz w:val="18"/>
+          <w:szCs w:val="18"/>
+          <w:rtl/>
+        </w:rPr>
+        <w:t xml:space="preserve"> ולכן כפי שראינו בתרגול, האלגוריתם שלם. בנוסף, ראינו גם שבהינתן שהאלגוריתם </w:t>
+      </w:r>
+      <w:r>
+        <w:rPr>
+          <w:rFonts w:hint="cs"/>
+          <w:color w:val="548DD4" w:themeColor="text2" w:themeTint="99"/>
+          <w:sz w:val="18"/>
+          <w:szCs w:val="18"/>
+        </w:rPr>
+        <w:t>UCS</w:t>
+      </w:r>
+      <w:r>
+        <w:rPr>
+          <w:rFonts w:hint="cs"/>
+          <w:color w:val="548DD4" w:themeColor="text2" w:themeTint="99"/>
+          <w:sz w:val="18"/>
+          <w:szCs w:val="18"/>
+          <w:rtl/>
+        </w:rPr>
+        <w:t xml:space="preserve"> </w:t>
+      </w:r>
+      <w:r>
+        <w:rPr>
+          <w:rFonts w:hint="cs"/>
+          <w:color w:val="548DD4" w:themeColor="text2" w:themeTint="99"/>
+          <w:sz w:val="18"/>
+          <w:szCs w:val="18"/>
+          <w:rtl/>
+        </w:rPr>
+        <w:t>שלם, הוא גם קביל.</w:t>
+      </w:r>
+    </w:p>
+    <w:p>
+      <w:pPr>
         <w:pStyle w:val="ListParagraph"/>
         <w:numPr>
           <w:ilvl w:val="0"/>
@@ -8781,6 +9465,540 @@
           <w:lang w:val="en-US"/>
         </w:rPr>
         <w:t xml:space="preserve"> השגוי החזיר, ומה המסלול והעלות שהאלגוריתם הנכון היה מחזיר. נדגיש שגרף החיפוש לא בהכרח צריך לייצג את בעיית האגם הקפוא. אתם יכולים לתת דוגמה לגרף שמייצג בעיית חיפוש אחרת. הגרף צריך להכיל קשתות מכוונות ואת העלות של כל קשת.</w:t>
+      </w:r>
+    </w:p>
+    <w:p>
+      <w:pPr>
+        <w:bidi/>
+        <w:spacing w:after="160" w:line="244" w:lineRule="auto"/>
+        <w:ind w:left="360"/>
+        <w:rPr>
+          <w:color w:val="548DD4" w:themeColor="text2" w:themeTint="99"/>
+          <w:sz w:val="18"/>
+          <w:szCs w:val="18"/>
+          <w:rtl/>
+          <w:lang w:val="en-US"/>
+        </w:rPr>
+      </w:pPr>
+      <w:r>
+        <w:rPr>
+          <w:noProof/>
+        </w:rPr>
+        <w:drawing>
+          <wp:anchor distT="0" distB="0" distL="114300" distR="114300" simplePos="0" relativeHeight="251663360" behindDoc="0" locked="0" layoutInCell="1" allowOverlap="1" wp14:anchorId="3CF2E1A3" wp14:editId="1CBB8458">
+            <wp:simplePos x="0" y="0"/>
+            <wp:positionH relativeFrom="margin">
+              <wp:align>center</wp:align>
+            </wp:positionH>
+            <wp:positionV relativeFrom="paragraph">
+              <wp:posOffset>156845</wp:posOffset>
+            </wp:positionV>
+            <wp:extent cx="1657985" cy="951230"/>
+            <wp:effectExtent l="0" t="0" r="0" b="1270"/>
+            <wp:wrapTopAndBottom/>
+            <wp:docPr id="10" name="Picture 10" descr="Diagram, shape&#10;&#10;Description automatically generated"/>
+            <wp:cNvGraphicFramePr>
+              <a:graphicFrameLocks xmlns:a="http://schemas.openxmlformats.org/drawingml/2006/main" noChangeAspect="1"/>
+            </wp:cNvGraphicFramePr>
+            <a:graphic xmlns:a="http://schemas.openxmlformats.org/drawingml/2006/main">
+              <a:graphicData uri="http://schemas.openxmlformats.org/drawingml/2006/picture">
+                <pic:pic xmlns:pic="http://schemas.openxmlformats.org/drawingml/2006/picture">
+                  <pic:nvPicPr>
+                    <pic:cNvPr id="10" name="Picture 10" descr="Diagram, shape&#10;&#10;Description automatically generated"/>
+                    <pic:cNvPicPr>
+                      <a:picLocks noChangeAspect="1" noChangeArrowheads="1"/>
+                    </pic:cNvPicPr>
+                  </pic:nvPicPr>
+                  <pic:blipFill>
+                    <a:blip r:embed="rId17" cstate="print">
+                      <a:extLst>
+                        <a:ext uri="{28A0092B-C50C-407E-A947-70E740481C1C}">
+                          <a14:useLocalDpi xmlns:a14="http://schemas.microsoft.com/office/drawing/2010/main" val="0"/>
+                        </a:ext>
+                      </a:extLst>
+                    </a:blip>
+                    <a:srcRect/>
+                    <a:stretch>
+                      <a:fillRect/>
+                    </a:stretch>
+                  </pic:blipFill>
+                  <pic:spPr bwMode="auto">
+                    <a:xfrm>
+                      <a:off x="0" y="0"/>
+                      <a:ext cx="1657985" cy="951230"/>
+                    </a:xfrm>
+                    <a:prstGeom prst="rect">
+                      <a:avLst/>
+                    </a:prstGeom>
+                    <a:noFill/>
+                    <a:ln>
+                      <a:noFill/>
+                    </a:ln>
+                  </pic:spPr>
+                </pic:pic>
+              </a:graphicData>
+            </a:graphic>
+            <wp14:sizeRelH relativeFrom="margin">
+              <wp14:pctWidth>0</wp14:pctWidth>
+            </wp14:sizeRelH>
+            <wp14:sizeRelV relativeFrom="margin">
+              <wp14:pctHeight>0</wp14:pctHeight>
+            </wp14:sizeRelV>
+          </wp:anchor>
+        </w:drawing>
+      </w:r>
+      <w:r>
+        <w:rPr>
+          <w:rFonts w:hint="cs"/>
+          <w:color w:val="548DD4" w:themeColor="text2" w:themeTint="99"/>
+          <w:sz w:val="18"/>
+          <w:szCs w:val="18"/>
+          <w:rtl/>
+          <w:lang w:val="en-US"/>
+        </w:rPr>
+        <w:t xml:space="preserve">דוגמה לגרף שבו דן </w:t>
+      </w:r>
+      <w:r>
+        <w:rPr>
+          <w:rFonts w:hint="cs"/>
+          <w:b/>
+          <w:bCs/>
+          <w:color w:val="548DD4" w:themeColor="text2" w:themeTint="99"/>
+          <w:sz w:val="18"/>
+          <w:szCs w:val="18"/>
+          <w:rtl/>
+          <w:lang w:val="en-US"/>
+        </w:rPr>
+        <w:t>לא</w:t>
+      </w:r>
+      <w:r>
+        <w:rPr>
+          <w:rFonts w:hint="cs"/>
+          <w:color w:val="548DD4" w:themeColor="text2" w:themeTint="99"/>
+          <w:sz w:val="18"/>
+          <w:szCs w:val="18"/>
+          <w:rtl/>
+          <w:lang w:val="en-US"/>
+        </w:rPr>
+        <w:t xml:space="preserve"> יחזיר את המסלול הקל ביותר:</w:t>
+      </w:r>
+      <w:r>
+        <w:rPr>
+          <w:color w:val="548DD4" w:themeColor="text2" w:themeTint="99"/>
+          <w:sz w:val="18"/>
+          <w:szCs w:val="18"/>
+          <w:rtl/>
+          <w:lang w:val="en-US"/>
+        </w:rPr>
+        <w:br/>
+      </w:r>
+      <w:r>
+        <w:rPr>
+          <w:rFonts w:hint="cs"/>
+          <w:color w:val="548DD4" w:themeColor="text2" w:themeTint="99"/>
+          <w:sz w:val="18"/>
+          <w:szCs w:val="18"/>
+          <w:rtl/>
+          <w:lang w:val="en-US"/>
+        </w:rPr>
+        <w:t xml:space="preserve">המסלול שיחזור מריצת האלגוריתם יהיה </w:t>
+      </w:r>
+      <m:oMath>
+        <m:r>
+          <w:rPr>
+            <w:rFonts w:ascii="Cambria Math" w:hAnsi="Cambria Math"/>
+            <w:color w:val="548DD4" w:themeColor="text2" w:themeTint="99"/>
+            <w:sz w:val="18"/>
+            <w:szCs w:val="18"/>
+            <w:lang w:val="en-US"/>
+          </w:rPr>
+          <m:t>S→B→G</m:t>
+        </m:r>
+      </m:oMath>
+      <w:r>
+        <w:rPr>
+          <w:rFonts w:hint="cs"/>
+          <w:color w:val="548DD4" w:themeColor="text2" w:themeTint="99"/>
+          <w:sz w:val="18"/>
+          <w:szCs w:val="18"/>
+          <w:rtl/>
+          <w:lang w:val="en-US"/>
+        </w:rPr>
+        <w:t xml:space="preserve">, אך משקלו הוא </w:t>
+      </w:r>
+      <m:oMath>
+        <m:r>
+          <w:rPr>
+            <w:rFonts w:ascii="Cambria Math" w:hAnsi="Cambria Math"/>
+            <w:color w:val="548DD4" w:themeColor="text2" w:themeTint="99"/>
+            <w:sz w:val="18"/>
+            <w:szCs w:val="18"/>
+            <w:lang w:val="en-US"/>
+          </w:rPr>
+          <m:t>105</m:t>
+        </m:r>
+      </m:oMath>
+      <w:r>
+        <w:rPr>
+          <w:rFonts w:hint="cs"/>
+          <w:color w:val="548DD4" w:themeColor="text2" w:themeTint="99"/>
+          <w:sz w:val="18"/>
+          <w:szCs w:val="18"/>
+          <w:rtl/>
+          <w:lang w:val="en-US"/>
+        </w:rPr>
+        <w:t xml:space="preserve"> בניגוד למסלול </w:t>
+      </w:r>
+      <m:oMath>
+        <m:r>
+          <w:rPr>
+            <w:rFonts w:ascii="Cambria Math" w:hAnsi="Cambria Math"/>
+            <w:color w:val="548DD4" w:themeColor="text2" w:themeTint="99"/>
+            <w:sz w:val="18"/>
+            <w:szCs w:val="18"/>
+            <w:lang w:val="en-US"/>
+          </w:rPr>
+          <m:t>S→C→G</m:t>
+        </m:r>
+      </m:oMath>
+      <w:r>
+        <w:rPr>
+          <w:rFonts w:hint="cs"/>
+          <w:color w:val="548DD4" w:themeColor="text2" w:themeTint="99"/>
+          <w:sz w:val="18"/>
+          <w:szCs w:val="18"/>
+          <w:rtl/>
+          <w:lang w:val="en-US"/>
+        </w:rPr>
+        <w:t xml:space="preserve"> שמשקלו </w:t>
+      </w:r>
+      <m:oMath>
+        <m:r>
+          <w:rPr>
+            <w:rFonts w:ascii="Cambria Math" w:hAnsi="Cambria Math"/>
+            <w:color w:val="548DD4" w:themeColor="text2" w:themeTint="99"/>
+            <w:sz w:val="18"/>
+            <w:szCs w:val="18"/>
+            <w:lang w:val="en-US"/>
+          </w:rPr>
+          <m:t>7</m:t>
+        </m:r>
+      </m:oMath>
+      <w:r>
+        <w:rPr>
+          <w:rFonts w:hint="cs"/>
+          <w:color w:val="548DD4" w:themeColor="text2" w:themeTint="99"/>
+          <w:sz w:val="18"/>
+          <w:szCs w:val="18"/>
+          <w:rtl/>
+          <w:lang w:val="en-US"/>
+        </w:rPr>
+        <w:t xml:space="preserve"> שהאלגוריתם הנכון היה מחזיר (היה מתבצע שלב עדכון למשקל </w:t>
+      </w:r>
+      <m:oMath>
+        <m:r>
+          <w:rPr>
+            <w:rFonts w:ascii="Cambria Math" w:hAnsi="Cambria Math"/>
+            <w:color w:val="548DD4" w:themeColor="text2" w:themeTint="99"/>
+            <w:sz w:val="18"/>
+            <w:szCs w:val="18"/>
+            <w:lang w:val="en-US"/>
+          </w:rPr>
+          <m:t>G</m:t>
+        </m:r>
+      </m:oMath>
+      <w:r>
+        <w:rPr>
+          <w:rFonts w:hint="cs"/>
+          <w:color w:val="548DD4" w:themeColor="text2" w:themeTint="99"/>
+          <w:sz w:val="18"/>
+          <w:szCs w:val="18"/>
+          <w:rtl/>
+          <w:lang w:val="en-US"/>
+        </w:rPr>
+        <w:t xml:space="preserve"> כשמפתחים את </w:t>
+      </w:r>
+      <m:oMath>
+        <m:r>
+          <w:rPr>
+            <w:rFonts w:ascii="Cambria Math" w:hAnsi="Cambria Math"/>
+            <w:color w:val="548DD4" w:themeColor="text2" w:themeTint="99"/>
+            <w:sz w:val="18"/>
+            <w:szCs w:val="18"/>
+            <w:lang w:val="en-US"/>
+          </w:rPr>
+          <m:t>C</m:t>
+        </m:r>
+      </m:oMath>
+      <w:r>
+        <w:rPr>
+          <w:rFonts w:hint="cs"/>
+          <w:color w:val="548DD4" w:themeColor="text2" w:themeTint="99"/>
+          <w:sz w:val="18"/>
+          <w:szCs w:val="18"/>
+          <w:rtl/>
+          <w:lang w:val="en-US"/>
+        </w:rPr>
+        <w:t>).</w:t>
+      </w:r>
+    </w:p>
+    <w:p>
+      <w:pPr>
+        <w:bidi/>
+        <w:spacing w:after="160" w:line="244" w:lineRule="auto"/>
+        <w:ind w:left="360"/>
+        <w:rPr>
+          <w:rFonts w:hint="cs"/>
+          <w:color w:val="548DD4" w:themeColor="text2" w:themeTint="99"/>
+          <w:sz w:val="18"/>
+          <w:szCs w:val="18"/>
+          <w:rtl/>
+          <w:lang w:val="en-US"/>
+        </w:rPr>
+      </w:pPr>
+      <w:r>
+        <w:rPr>
+          <w:rFonts w:hint="cs"/>
+          <w:color w:val="548DD4" w:themeColor="text2" w:themeTint="99"/>
+          <w:sz w:val="18"/>
+          <w:szCs w:val="18"/>
+          <w:rtl/>
+          <w:lang w:val="en-US"/>
+        </w:rPr>
+        <w:t>(המשך בעמוד הבא)</w:t>
+      </w:r>
+    </w:p>
+    <w:p>
+      <w:pPr>
+        <w:rPr>
+          <w:color w:val="548DD4" w:themeColor="text2" w:themeTint="99"/>
+          <w:sz w:val="18"/>
+          <w:szCs w:val="18"/>
+          <w:rtl/>
+          <w:lang w:val="en-US"/>
+        </w:rPr>
+      </w:pPr>
+      <w:r>
+        <w:rPr>
+          <w:color w:val="548DD4" w:themeColor="text2" w:themeTint="99"/>
+          <w:sz w:val="18"/>
+          <w:szCs w:val="18"/>
+          <w:rtl/>
+          <w:lang w:val="en-US"/>
+        </w:rPr>
+        <w:br w:type="page"/>
+      </w:r>
+    </w:p>
+    <w:p>
+      <w:pPr>
+        <w:bidi/>
+        <w:spacing w:after="160" w:line="244" w:lineRule="auto"/>
+        <w:ind w:left="360"/>
+        <w:rPr>
+          <w:color w:val="548DD4" w:themeColor="text2" w:themeTint="99"/>
+          <w:sz w:val="18"/>
+          <w:szCs w:val="18"/>
+          <w:rtl/>
+          <w:lang w:val="en-US"/>
+        </w:rPr>
+      </w:pPr>
+      <w:r>
+        <w:rPr>
+          <w:noProof/>
+        </w:rPr>
+        <w:lastRenderedPageBreak/>
+        <w:drawing>
+          <wp:anchor distT="0" distB="0" distL="114300" distR="114300" simplePos="0" relativeHeight="251664384" behindDoc="0" locked="0" layoutInCell="1" allowOverlap="1" wp14:anchorId="054AA393" wp14:editId="682B74D0">
+            <wp:simplePos x="0" y="0"/>
+            <wp:positionH relativeFrom="margin">
+              <wp:align>center</wp:align>
+            </wp:positionH>
+            <wp:positionV relativeFrom="paragraph">
+              <wp:posOffset>147955</wp:posOffset>
+            </wp:positionV>
+            <wp:extent cx="1807210" cy="1036320"/>
+            <wp:effectExtent l="0" t="0" r="2540" b="0"/>
+            <wp:wrapTopAndBottom/>
+            <wp:docPr id="11" name="Picture 11" descr="Diagram, shape&#10;&#10;Description automatically generated"/>
+            <wp:cNvGraphicFramePr>
+              <a:graphicFrameLocks xmlns:a="http://schemas.openxmlformats.org/drawingml/2006/main" noChangeAspect="1"/>
+            </wp:cNvGraphicFramePr>
+            <a:graphic xmlns:a="http://schemas.openxmlformats.org/drawingml/2006/main">
+              <a:graphicData uri="http://schemas.openxmlformats.org/drawingml/2006/picture">
+                <pic:pic xmlns:pic="http://schemas.openxmlformats.org/drawingml/2006/picture">
+                  <pic:nvPicPr>
+                    <pic:cNvPr id="11" name="Picture 11" descr="Diagram, shape&#10;&#10;Description automatically generated"/>
+                    <pic:cNvPicPr>
+                      <a:picLocks noChangeAspect="1" noChangeArrowheads="1"/>
+                    </pic:cNvPicPr>
+                  </pic:nvPicPr>
+                  <pic:blipFill>
+                    <a:blip r:embed="rId18">
+                      <a:extLst>
+                        <a:ext uri="{28A0092B-C50C-407E-A947-70E740481C1C}">
+                          <a14:useLocalDpi xmlns:a14="http://schemas.microsoft.com/office/drawing/2010/main" val="0"/>
+                        </a:ext>
+                      </a:extLst>
+                    </a:blip>
+                    <a:srcRect/>
+                    <a:stretch>
+                      <a:fillRect/>
+                    </a:stretch>
+                  </pic:blipFill>
+                  <pic:spPr bwMode="auto">
+                    <a:xfrm>
+                      <a:off x="0" y="0"/>
+                      <a:ext cx="1807210" cy="1036320"/>
+                    </a:xfrm>
+                    <a:prstGeom prst="rect">
+                      <a:avLst/>
+                    </a:prstGeom>
+                    <a:noFill/>
+                    <a:ln>
+                      <a:noFill/>
+                    </a:ln>
+                  </pic:spPr>
+                </pic:pic>
+              </a:graphicData>
+            </a:graphic>
+            <wp14:sizeRelH relativeFrom="margin">
+              <wp14:pctWidth>0</wp14:pctWidth>
+            </wp14:sizeRelH>
+            <wp14:sizeRelV relativeFrom="margin">
+              <wp14:pctHeight>0</wp14:pctHeight>
+            </wp14:sizeRelV>
+          </wp:anchor>
+        </w:drawing>
+      </w:r>
+      <w:r>
+        <w:rPr>
+          <w:rFonts w:hint="cs"/>
+          <w:color w:val="548DD4" w:themeColor="text2" w:themeTint="99"/>
+          <w:sz w:val="18"/>
+          <w:szCs w:val="18"/>
+          <w:rtl/>
+          <w:lang w:val="en-US"/>
+        </w:rPr>
+        <w:t xml:space="preserve">דוגמה לגרף שבו דן </w:t>
+      </w:r>
+      <w:r>
+        <w:rPr>
+          <w:rFonts w:hint="cs"/>
+          <w:b/>
+          <w:bCs/>
+          <w:color w:val="548DD4" w:themeColor="text2" w:themeTint="99"/>
+          <w:sz w:val="18"/>
+          <w:szCs w:val="18"/>
+          <w:rtl/>
+          <w:lang w:val="en-US"/>
+        </w:rPr>
+        <w:t>כן</w:t>
+      </w:r>
+      <w:r>
+        <w:rPr>
+          <w:rFonts w:hint="cs"/>
+          <w:color w:val="548DD4" w:themeColor="text2" w:themeTint="99"/>
+          <w:sz w:val="18"/>
+          <w:szCs w:val="18"/>
+          <w:rtl/>
+          <w:lang w:val="en-US"/>
+        </w:rPr>
+        <w:t xml:space="preserve"> יחזיר את המסלול הקל ביותר:</w:t>
+      </w:r>
+    </w:p>
+    <w:p>
+      <w:pPr>
+        <w:bidi/>
+        <w:spacing w:after="160" w:line="244" w:lineRule="auto"/>
+        <w:ind w:left="360"/>
+        <w:rPr>
+          <w:rFonts w:hint="cs"/>
+          <w:color w:val="548DD4" w:themeColor="text2" w:themeTint="99"/>
+          <w:sz w:val="18"/>
+          <w:szCs w:val="18"/>
+          <w:rtl/>
+          <w:lang w:val="en-US"/>
+        </w:rPr>
+      </w:pPr>
+      <w:r>
+        <w:rPr>
+          <w:rFonts w:hint="cs"/>
+          <w:color w:val="548DD4" w:themeColor="text2" w:themeTint="99"/>
+          <w:sz w:val="18"/>
+          <w:szCs w:val="18"/>
+          <w:rtl/>
+          <w:lang w:val="en-US"/>
+        </w:rPr>
+        <w:t xml:space="preserve">המסלול שיחזור מריצת האלגוריתם יהיה </w:t>
+      </w:r>
+      <m:oMath>
+        <m:r>
+          <w:rPr>
+            <w:rFonts w:ascii="Cambria Math" w:hAnsi="Cambria Math"/>
+            <w:color w:val="548DD4" w:themeColor="text2" w:themeTint="99"/>
+            <w:sz w:val="18"/>
+            <w:szCs w:val="18"/>
+            <w:lang w:val="en-US"/>
+          </w:rPr>
+          <m:t>S→B→G</m:t>
+        </m:r>
+      </m:oMath>
+      <w:r>
+        <w:rPr>
+          <w:rFonts w:hint="cs"/>
+          <w:color w:val="548DD4" w:themeColor="text2" w:themeTint="99"/>
+          <w:sz w:val="18"/>
+          <w:szCs w:val="18"/>
+          <w:rtl/>
+          <w:lang w:val="en-US"/>
+        </w:rPr>
+        <w:t xml:space="preserve"> ומשקלו יהיה </w:t>
+      </w:r>
+      <m:oMath>
+        <m:r>
+          <w:rPr>
+            <w:rFonts w:ascii="Cambria Math" w:hAnsi="Cambria Math"/>
+            <w:color w:val="548DD4" w:themeColor="text2" w:themeTint="99"/>
+            <w:sz w:val="18"/>
+            <w:szCs w:val="18"/>
+            <w:lang w:val="en-US"/>
+          </w:rPr>
+          <m:t>6</m:t>
+        </m:r>
+      </m:oMath>
+      <w:r>
+        <w:rPr>
+          <w:rFonts w:hint="cs"/>
+          <w:color w:val="548DD4" w:themeColor="text2" w:themeTint="99"/>
+          <w:sz w:val="18"/>
+          <w:szCs w:val="18"/>
+          <w:rtl/>
+          <w:lang w:val="en-US"/>
+        </w:rPr>
+        <w:t xml:space="preserve"> וזהו גם המסלול שהאלגוריתם הנכון היה מחזיר, כי לא היה מתבצע שלב עדכון בעת פיתוח צומת </w:t>
+      </w:r>
+      <m:oMath>
+        <m:r>
+          <w:rPr>
+            <w:rFonts w:ascii="Cambria Math" w:hAnsi="Cambria Math"/>
+            <w:color w:val="548DD4" w:themeColor="text2" w:themeTint="99"/>
+            <w:sz w:val="18"/>
+            <w:szCs w:val="18"/>
+            <w:lang w:val="en-US"/>
+          </w:rPr>
+          <m:t>C</m:t>
+        </m:r>
+      </m:oMath>
+      <w:r>
+        <w:rPr>
+          <w:rFonts w:hint="cs"/>
+          <w:color w:val="548DD4" w:themeColor="text2" w:themeTint="99"/>
+          <w:sz w:val="18"/>
+          <w:szCs w:val="18"/>
+          <w:rtl/>
+          <w:lang w:val="en-US"/>
+        </w:rPr>
+        <w:t>.</w:t>
       </w:r>
     </w:p>
     <w:p>
@@ -9296,6 +10514,686 @@
     </w:p>
     <w:p>
       <w:pPr>
+        <w:bidi/>
+        <w:rPr>
+          <w:color w:val="548DD4" w:themeColor="text2" w:themeTint="99"/>
+          <w:sz w:val="18"/>
+          <w:szCs w:val="18"/>
+          <w:rtl/>
+          <w:lang w:val="en-US"/>
+        </w:rPr>
+      </w:pPr>
+      <w:r>
+        <w:rPr>
+          <w:rFonts w:hint="cs"/>
+          <w:color w:val="548DD4" w:themeColor="text2" w:themeTint="99"/>
+          <w:sz w:val="18"/>
+          <w:szCs w:val="18"/>
+          <w:rtl/>
+          <w:lang w:val="en-US"/>
+        </w:rPr>
+        <w:t>כן, היוריסטיקה קבילה על כל לוח. הוכחה:</w:t>
+      </w:r>
+    </w:p>
+    <w:p>
+      <w:pPr>
+        <w:bidi/>
+        <w:rPr>
+          <w:color w:val="548DD4" w:themeColor="text2" w:themeTint="99"/>
+          <w:sz w:val="18"/>
+          <w:szCs w:val="18"/>
+          <w:lang w:val="en-US"/>
+        </w:rPr>
+      </w:pPr>
+      <w:r>
+        <w:rPr>
+          <w:rFonts w:hint="cs"/>
+          <w:color w:val="548DD4" w:themeColor="text2" w:themeTint="99"/>
+          <w:sz w:val="18"/>
+          <w:szCs w:val="18"/>
+          <w:rtl/>
+          <w:lang w:val="en-US"/>
+        </w:rPr>
+        <w:t>נחלק למקרים.</w:t>
+      </w:r>
+      <w:r>
+        <w:rPr>
+          <w:color w:val="548DD4" w:themeColor="text2" w:themeTint="99"/>
+          <w:sz w:val="18"/>
+          <w:szCs w:val="18"/>
+          <w:rtl/>
+          <w:lang w:val="en-US"/>
+        </w:rPr>
+        <w:br/>
+      </w:r>
+      <m:oMath>
+        <m:sSub>
+          <m:sSubPr>
+            <m:ctrlPr>
+              <w:rPr>
+                <w:rFonts w:ascii="Cambria Math" w:hAnsi="Cambria Math"/>
+                <w:i/>
+                <w:color w:val="548DD4" w:themeColor="text2" w:themeTint="99"/>
+                <w:sz w:val="18"/>
+                <w:szCs w:val="18"/>
+                <w:lang w:val="en-US"/>
+              </w:rPr>
+            </m:ctrlPr>
+          </m:sSubPr>
+          <m:e>
+            <m:r>
+              <w:rPr>
+                <w:rFonts w:ascii="Cambria Math" w:hAnsi="Cambria Math"/>
+                <w:color w:val="548DD4" w:themeColor="text2" w:themeTint="99"/>
+                <w:sz w:val="18"/>
+                <w:szCs w:val="18"/>
+                <w:lang w:val="en-US"/>
+              </w:rPr>
+              <m:t>h</m:t>
+            </m:r>
+          </m:e>
+          <m:sub>
+            <m:r>
+              <w:rPr>
+                <w:rFonts w:ascii="Cambria Math" w:hAnsi="Cambria Math"/>
+                <w:color w:val="548DD4" w:themeColor="text2" w:themeTint="99"/>
+                <w:sz w:val="18"/>
+                <w:szCs w:val="18"/>
+                <w:lang w:val="en-US"/>
+              </w:rPr>
+              <m:t>Manhatan</m:t>
+            </m:r>
+          </m:sub>
+        </m:sSub>
+        <m:d>
+          <m:dPr>
+            <m:ctrlPr>
+              <w:rPr>
+                <w:rFonts w:ascii="Cambria Math" w:hAnsi="Cambria Math"/>
+                <w:i/>
+                <w:color w:val="548DD4" w:themeColor="text2" w:themeTint="99"/>
+                <w:sz w:val="18"/>
+                <w:szCs w:val="18"/>
+                <w:lang w:val="en-US"/>
+              </w:rPr>
+            </m:ctrlPr>
+          </m:dPr>
+          <m:e>
+            <m:r>
+              <w:rPr>
+                <w:rFonts w:ascii="Cambria Math" w:hAnsi="Cambria Math"/>
+                <w:color w:val="548DD4" w:themeColor="text2" w:themeTint="99"/>
+                <w:sz w:val="18"/>
+                <w:szCs w:val="18"/>
+                <w:lang w:val="en-US"/>
+              </w:rPr>
+              <m:t>s, g</m:t>
+            </m:r>
+          </m:e>
+        </m:d>
+        <m:r>
+          <w:rPr>
+            <w:rFonts w:ascii="Cambria Math" w:hAnsi="Cambria Math"/>
+            <w:color w:val="548DD4" w:themeColor="text2" w:themeTint="99"/>
+            <w:sz w:val="18"/>
+            <w:szCs w:val="18"/>
+            <w:lang w:val="en-US"/>
+          </w:rPr>
+          <m:t>≤Cost(p)</m:t>
+        </m:r>
+      </m:oMath>
+      <w:r>
+        <w:rPr>
+          <w:rFonts w:hint="cs"/>
+          <w:color w:val="548DD4" w:themeColor="text2" w:themeTint="99"/>
+          <w:sz w:val="18"/>
+          <w:szCs w:val="18"/>
+          <w:rtl/>
+          <w:lang w:val="en-US"/>
+        </w:rPr>
+        <w:t>: אנחנו יודעים שבלוח שבו ניתן ללכת רק בצעדי סריג</w:t>
+      </w:r>
+      <w:r>
+        <w:rPr>
+          <w:rFonts w:hint="cs"/>
+          <w:color w:val="548DD4" w:themeColor="text2" w:themeTint="99"/>
+          <w:sz w:val="18"/>
+          <w:szCs w:val="18"/>
+          <w:rtl/>
+          <w:lang w:val="en-US"/>
+        </w:rPr>
+        <w:t xml:space="preserve">, העלות של כל מסלול מכל מצב </w:t>
+      </w:r>
+      <w:r>
+        <w:rPr>
+          <w:rFonts w:hint="cs"/>
+          <w:color w:val="548DD4" w:themeColor="text2" w:themeTint="99"/>
+          <w:sz w:val="18"/>
+          <w:szCs w:val="18"/>
+          <w:rtl/>
+          <w:lang w:val="en-US"/>
+        </w:rPr>
+        <w:t xml:space="preserve">אל היעד </w:t>
+      </w:r>
+      <w:r>
+        <w:rPr>
+          <w:rFonts w:hint="cs"/>
+          <w:color w:val="548DD4" w:themeColor="text2" w:themeTint="99"/>
+          <w:sz w:val="18"/>
+          <w:szCs w:val="18"/>
+          <w:rtl/>
+          <w:lang w:val="en-US"/>
+        </w:rPr>
+        <w:t>קטנה או שווה למרחק מנהטן בין היעד למצב. כאן, העלות היא לא רק המרחק שהסוכן צועד אלא סכום המשקלים של המצבים שהוא עובר אליהם, ומאחר שאלה גדולים או שווים ל-1 הרי שסכום המשקלים הזה גדול או שווה תמיד למרחק המנהטן.</w:t>
+      </w:r>
+      <w:r>
+        <w:rPr>
+          <w:color w:val="548DD4" w:themeColor="text2" w:themeTint="99"/>
+          <w:sz w:val="18"/>
+          <w:szCs w:val="18"/>
+          <w:rtl/>
+          <w:lang w:val="en-US"/>
+        </w:rPr>
+        <w:br/>
+      </w:r>
+      <w:r>
+        <w:rPr>
+          <w:rFonts w:hint="cs"/>
+          <w:color w:val="548DD4" w:themeColor="text2" w:themeTint="99"/>
+          <w:sz w:val="18"/>
+          <w:szCs w:val="18"/>
+          <w:rtl/>
+          <w:lang w:val="en-US"/>
+        </w:rPr>
+        <w:t>נשים לב שעלות מעבר בפורטל במקרה זה גדולה יותר ממרחק המנהטן ולכן גם כאן הטענה לעיל מתקיימת.</w:t>
+      </w:r>
+    </w:p>
+    <w:p>
+      <w:pPr>
+        <w:bidi/>
+        <w:rPr>
+          <w:color w:val="548DD4" w:themeColor="text2" w:themeTint="99"/>
+          <w:sz w:val="18"/>
+          <w:szCs w:val="18"/>
+          <w:lang w:val="en-US"/>
+        </w:rPr>
+      </w:pPr>
+    </w:p>
+    <w:p>
+      <w:pPr>
+        <w:bidi/>
+        <w:rPr>
+          <w:rFonts w:hint="cs"/>
+          <w:i/>
+          <w:color w:val="548DD4" w:themeColor="text2" w:themeTint="99"/>
+          <w:sz w:val="18"/>
+          <w:szCs w:val="18"/>
+          <w:rtl/>
+          <w:lang w:val="en-US"/>
+        </w:rPr>
+      </w:pPr>
+      <m:oMath>
+        <m:r>
+          <w:rPr>
+            <w:rFonts w:ascii="Cambria Math" w:hAnsi="Cambria Math"/>
+            <w:color w:val="548DD4" w:themeColor="text2" w:themeTint="99"/>
+            <w:sz w:val="18"/>
+            <w:szCs w:val="18"/>
+            <w:lang w:val="en-US"/>
+          </w:rPr>
+          <m:t>Cost</m:t>
+        </m:r>
+        <m:d>
+          <m:dPr>
+            <m:ctrlPr>
+              <w:rPr>
+                <w:rFonts w:ascii="Cambria Math" w:hAnsi="Cambria Math"/>
+                <w:i/>
+                <w:color w:val="548DD4" w:themeColor="text2" w:themeTint="99"/>
+                <w:sz w:val="18"/>
+                <w:szCs w:val="18"/>
+                <w:lang w:val="en-US"/>
+              </w:rPr>
+            </m:ctrlPr>
+          </m:dPr>
+          <m:e>
+            <m:r>
+              <w:rPr>
+                <w:rFonts w:ascii="Cambria Math" w:hAnsi="Cambria Math"/>
+                <w:color w:val="548DD4" w:themeColor="text2" w:themeTint="99"/>
+                <w:sz w:val="18"/>
+                <w:szCs w:val="18"/>
+                <w:lang w:val="en-US"/>
+              </w:rPr>
+              <m:t>p</m:t>
+            </m:r>
+          </m:e>
+        </m:d>
+        <m:r>
+          <w:rPr>
+            <w:rFonts w:ascii="Cambria Math" w:hAnsi="Cambria Math"/>
+            <w:color w:val="548DD4" w:themeColor="text2" w:themeTint="99"/>
+            <w:sz w:val="18"/>
+            <w:szCs w:val="18"/>
+            <w:lang w:val="en-US"/>
+          </w:rPr>
+          <m:t>&lt;</m:t>
+        </m:r>
+        <m:sSub>
+          <m:sSubPr>
+            <m:ctrlPr>
+              <w:rPr>
+                <w:rFonts w:ascii="Cambria Math" w:hAnsi="Cambria Math"/>
+                <w:i/>
+                <w:color w:val="548DD4" w:themeColor="text2" w:themeTint="99"/>
+                <w:sz w:val="18"/>
+                <w:szCs w:val="18"/>
+                <w:lang w:val="en-US"/>
+              </w:rPr>
+            </m:ctrlPr>
+          </m:sSubPr>
+          <m:e>
+            <m:r>
+              <w:rPr>
+                <w:rFonts w:ascii="Cambria Math" w:hAnsi="Cambria Math"/>
+                <w:color w:val="548DD4" w:themeColor="text2" w:themeTint="99"/>
+                <w:sz w:val="18"/>
+                <w:szCs w:val="18"/>
+                <w:lang w:val="en-US"/>
+              </w:rPr>
+              <m:t>h</m:t>
+            </m:r>
+          </m:e>
+          <m:sub>
+            <m:r>
+              <w:rPr>
+                <w:rFonts w:ascii="Cambria Math" w:hAnsi="Cambria Math"/>
+                <w:color w:val="548DD4" w:themeColor="text2" w:themeTint="99"/>
+                <w:sz w:val="18"/>
+                <w:szCs w:val="18"/>
+                <w:lang w:val="en-US"/>
+              </w:rPr>
+              <m:t>Manhatan</m:t>
+            </m:r>
+          </m:sub>
+        </m:sSub>
+        <m:d>
+          <m:dPr>
+            <m:ctrlPr>
+              <w:rPr>
+                <w:rFonts w:ascii="Cambria Math" w:hAnsi="Cambria Math"/>
+                <w:i/>
+                <w:color w:val="548DD4" w:themeColor="text2" w:themeTint="99"/>
+                <w:sz w:val="18"/>
+                <w:szCs w:val="18"/>
+                <w:lang w:val="en-US"/>
+              </w:rPr>
+            </m:ctrlPr>
+          </m:dPr>
+          <m:e>
+            <m:r>
+              <w:rPr>
+                <w:rFonts w:ascii="Cambria Math" w:hAnsi="Cambria Math"/>
+                <w:color w:val="548DD4" w:themeColor="text2" w:themeTint="99"/>
+                <w:sz w:val="18"/>
+                <w:szCs w:val="18"/>
+                <w:lang w:val="en-US"/>
+              </w:rPr>
+              <m:t>s,g</m:t>
+            </m:r>
+          </m:e>
+        </m:d>
+      </m:oMath>
+      <w:r>
+        <w:rPr>
+          <w:rFonts w:hint="cs"/>
+          <w:i/>
+          <w:color w:val="548DD4" w:themeColor="text2" w:themeTint="99"/>
+          <w:sz w:val="18"/>
+          <w:szCs w:val="18"/>
+          <w:rtl/>
+          <w:lang w:val="en-US"/>
+        </w:rPr>
+        <w:t xml:space="preserve">: </w:t>
+      </w:r>
+      <w:r>
+        <w:rPr>
+          <w:rFonts w:hint="cs"/>
+          <w:i/>
+          <w:color w:val="548DD4" w:themeColor="text2" w:themeTint="99"/>
+          <w:sz w:val="18"/>
+          <w:szCs w:val="18"/>
+          <w:rtl/>
+          <w:lang w:val="en-US"/>
+        </w:rPr>
+        <w:t>כפי שנימקנו לעיל, מתקיים:</w:t>
+      </w:r>
+      <w:r>
+        <w:rPr>
+          <w:i/>
+          <w:color w:val="548DD4" w:themeColor="text2" w:themeTint="99"/>
+          <w:sz w:val="18"/>
+          <w:szCs w:val="18"/>
+          <w:rtl/>
+          <w:lang w:val="en-US"/>
+        </w:rPr>
+        <w:br/>
+      </w:r>
+      <m:oMathPara>
+        <m:oMath>
+          <m:sSub>
+            <m:sSubPr>
+              <m:ctrlPr>
+                <w:rPr>
+                  <w:rFonts w:ascii="Cambria Math" w:hAnsi="Cambria Math"/>
+                  <w:i/>
+                  <w:color w:val="548DD4" w:themeColor="text2" w:themeTint="99"/>
+                  <w:sz w:val="18"/>
+                  <w:szCs w:val="18"/>
+                  <w:lang w:val="en-US"/>
+                </w:rPr>
+              </m:ctrlPr>
+            </m:sSubPr>
+            <m:e>
+              <m:r>
+                <w:rPr>
+                  <w:rFonts w:ascii="Cambria Math" w:hAnsi="Cambria Math"/>
+                  <w:color w:val="548DD4" w:themeColor="text2" w:themeTint="99"/>
+                  <w:sz w:val="18"/>
+                  <w:szCs w:val="18"/>
+                  <w:lang w:val="en-US"/>
+                </w:rPr>
+                <m:t>h</m:t>
+              </m:r>
+            </m:e>
+            <m:sub>
+              <m:r>
+                <w:rPr>
+                  <w:rFonts w:ascii="Cambria Math" w:hAnsi="Cambria Math"/>
+                  <w:color w:val="548DD4" w:themeColor="text2" w:themeTint="99"/>
+                  <w:sz w:val="18"/>
+                  <w:szCs w:val="18"/>
+                  <w:lang w:val="en-US"/>
+                </w:rPr>
+                <m:t>SAP</m:t>
+              </m:r>
+            </m:sub>
+          </m:sSub>
+          <m:d>
+            <m:dPr>
+              <m:ctrlPr>
+                <w:rPr>
+                  <w:rFonts w:ascii="Cambria Math" w:hAnsi="Cambria Math"/>
+                  <w:i/>
+                  <w:color w:val="548DD4" w:themeColor="text2" w:themeTint="99"/>
+                  <w:sz w:val="18"/>
+                  <w:szCs w:val="18"/>
+                  <w:lang w:val="en-US"/>
+                </w:rPr>
+              </m:ctrlPr>
+            </m:dPr>
+            <m:e>
+              <m:r>
+                <w:rPr>
+                  <w:rFonts w:ascii="Cambria Math" w:hAnsi="Cambria Math"/>
+                  <w:color w:val="548DD4" w:themeColor="text2" w:themeTint="99"/>
+                  <w:sz w:val="18"/>
+                  <w:szCs w:val="18"/>
+                  <w:lang w:val="en-US"/>
+                </w:rPr>
+                <m:t>s</m:t>
+              </m:r>
+            </m:e>
+          </m:d>
+          <m:r>
+            <w:rPr>
+              <w:rFonts w:ascii="Cambria Math" w:hAnsi="Cambria Math"/>
+              <w:color w:val="548DD4" w:themeColor="text2" w:themeTint="99"/>
+              <w:sz w:val="18"/>
+              <w:szCs w:val="18"/>
+              <w:lang w:val="en-US"/>
+            </w:rPr>
+            <m:t>=Cost</m:t>
+          </m:r>
+          <m:d>
+            <m:dPr>
+              <m:ctrlPr>
+                <w:rPr>
+                  <w:rFonts w:ascii="Cambria Math" w:hAnsi="Cambria Math"/>
+                  <w:i/>
+                  <w:color w:val="548DD4" w:themeColor="text2" w:themeTint="99"/>
+                  <w:sz w:val="18"/>
+                  <w:szCs w:val="18"/>
+                  <w:lang w:val="en-US"/>
+                </w:rPr>
+              </m:ctrlPr>
+            </m:dPr>
+            <m:e>
+              <m:r>
+                <w:rPr>
+                  <w:rFonts w:ascii="Cambria Math" w:hAnsi="Cambria Math"/>
+                  <w:color w:val="548DD4" w:themeColor="text2" w:themeTint="99"/>
+                  <w:sz w:val="18"/>
+                  <w:szCs w:val="18"/>
+                  <w:lang w:val="en-US"/>
+                </w:rPr>
+                <m:t>p</m:t>
+              </m:r>
+            </m:e>
+          </m:d>
+          <m:r>
+            <w:rPr>
+              <w:rFonts w:ascii="Cambria Math" w:hAnsi="Cambria Math"/>
+              <w:color w:val="548DD4" w:themeColor="text2" w:themeTint="99"/>
+              <w:sz w:val="18"/>
+              <w:szCs w:val="18"/>
+              <w:lang w:val="en-US"/>
+            </w:rPr>
+            <m:t>&lt;</m:t>
+          </m:r>
+          <m:sSub>
+            <m:sSubPr>
+              <m:ctrlPr>
+                <w:rPr>
+                  <w:rFonts w:ascii="Cambria Math" w:hAnsi="Cambria Math"/>
+                  <w:i/>
+                  <w:color w:val="548DD4" w:themeColor="text2" w:themeTint="99"/>
+                  <w:sz w:val="18"/>
+                  <w:szCs w:val="18"/>
+                  <w:lang w:val="en-US"/>
+                </w:rPr>
+              </m:ctrlPr>
+            </m:sSubPr>
+            <m:e>
+              <m:r>
+                <w:rPr>
+                  <w:rFonts w:ascii="Cambria Math" w:hAnsi="Cambria Math"/>
+                  <w:color w:val="548DD4" w:themeColor="text2" w:themeTint="99"/>
+                  <w:sz w:val="18"/>
+                  <w:szCs w:val="18"/>
+                  <w:lang w:val="en-US"/>
+                </w:rPr>
+                <m:t>h</m:t>
+              </m:r>
+            </m:e>
+            <m:sub>
+              <m:r>
+                <w:rPr>
+                  <w:rFonts w:ascii="Cambria Math" w:hAnsi="Cambria Math"/>
+                  <w:color w:val="548DD4" w:themeColor="text2" w:themeTint="99"/>
+                  <w:sz w:val="18"/>
+                  <w:szCs w:val="18"/>
+                  <w:lang w:val="en-US"/>
+                </w:rPr>
+                <m:t>Manhatan</m:t>
+              </m:r>
+            </m:sub>
+          </m:sSub>
+          <m:d>
+            <m:dPr>
+              <m:ctrlPr>
+                <w:rPr>
+                  <w:rFonts w:ascii="Cambria Math" w:hAnsi="Cambria Math"/>
+                  <w:i/>
+                  <w:color w:val="548DD4" w:themeColor="text2" w:themeTint="99"/>
+                  <w:sz w:val="18"/>
+                  <w:szCs w:val="18"/>
+                  <w:lang w:val="en-US"/>
+                </w:rPr>
+              </m:ctrlPr>
+            </m:dPr>
+            <m:e>
+              <m:r>
+                <w:rPr>
+                  <w:rFonts w:ascii="Cambria Math" w:hAnsi="Cambria Math"/>
+                  <w:color w:val="548DD4" w:themeColor="text2" w:themeTint="99"/>
+                  <w:sz w:val="18"/>
+                  <w:szCs w:val="18"/>
+                  <w:lang w:val="en-US"/>
+                </w:rPr>
+                <m:t>s, g</m:t>
+              </m:r>
+            </m:e>
+          </m:d>
+          <m:r>
+            <w:rPr>
+              <w:rFonts w:ascii="Cambria Math" w:hAnsi="Cambria Math"/>
+              <w:color w:val="548DD4" w:themeColor="text2" w:themeTint="99"/>
+              <w:sz w:val="18"/>
+              <w:szCs w:val="18"/>
+              <w:lang w:val="en-US"/>
+            </w:rPr>
+            <m:t>≤</m:t>
+          </m:r>
+          <m:sSup>
+            <m:sSupPr>
+              <m:ctrlPr>
+                <w:rPr>
+                  <w:rFonts w:ascii="Cambria Math" w:hAnsi="Cambria Math"/>
+                  <w:i/>
+                  <w:color w:val="548DD4" w:themeColor="text2" w:themeTint="99"/>
+                  <w:sz w:val="18"/>
+                  <w:szCs w:val="18"/>
+                  <w:lang w:val="en-US"/>
+                </w:rPr>
+              </m:ctrlPr>
+            </m:sSupPr>
+            <m:e>
+              <m:r>
+                <w:rPr>
+                  <w:rFonts w:ascii="Cambria Math" w:hAnsi="Cambria Math"/>
+                  <w:color w:val="548DD4" w:themeColor="text2" w:themeTint="99"/>
+                  <w:sz w:val="18"/>
+                  <w:szCs w:val="18"/>
+                  <w:lang w:val="en-US"/>
+                </w:rPr>
+                <m:t>h</m:t>
+              </m:r>
+            </m:e>
+            <m:sup>
+              <m:r>
+                <w:rPr>
+                  <w:rFonts w:ascii="Cambria Math" w:hAnsi="Cambria Math"/>
+                  <w:color w:val="548DD4" w:themeColor="text2" w:themeTint="99"/>
+                  <w:sz w:val="18"/>
+                  <w:szCs w:val="18"/>
+                  <w:lang w:val="en-US"/>
+                </w:rPr>
+                <m:t>*</m:t>
+              </m:r>
+            </m:sup>
+          </m:sSup>
+          <m:d>
+            <m:dPr>
+              <m:ctrlPr>
+                <w:rPr>
+                  <w:rFonts w:ascii="Cambria Math" w:hAnsi="Cambria Math"/>
+                  <w:i/>
+                  <w:color w:val="548DD4" w:themeColor="text2" w:themeTint="99"/>
+                  <w:sz w:val="18"/>
+                  <w:szCs w:val="18"/>
+                  <w:lang w:val="en-US"/>
+                </w:rPr>
+              </m:ctrlPr>
+            </m:dPr>
+            <m:e>
+              <m:r>
+                <w:rPr>
+                  <w:rFonts w:ascii="Cambria Math" w:hAnsi="Cambria Math"/>
+                  <w:color w:val="548DD4" w:themeColor="text2" w:themeTint="99"/>
+                  <w:sz w:val="18"/>
+                  <w:szCs w:val="18"/>
+                  <w:lang w:val="en-US"/>
+                </w:rPr>
+                <m:t>s,g</m:t>
+              </m:r>
+            </m:e>
+          </m:d>
+          <m:r>
+            <w:rPr>
+              <w:i/>
+              <w:color w:val="548DD4" w:themeColor="text2" w:themeTint="99"/>
+              <w:sz w:val="18"/>
+              <w:szCs w:val="18"/>
+              <w:rtl/>
+              <w:lang w:val="en-US"/>
+            </w:rPr>
+            <w:br/>
+          </m:r>
+        </m:oMath>
+      </m:oMathPara>
+      <w:r>
+        <w:rPr>
+          <w:rFonts w:hint="cs"/>
+          <w:i/>
+          <w:color w:val="548DD4" w:themeColor="text2" w:themeTint="99"/>
+          <w:sz w:val="18"/>
+          <w:szCs w:val="18"/>
+          <w:rtl/>
+          <w:lang w:val="en-US"/>
+        </w:rPr>
+        <w:t xml:space="preserve">ולכן לכל מצב </w:t>
+      </w:r>
+      <m:oMath>
+        <m:r>
+          <w:rPr>
+            <w:rFonts w:ascii="Cambria Math" w:hAnsi="Cambria Math"/>
+            <w:color w:val="548DD4" w:themeColor="text2" w:themeTint="99"/>
+            <w:sz w:val="18"/>
+            <w:szCs w:val="18"/>
+            <w:lang w:val="en-US"/>
+          </w:rPr>
+          <m:t>s</m:t>
+        </m:r>
+      </m:oMath>
+      <w:r>
+        <w:rPr>
+          <w:rFonts w:hint="cs"/>
+          <w:i/>
+          <w:color w:val="548DD4" w:themeColor="text2" w:themeTint="99"/>
+          <w:sz w:val="18"/>
+          <w:szCs w:val="18"/>
+          <w:rtl/>
+          <w:lang w:val="en-US"/>
+        </w:rPr>
+        <w:t xml:space="preserve"> היוריסטיקה מקיימת את הדרישות כדי להיות יוריסטיקה קבילה.</w:t>
+      </w:r>
+    </w:p>
+    <w:p>
+      <w:pPr>
+        <w:bidi/>
+        <w:rPr>
+          <w:i/>
+          <w:color w:val="548DD4" w:themeColor="text2" w:themeTint="99"/>
+          <w:sz w:val="18"/>
+          <w:szCs w:val="18"/>
+          <w:rtl/>
+          <w:lang w:val="en-US"/>
+        </w:rPr>
+      </w:pPr>
+    </w:p>
+    <w:p>
+      <w:pPr>
         <w:pStyle w:val="ListParagraph"/>
         <w:numPr>
           <w:ilvl w:val="0"/>
@@ -9305,7 +11203,6 @@
         <w:rPr>
           <w:sz w:val="18"/>
           <w:szCs w:val="18"/>
-          <w:rtl/>
           <w:lang w:val="en-US"/>
         </w:rPr>
       </w:pPr>
@@ -9339,6 +11236,434 @@
         </w:rPr>
         <w:t>סטיקה עקבית על כל לוח? אם כן הסבר, אם לא הבא דוגמה נגדית.</w:t>
       </w:r>
+    </w:p>
+    <w:p>
+      <w:pPr>
+        <w:bidi/>
+        <w:rPr>
+          <w:color w:val="548DD4" w:themeColor="text2" w:themeTint="99"/>
+          <w:sz w:val="18"/>
+          <w:szCs w:val="18"/>
+          <w:lang w:val="en-US"/>
+        </w:rPr>
+      </w:pPr>
+      <w:r>
+        <w:rPr>
+          <w:rFonts w:hint="cs"/>
+          <w:color w:val="548DD4" w:themeColor="text2" w:themeTint="99"/>
+          <w:sz w:val="18"/>
+          <w:szCs w:val="18"/>
+          <w:rtl/>
+          <w:lang w:val="en-US"/>
+        </w:rPr>
+        <w:t>כן, היוריסטיקה עקבית על כל לוח.</w:t>
+      </w:r>
+      <w:r>
+        <w:rPr>
+          <w:color w:val="548DD4" w:themeColor="text2" w:themeTint="99"/>
+          <w:sz w:val="18"/>
+          <w:szCs w:val="18"/>
+          <w:rtl/>
+          <w:lang w:val="en-US"/>
+        </w:rPr>
+        <w:br/>
+      </w:r>
+      <w:r>
+        <w:rPr>
+          <w:rFonts w:hint="cs"/>
+          <w:color w:val="548DD4" w:themeColor="text2" w:themeTint="99"/>
+          <w:sz w:val="18"/>
+          <w:szCs w:val="18"/>
+          <w:rtl/>
+          <w:lang w:val="en-US"/>
+        </w:rPr>
+        <w:t xml:space="preserve">יהי לוח, ויהי מצב כלשהו </w:t>
+      </w:r>
+      <m:oMath>
+        <m:r>
+          <w:rPr>
+            <w:rFonts w:ascii="Cambria Math" w:hAnsi="Cambria Math"/>
+            <w:color w:val="548DD4" w:themeColor="text2" w:themeTint="99"/>
+            <w:sz w:val="18"/>
+            <w:szCs w:val="18"/>
+            <w:lang w:val="en-US"/>
+          </w:rPr>
+          <m:t>s</m:t>
+        </m:r>
+      </m:oMath>
+      <w:r>
+        <w:rPr>
+          <w:rFonts w:hint="cs"/>
+          <w:color w:val="548DD4" w:themeColor="text2" w:themeTint="99"/>
+          <w:sz w:val="18"/>
+          <w:szCs w:val="18"/>
+          <w:rtl/>
+          <w:lang w:val="en-US"/>
+        </w:rPr>
+        <w:t xml:space="preserve">. נראה כי לכל </w:t>
+      </w:r>
+      <m:oMath>
+        <m:sSup>
+          <m:sSupPr>
+            <m:ctrlPr>
+              <w:rPr>
+                <w:rFonts w:ascii="Cambria Math" w:hAnsi="Cambria Math"/>
+                <w:i/>
+                <w:color w:val="548DD4" w:themeColor="text2" w:themeTint="99"/>
+                <w:sz w:val="18"/>
+                <w:szCs w:val="18"/>
+                <w:lang w:val="en-US"/>
+              </w:rPr>
+            </m:ctrlPr>
+          </m:sSupPr>
+          <m:e>
+            <m:r>
+              <w:rPr>
+                <w:rFonts w:ascii="Cambria Math" w:hAnsi="Cambria Math"/>
+                <w:color w:val="548DD4" w:themeColor="text2" w:themeTint="99"/>
+                <w:sz w:val="18"/>
+                <w:szCs w:val="18"/>
+                <w:lang w:val="en-US"/>
+              </w:rPr>
+              <m:t>s</m:t>
+            </m:r>
+          </m:e>
+          <m:sup>
+            <m:r>
+              <w:rPr>
+                <w:rFonts w:ascii="Cambria Math" w:hAnsi="Cambria Math"/>
+                <w:color w:val="548DD4" w:themeColor="text2" w:themeTint="99"/>
+                <w:sz w:val="18"/>
+                <w:szCs w:val="18"/>
+                <w:lang w:val="en-US"/>
+              </w:rPr>
+              <m:t>'</m:t>
+            </m:r>
+          </m:sup>
+        </m:sSup>
+        <m:r>
+          <w:rPr>
+            <w:rFonts w:ascii="Cambria Math" w:hAnsi="Cambria Math"/>
+            <w:color w:val="548DD4" w:themeColor="text2" w:themeTint="99"/>
+            <w:sz w:val="18"/>
+            <w:szCs w:val="18"/>
+            <w:lang w:val="en-US"/>
+          </w:rPr>
+          <m:t>∈succ</m:t>
+        </m:r>
+        <m:d>
+          <m:dPr>
+            <m:ctrlPr>
+              <w:rPr>
+                <w:rFonts w:ascii="Cambria Math" w:hAnsi="Cambria Math"/>
+                <w:i/>
+                <w:color w:val="548DD4" w:themeColor="text2" w:themeTint="99"/>
+                <w:sz w:val="18"/>
+                <w:szCs w:val="18"/>
+                <w:lang w:val="en-US"/>
+              </w:rPr>
+            </m:ctrlPr>
+          </m:dPr>
+          <m:e>
+            <m:r>
+              <w:rPr>
+                <w:rFonts w:ascii="Cambria Math" w:hAnsi="Cambria Math"/>
+                <w:color w:val="548DD4" w:themeColor="text2" w:themeTint="99"/>
+                <w:sz w:val="18"/>
+                <w:szCs w:val="18"/>
+                <w:lang w:val="en-US"/>
+              </w:rPr>
+              <m:t>s</m:t>
+            </m:r>
+          </m:e>
+        </m:d>
+      </m:oMath>
+      <w:r>
+        <w:rPr>
+          <w:rFonts w:hint="cs"/>
+          <w:color w:val="548DD4" w:themeColor="text2" w:themeTint="99"/>
+          <w:sz w:val="18"/>
+          <w:szCs w:val="18"/>
+          <w:rtl/>
+          <w:lang w:val="en-US"/>
+        </w:rPr>
+        <w:t xml:space="preserve"> מתקיים כי </w:t>
+      </w:r>
+      <m:oMath>
+        <m:sSub>
+          <m:sSubPr>
+            <m:ctrlPr>
+              <w:rPr>
+                <w:rFonts w:ascii="Cambria Math" w:hAnsi="Cambria Math"/>
+                <w:i/>
+                <w:color w:val="548DD4" w:themeColor="text2" w:themeTint="99"/>
+                <w:sz w:val="18"/>
+                <w:szCs w:val="18"/>
+                <w:lang w:val="en-US"/>
+              </w:rPr>
+            </m:ctrlPr>
+          </m:sSubPr>
+          <m:e>
+            <m:r>
+              <w:rPr>
+                <w:rFonts w:ascii="Cambria Math" w:hAnsi="Cambria Math"/>
+                <w:color w:val="548DD4" w:themeColor="text2" w:themeTint="99"/>
+                <w:sz w:val="18"/>
+                <w:szCs w:val="18"/>
+                <w:lang w:val="en-US"/>
+              </w:rPr>
+              <m:t>h</m:t>
+            </m:r>
+          </m:e>
+          <m:sub>
+            <m:r>
+              <w:rPr>
+                <w:rFonts w:ascii="Cambria Math" w:hAnsi="Cambria Math"/>
+                <w:color w:val="548DD4" w:themeColor="text2" w:themeTint="99"/>
+                <w:sz w:val="18"/>
+                <w:szCs w:val="18"/>
+                <w:lang w:val="en-US"/>
+              </w:rPr>
+              <m:t>SAP</m:t>
+            </m:r>
+          </m:sub>
+        </m:sSub>
+        <m:d>
+          <m:dPr>
+            <m:ctrlPr>
+              <w:rPr>
+                <w:rFonts w:ascii="Cambria Math" w:hAnsi="Cambria Math"/>
+                <w:i/>
+                <w:color w:val="548DD4" w:themeColor="text2" w:themeTint="99"/>
+                <w:sz w:val="18"/>
+                <w:szCs w:val="18"/>
+                <w:lang w:val="en-US"/>
+              </w:rPr>
+            </m:ctrlPr>
+          </m:dPr>
+          <m:e>
+            <m:r>
+              <w:rPr>
+                <w:rFonts w:ascii="Cambria Math" w:hAnsi="Cambria Math"/>
+                <w:color w:val="548DD4" w:themeColor="text2" w:themeTint="99"/>
+                <w:sz w:val="18"/>
+                <w:szCs w:val="18"/>
+                <w:lang w:val="en-US"/>
+              </w:rPr>
+              <m:t>s</m:t>
+            </m:r>
+          </m:e>
+        </m:d>
+        <m:r>
+          <w:rPr>
+            <w:rFonts w:ascii="Cambria Math" w:hAnsi="Cambria Math"/>
+            <w:color w:val="548DD4" w:themeColor="text2" w:themeTint="99"/>
+            <w:sz w:val="18"/>
+            <w:szCs w:val="18"/>
+            <w:lang w:val="en-US"/>
+          </w:rPr>
+          <m:t>-</m:t>
+        </m:r>
+        <m:sSub>
+          <m:sSubPr>
+            <m:ctrlPr>
+              <w:rPr>
+                <w:rFonts w:ascii="Cambria Math" w:hAnsi="Cambria Math"/>
+                <w:i/>
+                <w:color w:val="548DD4" w:themeColor="text2" w:themeTint="99"/>
+                <w:sz w:val="18"/>
+                <w:szCs w:val="18"/>
+                <w:lang w:val="en-US"/>
+              </w:rPr>
+            </m:ctrlPr>
+          </m:sSubPr>
+          <m:e>
+            <m:r>
+              <w:rPr>
+                <w:rFonts w:ascii="Cambria Math" w:hAnsi="Cambria Math"/>
+                <w:color w:val="548DD4" w:themeColor="text2" w:themeTint="99"/>
+                <w:sz w:val="18"/>
+                <w:szCs w:val="18"/>
+                <w:lang w:val="en-US"/>
+              </w:rPr>
+              <m:t>h</m:t>
+            </m:r>
+          </m:e>
+          <m:sub>
+            <m:r>
+              <w:rPr>
+                <w:rFonts w:ascii="Cambria Math" w:hAnsi="Cambria Math"/>
+                <w:color w:val="548DD4" w:themeColor="text2" w:themeTint="99"/>
+                <w:sz w:val="18"/>
+                <w:szCs w:val="18"/>
+                <w:lang w:val="en-US"/>
+              </w:rPr>
+              <m:t>SAP</m:t>
+            </m:r>
+          </m:sub>
+        </m:sSub>
+        <m:d>
+          <m:dPr>
+            <m:ctrlPr>
+              <w:rPr>
+                <w:rFonts w:ascii="Cambria Math" w:hAnsi="Cambria Math"/>
+                <w:i/>
+                <w:color w:val="548DD4" w:themeColor="text2" w:themeTint="99"/>
+                <w:sz w:val="18"/>
+                <w:szCs w:val="18"/>
+                <w:lang w:val="en-US"/>
+              </w:rPr>
+            </m:ctrlPr>
+          </m:dPr>
+          <m:e>
+            <m:sSup>
+              <m:sSupPr>
+                <m:ctrlPr>
+                  <w:rPr>
+                    <w:rFonts w:ascii="Cambria Math" w:hAnsi="Cambria Math"/>
+                    <w:i/>
+                    <w:color w:val="548DD4" w:themeColor="text2" w:themeTint="99"/>
+                    <w:sz w:val="18"/>
+                    <w:szCs w:val="18"/>
+                    <w:lang w:val="en-US"/>
+                  </w:rPr>
+                </m:ctrlPr>
+              </m:sSupPr>
+              <m:e>
+                <m:r>
+                  <w:rPr>
+                    <w:rFonts w:ascii="Cambria Math" w:hAnsi="Cambria Math"/>
+                    <w:color w:val="548DD4" w:themeColor="text2" w:themeTint="99"/>
+                    <w:sz w:val="18"/>
+                    <w:szCs w:val="18"/>
+                    <w:lang w:val="en-US"/>
+                  </w:rPr>
+                  <m:t>s</m:t>
+                </m:r>
+              </m:e>
+              <m:sup>
+                <m:r>
+                  <w:rPr>
+                    <w:rFonts w:ascii="Cambria Math" w:hAnsi="Cambria Math"/>
+                    <w:color w:val="548DD4" w:themeColor="text2" w:themeTint="99"/>
+                    <w:sz w:val="18"/>
+                    <w:szCs w:val="18"/>
+                    <w:lang w:val="en-US"/>
+                  </w:rPr>
+                  <m:t>'</m:t>
+                </m:r>
+              </m:sup>
+            </m:sSup>
+          </m:e>
+        </m:d>
+        <m:r>
+          <w:rPr>
+            <w:rFonts w:ascii="Cambria Math" w:hAnsi="Cambria Math"/>
+            <w:color w:val="548DD4" w:themeColor="text2" w:themeTint="99"/>
+            <w:sz w:val="18"/>
+            <w:szCs w:val="18"/>
+            <w:lang w:val="en-US"/>
+          </w:rPr>
+          <m:t>≤cost</m:t>
+        </m:r>
+        <m:d>
+          <m:dPr>
+            <m:ctrlPr>
+              <w:rPr>
+                <w:rFonts w:ascii="Cambria Math" w:hAnsi="Cambria Math"/>
+                <w:i/>
+                <w:color w:val="548DD4" w:themeColor="text2" w:themeTint="99"/>
+                <w:sz w:val="18"/>
+                <w:szCs w:val="18"/>
+                <w:lang w:val="en-US"/>
+              </w:rPr>
+            </m:ctrlPr>
+          </m:dPr>
+          <m:e>
+            <m:r>
+              <w:rPr>
+                <w:rFonts w:ascii="Cambria Math" w:hAnsi="Cambria Math"/>
+                <w:color w:val="548DD4" w:themeColor="text2" w:themeTint="99"/>
+                <w:sz w:val="18"/>
+                <w:szCs w:val="18"/>
+                <w:lang w:val="en-US"/>
+              </w:rPr>
+              <m:t>s,</m:t>
+            </m:r>
+            <m:sSup>
+              <m:sSupPr>
+                <m:ctrlPr>
+                  <w:rPr>
+                    <w:rFonts w:ascii="Cambria Math" w:hAnsi="Cambria Math"/>
+                    <w:i/>
+                    <w:color w:val="548DD4" w:themeColor="text2" w:themeTint="99"/>
+                    <w:sz w:val="18"/>
+                    <w:szCs w:val="18"/>
+                    <w:lang w:val="en-US"/>
+                  </w:rPr>
+                </m:ctrlPr>
+              </m:sSupPr>
+              <m:e>
+                <m:r>
+                  <w:rPr>
+                    <w:rFonts w:ascii="Cambria Math" w:hAnsi="Cambria Math"/>
+                    <w:color w:val="548DD4" w:themeColor="text2" w:themeTint="99"/>
+                    <w:sz w:val="18"/>
+                    <w:szCs w:val="18"/>
+                    <w:lang w:val="en-US"/>
+                  </w:rPr>
+                  <m:t>s</m:t>
+                </m:r>
+              </m:e>
+              <m:sup>
+                <m:r>
+                  <w:rPr>
+                    <w:rFonts w:ascii="Cambria Math" w:hAnsi="Cambria Math"/>
+                    <w:color w:val="548DD4" w:themeColor="text2" w:themeTint="99"/>
+                    <w:sz w:val="18"/>
+                    <w:szCs w:val="18"/>
+                    <w:lang w:val="en-US"/>
+                  </w:rPr>
+                  <m:t>'</m:t>
+                </m:r>
+              </m:sup>
+            </m:sSup>
+          </m:e>
+        </m:d>
+      </m:oMath>
+      <w:r>
+        <w:rPr>
+          <w:rFonts w:hint="cs"/>
+          <w:color w:val="548DD4" w:themeColor="text2" w:themeTint="99"/>
+          <w:sz w:val="18"/>
+          <w:szCs w:val="18"/>
+          <w:rtl/>
+          <w:lang w:val="en-US"/>
+        </w:rPr>
+        <w:t xml:space="preserve"> ובכך נוכיח שהיוריסטיקה עקבית.</w:t>
+      </w:r>
+      <w:r>
+        <w:rPr>
+          <w:color w:val="548DD4" w:themeColor="text2" w:themeTint="99"/>
+          <w:sz w:val="18"/>
+          <w:szCs w:val="18"/>
+          <w:lang w:val="en-US"/>
+        </w:rPr>
+        <w:t xml:space="preserve"> </w:t>
+      </w:r>
+    </w:p>
+    <w:p>
+      <w:pPr>
+        <w:bidi/>
+        <w:rPr>
+          <w:rFonts w:hint="cs"/>
+          <w:color w:val="548DD4" w:themeColor="text2" w:themeTint="99"/>
+          <w:sz w:val="18"/>
+          <w:szCs w:val="18"/>
+          <w:rtl/>
+          <w:lang w:val="en-US"/>
+        </w:rPr>
+      </w:pPr>
     </w:p>
     <w:p>
       <w:pPr>
@@ -11552,7 +13877,6 @@
           <w:color w:val="4472C4"/>
           <w:rtl/>
         </w:rPr>
-        <w:lastRenderedPageBreak/>
         <w:t xml:space="preserve">שאלה </w:t>
       </w:r>
       <w:r>
@@ -12369,7 +14693,6 @@
         </w:rPr>
         <w:t xml:space="preserve"> היא יור</w:t>
       </w:r>
-      <w:proofErr w:type="spellStart"/>
       <w:r>
         <w:rPr>
           <w:rFonts w:hint="cs"/>
@@ -12390,19 +14713,7 @@
           <w:rtl/>
           <w:lang w:val="en-US"/>
         </w:rPr>
-        <w:t>סטיקה</w:t>
-      </w:r>
-      <w:proofErr w:type="spellEnd"/>
-      <w:r>
-        <w:rPr>
-          <w:rFonts w:hint="cs"/>
-          <w:color w:val="000000" w:themeColor="text1"/>
-          <w:sz w:val="18"/>
-          <w:szCs w:val="18"/>
-          <w:rtl/>
-          <w:lang w:val="en-US"/>
-        </w:rPr>
-        <w:t xml:space="preserve"> קבילה</w:t>
+        <w:t>סטיקה קבילה</w:t>
       </w:r>
       <w:r>
         <w:rPr>
@@ -14328,21 +16639,8 @@
           <w:rtl/>
           <w:lang w:val="en-US"/>
         </w:rPr>
-        <w:t xml:space="preserve"> לאחד האופרטורים לב</w:t>
-      </w:r>
-      <w:proofErr w:type="spellStart"/>
-      <w:r>
-        <w:rPr>
-          <w:rFonts w:hint="cs"/>
-          <w:color w:val="000000" w:themeColor="text1"/>
-          <w:sz w:val="18"/>
-          <w:szCs w:val="18"/>
-          <w:rtl/>
-          <w:lang w:val="en-US"/>
-        </w:rPr>
-        <w:t>חירתכם</w:t>
-      </w:r>
-      <w:proofErr w:type="spellEnd"/>
+        <w:t xml:space="preserve"> לאחד האופרטורים לבחירתכם</w:t>
+      </w:r>
       <w:r>
         <w:rPr>
           <w:rFonts w:hint="cs"/>
@@ -14608,6 +16906,7 @@
           <w:szCs w:val="18"/>
           <w:rtl/>
         </w:rPr>
+        <w:lastRenderedPageBreak/>
         <w:t>לתת שמות בעלי משמעות למשתנים.</w:t>
       </w:r>
     </w:p>
@@ -14656,7 +16955,6 @@
           <w:szCs w:val="18"/>
           <w:rtl/>
         </w:rPr>
-        <w:lastRenderedPageBreak/>
         <w:t>יש לכתוב בדוח את תעודת הזהות של שני המגישים.</w:t>
       </w:r>
     </w:p>
@@ -15200,7 +17498,7 @@
                     </pic:cNvPicPr>
                   </pic:nvPicPr>
                   <pic:blipFill>
-                    <a:blip r:embed="rId13">
+                    <a:blip r:embed="rId19">
                       <a:extLst>
                         <a:ext uri="{28A0092B-C50C-407E-A947-70E740481C1C}">
                           <a14:useLocalDpi xmlns:a14="http://schemas.microsoft.com/office/drawing/2010/main" val="0"/>
@@ -20563,4 +22861,16 @@
   </a:objectDefaults>
   <a:extraClrSchemeLst/>
 </a:theme>
+</file>
+
+<file path=customXml/item1.xml><?xml version="1.0" encoding="utf-8"?>
+<b:Sources xmlns:b="http://schemas.openxmlformats.org/officeDocument/2006/bibliography" xmlns="http://schemas.openxmlformats.org/officeDocument/2006/bibliography" SelectedStyle="\APASixthEditionOfficeOnline.xsl" StyleName="APA" Version="6"/>
+</file>
+
+<file path=customXml/itemProps1.xml><?xml version="1.0" encoding="utf-8"?>
+<ds:datastoreItem xmlns:ds="http://schemas.openxmlformats.org/officeDocument/2006/customXml" ds:itemID="{04F15C77-DCD9-466D-8067-52972ABB7C68}">
+  <ds:schemaRefs>
+    <ds:schemaRef ds:uri="http://schemas.openxmlformats.org/officeDocument/2006/bibliography"/>
+  </ds:schemaRefs>
+</ds:datastoreItem>
 </file>
</xml_diff>

<commit_message>
DRY: Answer last bullet of question 6
</commit_message>
<xml_diff>
--- a/HW1_Report.docx
+++ b/HW1_Report.docx
@@ -8344,6 +8344,7 @@
       </w:pPr>
       <w:r>
         <w:rPr>
+          <w:noProof/>
           <w:color w:val="548DD4" w:themeColor="text2" w:themeTint="99"/>
           <w:sz w:val="18"/>
           <w:szCs w:val="18"/>
@@ -8408,6 +8409,7 @@
       </w:r>
       <w:r>
         <w:rPr>
+          <w:noProof/>
           <w:color w:val="548DD4" w:themeColor="text2" w:themeTint="99"/>
           <w:sz w:val="18"/>
           <w:szCs w:val="18"/>
@@ -8545,7 +8547,6 @@
         <w:spacing w:after="160" w:line="245" w:lineRule="auto"/>
         <w:ind w:left="360"/>
         <w:rPr>
-          <w:rFonts w:hint="cs"/>
           <w:color w:val="548DD4" w:themeColor="text2" w:themeTint="99"/>
           <w:sz w:val="18"/>
           <w:szCs w:val="18"/>
@@ -8643,6 +8644,7 @@
       </w:pPr>
       <w:r>
         <w:rPr>
+          <w:noProof/>
           <w:sz w:val="18"/>
           <w:szCs w:val="18"/>
           <w:rtl/>
@@ -8776,7 +8778,6 @@
         <w:spacing w:after="160" w:line="245" w:lineRule="auto"/>
         <w:ind w:left="360"/>
         <w:rPr>
-          <w:rFonts w:hint="cs"/>
           <w:color w:val="548DD4" w:themeColor="text2" w:themeTint="99"/>
           <w:sz w:val="18"/>
           <w:szCs w:val="18"/>
@@ -9335,7 +9336,6 @@
         <w:spacing w:after="160" w:line="245" w:lineRule="auto"/>
         <w:ind w:left="360"/>
         <w:rPr>
-          <w:rFonts w:hint="cs"/>
           <w:color w:val="548DD4" w:themeColor="text2" w:themeTint="99"/>
           <w:sz w:val="18"/>
           <w:szCs w:val="18"/>
@@ -9748,7 +9748,6 @@
         <w:spacing w:after="160" w:line="244" w:lineRule="auto"/>
         <w:ind w:left="360"/>
         <w:rPr>
-          <w:rFonts w:hint="cs"/>
           <w:color w:val="548DD4" w:themeColor="text2" w:themeTint="99"/>
           <w:sz w:val="18"/>
           <w:szCs w:val="18"/>
@@ -9912,7 +9911,6 @@
         <w:spacing w:after="160" w:line="244" w:lineRule="auto"/>
         <w:ind w:left="360"/>
         <w:rPr>
-          <w:rFonts w:hint="cs"/>
           <w:color w:val="548DD4" w:themeColor="text2" w:themeTint="99"/>
           <w:sz w:val="18"/>
           <w:szCs w:val="18"/>
@@ -10662,29 +10660,7 @@
           <w:rtl/>
           <w:lang w:val="en-US"/>
         </w:rPr>
-        <w:t xml:space="preserve">, העלות של כל מסלול מכל מצב </w:t>
-      </w:r>
-      <w:r>
-        <w:rPr>
-          <w:rFonts w:hint="cs"/>
-          <w:color w:val="548DD4" w:themeColor="text2" w:themeTint="99"/>
-          <w:sz w:val="18"/>
-          <w:szCs w:val="18"/>
-          <w:rtl/>
-          <w:lang w:val="en-US"/>
-        </w:rPr>
-        <w:t xml:space="preserve">אל היעד </w:t>
-      </w:r>
-      <w:r>
-        <w:rPr>
-          <w:rFonts w:hint="cs"/>
-          <w:color w:val="548DD4" w:themeColor="text2" w:themeTint="99"/>
-          <w:sz w:val="18"/>
-          <w:szCs w:val="18"/>
-          <w:rtl/>
-          <w:lang w:val="en-US"/>
-        </w:rPr>
-        <w:t>קטנה או שווה למרחק מנהטן בין היעד למצב. כאן, העלות היא לא רק המרחק שהסוכן צועד אלא סכום המשקלים של המצבים שהוא עובר אליהם, ומאחר שאלה גדולים או שווים ל-1 הרי שסכום המשקלים הזה גדול או שווה תמיד למרחק המנהטן.</w:t>
+        <w:t>, העלות של כל מסלול מכל מצב אל היעד קטנה או שווה למרחק מנהטן בין היעד למצב. כאן, העלות היא לא רק המרחק שהסוכן צועד אלא סכום המשקלים של המצבים שהוא עובר אליהם, ומאחר שאלה גדולים או שווים ל-1 הרי שסכום המשקלים הזה גדול או שווה תמיד למרחק המנהטן.</w:t>
       </w:r>
       <w:r>
         <w:rPr>
@@ -10723,7 +10699,6 @@
       <w:pPr>
         <w:bidi/>
         <w:rPr>
-          <w:rFonts w:hint="cs"/>
           <w:i/>
           <w:color w:val="548DD4" w:themeColor="text2" w:themeTint="99"/>
           <w:sz w:val="18"/>
@@ -11131,7 +11106,6 @@
           </m:d>
           <m:r>
             <w:rPr>
-              <w:i/>
               <w:color w:val="548DD4" w:themeColor="text2" w:themeTint="99"/>
               <w:sz w:val="18"/>
               <w:szCs w:val="18"/>
@@ -11656,14 +11630,3552 @@
       <w:pPr>
         <w:bidi/>
         <w:rPr>
-          <w:rFonts w:hint="cs"/>
-          <w:color w:val="548DD4" w:themeColor="text2" w:themeTint="99"/>
-          <w:sz w:val="18"/>
-          <w:szCs w:val="18"/>
-          <w:rtl/>
-          <w:lang w:val="en-US"/>
-        </w:rPr>
-      </w:pPr>
+          <w:color w:val="548DD4" w:themeColor="text2" w:themeTint="99"/>
+          <w:sz w:val="18"/>
+          <w:szCs w:val="18"/>
+          <w:rtl/>
+          <w:lang w:val="en-US"/>
+        </w:rPr>
+      </w:pPr>
+      <w:r>
+        <w:rPr>
+          <w:rFonts w:hint="cs"/>
+          <w:color w:val="548DD4" w:themeColor="text2" w:themeTint="99"/>
+          <w:sz w:val="18"/>
+          <w:szCs w:val="18"/>
+          <w:rtl/>
+          <w:lang w:val="en-US"/>
+        </w:rPr>
+        <w:t xml:space="preserve">נחלק למקרים לפי ערכי </w:t>
+      </w:r>
+      <m:oMath>
+        <m:sSub>
+          <m:sSubPr>
+            <m:ctrlPr>
+              <w:rPr>
+                <w:rFonts w:ascii="Cambria Math" w:hAnsi="Cambria Math"/>
+                <w:i/>
+                <w:color w:val="548DD4" w:themeColor="text2" w:themeTint="99"/>
+                <w:sz w:val="18"/>
+                <w:szCs w:val="18"/>
+                <w:lang w:val="en-US"/>
+              </w:rPr>
+            </m:ctrlPr>
+          </m:sSubPr>
+          <m:e>
+            <m:r>
+              <w:rPr>
+                <w:rFonts w:ascii="Cambria Math" w:hAnsi="Cambria Math"/>
+                <w:color w:val="548DD4" w:themeColor="text2" w:themeTint="99"/>
+                <w:sz w:val="18"/>
+                <w:szCs w:val="18"/>
+                <w:lang w:val="en-US"/>
+              </w:rPr>
+              <m:t>h</m:t>
+            </m:r>
+          </m:e>
+          <m:sub>
+            <m:r>
+              <w:rPr>
+                <w:rFonts w:ascii="Cambria Math" w:hAnsi="Cambria Math"/>
+                <w:color w:val="548DD4" w:themeColor="text2" w:themeTint="99"/>
+                <w:sz w:val="18"/>
+                <w:szCs w:val="18"/>
+                <w:lang w:val="en-US"/>
+              </w:rPr>
+              <m:t>SAP</m:t>
+            </m:r>
+          </m:sub>
+        </m:sSub>
+        <m:d>
+          <m:dPr>
+            <m:ctrlPr>
+              <w:rPr>
+                <w:rFonts w:ascii="Cambria Math" w:hAnsi="Cambria Math"/>
+                <w:i/>
+                <w:color w:val="548DD4" w:themeColor="text2" w:themeTint="99"/>
+                <w:sz w:val="18"/>
+                <w:szCs w:val="18"/>
+                <w:lang w:val="en-US"/>
+              </w:rPr>
+            </m:ctrlPr>
+          </m:dPr>
+          <m:e>
+            <m:r>
+              <w:rPr>
+                <w:rFonts w:ascii="Cambria Math" w:hAnsi="Cambria Math"/>
+                <w:color w:val="548DD4" w:themeColor="text2" w:themeTint="99"/>
+                <w:sz w:val="18"/>
+                <w:szCs w:val="18"/>
+                <w:lang w:val="en-US"/>
+              </w:rPr>
+              <m:t>s</m:t>
+            </m:r>
+          </m:e>
+        </m:d>
+        <m:r>
+          <w:rPr>
+            <w:rFonts w:ascii="Cambria Math" w:hAnsi="Cambria Math"/>
+            <w:color w:val="548DD4" w:themeColor="text2" w:themeTint="99"/>
+            <w:sz w:val="18"/>
+            <w:szCs w:val="18"/>
+            <w:lang w:val="en-US"/>
+          </w:rPr>
+          <m:t xml:space="preserve">, </m:t>
+        </m:r>
+        <m:sSub>
+          <m:sSubPr>
+            <m:ctrlPr>
+              <w:rPr>
+                <w:rFonts w:ascii="Cambria Math" w:hAnsi="Cambria Math"/>
+                <w:i/>
+                <w:color w:val="548DD4" w:themeColor="text2" w:themeTint="99"/>
+                <w:sz w:val="18"/>
+                <w:szCs w:val="18"/>
+                <w:lang w:val="en-US"/>
+              </w:rPr>
+            </m:ctrlPr>
+          </m:sSubPr>
+          <m:e>
+            <m:r>
+              <w:rPr>
+                <w:rFonts w:ascii="Cambria Math" w:hAnsi="Cambria Math"/>
+                <w:color w:val="548DD4" w:themeColor="text2" w:themeTint="99"/>
+                <w:sz w:val="18"/>
+                <w:szCs w:val="18"/>
+                <w:lang w:val="en-US"/>
+              </w:rPr>
+              <m:t>h</m:t>
+            </m:r>
+          </m:e>
+          <m:sub>
+            <m:r>
+              <w:rPr>
+                <w:rFonts w:ascii="Cambria Math" w:hAnsi="Cambria Math"/>
+                <w:color w:val="548DD4" w:themeColor="text2" w:themeTint="99"/>
+                <w:sz w:val="18"/>
+                <w:szCs w:val="18"/>
+                <w:lang w:val="en-US"/>
+              </w:rPr>
+              <m:t>SAP</m:t>
+            </m:r>
+          </m:sub>
+        </m:sSub>
+        <m:d>
+          <m:dPr>
+            <m:ctrlPr>
+              <w:rPr>
+                <w:rFonts w:ascii="Cambria Math" w:hAnsi="Cambria Math"/>
+                <w:i/>
+                <w:color w:val="548DD4" w:themeColor="text2" w:themeTint="99"/>
+                <w:sz w:val="18"/>
+                <w:szCs w:val="18"/>
+                <w:lang w:val="en-US"/>
+              </w:rPr>
+            </m:ctrlPr>
+          </m:dPr>
+          <m:e>
+            <m:sSup>
+              <m:sSupPr>
+                <m:ctrlPr>
+                  <w:rPr>
+                    <w:rFonts w:ascii="Cambria Math" w:hAnsi="Cambria Math"/>
+                    <w:i/>
+                    <w:color w:val="548DD4" w:themeColor="text2" w:themeTint="99"/>
+                    <w:sz w:val="18"/>
+                    <w:szCs w:val="18"/>
+                    <w:lang w:val="en-US"/>
+                  </w:rPr>
+                </m:ctrlPr>
+              </m:sSupPr>
+              <m:e>
+                <m:r>
+                  <w:rPr>
+                    <w:rFonts w:ascii="Cambria Math" w:hAnsi="Cambria Math"/>
+                    <w:color w:val="548DD4" w:themeColor="text2" w:themeTint="99"/>
+                    <w:sz w:val="18"/>
+                    <w:szCs w:val="18"/>
+                    <w:lang w:val="en-US"/>
+                  </w:rPr>
+                  <m:t>s</m:t>
+                </m:r>
+              </m:e>
+              <m:sup>
+                <m:r>
+                  <w:rPr>
+                    <w:rFonts w:ascii="Cambria Math" w:hAnsi="Cambria Math"/>
+                    <w:color w:val="548DD4" w:themeColor="text2" w:themeTint="99"/>
+                    <w:sz w:val="18"/>
+                    <w:szCs w:val="18"/>
+                    <w:lang w:val="en-US"/>
+                  </w:rPr>
+                  <m:t>'</m:t>
+                </m:r>
+              </m:sup>
+            </m:sSup>
+          </m:e>
+        </m:d>
+      </m:oMath>
+      <w:r>
+        <w:rPr>
+          <w:rFonts w:hint="cs"/>
+          <w:color w:val="548DD4" w:themeColor="text2" w:themeTint="99"/>
+          <w:sz w:val="18"/>
+          <w:szCs w:val="18"/>
+          <w:rtl/>
+          <w:lang w:val="en-US"/>
+        </w:rPr>
+        <w:t>:</w:t>
+      </w:r>
+      <w:r>
+        <w:rPr>
+          <w:color w:val="548DD4" w:themeColor="text2" w:themeTint="99"/>
+          <w:sz w:val="18"/>
+          <w:szCs w:val="18"/>
+          <w:rtl/>
+          <w:lang w:val="en-US"/>
+        </w:rPr>
+        <w:br/>
+      </w:r>
+      <m:oMath>
+        <m:sSub>
+          <m:sSubPr>
+            <m:ctrlPr>
+              <w:rPr>
+                <w:rFonts w:ascii="Cambria Math" w:hAnsi="Cambria Math"/>
+                <w:b/>
+                <w:bCs/>
+                <w:i/>
+                <w:color w:val="548DD4" w:themeColor="text2" w:themeTint="99"/>
+                <w:sz w:val="18"/>
+                <w:szCs w:val="18"/>
+                <w:lang w:val="en-US"/>
+              </w:rPr>
+            </m:ctrlPr>
+          </m:sSubPr>
+          <m:e>
+            <m:r>
+              <m:rPr>
+                <m:sty m:val="bi"/>
+              </m:rPr>
+              <w:rPr>
+                <w:rFonts w:ascii="Cambria Math" w:hAnsi="Cambria Math"/>
+                <w:color w:val="548DD4" w:themeColor="text2" w:themeTint="99"/>
+                <w:sz w:val="18"/>
+                <w:szCs w:val="18"/>
+                <w:lang w:val="en-US"/>
+              </w:rPr>
+              <m:t>h</m:t>
+            </m:r>
+          </m:e>
+          <m:sub>
+            <m:r>
+              <m:rPr>
+                <m:sty m:val="bi"/>
+              </m:rPr>
+              <w:rPr>
+                <w:rFonts w:ascii="Cambria Math" w:hAnsi="Cambria Math"/>
+                <w:color w:val="548DD4" w:themeColor="text2" w:themeTint="99"/>
+                <w:sz w:val="18"/>
+                <w:szCs w:val="18"/>
+                <w:lang w:val="en-US"/>
+              </w:rPr>
+              <m:t>SAP</m:t>
+            </m:r>
+          </m:sub>
+        </m:sSub>
+        <m:d>
+          <m:dPr>
+            <m:ctrlPr>
+              <w:rPr>
+                <w:rFonts w:ascii="Cambria Math" w:hAnsi="Cambria Math"/>
+                <w:b/>
+                <w:bCs/>
+                <w:i/>
+                <w:color w:val="548DD4" w:themeColor="text2" w:themeTint="99"/>
+                <w:sz w:val="18"/>
+                <w:szCs w:val="18"/>
+                <w:lang w:val="en-US"/>
+              </w:rPr>
+            </m:ctrlPr>
+          </m:dPr>
+          <m:e>
+            <m:r>
+              <m:rPr>
+                <m:sty m:val="bi"/>
+              </m:rPr>
+              <w:rPr>
+                <w:rFonts w:ascii="Cambria Math" w:hAnsi="Cambria Math"/>
+                <w:color w:val="548DD4" w:themeColor="text2" w:themeTint="99"/>
+                <w:sz w:val="18"/>
+                <w:szCs w:val="18"/>
+                <w:lang w:val="en-US"/>
+              </w:rPr>
+              <m:t>s</m:t>
+            </m:r>
+          </m:e>
+        </m:d>
+        <m:r>
+          <m:rPr>
+            <m:sty m:val="bi"/>
+          </m:rPr>
+          <w:rPr>
+            <w:rFonts w:ascii="Cambria Math" w:hAnsi="Cambria Math"/>
+            <w:color w:val="548DD4" w:themeColor="text2" w:themeTint="99"/>
+            <w:sz w:val="18"/>
+            <w:szCs w:val="18"/>
+            <w:lang w:val="en-US"/>
+          </w:rPr>
+          <m:t>=</m:t>
+        </m:r>
+        <m:sSub>
+          <m:sSubPr>
+            <m:ctrlPr>
+              <w:rPr>
+                <w:rFonts w:ascii="Cambria Math" w:hAnsi="Cambria Math"/>
+                <w:b/>
+                <w:bCs/>
+                <w:i/>
+                <w:color w:val="548DD4" w:themeColor="text2" w:themeTint="99"/>
+                <w:sz w:val="18"/>
+                <w:szCs w:val="18"/>
+                <w:lang w:val="en-US"/>
+              </w:rPr>
+            </m:ctrlPr>
+          </m:sSubPr>
+          <m:e>
+            <m:r>
+              <m:rPr>
+                <m:sty m:val="bi"/>
+              </m:rPr>
+              <w:rPr>
+                <w:rFonts w:ascii="Cambria Math" w:hAnsi="Cambria Math"/>
+                <w:color w:val="548DD4" w:themeColor="text2" w:themeTint="99"/>
+                <w:sz w:val="18"/>
+                <w:szCs w:val="18"/>
+                <w:lang w:val="en-US"/>
+              </w:rPr>
+              <m:t>h</m:t>
+            </m:r>
+          </m:e>
+          <m:sub>
+            <m:r>
+              <m:rPr>
+                <m:sty m:val="bi"/>
+              </m:rPr>
+              <w:rPr>
+                <w:rFonts w:ascii="Cambria Math" w:hAnsi="Cambria Math"/>
+                <w:color w:val="548DD4" w:themeColor="text2" w:themeTint="99"/>
+                <w:sz w:val="18"/>
+                <w:szCs w:val="18"/>
+                <w:lang w:val="en-US"/>
+              </w:rPr>
+              <m:t>SAP</m:t>
+            </m:r>
+          </m:sub>
+        </m:sSub>
+        <m:d>
+          <m:dPr>
+            <m:ctrlPr>
+              <w:rPr>
+                <w:rFonts w:ascii="Cambria Math" w:hAnsi="Cambria Math"/>
+                <w:b/>
+                <w:bCs/>
+                <w:i/>
+                <w:color w:val="548DD4" w:themeColor="text2" w:themeTint="99"/>
+                <w:sz w:val="18"/>
+                <w:szCs w:val="18"/>
+                <w:lang w:val="en-US"/>
+              </w:rPr>
+            </m:ctrlPr>
+          </m:dPr>
+          <m:e>
+            <m:sSup>
+              <m:sSupPr>
+                <m:ctrlPr>
+                  <w:rPr>
+                    <w:rFonts w:ascii="Cambria Math" w:hAnsi="Cambria Math"/>
+                    <w:b/>
+                    <w:bCs/>
+                    <w:i/>
+                    <w:color w:val="548DD4" w:themeColor="text2" w:themeTint="99"/>
+                    <w:sz w:val="18"/>
+                    <w:szCs w:val="18"/>
+                    <w:lang w:val="en-US"/>
+                  </w:rPr>
+                </m:ctrlPr>
+              </m:sSupPr>
+              <m:e>
+                <m:r>
+                  <m:rPr>
+                    <m:sty m:val="bi"/>
+                  </m:rPr>
+                  <w:rPr>
+                    <w:rFonts w:ascii="Cambria Math" w:hAnsi="Cambria Math"/>
+                    <w:color w:val="548DD4" w:themeColor="text2" w:themeTint="99"/>
+                    <w:sz w:val="18"/>
+                    <w:szCs w:val="18"/>
+                    <w:lang w:val="en-US"/>
+                  </w:rPr>
+                  <m:t>s</m:t>
+                </m:r>
+              </m:e>
+              <m:sup>
+                <m:r>
+                  <m:rPr>
+                    <m:sty m:val="bi"/>
+                  </m:rPr>
+                  <w:rPr>
+                    <w:rFonts w:ascii="Cambria Math" w:hAnsi="Cambria Math"/>
+                    <w:color w:val="548DD4" w:themeColor="text2" w:themeTint="99"/>
+                    <w:sz w:val="18"/>
+                    <w:szCs w:val="18"/>
+                    <w:lang w:val="en-US"/>
+                  </w:rPr>
+                  <m:t>'</m:t>
+                </m:r>
+              </m:sup>
+            </m:sSup>
+          </m:e>
+        </m:d>
+        <m:r>
+          <m:rPr>
+            <m:sty m:val="bi"/>
+          </m:rPr>
+          <w:rPr>
+            <w:rFonts w:ascii="Cambria Math" w:hAnsi="Cambria Math"/>
+            <w:color w:val="548DD4" w:themeColor="text2" w:themeTint="99"/>
+            <w:sz w:val="18"/>
+            <w:szCs w:val="18"/>
+            <w:lang w:val="en-US"/>
+          </w:rPr>
+          <m:t>=Cost</m:t>
+        </m:r>
+        <m:d>
+          <m:dPr>
+            <m:ctrlPr>
+              <w:rPr>
+                <w:rFonts w:ascii="Cambria Math" w:hAnsi="Cambria Math"/>
+                <w:b/>
+                <w:bCs/>
+                <w:i/>
+                <w:color w:val="548DD4" w:themeColor="text2" w:themeTint="99"/>
+                <w:sz w:val="18"/>
+                <w:szCs w:val="18"/>
+                <w:lang w:val="en-US"/>
+              </w:rPr>
+            </m:ctrlPr>
+          </m:dPr>
+          <m:e>
+            <m:r>
+              <m:rPr>
+                <m:sty m:val="bi"/>
+              </m:rPr>
+              <w:rPr>
+                <w:rFonts w:ascii="Cambria Math" w:hAnsi="Cambria Math"/>
+                <w:color w:val="548DD4" w:themeColor="text2" w:themeTint="99"/>
+                <w:sz w:val="18"/>
+                <w:szCs w:val="18"/>
+                <w:lang w:val="en-US"/>
+              </w:rPr>
+              <m:t>p</m:t>
+            </m:r>
+          </m:e>
+        </m:d>
+      </m:oMath>
+      <w:r>
+        <w:rPr>
+          <w:rFonts w:hint="cs"/>
+          <w:b/>
+          <w:bCs/>
+          <w:color w:val="548DD4" w:themeColor="text2" w:themeTint="99"/>
+          <w:sz w:val="18"/>
+          <w:szCs w:val="18"/>
+          <w:rtl/>
+          <w:lang w:val="en-US"/>
+        </w:rPr>
+        <w:t>:</w:t>
+      </w:r>
+      <w:r>
+        <w:rPr>
+          <w:rFonts w:hint="cs"/>
+          <w:color w:val="548DD4" w:themeColor="text2" w:themeTint="99"/>
+          <w:sz w:val="18"/>
+          <w:szCs w:val="18"/>
+          <w:rtl/>
+          <w:lang w:val="en-US"/>
+        </w:rPr>
+        <w:t xml:space="preserve"> מתקיים </w:t>
+      </w:r>
+      <m:oMath>
+        <m:sSub>
+          <m:sSubPr>
+            <m:ctrlPr>
+              <w:rPr>
+                <w:rFonts w:ascii="Cambria Math" w:hAnsi="Cambria Math"/>
+                <w:i/>
+                <w:color w:val="548DD4" w:themeColor="text2" w:themeTint="99"/>
+                <w:sz w:val="18"/>
+                <w:szCs w:val="18"/>
+                <w:lang w:val="en-US"/>
+              </w:rPr>
+            </m:ctrlPr>
+          </m:sSubPr>
+          <m:e>
+            <m:r>
+              <w:rPr>
+                <w:rFonts w:ascii="Cambria Math" w:hAnsi="Cambria Math"/>
+                <w:color w:val="548DD4" w:themeColor="text2" w:themeTint="99"/>
+                <w:sz w:val="18"/>
+                <w:szCs w:val="18"/>
+                <w:lang w:val="en-US"/>
+              </w:rPr>
+              <m:t>h</m:t>
+            </m:r>
+          </m:e>
+          <m:sub>
+            <m:r>
+              <w:rPr>
+                <w:rFonts w:ascii="Cambria Math" w:hAnsi="Cambria Math"/>
+                <w:color w:val="548DD4" w:themeColor="text2" w:themeTint="99"/>
+                <w:sz w:val="18"/>
+                <w:szCs w:val="18"/>
+                <w:lang w:val="en-US"/>
+              </w:rPr>
+              <m:t>SAP</m:t>
+            </m:r>
+          </m:sub>
+        </m:sSub>
+        <m:d>
+          <m:dPr>
+            <m:ctrlPr>
+              <w:rPr>
+                <w:rFonts w:ascii="Cambria Math" w:hAnsi="Cambria Math"/>
+                <w:i/>
+                <w:color w:val="548DD4" w:themeColor="text2" w:themeTint="99"/>
+                <w:sz w:val="18"/>
+                <w:szCs w:val="18"/>
+                <w:lang w:val="en-US"/>
+              </w:rPr>
+            </m:ctrlPr>
+          </m:dPr>
+          <m:e>
+            <m:r>
+              <w:rPr>
+                <w:rFonts w:ascii="Cambria Math" w:hAnsi="Cambria Math"/>
+                <w:color w:val="548DD4" w:themeColor="text2" w:themeTint="99"/>
+                <w:sz w:val="18"/>
+                <w:szCs w:val="18"/>
+                <w:lang w:val="en-US"/>
+              </w:rPr>
+              <m:t>s</m:t>
+            </m:r>
+          </m:e>
+        </m:d>
+        <m:r>
+          <w:rPr>
+            <w:rFonts w:ascii="Cambria Math" w:hAnsi="Cambria Math"/>
+            <w:color w:val="548DD4" w:themeColor="text2" w:themeTint="99"/>
+            <w:sz w:val="18"/>
+            <w:szCs w:val="18"/>
+            <w:lang w:val="en-US"/>
+          </w:rPr>
+          <m:t>-</m:t>
+        </m:r>
+        <m:sSub>
+          <m:sSubPr>
+            <m:ctrlPr>
+              <w:rPr>
+                <w:rFonts w:ascii="Cambria Math" w:hAnsi="Cambria Math"/>
+                <w:i/>
+                <w:color w:val="548DD4" w:themeColor="text2" w:themeTint="99"/>
+                <w:sz w:val="18"/>
+                <w:szCs w:val="18"/>
+                <w:lang w:val="en-US"/>
+              </w:rPr>
+            </m:ctrlPr>
+          </m:sSubPr>
+          <m:e>
+            <m:r>
+              <w:rPr>
+                <w:rFonts w:ascii="Cambria Math" w:hAnsi="Cambria Math"/>
+                <w:color w:val="548DD4" w:themeColor="text2" w:themeTint="99"/>
+                <w:sz w:val="18"/>
+                <w:szCs w:val="18"/>
+                <w:lang w:val="en-US"/>
+              </w:rPr>
+              <m:t>h</m:t>
+            </m:r>
+          </m:e>
+          <m:sub>
+            <m:r>
+              <w:rPr>
+                <w:rFonts w:ascii="Cambria Math" w:hAnsi="Cambria Math"/>
+                <w:color w:val="548DD4" w:themeColor="text2" w:themeTint="99"/>
+                <w:sz w:val="18"/>
+                <w:szCs w:val="18"/>
+                <w:lang w:val="en-US"/>
+              </w:rPr>
+              <m:t>SAP</m:t>
+            </m:r>
+          </m:sub>
+        </m:sSub>
+        <m:d>
+          <m:dPr>
+            <m:ctrlPr>
+              <w:rPr>
+                <w:rFonts w:ascii="Cambria Math" w:hAnsi="Cambria Math"/>
+                <w:i/>
+                <w:color w:val="548DD4" w:themeColor="text2" w:themeTint="99"/>
+                <w:sz w:val="18"/>
+                <w:szCs w:val="18"/>
+                <w:lang w:val="en-US"/>
+              </w:rPr>
+            </m:ctrlPr>
+          </m:dPr>
+          <m:e>
+            <m:sSup>
+              <m:sSupPr>
+                <m:ctrlPr>
+                  <w:rPr>
+                    <w:rFonts w:ascii="Cambria Math" w:hAnsi="Cambria Math"/>
+                    <w:i/>
+                    <w:color w:val="548DD4" w:themeColor="text2" w:themeTint="99"/>
+                    <w:sz w:val="18"/>
+                    <w:szCs w:val="18"/>
+                    <w:lang w:val="en-US"/>
+                  </w:rPr>
+                </m:ctrlPr>
+              </m:sSupPr>
+              <m:e>
+                <m:r>
+                  <w:rPr>
+                    <w:rFonts w:ascii="Cambria Math" w:hAnsi="Cambria Math"/>
+                    <w:color w:val="548DD4" w:themeColor="text2" w:themeTint="99"/>
+                    <w:sz w:val="18"/>
+                    <w:szCs w:val="18"/>
+                    <w:lang w:val="en-US"/>
+                  </w:rPr>
+                  <m:t>s</m:t>
+                </m:r>
+              </m:e>
+              <m:sup>
+                <m:r>
+                  <w:rPr>
+                    <w:rFonts w:ascii="Cambria Math" w:hAnsi="Cambria Math"/>
+                    <w:color w:val="548DD4" w:themeColor="text2" w:themeTint="99"/>
+                    <w:sz w:val="18"/>
+                    <w:szCs w:val="18"/>
+                    <w:lang w:val="en-US"/>
+                  </w:rPr>
+                  <m:t>'</m:t>
+                </m:r>
+              </m:sup>
+            </m:sSup>
+          </m:e>
+        </m:d>
+        <m:r>
+          <w:rPr>
+            <w:rFonts w:ascii="Cambria Math" w:hAnsi="Cambria Math"/>
+            <w:color w:val="548DD4" w:themeColor="text2" w:themeTint="99"/>
+            <w:sz w:val="18"/>
+            <w:szCs w:val="18"/>
+            <w:lang w:val="en-US"/>
+          </w:rPr>
+          <m:t>=0&lt;1≤cost</m:t>
+        </m:r>
+        <m:d>
+          <m:dPr>
+            <m:ctrlPr>
+              <w:rPr>
+                <w:rFonts w:ascii="Cambria Math" w:hAnsi="Cambria Math"/>
+                <w:i/>
+                <w:color w:val="548DD4" w:themeColor="text2" w:themeTint="99"/>
+                <w:sz w:val="18"/>
+                <w:szCs w:val="18"/>
+                <w:lang w:val="en-US"/>
+              </w:rPr>
+            </m:ctrlPr>
+          </m:dPr>
+          <m:e>
+            <m:r>
+              <w:rPr>
+                <w:rFonts w:ascii="Cambria Math" w:hAnsi="Cambria Math"/>
+                <w:color w:val="548DD4" w:themeColor="text2" w:themeTint="99"/>
+                <w:sz w:val="18"/>
+                <w:szCs w:val="18"/>
+                <w:lang w:val="en-US"/>
+              </w:rPr>
+              <m:t>s,</m:t>
+            </m:r>
+            <m:sSup>
+              <m:sSupPr>
+                <m:ctrlPr>
+                  <w:rPr>
+                    <w:rFonts w:ascii="Cambria Math" w:hAnsi="Cambria Math"/>
+                    <w:i/>
+                    <w:color w:val="548DD4" w:themeColor="text2" w:themeTint="99"/>
+                    <w:sz w:val="18"/>
+                    <w:szCs w:val="18"/>
+                    <w:lang w:val="en-US"/>
+                  </w:rPr>
+                </m:ctrlPr>
+              </m:sSupPr>
+              <m:e>
+                <m:r>
+                  <w:rPr>
+                    <w:rFonts w:ascii="Cambria Math" w:hAnsi="Cambria Math"/>
+                    <w:color w:val="548DD4" w:themeColor="text2" w:themeTint="99"/>
+                    <w:sz w:val="18"/>
+                    <w:szCs w:val="18"/>
+                    <w:lang w:val="en-US"/>
+                  </w:rPr>
+                  <m:t>s</m:t>
+                </m:r>
+              </m:e>
+              <m:sup>
+                <m:r>
+                  <w:rPr>
+                    <w:rFonts w:ascii="Cambria Math" w:hAnsi="Cambria Math"/>
+                    <w:color w:val="548DD4" w:themeColor="text2" w:themeTint="99"/>
+                    <w:sz w:val="18"/>
+                    <w:szCs w:val="18"/>
+                    <w:lang w:val="en-US"/>
+                  </w:rPr>
+                  <m:t>'</m:t>
+                </m:r>
+              </m:sup>
+            </m:sSup>
+          </m:e>
+        </m:d>
+      </m:oMath>
+      <w:r>
+        <w:rPr>
+          <w:rFonts w:hint="cs"/>
+          <w:color w:val="548DD4" w:themeColor="text2" w:themeTint="99"/>
+          <w:sz w:val="18"/>
+          <w:szCs w:val="18"/>
+          <w:rtl/>
+          <w:lang w:val="en-US"/>
+        </w:rPr>
+        <w:t xml:space="preserve"> ולכן מתקיים.</w:t>
+      </w:r>
+    </w:p>
+    <w:p>
+      <w:pPr>
+        <w:bidi/>
+        <w:rPr>
+          <w:color w:val="548DD4" w:themeColor="text2" w:themeTint="99"/>
+          <w:sz w:val="18"/>
+          <w:szCs w:val="18"/>
+          <w:lang w:val="en-US"/>
+        </w:rPr>
+      </w:pPr>
+      <m:oMath>
+        <m:sSub>
+          <m:sSubPr>
+            <m:ctrlPr>
+              <w:rPr>
+                <w:rFonts w:ascii="Cambria Math" w:hAnsi="Cambria Math"/>
+                <w:b/>
+                <w:bCs/>
+                <w:i/>
+                <w:color w:val="548DD4" w:themeColor="text2" w:themeTint="99"/>
+                <w:sz w:val="18"/>
+                <w:szCs w:val="18"/>
+                <w:lang w:val="en-US"/>
+              </w:rPr>
+            </m:ctrlPr>
+          </m:sSubPr>
+          <m:e>
+            <m:r>
+              <m:rPr>
+                <m:sty m:val="bi"/>
+              </m:rPr>
+              <w:rPr>
+                <w:rFonts w:ascii="Cambria Math" w:hAnsi="Cambria Math"/>
+                <w:color w:val="548DD4" w:themeColor="text2" w:themeTint="99"/>
+                <w:sz w:val="18"/>
+                <w:szCs w:val="18"/>
+                <w:lang w:val="en-US"/>
+              </w:rPr>
+              <m:t>h</m:t>
+            </m:r>
+          </m:e>
+          <m:sub>
+            <m:r>
+              <m:rPr>
+                <m:sty m:val="bi"/>
+              </m:rPr>
+              <w:rPr>
+                <w:rFonts w:ascii="Cambria Math" w:hAnsi="Cambria Math"/>
+                <w:color w:val="548DD4" w:themeColor="text2" w:themeTint="99"/>
+                <w:sz w:val="18"/>
+                <w:szCs w:val="18"/>
+                <w:lang w:val="en-US"/>
+              </w:rPr>
+              <m:t>SAP</m:t>
+            </m:r>
+          </m:sub>
+        </m:sSub>
+        <m:d>
+          <m:dPr>
+            <m:ctrlPr>
+              <w:rPr>
+                <w:rFonts w:ascii="Cambria Math" w:hAnsi="Cambria Math"/>
+                <w:b/>
+                <w:bCs/>
+                <w:i/>
+                <w:color w:val="548DD4" w:themeColor="text2" w:themeTint="99"/>
+                <w:sz w:val="18"/>
+                <w:szCs w:val="18"/>
+                <w:lang w:val="en-US"/>
+              </w:rPr>
+            </m:ctrlPr>
+          </m:dPr>
+          <m:e>
+            <m:r>
+              <m:rPr>
+                <m:sty m:val="bi"/>
+              </m:rPr>
+              <w:rPr>
+                <w:rFonts w:ascii="Cambria Math" w:hAnsi="Cambria Math"/>
+                <w:color w:val="548DD4" w:themeColor="text2" w:themeTint="99"/>
+                <w:sz w:val="18"/>
+                <w:szCs w:val="18"/>
+                <w:lang w:val="en-US"/>
+              </w:rPr>
+              <m:t>s</m:t>
+            </m:r>
+          </m:e>
+        </m:d>
+        <m:r>
+          <m:rPr>
+            <m:sty m:val="bi"/>
+          </m:rPr>
+          <w:rPr>
+            <w:rFonts w:ascii="Cambria Math" w:hAnsi="Cambria Math"/>
+            <w:color w:val="548DD4" w:themeColor="text2" w:themeTint="99"/>
+            <w:sz w:val="18"/>
+            <w:szCs w:val="18"/>
+            <w:lang w:val="en-US"/>
+          </w:rPr>
+          <m:t>=</m:t>
+        </m:r>
+        <m:sSub>
+          <m:sSubPr>
+            <m:ctrlPr>
+              <w:rPr>
+                <w:rFonts w:ascii="Cambria Math" w:hAnsi="Cambria Math"/>
+                <w:b/>
+                <w:bCs/>
+                <w:i/>
+                <w:color w:val="548DD4" w:themeColor="text2" w:themeTint="99"/>
+                <w:sz w:val="18"/>
+                <w:szCs w:val="18"/>
+                <w:lang w:val="en-US"/>
+              </w:rPr>
+            </m:ctrlPr>
+          </m:sSubPr>
+          <m:e>
+            <m:r>
+              <m:rPr>
+                <m:sty m:val="bi"/>
+              </m:rPr>
+              <w:rPr>
+                <w:rFonts w:ascii="Cambria Math" w:hAnsi="Cambria Math"/>
+                <w:color w:val="548DD4" w:themeColor="text2" w:themeTint="99"/>
+                <w:sz w:val="18"/>
+                <w:szCs w:val="18"/>
+                <w:lang w:val="en-US"/>
+              </w:rPr>
+              <m:t>h</m:t>
+            </m:r>
+          </m:e>
+          <m:sub>
+            <m:r>
+              <m:rPr>
+                <m:sty m:val="bi"/>
+              </m:rPr>
+              <w:rPr>
+                <w:rFonts w:ascii="Cambria Math" w:hAnsi="Cambria Math"/>
+                <w:color w:val="548DD4" w:themeColor="text2" w:themeTint="99"/>
+                <w:sz w:val="18"/>
+                <w:szCs w:val="18"/>
+                <w:lang w:val="en-US"/>
+              </w:rPr>
+              <m:t>Manhatan</m:t>
+            </m:r>
+          </m:sub>
+        </m:sSub>
+        <m:d>
+          <m:dPr>
+            <m:ctrlPr>
+              <w:rPr>
+                <w:rFonts w:ascii="Cambria Math" w:hAnsi="Cambria Math"/>
+                <w:b/>
+                <w:bCs/>
+                <w:i/>
+                <w:color w:val="548DD4" w:themeColor="text2" w:themeTint="99"/>
+                <w:sz w:val="18"/>
+                <w:szCs w:val="18"/>
+                <w:lang w:val="en-US"/>
+              </w:rPr>
+            </m:ctrlPr>
+          </m:dPr>
+          <m:e>
+            <m:r>
+              <m:rPr>
+                <m:sty m:val="bi"/>
+              </m:rPr>
+              <w:rPr>
+                <w:rFonts w:ascii="Cambria Math" w:hAnsi="Cambria Math"/>
+                <w:color w:val="548DD4" w:themeColor="text2" w:themeTint="99"/>
+                <w:sz w:val="18"/>
+                <w:szCs w:val="18"/>
+                <w:lang w:val="en-US"/>
+              </w:rPr>
+              <m:t>s,g</m:t>
+            </m:r>
+          </m:e>
+        </m:d>
+        <m:r>
+          <m:rPr>
+            <m:sty m:val="bi"/>
+          </m:rPr>
+          <w:rPr>
+            <w:rFonts w:ascii="Cambria Math" w:hAnsi="Cambria Math"/>
+            <w:color w:val="548DD4" w:themeColor="text2" w:themeTint="99"/>
+            <w:sz w:val="18"/>
+            <w:szCs w:val="18"/>
+            <w:lang w:val="en-US"/>
+          </w:rPr>
+          <m:t xml:space="preserve">,   </m:t>
+        </m:r>
+        <m:sSub>
+          <m:sSubPr>
+            <m:ctrlPr>
+              <w:rPr>
+                <w:rFonts w:ascii="Cambria Math" w:hAnsi="Cambria Math"/>
+                <w:b/>
+                <w:bCs/>
+                <w:i/>
+                <w:color w:val="548DD4" w:themeColor="text2" w:themeTint="99"/>
+                <w:sz w:val="18"/>
+                <w:szCs w:val="18"/>
+                <w:lang w:val="en-US"/>
+              </w:rPr>
+            </m:ctrlPr>
+          </m:sSubPr>
+          <m:e>
+            <m:r>
+              <m:rPr>
+                <m:sty m:val="bi"/>
+              </m:rPr>
+              <w:rPr>
+                <w:rFonts w:ascii="Cambria Math" w:hAnsi="Cambria Math"/>
+                <w:color w:val="548DD4" w:themeColor="text2" w:themeTint="99"/>
+                <w:sz w:val="18"/>
+                <w:szCs w:val="18"/>
+                <w:lang w:val="en-US"/>
+              </w:rPr>
+              <m:t>h</m:t>
+            </m:r>
+          </m:e>
+          <m:sub>
+            <m:r>
+              <m:rPr>
+                <m:sty m:val="bi"/>
+              </m:rPr>
+              <w:rPr>
+                <w:rFonts w:ascii="Cambria Math" w:hAnsi="Cambria Math"/>
+                <w:color w:val="548DD4" w:themeColor="text2" w:themeTint="99"/>
+                <w:sz w:val="18"/>
+                <w:szCs w:val="18"/>
+                <w:lang w:val="en-US"/>
+              </w:rPr>
+              <m:t>SAP</m:t>
+            </m:r>
+          </m:sub>
+        </m:sSub>
+        <m:d>
+          <m:dPr>
+            <m:ctrlPr>
+              <w:rPr>
+                <w:rFonts w:ascii="Cambria Math" w:hAnsi="Cambria Math"/>
+                <w:b/>
+                <w:bCs/>
+                <w:i/>
+                <w:color w:val="548DD4" w:themeColor="text2" w:themeTint="99"/>
+                <w:sz w:val="18"/>
+                <w:szCs w:val="18"/>
+                <w:lang w:val="en-US"/>
+              </w:rPr>
+            </m:ctrlPr>
+          </m:dPr>
+          <m:e>
+            <m:sSup>
+              <m:sSupPr>
+                <m:ctrlPr>
+                  <w:rPr>
+                    <w:rFonts w:ascii="Cambria Math" w:hAnsi="Cambria Math"/>
+                    <w:b/>
+                    <w:bCs/>
+                    <w:i/>
+                    <w:color w:val="548DD4" w:themeColor="text2" w:themeTint="99"/>
+                    <w:sz w:val="18"/>
+                    <w:szCs w:val="18"/>
+                    <w:lang w:val="en-US"/>
+                  </w:rPr>
+                </m:ctrlPr>
+              </m:sSupPr>
+              <m:e>
+                <m:r>
+                  <m:rPr>
+                    <m:sty m:val="bi"/>
+                  </m:rPr>
+                  <w:rPr>
+                    <w:rFonts w:ascii="Cambria Math" w:hAnsi="Cambria Math"/>
+                    <w:color w:val="548DD4" w:themeColor="text2" w:themeTint="99"/>
+                    <w:sz w:val="18"/>
+                    <w:szCs w:val="18"/>
+                    <w:lang w:val="en-US"/>
+                  </w:rPr>
+                  <m:t>s</m:t>
+                </m:r>
+              </m:e>
+              <m:sup>
+                <m:r>
+                  <m:rPr>
+                    <m:sty m:val="bi"/>
+                  </m:rPr>
+                  <w:rPr>
+                    <w:rFonts w:ascii="Cambria Math" w:hAnsi="Cambria Math"/>
+                    <w:color w:val="548DD4" w:themeColor="text2" w:themeTint="99"/>
+                    <w:sz w:val="18"/>
+                    <w:szCs w:val="18"/>
+                    <w:lang w:val="en-US"/>
+                  </w:rPr>
+                  <m:t>'</m:t>
+                </m:r>
+              </m:sup>
+            </m:sSup>
+          </m:e>
+        </m:d>
+        <m:r>
+          <m:rPr>
+            <m:sty m:val="bi"/>
+          </m:rPr>
+          <w:rPr>
+            <w:rFonts w:ascii="Cambria Math" w:hAnsi="Cambria Math"/>
+            <w:color w:val="548DD4" w:themeColor="text2" w:themeTint="99"/>
+            <w:sz w:val="18"/>
+            <w:szCs w:val="18"/>
+            <w:lang w:val="en-US"/>
+          </w:rPr>
+          <m:t>=</m:t>
+        </m:r>
+        <m:sSub>
+          <m:sSubPr>
+            <m:ctrlPr>
+              <w:rPr>
+                <w:rFonts w:ascii="Cambria Math" w:hAnsi="Cambria Math"/>
+                <w:b/>
+                <w:bCs/>
+                <w:i/>
+                <w:color w:val="548DD4" w:themeColor="text2" w:themeTint="99"/>
+                <w:sz w:val="18"/>
+                <w:szCs w:val="18"/>
+                <w:lang w:val="en-US"/>
+              </w:rPr>
+            </m:ctrlPr>
+          </m:sSubPr>
+          <m:e>
+            <m:r>
+              <m:rPr>
+                <m:sty m:val="bi"/>
+              </m:rPr>
+              <w:rPr>
+                <w:rFonts w:ascii="Cambria Math" w:hAnsi="Cambria Math"/>
+                <w:color w:val="548DD4" w:themeColor="text2" w:themeTint="99"/>
+                <w:sz w:val="18"/>
+                <w:szCs w:val="18"/>
+                <w:lang w:val="en-US"/>
+              </w:rPr>
+              <m:t>h</m:t>
+            </m:r>
+          </m:e>
+          <m:sub>
+            <m:r>
+              <m:rPr>
+                <m:sty m:val="bi"/>
+              </m:rPr>
+              <w:rPr>
+                <w:rFonts w:ascii="Cambria Math" w:hAnsi="Cambria Math"/>
+                <w:color w:val="548DD4" w:themeColor="text2" w:themeTint="99"/>
+                <w:sz w:val="18"/>
+                <w:szCs w:val="18"/>
+                <w:lang w:val="en-US"/>
+              </w:rPr>
+              <m:t>Manhatan</m:t>
+            </m:r>
+          </m:sub>
+        </m:sSub>
+        <m:d>
+          <m:dPr>
+            <m:ctrlPr>
+              <w:rPr>
+                <w:rFonts w:ascii="Cambria Math" w:hAnsi="Cambria Math"/>
+                <w:b/>
+                <w:bCs/>
+                <w:i/>
+                <w:color w:val="548DD4" w:themeColor="text2" w:themeTint="99"/>
+                <w:sz w:val="18"/>
+                <w:szCs w:val="18"/>
+                <w:lang w:val="en-US"/>
+              </w:rPr>
+            </m:ctrlPr>
+          </m:dPr>
+          <m:e>
+            <m:sSup>
+              <m:sSupPr>
+                <m:ctrlPr>
+                  <w:rPr>
+                    <w:rFonts w:ascii="Cambria Math" w:hAnsi="Cambria Math"/>
+                    <w:b/>
+                    <w:bCs/>
+                    <w:i/>
+                    <w:color w:val="548DD4" w:themeColor="text2" w:themeTint="99"/>
+                    <w:sz w:val="18"/>
+                    <w:szCs w:val="18"/>
+                    <w:lang w:val="en-US"/>
+                  </w:rPr>
+                </m:ctrlPr>
+              </m:sSupPr>
+              <m:e>
+                <m:r>
+                  <m:rPr>
+                    <m:sty m:val="bi"/>
+                  </m:rPr>
+                  <w:rPr>
+                    <w:rFonts w:ascii="Cambria Math" w:hAnsi="Cambria Math"/>
+                    <w:color w:val="548DD4" w:themeColor="text2" w:themeTint="99"/>
+                    <w:sz w:val="18"/>
+                    <w:szCs w:val="18"/>
+                    <w:lang w:val="en-US"/>
+                  </w:rPr>
+                  <m:t>s</m:t>
+                </m:r>
+              </m:e>
+              <m:sup>
+                <m:r>
+                  <m:rPr>
+                    <m:sty m:val="bi"/>
+                  </m:rPr>
+                  <w:rPr>
+                    <w:rFonts w:ascii="Cambria Math" w:hAnsi="Cambria Math"/>
+                    <w:color w:val="548DD4" w:themeColor="text2" w:themeTint="99"/>
+                    <w:sz w:val="18"/>
+                    <w:szCs w:val="18"/>
+                    <w:lang w:val="en-US"/>
+                  </w:rPr>
+                  <m:t>'</m:t>
+                </m:r>
+              </m:sup>
+            </m:sSup>
+            <m:r>
+              <m:rPr>
+                <m:sty m:val="bi"/>
+              </m:rPr>
+              <w:rPr>
+                <w:rFonts w:ascii="Cambria Math" w:hAnsi="Cambria Math"/>
+                <w:color w:val="548DD4" w:themeColor="text2" w:themeTint="99"/>
+                <w:sz w:val="18"/>
+                <w:szCs w:val="18"/>
+                <w:lang w:val="en-US"/>
+              </w:rPr>
+              <m:t>,g</m:t>
+            </m:r>
+          </m:e>
+        </m:d>
+      </m:oMath>
+      <w:r>
+        <w:rPr>
+          <w:rFonts w:hint="cs"/>
+          <w:b/>
+          <w:bCs/>
+          <w:color w:val="548DD4" w:themeColor="text2" w:themeTint="99"/>
+          <w:sz w:val="18"/>
+          <w:szCs w:val="18"/>
+          <w:rtl/>
+          <w:lang w:val="en-US"/>
+        </w:rPr>
+        <w:t xml:space="preserve">: </w:t>
+      </w:r>
+      <w:r>
+        <w:rPr>
+          <w:rFonts w:hint="cs"/>
+          <w:color w:val="548DD4" w:themeColor="text2" w:themeTint="99"/>
+          <w:sz w:val="18"/>
+          <w:szCs w:val="18"/>
+          <w:rtl/>
+          <w:lang w:val="en-US"/>
+        </w:rPr>
+        <w:t>במקרה זה מתקיים כי</w:t>
+      </w:r>
+      <w:r>
+        <w:rPr>
+          <w:color w:val="548DD4" w:themeColor="text2" w:themeTint="99"/>
+          <w:sz w:val="18"/>
+          <w:szCs w:val="18"/>
+          <w:lang w:val="en-US"/>
+        </w:rPr>
+        <w:t>:</w:t>
+      </w:r>
+      <w:r>
+        <w:rPr>
+          <w:color w:val="548DD4" w:themeColor="text2" w:themeTint="99"/>
+          <w:sz w:val="18"/>
+          <w:szCs w:val="18"/>
+          <w:lang w:val="en-US"/>
+        </w:rPr>
+        <w:br/>
+      </w:r>
+      <m:oMathPara>
+        <m:oMath>
+          <m:sSub>
+            <m:sSubPr>
+              <m:ctrlPr>
+                <w:rPr>
+                  <w:rFonts w:ascii="Cambria Math" w:hAnsi="Cambria Math"/>
+                  <w:i/>
+                  <w:color w:val="548DD4" w:themeColor="text2" w:themeTint="99"/>
+                  <w:sz w:val="18"/>
+                  <w:szCs w:val="18"/>
+                  <w:lang w:val="en-US"/>
+                </w:rPr>
+              </m:ctrlPr>
+            </m:sSubPr>
+            <m:e>
+              <m:r>
+                <w:rPr>
+                  <w:rFonts w:ascii="Cambria Math" w:hAnsi="Cambria Math"/>
+                  <w:color w:val="548DD4" w:themeColor="text2" w:themeTint="99"/>
+                  <w:sz w:val="18"/>
+                  <w:szCs w:val="18"/>
+                  <w:lang w:val="en-US"/>
+                </w:rPr>
+                <m:t>h</m:t>
+              </m:r>
+            </m:e>
+            <m:sub>
+              <m:r>
+                <w:rPr>
+                  <w:rFonts w:ascii="Cambria Math" w:hAnsi="Cambria Math"/>
+                  <w:color w:val="548DD4" w:themeColor="text2" w:themeTint="99"/>
+                  <w:sz w:val="18"/>
+                  <w:szCs w:val="18"/>
+                  <w:lang w:val="en-US"/>
+                </w:rPr>
+                <m:t>SAP</m:t>
+              </m:r>
+            </m:sub>
+          </m:sSub>
+          <m:d>
+            <m:dPr>
+              <m:ctrlPr>
+                <w:rPr>
+                  <w:rFonts w:ascii="Cambria Math" w:hAnsi="Cambria Math"/>
+                  <w:i/>
+                  <w:color w:val="548DD4" w:themeColor="text2" w:themeTint="99"/>
+                  <w:sz w:val="18"/>
+                  <w:szCs w:val="18"/>
+                  <w:lang w:val="en-US"/>
+                </w:rPr>
+              </m:ctrlPr>
+            </m:dPr>
+            <m:e>
+              <m:r>
+                <w:rPr>
+                  <w:rFonts w:ascii="Cambria Math" w:hAnsi="Cambria Math"/>
+                  <w:color w:val="548DD4" w:themeColor="text2" w:themeTint="99"/>
+                  <w:sz w:val="18"/>
+                  <w:szCs w:val="18"/>
+                  <w:lang w:val="en-US"/>
+                </w:rPr>
+                <m:t>s</m:t>
+              </m:r>
+            </m:e>
+          </m:d>
+          <m:r>
+            <w:rPr>
+              <w:rFonts w:ascii="Cambria Math" w:hAnsi="Cambria Math"/>
+              <w:color w:val="548DD4" w:themeColor="text2" w:themeTint="99"/>
+              <w:sz w:val="18"/>
+              <w:szCs w:val="18"/>
+              <w:lang w:val="en-US"/>
+            </w:rPr>
+            <m:t>-</m:t>
+          </m:r>
+          <m:sSub>
+            <m:sSubPr>
+              <m:ctrlPr>
+                <w:rPr>
+                  <w:rFonts w:ascii="Cambria Math" w:hAnsi="Cambria Math"/>
+                  <w:i/>
+                  <w:color w:val="548DD4" w:themeColor="text2" w:themeTint="99"/>
+                  <w:sz w:val="18"/>
+                  <w:szCs w:val="18"/>
+                  <w:lang w:val="en-US"/>
+                </w:rPr>
+              </m:ctrlPr>
+            </m:sSubPr>
+            <m:e>
+              <m:r>
+                <w:rPr>
+                  <w:rFonts w:ascii="Cambria Math" w:hAnsi="Cambria Math"/>
+                  <w:color w:val="548DD4" w:themeColor="text2" w:themeTint="99"/>
+                  <w:sz w:val="18"/>
+                  <w:szCs w:val="18"/>
+                  <w:lang w:val="en-US"/>
+                </w:rPr>
+                <m:t>h</m:t>
+              </m:r>
+            </m:e>
+            <m:sub>
+              <m:r>
+                <w:rPr>
+                  <w:rFonts w:ascii="Cambria Math" w:hAnsi="Cambria Math"/>
+                  <w:color w:val="548DD4" w:themeColor="text2" w:themeTint="99"/>
+                  <w:sz w:val="18"/>
+                  <w:szCs w:val="18"/>
+                  <w:lang w:val="en-US"/>
+                </w:rPr>
+                <m:t>SAP</m:t>
+              </m:r>
+            </m:sub>
+          </m:sSub>
+          <m:d>
+            <m:dPr>
+              <m:ctrlPr>
+                <w:rPr>
+                  <w:rFonts w:ascii="Cambria Math" w:hAnsi="Cambria Math"/>
+                  <w:i/>
+                  <w:color w:val="548DD4" w:themeColor="text2" w:themeTint="99"/>
+                  <w:sz w:val="18"/>
+                  <w:szCs w:val="18"/>
+                  <w:lang w:val="en-US"/>
+                </w:rPr>
+              </m:ctrlPr>
+            </m:dPr>
+            <m:e>
+              <m:sSup>
+                <m:sSupPr>
+                  <m:ctrlPr>
+                    <w:rPr>
+                      <w:rFonts w:ascii="Cambria Math" w:hAnsi="Cambria Math"/>
+                      <w:i/>
+                      <w:color w:val="548DD4" w:themeColor="text2" w:themeTint="99"/>
+                      <w:sz w:val="18"/>
+                      <w:szCs w:val="18"/>
+                      <w:lang w:val="en-US"/>
+                    </w:rPr>
+                  </m:ctrlPr>
+                </m:sSupPr>
+                <m:e>
+                  <m:r>
+                    <w:rPr>
+                      <w:rFonts w:ascii="Cambria Math" w:hAnsi="Cambria Math"/>
+                      <w:color w:val="548DD4" w:themeColor="text2" w:themeTint="99"/>
+                      <w:sz w:val="18"/>
+                      <w:szCs w:val="18"/>
+                      <w:lang w:val="en-US"/>
+                    </w:rPr>
+                    <m:t>s</m:t>
+                  </m:r>
+                </m:e>
+                <m:sup>
+                  <m:r>
+                    <w:rPr>
+                      <w:rFonts w:ascii="Cambria Math" w:hAnsi="Cambria Math"/>
+                      <w:color w:val="548DD4" w:themeColor="text2" w:themeTint="99"/>
+                      <w:sz w:val="18"/>
+                      <w:szCs w:val="18"/>
+                      <w:lang w:val="en-US"/>
+                    </w:rPr>
+                    <m:t>'</m:t>
+                  </m:r>
+                </m:sup>
+              </m:sSup>
+            </m:e>
+          </m:d>
+          <m:r>
+            <w:rPr>
+              <w:rFonts w:ascii="Cambria Math" w:hAnsi="Cambria Math"/>
+              <w:color w:val="548DD4" w:themeColor="text2" w:themeTint="99"/>
+              <w:sz w:val="18"/>
+              <w:szCs w:val="18"/>
+              <w:lang w:val="en-US"/>
+            </w:rPr>
+            <m:t>=</m:t>
+          </m:r>
+          <m:sSub>
+            <m:sSubPr>
+              <m:ctrlPr>
+                <w:rPr>
+                  <w:rFonts w:ascii="Cambria Math" w:hAnsi="Cambria Math"/>
+                  <w:i/>
+                  <w:color w:val="548DD4" w:themeColor="text2" w:themeTint="99"/>
+                  <w:sz w:val="18"/>
+                  <w:szCs w:val="18"/>
+                  <w:lang w:val="en-US"/>
+                </w:rPr>
+              </m:ctrlPr>
+            </m:sSubPr>
+            <m:e>
+              <m:r>
+                <w:rPr>
+                  <w:rFonts w:ascii="Cambria Math" w:hAnsi="Cambria Math"/>
+                  <w:color w:val="548DD4" w:themeColor="text2" w:themeTint="99"/>
+                  <w:sz w:val="18"/>
+                  <w:szCs w:val="18"/>
+                  <w:lang w:val="en-US"/>
+                </w:rPr>
+                <m:t>h</m:t>
+              </m:r>
+            </m:e>
+            <m:sub>
+              <m:r>
+                <w:rPr>
+                  <w:rFonts w:ascii="Cambria Math" w:hAnsi="Cambria Math"/>
+                  <w:color w:val="548DD4" w:themeColor="text2" w:themeTint="99"/>
+                  <w:sz w:val="18"/>
+                  <w:szCs w:val="18"/>
+                  <w:lang w:val="en-US"/>
+                </w:rPr>
+                <m:t>Manhatan</m:t>
+              </m:r>
+            </m:sub>
+          </m:sSub>
+          <m:d>
+            <m:dPr>
+              <m:ctrlPr>
+                <w:rPr>
+                  <w:rFonts w:ascii="Cambria Math" w:hAnsi="Cambria Math"/>
+                  <w:i/>
+                  <w:color w:val="548DD4" w:themeColor="text2" w:themeTint="99"/>
+                  <w:sz w:val="18"/>
+                  <w:szCs w:val="18"/>
+                  <w:lang w:val="en-US"/>
+                </w:rPr>
+              </m:ctrlPr>
+            </m:dPr>
+            <m:e>
+              <m:r>
+                <w:rPr>
+                  <w:rFonts w:ascii="Cambria Math" w:hAnsi="Cambria Math"/>
+                  <w:color w:val="548DD4" w:themeColor="text2" w:themeTint="99"/>
+                  <w:sz w:val="18"/>
+                  <w:szCs w:val="18"/>
+                  <w:lang w:val="en-US"/>
+                </w:rPr>
+                <m:t>s, g</m:t>
+              </m:r>
+            </m:e>
+          </m:d>
+          <m:r>
+            <w:rPr>
+              <w:rFonts w:ascii="Cambria Math" w:hAnsi="Cambria Math"/>
+              <w:color w:val="548DD4" w:themeColor="text2" w:themeTint="99"/>
+              <w:sz w:val="18"/>
+              <w:szCs w:val="18"/>
+              <w:lang w:val="en-US"/>
+            </w:rPr>
+            <m:t>-</m:t>
+          </m:r>
+          <m:sSub>
+            <m:sSubPr>
+              <m:ctrlPr>
+                <w:rPr>
+                  <w:rFonts w:ascii="Cambria Math" w:hAnsi="Cambria Math"/>
+                  <w:i/>
+                  <w:color w:val="548DD4" w:themeColor="text2" w:themeTint="99"/>
+                  <w:sz w:val="18"/>
+                  <w:szCs w:val="18"/>
+                  <w:lang w:val="en-US"/>
+                </w:rPr>
+              </m:ctrlPr>
+            </m:sSubPr>
+            <m:e>
+              <m:r>
+                <w:rPr>
+                  <w:rFonts w:ascii="Cambria Math" w:hAnsi="Cambria Math"/>
+                  <w:color w:val="548DD4" w:themeColor="text2" w:themeTint="99"/>
+                  <w:sz w:val="18"/>
+                  <w:szCs w:val="18"/>
+                  <w:lang w:val="en-US"/>
+                </w:rPr>
+                <m:t>h</m:t>
+              </m:r>
+            </m:e>
+            <m:sub>
+              <m:r>
+                <w:rPr>
+                  <w:rFonts w:ascii="Cambria Math" w:hAnsi="Cambria Math"/>
+                  <w:color w:val="548DD4" w:themeColor="text2" w:themeTint="99"/>
+                  <w:sz w:val="18"/>
+                  <w:szCs w:val="18"/>
+                  <w:lang w:val="en-US"/>
+                </w:rPr>
+                <m:t>Manhatan</m:t>
+              </m:r>
+            </m:sub>
+          </m:sSub>
+          <m:d>
+            <m:dPr>
+              <m:ctrlPr>
+                <w:rPr>
+                  <w:rFonts w:ascii="Cambria Math" w:hAnsi="Cambria Math"/>
+                  <w:i/>
+                  <w:color w:val="548DD4" w:themeColor="text2" w:themeTint="99"/>
+                  <w:sz w:val="18"/>
+                  <w:szCs w:val="18"/>
+                  <w:lang w:val="en-US"/>
+                </w:rPr>
+              </m:ctrlPr>
+            </m:dPr>
+            <m:e>
+              <m:sSup>
+                <m:sSupPr>
+                  <m:ctrlPr>
+                    <w:rPr>
+                      <w:rFonts w:ascii="Cambria Math" w:hAnsi="Cambria Math"/>
+                      <w:i/>
+                      <w:color w:val="548DD4" w:themeColor="text2" w:themeTint="99"/>
+                      <w:sz w:val="18"/>
+                      <w:szCs w:val="18"/>
+                      <w:lang w:val="en-US"/>
+                    </w:rPr>
+                  </m:ctrlPr>
+                </m:sSupPr>
+                <m:e>
+                  <m:r>
+                    <w:rPr>
+                      <w:rFonts w:ascii="Cambria Math" w:hAnsi="Cambria Math"/>
+                      <w:color w:val="548DD4" w:themeColor="text2" w:themeTint="99"/>
+                      <w:sz w:val="18"/>
+                      <w:szCs w:val="18"/>
+                      <w:lang w:val="en-US"/>
+                    </w:rPr>
+                    <m:t>s</m:t>
+                  </m:r>
+                </m:e>
+                <m:sup>
+                  <m:r>
+                    <w:rPr>
+                      <w:rFonts w:ascii="Cambria Math" w:hAnsi="Cambria Math"/>
+                      <w:color w:val="548DD4" w:themeColor="text2" w:themeTint="99"/>
+                      <w:sz w:val="18"/>
+                      <w:szCs w:val="18"/>
+                      <w:lang w:val="en-US"/>
+                    </w:rPr>
+                    <m:t>'</m:t>
+                  </m:r>
+                </m:sup>
+              </m:sSup>
+              <m:r>
+                <w:rPr>
+                  <w:rFonts w:ascii="Cambria Math" w:hAnsi="Cambria Math"/>
+                  <w:color w:val="548DD4" w:themeColor="text2" w:themeTint="99"/>
+                  <w:sz w:val="18"/>
+                  <w:szCs w:val="18"/>
+                  <w:lang w:val="en-US"/>
+                </w:rPr>
+                <m:t>,g</m:t>
+              </m:r>
+            </m:e>
+          </m:d>
+          <m:limLow>
+            <m:limLowPr>
+              <m:ctrlPr>
+                <w:rPr>
+                  <w:rFonts w:ascii="Cambria Math" w:hAnsi="Cambria Math"/>
+                  <w:i/>
+                  <w:color w:val="548DD4" w:themeColor="text2" w:themeTint="99"/>
+                  <w:sz w:val="18"/>
+                  <w:szCs w:val="18"/>
+                  <w:lang w:val="en-US"/>
+                </w:rPr>
+              </m:ctrlPr>
+            </m:limLowPr>
+            <m:e>
+              <m:r>
+                <w:rPr>
+                  <w:rFonts w:ascii="Cambria Math" w:hAnsi="Cambria Math"/>
+                  <w:color w:val="548DD4" w:themeColor="text2" w:themeTint="99"/>
+                  <w:sz w:val="18"/>
+                  <w:szCs w:val="18"/>
+                  <w:lang w:val="en-US"/>
+                </w:rPr>
+                <m:t>≤</m:t>
+              </m:r>
+            </m:e>
+            <m:lim>
+              <m:d>
+                <m:dPr>
+                  <m:ctrlPr>
+                    <w:rPr>
+                      <w:rFonts w:ascii="Cambria Math" w:hAnsi="Cambria Math"/>
+                      <w:i/>
+                      <w:color w:val="548DD4" w:themeColor="text2" w:themeTint="99"/>
+                      <w:sz w:val="18"/>
+                      <w:szCs w:val="18"/>
+                      <w:lang w:val="en-US"/>
+                    </w:rPr>
+                  </m:ctrlPr>
+                </m:dPr>
+                <m:e>
+                  <m:r>
+                    <w:rPr>
+                      <w:rFonts w:ascii="Cambria Math" w:hAnsi="Cambria Math"/>
+                      <w:color w:val="548DD4" w:themeColor="text2" w:themeTint="99"/>
+                      <w:sz w:val="18"/>
+                      <w:szCs w:val="18"/>
+                      <w:lang w:val="en-US"/>
+                    </w:rPr>
+                    <m:t>*</m:t>
+                  </m:r>
+                </m:e>
+              </m:d>
+            </m:lim>
+          </m:limLow>
+          <m:r>
+            <w:rPr>
+              <w:rFonts w:ascii="Cambria Math" w:hAnsi="Cambria Math"/>
+              <w:color w:val="548DD4" w:themeColor="text2" w:themeTint="99"/>
+              <w:sz w:val="18"/>
+              <w:szCs w:val="18"/>
+              <w:lang w:val="en-US"/>
+            </w:rPr>
+            <m:t>1≤cost</m:t>
+          </m:r>
+          <m:d>
+            <m:dPr>
+              <m:ctrlPr>
+                <w:rPr>
+                  <w:rFonts w:ascii="Cambria Math" w:hAnsi="Cambria Math"/>
+                  <w:i/>
+                  <w:color w:val="548DD4" w:themeColor="text2" w:themeTint="99"/>
+                  <w:sz w:val="18"/>
+                  <w:szCs w:val="18"/>
+                  <w:lang w:val="en-US"/>
+                </w:rPr>
+              </m:ctrlPr>
+            </m:dPr>
+            <m:e>
+              <m:r>
+                <w:rPr>
+                  <w:rFonts w:ascii="Cambria Math" w:hAnsi="Cambria Math"/>
+                  <w:color w:val="548DD4" w:themeColor="text2" w:themeTint="99"/>
+                  <w:sz w:val="18"/>
+                  <w:szCs w:val="18"/>
+                  <w:lang w:val="en-US"/>
+                </w:rPr>
+                <m:t xml:space="preserve">s, </m:t>
+              </m:r>
+              <m:sSup>
+                <m:sSupPr>
+                  <m:ctrlPr>
+                    <w:rPr>
+                      <w:rFonts w:ascii="Cambria Math" w:hAnsi="Cambria Math"/>
+                      <w:i/>
+                      <w:color w:val="548DD4" w:themeColor="text2" w:themeTint="99"/>
+                      <w:sz w:val="18"/>
+                      <w:szCs w:val="18"/>
+                      <w:lang w:val="en-US"/>
+                    </w:rPr>
+                  </m:ctrlPr>
+                </m:sSupPr>
+                <m:e>
+                  <m:r>
+                    <w:rPr>
+                      <w:rFonts w:ascii="Cambria Math" w:hAnsi="Cambria Math"/>
+                      <w:color w:val="548DD4" w:themeColor="text2" w:themeTint="99"/>
+                      <w:sz w:val="18"/>
+                      <w:szCs w:val="18"/>
+                      <w:lang w:val="en-US"/>
+                    </w:rPr>
+                    <m:t>s</m:t>
+                  </m:r>
+                </m:e>
+                <m:sup>
+                  <m:r>
+                    <w:rPr>
+                      <w:rFonts w:ascii="Cambria Math" w:hAnsi="Cambria Math"/>
+                      <w:color w:val="548DD4" w:themeColor="text2" w:themeTint="99"/>
+                      <w:sz w:val="18"/>
+                      <w:szCs w:val="18"/>
+                      <w:lang w:val="en-US"/>
+                    </w:rPr>
+                    <m:t>'</m:t>
+                  </m:r>
+                </m:sup>
+              </m:sSup>
+            </m:e>
+          </m:d>
+          <m:r>
+            <w:rPr>
+              <w:color w:val="548DD4" w:themeColor="text2" w:themeTint="99"/>
+              <w:sz w:val="18"/>
+              <w:szCs w:val="18"/>
+              <w:rtl/>
+              <w:lang w:val="en-US"/>
+            </w:rPr>
+            <w:br/>
+          </m:r>
+        </m:oMath>
+      </m:oMathPara>
+      <w:r>
+        <w:rPr>
+          <w:rFonts w:hint="cs"/>
+          <w:color w:val="548DD4" w:themeColor="text2" w:themeTint="99"/>
+          <w:sz w:val="18"/>
+          <w:szCs w:val="18"/>
+          <w:rtl/>
+          <w:lang w:val="en-US"/>
+        </w:rPr>
+        <w:t>ולכן גם במקרה זה אי השוויון מתקיים.</w:t>
+      </w:r>
+      <w:r>
+        <w:rPr>
+          <w:color w:val="548DD4" w:themeColor="text2" w:themeTint="99"/>
+          <w:sz w:val="18"/>
+          <w:szCs w:val="18"/>
+          <w:lang w:val="en-US"/>
+        </w:rPr>
+        <w:br/>
+      </w:r>
+      <m:oMath>
+        <m:d>
+          <m:dPr>
+            <m:ctrlPr>
+              <w:rPr>
+                <w:rFonts w:ascii="Cambria Math" w:hAnsi="Cambria Math"/>
+                <w:i/>
+                <w:color w:val="548DD4" w:themeColor="text2" w:themeTint="99"/>
+                <w:sz w:val="18"/>
+                <w:szCs w:val="18"/>
+                <w:lang w:val="en-US"/>
+              </w:rPr>
+            </m:ctrlPr>
+          </m:dPr>
+          <m:e>
+            <m:r>
+              <w:rPr>
+                <w:rFonts w:ascii="Cambria Math" w:hAnsi="Cambria Math"/>
+                <w:color w:val="548DD4" w:themeColor="text2" w:themeTint="99"/>
+                <w:sz w:val="18"/>
+                <w:szCs w:val="18"/>
+                <w:lang w:val="en-US"/>
+              </w:rPr>
+              <m:t>*</m:t>
+            </m:r>
+          </m:e>
+        </m:d>
+      </m:oMath>
+      <w:r>
+        <w:rPr>
+          <w:rFonts w:hint="cs"/>
+          <w:color w:val="548DD4" w:themeColor="text2" w:themeTint="99"/>
+          <w:sz w:val="18"/>
+          <w:szCs w:val="18"/>
+          <w:rtl/>
+          <w:lang w:val="en-US"/>
+        </w:rPr>
+        <w:t xml:space="preserve"> - זזים בצעד אחד בכיוון </w:t>
+      </w:r>
+      <m:oMath>
+        <m:r>
+          <w:rPr>
+            <w:rFonts w:ascii="Cambria Math" w:hAnsi="Cambria Math"/>
+            <w:color w:val="548DD4" w:themeColor="text2" w:themeTint="99"/>
+            <w:sz w:val="18"/>
+            <w:szCs w:val="18"/>
+            <w:lang w:val="en-US"/>
+          </w:rPr>
+          <m:t>x</m:t>
+        </m:r>
+      </m:oMath>
+      <w:r>
+        <w:rPr>
+          <w:rFonts w:hint="cs"/>
+          <w:color w:val="548DD4" w:themeColor="text2" w:themeTint="99"/>
+          <w:sz w:val="18"/>
+          <w:szCs w:val="18"/>
+          <w:rtl/>
+          <w:lang w:val="en-US"/>
+        </w:rPr>
+        <w:t xml:space="preserve"> או בכיוון </w:t>
+      </w:r>
+      <m:oMath>
+        <m:r>
+          <w:rPr>
+            <w:rFonts w:ascii="Cambria Math" w:hAnsi="Cambria Math"/>
+            <w:color w:val="548DD4" w:themeColor="text2" w:themeTint="99"/>
+            <w:sz w:val="18"/>
+            <w:szCs w:val="18"/>
+            <w:lang w:val="en-US"/>
+          </w:rPr>
+          <m:t>y</m:t>
+        </m:r>
+      </m:oMath>
+      <w:r>
+        <w:rPr>
+          <w:rFonts w:hint="cs"/>
+          <w:color w:val="548DD4" w:themeColor="text2" w:themeTint="99"/>
+          <w:sz w:val="18"/>
+          <w:szCs w:val="18"/>
+          <w:rtl/>
+          <w:lang w:val="en-US"/>
+        </w:rPr>
+        <w:t xml:space="preserve"> ולכן בסה"כ מוסיפים לכל היותר </w:t>
+      </w:r>
+      <m:oMath>
+        <m:r>
+          <w:rPr>
+            <w:rFonts w:ascii="Cambria Math" w:hAnsi="Cambria Math"/>
+            <w:color w:val="548DD4" w:themeColor="text2" w:themeTint="99"/>
+            <w:sz w:val="18"/>
+            <w:szCs w:val="18"/>
+            <w:lang w:val="en-US"/>
+          </w:rPr>
+          <m:t>1</m:t>
+        </m:r>
+      </m:oMath>
+      <w:r>
+        <w:rPr>
+          <w:rFonts w:hint="cs"/>
+          <w:color w:val="548DD4" w:themeColor="text2" w:themeTint="99"/>
+          <w:sz w:val="18"/>
+          <w:szCs w:val="18"/>
+          <w:rtl/>
+          <w:lang w:val="en-US"/>
+        </w:rPr>
+        <w:t xml:space="preserve"> למרחק מנהטן מהמצב אל מצב היעד</w:t>
+      </w:r>
+    </w:p>
+    <w:p>
+      <w:pPr>
+        <w:bidi/>
+        <w:rPr>
+          <w:rFonts w:hint="cs"/>
+          <w:b/>
+          <w:bCs/>
+          <w:i/>
+          <w:color w:val="548DD4" w:themeColor="text2" w:themeTint="99"/>
+          <w:sz w:val="18"/>
+          <w:szCs w:val="18"/>
+          <w:rtl/>
+          <w:lang w:val="en-US"/>
+        </w:rPr>
+      </w:pPr>
+      <m:oMath>
+        <m:sSub>
+          <m:sSubPr>
+            <m:ctrlPr>
+              <w:rPr>
+                <w:rFonts w:ascii="Cambria Math" w:hAnsi="Cambria Math"/>
+                <w:b/>
+                <w:bCs/>
+                <w:i/>
+                <w:color w:val="548DD4" w:themeColor="text2" w:themeTint="99"/>
+                <w:sz w:val="18"/>
+                <w:szCs w:val="18"/>
+                <w:lang w:val="en-US"/>
+              </w:rPr>
+            </m:ctrlPr>
+          </m:sSubPr>
+          <m:e>
+            <m:r>
+              <m:rPr>
+                <m:sty m:val="bi"/>
+              </m:rPr>
+              <w:rPr>
+                <w:rFonts w:ascii="Cambria Math" w:hAnsi="Cambria Math"/>
+                <w:color w:val="548DD4" w:themeColor="text2" w:themeTint="99"/>
+                <w:sz w:val="18"/>
+                <w:szCs w:val="18"/>
+                <w:lang w:val="en-US"/>
+              </w:rPr>
+              <m:t>h</m:t>
+            </m:r>
+          </m:e>
+          <m:sub>
+            <m:r>
+              <m:rPr>
+                <m:sty m:val="bi"/>
+              </m:rPr>
+              <w:rPr>
+                <w:rFonts w:ascii="Cambria Math" w:hAnsi="Cambria Math"/>
+                <w:color w:val="548DD4" w:themeColor="text2" w:themeTint="99"/>
+                <w:sz w:val="18"/>
+                <w:szCs w:val="18"/>
+                <w:lang w:val="en-US"/>
+              </w:rPr>
+              <m:t>SAP</m:t>
+            </m:r>
+          </m:sub>
+        </m:sSub>
+        <m:d>
+          <m:dPr>
+            <m:ctrlPr>
+              <w:rPr>
+                <w:rFonts w:ascii="Cambria Math" w:hAnsi="Cambria Math"/>
+                <w:b/>
+                <w:bCs/>
+                <w:i/>
+                <w:color w:val="548DD4" w:themeColor="text2" w:themeTint="99"/>
+                <w:sz w:val="18"/>
+                <w:szCs w:val="18"/>
+                <w:lang w:val="en-US"/>
+              </w:rPr>
+            </m:ctrlPr>
+          </m:dPr>
+          <m:e>
+            <m:r>
+              <m:rPr>
+                <m:sty m:val="bi"/>
+              </m:rPr>
+              <w:rPr>
+                <w:rFonts w:ascii="Cambria Math" w:hAnsi="Cambria Math"/>
+                <w:color w:val="548DD4" w:themeColor="text2" w:themeTint="99"/>
+                <w:sz w:val="18"/>
+                <w:szCs w:val="18"/>
+                <w:lang w:val="en-US"/>
+              </w:rPr>
+              <m:t>s</m:t>
+            </m:r>
+          </m:e>
+        </m:d>
+        <m:r>
+          <m:rPr>
+            <m:sty m:val="bi"/>
+          </m:rPr>
+          <w:rPr>
+            <w:rFonts w:ascii="Cambria Math" w:hAnsi="Cambria Math"/>
+            <w:color w:val="548DD4" w:themeColor="text2" w:themeTint="99"/>
+            <w:sz w:val="18"/>
+            <w:szCs w:val="18"/>
+            <w:lang w:val="en-US"/>
+          </w:rPr>
+          <m:t>=Cost</m:t>
+        </m:r>
+        <m:d>
+          <m:dPr>
+            <m:ctrlPr>
+              <w:rPr>
+                <w:rFonts w:ascii="Cambria Math" w:hAnsi="Cambria Math"/>
+                <w:b/>
+                <w:bCs/>
+                <w:i/>
+                <w:color w:val="548DD4" w:themeColor="text2" w:themeTint="99"/>
+                <w:sz w:val="18"/>
+                <w:szCs w:val="18"/>
+                <w:lang w:val="en-US"/>
+              </w:rPr>
+            </m:ctrlPr>
+          </m:dPr>
+          <m:e>
+            <m:r>
+              <m:rPr>
+                <m:sty m:val="bi"/>
+              </m:rPr>
+              <w:rPr>
+                <w:rFonts w:ascii="Cambria Math" w:hAnsi="Cambria Math"/>
+                <w:color w:val="548DD4" w:themeColor="text2" w:themeTint="99"/>
+                <w:sz w:val="18"/>
+                <w:szCs w:val="18"/>
+                <w:lang w:val="en-US"/>
+              </w:rPr>
+              <m:t>p</m:t>
+            </m:r>
+          </m:e>
+        </m:d>
+        <m:r>
+          <m:rPr>
+            <m:sty m:val="bi"/>
+          </m:rPr>
+          <w:rPr>
+            <w:rFonts w:ascii="Cambria Math" w:hAnsi="Cambria Math"/>
+            <w:color w:val="548DD4" w:themeColor="text2" w:themeTint="99"/>
+            <w:sz w:val="18"/>
+            <w:szCs w:val="18"/>
+            <w:lang w:val="en-US"/>
+          </w:rPr>
+          <m:t xml:space="preserve">,   </m:t>
+        </m:r>
+        <m:sSub>
+          <m:sSubPr>
+            <m:ctrlPr>
+              <w:rPr>
+                <w:rFonts w:ascii="Cambria Math" w:hAnsi="Cambria Math"/>
+                <w:b/>
+                <w:bCs/>
+                <w:i/>
+                <w:color w:val="548DD4" w:themeColor="text2" w:themeTint="99"/>
+                <w:sz w:val="18"/>
+                <w:szCs w:val="18"/>
+                <w:lang w:val="en-US"/>
+              </w:rPr>
+            </m:ctrlPr>
+          </m:sSubPr>
+          <m:e>
+            <m:r>
+              <m:rPr>
+                <m:sty m:val="bi"/>
+              </m:rPr>
+              <w:rPr>
+                <w:rFonts w:ascii="Cambria Math" w:hAnsi="Cambria Math"/>
+                <w:color w:val="548DD4" w:themeColor="text2" w:themeTint="99"/>
+                <w:sz w:val="18"/>
+                <w:szCs w:val="18"/>
+                <w:lang w:val="en-US"/>
+              </w:rPr>
+              <m:t>h</m:t>
+            </m:r>
+          </m:e>
+          <m:sub>
+            <m:r>
+              <m:rPr>
+                <m:sty m:val="bi"/>
+              </m:rPr>
+              <w:rPr>
+                <w:rFonts w:ascii="Cambria Math" w:hAnsi="Cambria Math"/>
+                <w:color w:val="548DD4" w:themeColor="text2" w:themeTint="99"/>
+                <w:sz w:val="18"/>
+                <w:szCs w:val="18"/>
+                <w:lang w:val="en-US"/>
+              </w:rPr>
+              <m:t>SAP</m:t>
+            </m:r>
+          </m:sub>
+        </m:sSub>
+        <m:d>
+          <m:dPr>
+            <m:ctrlPr>
+              <w:rPr>
+                <w:rFonts w:ascii="Cambria Math" w:hAnsi="Cambria Math"/>
+                <w:b/>
+                <w:bCs/>
+                <w:i/>
+                <w:color w:val="548DD4" w:themeColor="text2" w:themeTint="99"/>
+                <w:sz w:val="18"/>
+                <w:szCs w:val="18"/>
+                <w:lang w:val="en-US"/>
+              </w:rPr>
+            </m:ctrlPr>
+          </m:dPr>
+          <m:e>
+            <m:sSup>
+              <m:sSupPr>
+                <m:ctrlPr>
+                  <w:rPr>
+                    <w:rFonts w:ascii="Cambria Math" w:hAnsi="Cambria Math"/>
+                    <w:b/>
+                    <w:bCs/>
+                    <w:i/>
+                    <w:color w:val="548DD4" w:themeColor="text2" w:themeTint="99"/>
+                    <w:sz w:val="18"/>
+                    <w:szCs w:val="18"/>
+                    <w:lang w:val="en-US"/>
+                  </w:rPr>
+                </m:ctrlPr>
+              </m:sSupPr>
+              <m:e>
+                <m:r>
+                  <m:rPr>
+                    <m:sty m:val="bi"/>
+                  </m:rPr>
+                  <w:rPr>
+                    <w:rFonts w:ascii="Cambria Math" w:hAnsi="Cambria Math"/>
+                    <w:color w:val="548DD4" w:themeColor="text2" w:themeTint="99"/>
+                    <w:sz w:val="18"/>
+                    <w:szCs w:val="18"/>
+                    <w:lang w:val="en-US"/>
+                  </w:rPr>
+                  <m:t>s</m:t>
+                </m:r>
+              </m:e>
+              <m:sup>
+                <m:r>
+                  <m:rPr>
+                    <m:sty m:val="bi"/>
+                  </m:rPr>
+                  <w:rPr>
+                    <w:rFonts w:ascii="Cambria Math" w:hAnsi="Cambria Math"/>
+                    <w:color w:val="548DD4" w:themeColor="text2" w:themeTint="99"/>
+                    <w:sz w:val="18"/>
+                    <w:szCs w:val="18"/>
+                    <w:lang w:val="en-US"/>
+                  </w:rPr>
+                  <m:t>'</m:t>
+                </m:r>
+              </m:sup>
+            </m:sSup>
+          </m:e>
+        </m:d>
+        <m:r>
+          <m:rPr>
+            <m:sty m:val="bi"/>
+          </m:rPr>
+          <w:rPr>
+            <w:rFonts w:ascii="Cambria Math" w:hAnsi="Cambria Math"/>
+            <w:color w:val="548DD4" w:themeColor="text2" w:themeTint="99"/>
+            <w:sz w:val="18"/>
+            <w:szCs w:val="18"/>
+            <w:lang w:val="en-US"/>
+          </w:rPr>
+          <m:t>=</m:t>
+        </m:r>
+        <m:sSub>
+          <m:sSubPr>
+            <m:ctrlPr>
+              <w:rPr>
+                <w:rFonts w:ascii="Cambria Math" w:hAnsi="Cambria Math"/>
+                <w:b/>
+                <w:bCs/>
+                <w:i/>
+                <w:color w:val="548DD4" w:themeColor="text2" w:themeTint="99"/>
+                <w:sz w:val="18"/>
+                <w:szCs w:val="18"/>
+                <w:lang w:val="en-US"/>
+              </w:rPr>
+            </m:ctrlPr>
+          </m:sSubPr>
+          <m:e>
+            <m:r>
+              <m:rPr>
+                <m:sty m:val="bi"/>
+              </m:rPr>
+              <w:rPr>
+                <w:rFonts w:ascii="Cambria Math" w:hAnsi="Cambria Math"/>
+                <w:color w:val="548DD4" w:themeColor="text2" w:themeTint="99"/>
+                <w:sz w:val="18"/>
+                <w:szCs w:val="18"/>
+                <w:lang w:val="en-US"/>
+              </w:rPr>
+              <m:t>h</m:t>
+            </m:r>
+          </m:e>
+          <m:sub>
+            <m:r>
+              <m:rPr>
+                <m:sty m:val="bi"/>
+              </m:rPr>
+              <w:rPr>
+                <w:rFonts w:ascii="Cambria Math" w:hAnsi="Cambria Math"/>
+                <w:color w:val="548DD4" w:themeColor="text2" w:themeTint="99"/>
+                <w:sz w:val="18"/>
+                <w:szCs w:val="18"/>
+                <w:lang w:val="en-US"/>
+              </w:rPr>
+              <m:t>Manhatan</m:t>
+            </m:r>
+          </m:sub>
+        </m:sSub>
+        <m:d>
+          <m:dPr>
+            <m:ctrlPr>
+              <w:rPr>
+                <w:rFonts w:ascii="Cambria Math" w:hAnsi="Cambria Math"/>
+                <w:b/>
+                <w:bCs/>
+                <w:i/>
+                <w:color w:val="548DD4" w:themeColor="text2" w:themeTint="99"/>
+                <w:sz w:val="18"/>
+                <w:szCs w:val="18"/>
+                <w:lang w:val="en-US"/>
+              </w:rPr>
+            </m:ctrlPr>
+          </m:dPr>
+          <m:e>
+            <m:sSup>
+              <m:sSupPr>
+                <m:ctrlPr>
+                  <w:rPr>
+                    <w:rFonts w:ascii="Cambria Math" w:hAnsi="Cambria Math"/>
+                    <w:b/>
+                    <w:bCs/>
+                    <w:i/>
+                    <w:color w:val="548DD4" w:themeColor="text2" w:themeTint="99"/>
+                    <w:sz w:val="18"/>
+                    <w:szCs w:val="18"/>
+                    <w:lang w:val="en-US"/>
+                  </w:rPr>
+                </m:ctrlPr>
+              </m:sSupPr>
+              <m:e>
+                <m:r>
+                  <m:rPr>
+                    <m:sty m:val="bi"/>
+                  </m:rPr>
+                  <w:rPr>
+                    <w:rFonts w:ascii="Cambria Math" w:hAnsi="Cambria Math"/>
+                    <w:color w:val="548DD4" w:themeColor="text2" w:themeTint="99"/>
+                    <w:sz w:val="18"/>
+                    <w:szCs w:val="18"/>
+                    <w:lang w:val="en-US"/>
+                  </w:rPr>
+                  <m:t>s</m:t>
+                </m:r>
+              </m:e>
+              <m:sup>
+                <m:r>
+                  <m:rPr>
+                    <m:sty m:val="bi"/>
+                  </m:rPr>
+                  <w:rPr>
+                    <w:rFonts w:ascii="Cambria Math" w:hAnsi="Cambria Math"/>
+                    <w:color w:val="548DD4" w:themeColor="text2" w:themeTint="99"/>
+                    <w:sz w:val="18"/>
+                    <w:szCs w:val="18"/>
+                    <w:lang w:val="en-US"/>
+                  </w:rPr>
+                  <m:t>'</m:t>
+                </m:r>
+              </m:sup>
+            </m:sSup>
+            <m:r>
+              <m:rPr>
+                <m:sty m:val="bi"/>
+              </m:rPr>
+              <w:rPr>
+                <w:rFonts w:ascii="Cambria Math" w:hAnsi="Cambria Math"/>
+                <w:color w:val="548DD4" w:themeColor="text2" w:themeTint="99"/>
+                <w:sz w:val="18"/>
+                <w:szCs w:val="18"/>
+                <w:lang w:val="en-US"/>
+              </w:rPr>
+              <m:t>,g</m:t>
+            </m:r>
+          </m:e>
+        </m:d>
+      </m:oMath>
+      <w:r>
+        <w:rPr>
+          <w:rFonts w:hint="cs"/>
+          <w:b/>
+          <w:bCs/>
+          <w:i/>
+          <w:color w:val="548DD4" w:themeColor="text2" w:themeTint="99"/>
+          <w:sz w:val="18"/>
+          <w:szCs w:val="18"/>
+          <w:rtl/>
+          <w:lang w:val="en-US"/>
+        </w:rPr>
+        <w:t xml:space="preserve">: </w:t>
+      </w:r>
+      <w:r>
+        <w:rPr>
+          <w:rFonts w:hint="cs"/>
+          <w:i/>
+          <w:color w:val="548DD4" w:themeColor="text2" w:themeTint="99"/>
+          <w:sz w:val="18"/>
+          <w:szCs w:val="18"/>
+          <w:rtl/>
+          <w:lang w:val="en-US"/>
+        </w:rPr>
+        <w:t>במקרה זה מרחק מנהטן מ-</w:t>
+      </w:r>
+      <m:oMath>
+        <m:r>
+          <w:rPr>
+            <w:rFonts w:ascii="Cambria Math" w:hAnsi="Cambria Math"/>
+            <w:color w:val="548DD4" w:themeColor="text2" w:themeTint="99"/>
+            <w:sz w:val="18"/>
+            <w:szCs w:val="18"/>
+            <w:lang w:val="en-US"/>
+          </w:rPr>
+          <m:t>s</m:t>
+        </m:r>
+      </m:oMath>
+      <w:r>
+        <w:rPr>
+          <w:rFonts w:hint="cs"/>
+          <w:i/>
+          <w:color w:val="548DD4" w:themeColor="text2" w:themeTint="99"/>
+          <w:sz w:val="18"/>
+          <w:szCs w:val="18"/>
+          <w:rtl/>
+          <w:lang w:val="en-US"/>
+        </w:rPr>
+        <w:t xml:space="preserve"> אל </w:t>
+      </w:r>
+      <m:oMath>
+        <m:r>
+          <w:rPr>
+            <w:rFonts w:ascii="Cambria Math" w:hAnsi="Cambria Math"/>
+            <w:color w:val="548DD4" w:themeColor="text2" w:themeTint="99"/>
+            <w:sz w:val="18"/>
+            <w:szCs w:val="18"/>
+            <w:lang w:val="en-US"/>
+          </w:rPr>
+          <m:t>g</m:t>
+        </m:r>
+      </m:oMath>
+      <w:r>
+        <w:rPr>
+          <w:rFonts w:hint="cs"/>
+          <w:i/>
+          <w:color w:val="548DD4" w:themeColor="text2" w:themeTint="99"/>
+          <w:sz w:val="18"/>
+          <w:szCs w:val="18"/>
+          <w:rtl/>
+          <w:lang w:val="en-US"/>
+        </w:rPr>
+        <w:t xml:space="preserve"> הוא בהכרח בדיוק </w:t>
+      </w:r>
+      <m:oMath>
+        <m:r>
+          <w:rPr>
+            <w:rFonts w:ascii="Cambria Math" w:hAnsi="Cambria Math"/>
+            <w:color w:val="548DD4" w:themeColor="text2" w:themeTint="99"/>
+            <w:sz w:val="18"/>
+            <w:szCs w:val="18"/>
+            <w:lang w:val="en-US"/>
+          </w:rPr>
+          <m:t>Cost</m:t>
+        </m:r>
+        <m:d>
+          <m:dPr>
+            <m:ctrlPr>
+              <w:rPr>
+                <w:rFonts w:ascii="Cambria Math" w:hAnsi="Cambria Math"/>
+                <w:i/>
+                <w:color w:val="548DD4" w:themeColor="text2" w:themeTint="99"/>
+                <w:sz w:val="18"/>
+                <w:szCs w:val="18"/>
+                <w:lang w:val="en-US"/>
+              </w:rPr>
+            </m:ctrlPr>
+          </m:dPr>
+          <m:e>
+            <m:r>
+              <w:rPr>
+                <w:rFonts w:ascii="Cambria Math" w:hAnsi="Cambria Math"/>
+                <w:color w:val="548DD4" w:themeColor="text2" w:themeTint="99"/>
+                <w:sz w:val="18"/>
+                <w:szCs w:val="18"/>
+                <w:lang w:val="en-US"/>
+              </w:rPr>
+              <m:t>p</m:t>
+            </m:r>
+          </m:e>
+        </m:d>
+      </m:oMath>
+      <w:r>
+        <w:rPr>
+          <w:rFonts w:hint="cs"/>
+          <w:i/>
+          <w:color w:val="548DD4" w:themeColor="text2" w:themeTint="99"/>
+          <w:sz w:val="18"/>
+          <w:szCs w:val="18"/>
+          <w:rtl/>
+          <w:lang w:val="en-US"/>
+        </w:rPr>
+        <w:t xml:space="preserve"> שכן כפי שראינו מרחק המנהטן יכול לקטון לכל היותר ב-1 ואם מרחק המנהטן מ-</w:t>
+      </w:r>
+      <m:oMath>
+        <m:r>
+          <w:rPr>
+            <w:rFonts w:ascii="Cambria Math" w:hAnsi="Cambria Math"/>
+            <w:color w:val="548DD4" w:themeColor="text2" w:themeTint="99"/>
+            <w:sz w:val="18"/>
+            <w:szCs w:val="18"/>
+            <w:lang w:val="en-US"/>
+          </w:rPr>
+          <m:t>s</m:t>
+        </m:r>
+      </m:oMath>
+      <w:r>
+        <w:rPr>
+          <w:rFonts w:hint="cs"/>
+          <w:i/>
+          <w:color w:val="548DD4" w:themeColor="text2" w:themeTint="99"/>
+          <w:sz w:val="18"/>
+          <w:szCs w:val="18"/>
+          <w:rtl/>
+          <w:lang w:val="en-US"/>
+        </w:rPr>
+        <w:t xml:space="preserve"> אל </w:t>
+      </w:r>
+      <m:oMath>
+        <m:r>
+          <w:rPr>
+            <w:rFonts w:ascii="Cambria Math" w:hAnsi="Cambria Math"/>
+            <w:color w:val="548DD4" w:themeColor="text2" w:themeTint="99"/>
+            <w:sz w:val="18"/>
+            <w:szCs w:val="18"/>
+            <w:lang w:val="en-US"/>
+          </w:rPr>
+          <m:t>g</m:t>
+        </m:r>
+      </m:oMath>
+      <w:r>
+        <w:rPr>
+          <w:rFonts w:hint="cs"/>
+          <w:i/>
+          <w:color w:val="548DD4" w:themeColor="text2" w:themeTint="99"/>
+          <w:sz w:val="18"/>
+          <w:szCs w:val="18"/>
+          <w:rtl/>
+          <w:lang w:val="en-US"/>
+        </w:rPr>
+        <w:t xml:space="preserve"> אינו בדיוק </w:t>
+      </w:r>
+      <m:oMath>
+        <m:r>
+          <w:rPr>
+            <w:rFonts w:ascii="Cambria Math" w:hAnsi="Cambria Math"/>
+            <w:color w:val="548DD4" w:themeColor="text2" w:themeTint="99"/>
+            <w:sz w:val="18"/>
+            <w:szCs w:val="18"/>
+            <w:lang w:val="en-US"/>
+          </w:rPr>
+          <m:t>Cost</m:t>
+        </m:r>
+        <m:d>
+          <m:dPr>
+            <m:ctrlPr>
+              <w:rPr>
+                <w:rFonts w:ascii="Cambria Math" w:hAnsi="Cambria Math"/>
+                <w:i/>
+                <w:color w:val="548DD4" w:themeColor="text2" w:themeTint="99"/>
+                <w:sz w:val="18"/>
+                <w:szCs w:val="18"/>
+                <w:lang w:val="en-US"/>
+              </w:rPr>
+            </m:ctrlPr>
+          </m:dPr>
+          <m:e>
+            <m:r>
+              <w:rPr>
+                <w:rFonts w:ascii="Cambria Math" w:hAnsi="Cambria Math"/>
+                <w:color w:val="548DD4" w:themeColor="text2" w:themeTint="99"/>
+                <w:sz w:val="18"/>
+                <w:szCs w:val="18"/>
+                <w:lang w:val="en-US"/>
+              </w:rPr>
+              <m:t>p</m:t>
+            </m:r>
+          </m:e>
+        </m:d>
+      </m:oMath>
+      <w:r>
+        <w:rPr>
+          <w:rFonts w:hint="cs"/>
+          <w:i/>
+          <w:color w:val="548DD4" w:themeColor="text2" w:themeTint="99"/>
+          <w:sz w:val="18"/>
+          <w:szCs w:val="18"/>
+          <w:rtl/>
+          <w:lang w:val="en-US"/>
+        </w:rPr>
+        <w:t>, לא יכול להיות שיתקיים השוויון</w:t>
+      </w:r>
+      <w:r>
+        <w:rPr>
+          <w:i/>
+          <w:color w:val="548DD4" w:themeColor="text2" w:themeTint="99"/>
+          <w:sz w:val="18"/>
+          <w:szCs w:val="18"/>
+          <w:rtl/>
+          <w:lang w:val="en-US"/>
+        </w:rPr>
+        <w:br/>
+      </w:r>
+      <w:r>
+        <w:rPr>
+          <w:rFonts w:hint="cs"/>
+          <w:i/>
+          <w:color w:val="548DD4" w:themeColor="text2" w:themeTint="99"/>
+          <w:sz w:val="18"/>
+          <w:szCs w:val="18"/>
+          <w:rtl/>
+          <w:lang w:val="en-US"/>
+        </w:rPr>
+        <w:t xml:space="preserve"> </w:t>
+      </w:r>
+      <m:oMath>
+        <m:sSub>
+          <m:sSubPr>
+            <m:ctrlPr>
+              <w:rPr>
+                <w:rFonts w:ascii="Cambria Math" w:hAnsi="Cambria Math"/>
+                <w:b/>
+                <w:bCs/>
+                <w:i/>
+                <w:color w:val="548DD4" w:themeColor="text2" w:themeTint="99"/>
+                <w:sz w:val="18"/>
+                <w:szCs w:val="18"/>
+                <w:lang w:val="en-US"/>
+              </w:rPr>
+            </m:ctrlPr>
+          </m:sSubPr>
+          <m:e>
+            <m:r>
+              <m:rPr>
+                <m:sty m:val="bi"/>
+              </m:rPr>
+              <w:rPr>
+                <w:rFonts w:ascii="Cambria Math" w:hAnsi="Cambria Math"/>
+                <w:color w:val="548DD4" w:themeColor="text2" w:themeTint="99"/>
+                <w:sz w:val="18"/>
+                <w:szCs w:val="18"/>
+                <w:lang w:val="en-US"/>
+              </w:rPr>
+              <m:t>h</m:t>
+            </m:r>
+          </m:e>
+          <m:sub>
+            <m:r>
+              <m:rPr>
+                <m:sty m:val="bi"/>
+              </m:rPr>
+              <w:rPr>
+                <w:rFonts w:ascii="Cambria Math" w:hAnsi="Cambria Math"/>
+                <w:color w:val="548DD4" w:themeColor="text2" w:themeTint="99"/>
+                <w:sz w:val="18"/>
+                <w:szCs w:val="18"/>
+                <w:lang w:val="en-US"/>
+              </w:rPr>
+              <m:t>SAP</m:t>
+            </m:r>
+          </m:sub>
+        </m:sSub>
+        <m:d>
+          <m:dPr>
+            <m:ctrlPr>
+              <w:rPr>
+                <w:rFonts w:ascii="Cambria Math" w:hAnsi="Cambria Math"/>
+                <w:b/>
+                <w:bCs/>
+                <w:i/>
+                <w:color w:val="548DD4" w:themeColor="text2" w:themeTint="99"/>
+                <w:sz w:val="18"/>
+                <w:szCs w:val="18"/>
+                <w:lang w:val="en-US"/>
+              </w:rPr>
+            </m:ctrlPr>
+          </m:dPr>
+          <m:e>
+            <m:sSup>
+              <m:sSupPr>
+                <m:ctrlPr>
+                  <w:rPr>
+                    <w:rFonts w:ascii="Cambria Math" w:hAnsi="Cambria Math"/>
+                    <w:b/>
+                    <w:bCs/>
+                    <w:i/>
+                    <w:color w:val="548DD4" w:themeColor="text2" w:themeTint="99"/>
+                    <w:sz w:val="18"/>
+                    <w:szCs w:val="18"/>
+                    <w:lang w:val="en-US"/>
+                  </w:rPr>
+                </m:ctrlPr>
+              </m:sSupPr>
+              <m:e>
+                <m:r>
+                  <m:rPr>
+                    <m:sty m:val="bi"/>
+                  </m:rPr>
+                  <w:rPr>
+                    <w:rFonts w:ascii="Cambria Math" w:hAnsi="Cambria Math"/>
+                    <w:color w:val="548DD4" w:themeColor="text2" w:themeTint="99"/>
+                    <w:sz w:val="18"/>
+                    <w:szCs w:val="18"/>
+                    <w:lang w:val="en-US"/>
+                  </w:rPr>
+                  <m:t>s</m:t>
+                </m:r>
+              </m:e>
+              <m:sup>
+                <m:r>
+                  <m:rPr>
+                    <m:sty m:val="bi"/>
+                  </m:rPr>
+                  <w:rPr>
+                    <w:rFonts w:ascii="Cambria Math" w:hAnsi="Cambria Math"/>
+                    <w:color w:val="548DD4" w:themeColor="text2" w:themeTint="99"/>
+                    <w:sz w:val="18"/>
+                    <w:szCs w:val="18"/>
+                    <w:lang w:val="en-US"/>
+                  </w:rPr>
+                  <m:t>'</m:t>
+                </m:r>
+              </m:sup>
+            </m:sSup>
+          </m:e>
+        </m:d>
+        <m:r>
+          <m:rPr>
+            <m:sty m:val="bi"/>
+          </m:rPr>
+          <w:rPr>
+            <w:rFonts w:ascii="Cambria Math" w:hAnsi="Cambria Math"/>
+            <w:color w:val="548DD4" w:themeColor="text2" w:themeTint="99"/>
+            <w:sz w:val="18"/>
+            <w:szCs w:val="18"/>
+            <w:lang w:val="en-US"/>
+          </w:rPr>
+          <m:t>=</m:t>
+        </m:r>
+        <m:sSub>
+          <m:sSubPr>
+            <m:ctrlPr>
+              <w:rPr>
+                <w:rFonts w:ascii="Cambria Math" w:hAnsi="Cambria Math"/>
+                <w:b/>
+                <w:bCs/>
+                <w:i/>
+                <w:color w:val="548DD4" w:themeColor="text2" w:themeTint="99"/>
+                <w:sz w:val="18"/>
+                <w:szCs w:val="18"/>
+                <w:lang w:val="en-US"/>
+              </w:rPr>
+            </m:ctrlPr>
+          </m:sSubPr>
+          <m:e>
+            <m:r>
+              <m:rPr>
+                <m:sty m:val="bi"/>
+              </m:rPr>
+              <w:rPr>
+                <w:rFonts w:ascii="Cambria Math" w:hAnsi="Cambria Math"/>
+                <w:color w:val="548DD4" w:themeColor="text2" w:themeTint="99"/>
+                <w:sz w:val="18"/>
+                <w:szCs w:val="18"/>
+                <w:lang w:val="en-US"/>
+              </w:rPr>
+              <m:t>h</m:t>
+            </m:r>
+          </m:e>
+          <m:sub>
+            <m:r>
+              <m:rPr>
+                <m:sty m:val="bi"/>
+              </m:rPr>
+              <w:rPr>
+                <w:rFonts w:ascii="Cambria Math" w:hAnsi="Cambria Math"/>
+                <w:color w:val="548DD4" w:themeColor="text2" w:themeTint="99"/>
+                <w:sz w:val="18"/>
+                <w:szCs w:val="18"/>
+                <w:lang w:val="en-US"/>
+              </w:rPr>
+              <m:t>Manhatan</m:t>
+            </m:r>
+          </m:sub>
+        </m:sSub>
+        <m:d>
+          <m:dPr>
+            <m:ctrlPr>
+              <w:rPr>
+                <w:rFonts w:ascii="Cambria Math" w:hAnsi="Cambria Math"/>
+                <w:b/>
+                <w:bCs/>
+                <w:i/>
+                <w:color w:val="548DD4" w:themeColor="text2" w:themeTint="99"/>
+                <w:sz w:val="18"/>
+                <w:szCs w:val="18"/>
+                <w:lang w:val="en-US"/>
+              </w:rPr>
+            </m:ctrlPr>
+          </m:dPr>
+          <m:e>
+            <m:sSup>
+              <m:sSupPr>
+                <m:ctrlPr>
+                  <w:rPr>
+                    <w:rFonts w:ascii="Cambria Math" w:hAnsi="Cambria Math"/>
+                    <w:b/>
+                    <w:bCs/>
+                    <w:i/>
+                    <w:color w:val="548DD4" w:themeColor="text2" w:themeTint="99"/>
+                    <w:sz w:val="18"/>
+                    <w:szCs w:val="18"/>
+                    <w:lang w:val="en-US"/>
+                  </w:rPr>
+                </m:ctrlPr>
+              </m:sSupPr>
+              <m:e>
+                <m:r>
+                  <m:rPr>
+                    <m:sty m:val="bi"/>
+                  </m:rPr>
+                  <w:rPr>
+                    <w:rFonts w:ascii="Cambria Math" w:hAnsi="Cambria Math"/>
+                    <w:color w:val="548DD4" w:themeColor="text2" w:themeTint="99"/>
+                    <w:sz w:val="18"/>
+                    <w:szCs w:val="18"/>
+                    <w:lang w:val="en-US"/>
+                  </w:rPr>
+                  <m:t>s</m:t>
+                </m:r>
+              </m:e>
+              <m:sup>
+                <m:r>
+                  <m:rPr>
+                    <m:sty m:val="bi"/>
+                  </m:rPr>
+                  <w:rPr>
+                    <w:rFonts w:ascii="Cambria Math" w:hAnsi="Cambria Math"/>
+                    <w:color w:val="548DD4" w:themeColor="text2" w:themeTint="99"/>
+                    <w:sz w:val="18"/>
+                    <w:szCs w:val="18"/>
+                    <w:lang w:val="en-US"/>
+                  </w:rPr>
+                  <m:t>'</m:t>
+                </m:r>
+              </m:sup>
+            </m:sSup>
+            <m:r>
+              <m:rPr>
+                <m:sty m:val="bi"/>
+              </m:rPr>
+              <w:rPr>
+                <w:rFonts w:ascii="Cambria Math" w:hAnsi="Cambria Math"/>
+                <w:color w:val="548DD4" w:themeColor="text2" w:themeTint="99"/>
+                <w:sz w:val="18"/>
+                <w:szCs w:val="18"/>
+                <w:lang w:val="en-US"/>
+              </w:rPr>
+              <m:t>,g</m:t>
+            </m:r>
+          </m:e>
+        </m:d>
+      </m:oMath>
+      <w:r>
+        <w:rPr>
+          <w:rFonts w:hint="cs"/>
+          <w:b/>
+          <w:bCs/>
+          <w:i/>
+          <w:color w:val="548DD4" w:themeColor="text2" w:themeTint="99"/>
+          <w:sz w:val="18"/>
+          <w:szCs w:val="18"/>
+          <w:rtl/>
+          <w:lang w:val="en-US"/>
+        </w:rPr>
+        <w:t xml:space="preserve"> </w:t>
+      </w:r>
+      <w:r>
+        <w:rPr>
+          <w:rFonts w:hint="cs"/>
+          <w:i/>
+          <w:color w:val="548DD4" w:themeColor="text2" w:themeTint="99"/>
+          <w:sz w:val="18"/>
+          <w:szCs w:val="18"/>
+          <w:rtl/>
+          <w:lang w:val="en-US"/>
+        </w:rPr>
+        <w:t xml:space="preserve">לפי הגדרת </w:t>
+      </w:r>
+      <m:oMath>
+        <m:sSub>
+          <m:sSubPr>
+            <m:ctrlPr>
+              <w:rPr>
+                <w:rFonts w:ascii="Cambria Math" w:hAnsi="Cambria Math"/>
+                <w:i/>
+                <w:color w:val="548DD4" w:themeColor="text2" w:themeTint="99"/>
+                <w:sz w:val="18"/>
+                <w:szCs w:val="18"/>
+                <w:lang w:val="en-US"/>
+              </w:rPr>
+            </m:ctrlPr>
+          </m:sSubPr>
+          <m:e>
+            <m:r>
+              <w:rPr>
+                <w:rFonts w:ascii="Cambria Math" w:hAnsi="Cambria Math"/>
+                <w:color w:val="548DD4" w:themeColor="text2" w:themeTint="99"/>
+                <w:sz w:val="18"/>
+                <w:szCs w:val="18"/>
+                <w:lang w:val="en-US"/>
+              </w:rPr>
+              <m:t>h</m:t>
+            </m:r>
+          </m:e>
+          <m:sub>
+            <m:r>
+              <w:rPr>
+                <w:rFonts w:ascii="Cambria Math" w:hAnsi="Cambria Math"/>
+                <w:color w:val="548DD4" w:themeColor="text2" w:themeTint="99"/>
+                <w:sz w:val="18"/>
+                <w:szCs w:val="18"/>
+                <w:lang w:val="en-US"/>
+              </w:rPr>
+              <m:t>SAP</m:t>
+            </m:r>
+          </m:sub>
+        </m:sSub>
+      </m:oMath>
+      <w:r>
+        <w:rPr>
+          <w:rFonts w:hint="cs"/>
+          <w:i/>
+          <w:color w:val="548DD4" w:themeColor="text2" w:themeTint="99"/>
+          <w:sz w:val="18"/>
+          <w:szCs w:val="18"/>
+          <w:rtl/>
+          <w:lang w:val="en-US"/>
+        </w:rPr>
+        <w:t>. לכן:</w:t>
+      </w:r>
+      <w:r>
+        <w:rPr>
+          <w:i/>
+          <w:color w:val="548DD4" w:themeColor="text2" w:themeTint="99"/>
+          <w:sz w:val="18"/>
+          <w:szCs w:val="18"/>
+          <w:rtl/>
+          <w:lang w:val="en-US"/>
+        </w:rPr>
+        <w:br/>
+      </w:r>
+      <m:oMathPara>
+        <m:oMath>
+          <m:sSub>
+            <m:sSubPr>
+              <m:ctrlPr>
+                <w:rPr>
+                  <w:rFonts w:ascii="Cambria Math" w:hAnsi="Cambria Math"/>
+                  <w:i/>
+                  <w:color w:val="548DD4" w:themeColor="text2" w:themeTint="99"/>
+                  <w:sz w:val="18"/>
+                  <w:szCs w:val="18"/>
+                  <w:lang w:val="en-US"/>
+                </w:rPr>
+              </m:ctrlPr>
+            </m:sSubPr>
+            <m:e>
+              <m:r>
+                <w:rPr>
+                  <w:rFonts w:ascii="Cambria Math" w:hAnsi="Cambria Math"/>
+                  <w:color w:val="548DD4" w:themeColor="text2" w:themeTint="99"/>
+                  <w:sz w:val="18"/>
+                  <w:szCs w:val="18"/>
+                  <w:lang w:val="en-US"/>
+                </w:rPr>
+                <m:t>h</m:t>
+              </m:r>
+            </m:e>
+            <m:sub>
+              <m:r>
+                <w:rPr>
+                  <w:rFonts w:ascii="Cambria Math" w:hAnsi="Cambria Math"/>
+                  <w:color w:val="548DD4" w:themeColor="text2" w:themeTint="99"/>
+                  <w:sz w:val="18"/>
+                  <w:szCs w:val="18"/>
+                  <w:lang w:val="en-US"/>
+                </w:rPr>
+                <m:t>SAP</m:t>
+              </m:r>
+            </m:sub>
+          </m:sSub>
+          <m:d>
+            <m:dPr>
+              <m:ctrlPr>
+                <w:rPr>
+                  <w:rFonts w:ascii="Cambria Math" w:hAnsi="Cambria Math"/>
+                  <w:i/>
+                  <w:color w:val="548DD4" w:themeColor="text2" w:themeTint="99"/>
+                  <w:sz w:val="18"/>
+                  <w:szCs w:val="18"/>
+                  <w:lang w:val="en-US"/>
+                </w:rPr>
+              </m:ctrlPr>
+            </m:dPr>
+            <m:e>
+              <m:r>
+                <w:rPr>
+                  <w:rFonts w:ascii="Cambria Math" w:hAnsi="Cambria Math"/>
+                  <w:color w:val="548DD4" w:themeColor="text2" w:themeTint="99"/>
+                  <w:sz w:val="18"/>
+                  <w:szCs w:val="18"/>
+                  <w:lang w:val="en-US"/>
+                </w:rPr>
+                <m:t>s</m:t>
+              </m:r>
+            </m:e>
+          </m:d>
+          <m:r>
+            <w:rPr>
+              <w:rFonts w:ascii="Cambria Math" w:hAnsi="Cambria Math"/>
+              <w:color w:val="548DD4" w:themeColor="text2" w:themeTint="99"/>
+              <w:sz w:val="18"/>
+              <w:szCs w:val="18"/>
+              <w:lang w:val="en-US"/>
+            </w:rPr>
+            <m:t>-</m:t>
+          </m:r>
+          <m:sSub>
+            <m:sSubPr>
+              <m:ctrlPr>
+                <w:rPr>
+                  <w:rFonts w:ascii="Cambria Math" w:hAnsi="Cambria Math"/>
+                  <w:i/>
+                  <w:color w:val="548DD4" w:themeColor="text2" w:themeTint="99"/>
+                  <w:sz w:val="18"/>
+                  <w:szCs w:val="18"/>
+                  <w:lang w:val="en-US"/>
+                </w:rPr>
+              </m:ctrlPr>
+            </m:sSubPr>
+            <m:e>
+              <m:r>
+                <w:rPr>
+                  <w:rFonts w:ascii="Cambria Math" w:hAnsi="Cambria Math"/>
+                  <w:color w:val="548DD4" w:themeColor="text2" w:themeTint="99"/>
+                  <w:sz w:val="18"/>
+                  <w:szCs w:val="18"/>
+                  <w:lang w:val="en-US"/>
+                </w:rPr>
+                <m:t>h</m:t>
+              </m:r>
+            </m:e>
+            <m:sub>
+              <m:r>
+                <w:rPr>
+                  <w:rFonts w:ascii="Cambria Math" w:hAnsi="Cambria Math"/>
+                  <w:color w:val="548DD4" w:themeColor="text2" w:themeTint="99"/>
+                  <w:sz w:val="18"/>
+                  <w:szCs w:val="18"/>
+                  <w:lang w:val="en-US"/>
+                </w:rPr>
+                <m:t>SAP</m:t>
+              </m:r>
+            </m:sub>
+          </m:sSub>
+          <m:d>
+            <m:dPr>
+              <m:ctrlPr>
+                <w:rPr>
+                  <w:rFonts w:ascii="Cambria Math" w:hAnsi="Cambria Math"/>
+                  <w:i/>
+                  <w:color w:val="548DD4" w:themeColor="text2" w:themeTint="99"/>
+                  <w:sz w:val="18"/>
+                  <w:szCs w:val="18"/>
+                  <w:lang w:val="en-US"/>
+                </w:rPr>
+              </m:ctrlPr>
+            </m:dPr>
+            <m:e>
+              <m:sSup>
+                <m:sSupPr>
+                  <m:ctrlPr>
+                    <w:rPr>
+                      <w:rFonts w:ascii="Cambria Math" w:hAnsi="Cambria Math"/>
+                      <w:i/>
+                      <w:color w:val="548DD4" w:themeColor="text2" w:themeTint="99"/>
+                      <w:sz w:val="18"/>
+                      <w:szCs w:val="18"/>
+                      <w:lang w:val="en-US"/>
+                    </w:rPr>
+                  </m:ctrlPr>
+                </m:sSupPr>
+                <m:e>
+                  <m:r>
+                    <w:rPr>
+                      <w:rFonts w:ascii="Cambria Math" w:hAnsi="Cambria Math"/>
+                      <w:color w:val="548DD4" w:themeColor="text2" w:themeTint="99"/>
+                      <w:sz w:val="18"/>
+                      <w:szCs w:val="18"/>
+                      <w:lang w:val="en-US"/>
+                    </w:rPr>
+                    <m:t>s</m:t>
+                  </m:r>
+                </m:e>
+                <m:sup>
+                  <m:r>
+                    <w:rPr>
+                      <w:rFonts w:ascii="Cambria Math" w:hAnsi="Cambria Math"/>
+                      <w:color w:val="548DD4" w:themeColor="text2" w:themeTint="99"/>
+                      <w:sz w:val="18"/>
+                      <w:szCs w:val="18"/>
+                      <w:lang w:val="en-US"/>
+                    </w:rPr>
+                    <m:t>'</m:t>
+                  </m:r>
+                </m:sup>
+              </m:sSup>
+            </m:e>
+          </m:d>
+          <m:r>
+            <m:rPr>
+              <m:sty m:val="bi"/>
+            </m:rPr>
+            <w:rPr>
+              <w:rFonts w:ascii="Cambria Math" w:hAnsi="Cambria Math"/>
+              <w:color w:val="548DD4" w:themeColor="text2" w:themeTint="99"/>
+              <w:sz w:val="18"/>
+              <w:szCs w:val="18"/>
+              <w:lang w:val="en-US"/>
+            </w:rPr>
+            <m:t>=</m:t>
+          </m:r>
+          <m:r>
+            <w:rPr>
+              <w:rFonts w:ascii="Cambria Math" w:hAnsi="Cambria Math"/>
+              <w:color w:val="548DD4" w:themeColor="text2" w:themeTint="99"/>
+              <w:sz w:val="18"/>
+              <w:szCs w:val="18"/>
+              <w:lang w:val="en-US"/>
+            </w:rPr>
+            <m:t>Cost</m:t>
+          </m:r>
+          <m:d>
+            <m:dPr>
+              <m:ctrlPr>
+                <w:rPr>
+                  <w:rFonts w:ascii="Cambria Math" w:hAnsi="Cambria Math"/>
+                  <w:i/>
+                  <w:color w:val="548DD4" w:themeColor="text2" w:themeTint="99"/>
+                  <w:sz w:val="18"/>
+                  <w:szCs w:val="18"/>
+                  <w:lang w:val="en-US"/>
+                </w:rPr>
+              </m:ctrlPr>
+            </m:dPr>
+            <m:e>
+              <m:r>
+                <w:rPr>
+                  <w:rFonts w:ascii="Cambria Math" w:hAnsi="Cambria Math"/>
+                  <w:color w:val="548DD4" w:themeColor="text2" w:themeTint="99"/>
+                  <w:sz w:val="18"/>
+                  <w:szCs w:val="18"/>
+                  <w:lang w:val="en-US"/>
+                </w:rPr>
+                <m:t>p</m:t>
+              </m:r>
+            </m:e>
+          </m:d>
+          <m:r>
+            <w:rPr>
+              <w:rFonts w:ascii="Cambria Math" w:hAnsi="Cambria Math"/>
+              <w:color w:val="548DD4" w:themeColor="text2" w:themeTint="99"/>
+              <w:sz w:val="18"/>
+              <w:szCs w:val="18"/>
+              <w:lang w:val="en-US"/>
+            </w:rPr>
+            <m:t>-</m:t>
+          </m:r>
+          <m:sSub>
+            <m:sSubPr>
+              <m:ctrlPr>
+                <w:rPr>
+                  <w:rFonts w:ascii="Cambria Math" w:hAnsi="Cambria Math"/>
+                  <w:i/>
+                  <w:color w:val="548DD4" w:themeColor="text2" w:themeTint="99"/>
+                  <w:sz w:val="18"/>
+                  <w:szCs w:val="18"/>
+                  <w:lang w:val="en-US"/>
+                </w:rPr>
+              </m:ctrlPr>
+            </m:sSubPr>
+            <m:e>
+              <m:r>
+                <w:rPr>
+                  <w:rFonts w:ascii="Cambria Math" w:hAnsi="Cambria Math"/>
+                  <w:color w:val="548DD4" w:themeColor="text2" w:themeTint="99"/>
+                  <w:sz w:val="18"/>
+                  <w:szCs w:val="18"/>
+                  <w:lang w:val="en-US"/>
+                </w:rPr>
+                <m:t>h</m:t>
+              </m:r>
+            </m:e>
+            <m:sub>
+              <m:r>
+                <w:rPr>
+                  <w:rFonts w:ascii="Cambria Math" w:hAnsi="Cambria Math"/>
+                  <w:color w:val="548DD4" w:themeColor="text2" w:themeTint="99"/>
+                  <w:sz w:val="18"/>
+                  <w:szCs w:val="18"/>
+                  <w:lang w:val="en-US"/>
+                </w:rPr>
+                <m:t>Manhatan</m:t>
+              </m:r>
+            </m:sub>
+          </m:sSub>
+          <m:d>
+            <m:dPr>
+              <m:ctrlPr>
+                <w:rPr>
+                  <w:rFonts w:ascii="Cambria Math" w:hAnsi="Cambria Math"/>
+                  <w:i/>
+                  <w:color w:val="548DD4" w:themeColor="text2" w:themeTint="99"/>
+                  <w:sz w:val="18"/>
+                  <w:szCs w:val="18"/>
+                  <w:lang w:val="en-US"/>
+                </w:rPr>
+              </m:ctrlPr>
+            </m:dPr>
+            <m:e>
+              <m:sSup>
+                <m:sSupPr>
+                  <m:ctrlPr>
+                    <w:rPr>
+                      <w:rFonts w:ascii="Cambria Math" w:hAnsi="Cambria Math"/>
+                      <w:i/>
+                      <w:color w:val="548DD4" w:themeColor="text2" w:themeTint="99"/>
+                      <w:sz w:val="18"/>
+                      <w:szCs w:val="18"/>
+                      <w:lang w:val="en-US"/>
+                    </w:rPr>
+                  </m:ctrlPr>
+                </m:sSupPr>
+                <m:e>
+                  <m:r>
+                    <w:rPr>
+                      <w:rFonts w:ascii="Cambria Math" w:hAnsi="Cambria Math"/>
+                      <w:color w:val="548DD4" w:themeColor="text2" w:themeTint="99"/>
+                      <w:sz w:val="18"/>
+                      <w:szCs w:val="18"/>
+                      <w:lang w:val="en-US"/>
+                    </w:rPr>
+                    <m:t>s</m:t>
+                  </m:r>
+                </m:e>
+                <m:sup>
+                  <m:r>
+                    <w:rPr>
+                      <w:rFonts w:ascii="Cambria Math" w:hAnsi="Cambria Math"/>
+                      <w:color w:val="548DD4" w:themeColor="text2" w:themeTint="99"/>
+                      <w:sz w:val="18"/>
+                      <w:szCs w:val="18"/>
+                      <w:lang w:val="en-US"/>
+                    </w:rPr>
+                    <m:t>'</m:t>
+                  </m:r>
+                </m:sup>
+              </m:sSup>
+              <m:r>
+                <w:rPr>
+                  <w:rFonts w:ascii="Cambria Math" w:hAnsi="Cambria Math"/>
+                  <w:color w:val="548DD4" w:themeColor="text2" w:themeTint="99"/>
+                  <w:sz w:val="18"/>
+                  <w:szCs w:val="18"/>
+                  <w:lang w:val="en-US"/>
+                </w:rPr>
+                <m:t>, g</m:t>
+              </m:r>
+            </m:e>
+          </m:d>
+          <m:r>
+            <w:rPr>
+              <w:rFonts w:ascii="Cambria Math" w:hAnsi="Cambria Math"/>
+              <w:color w:val="548DD4" w:themeColor="text2" w:themeTint="99"/>
+              <w:sz w:val="18"/>
+              <w:szCs w:val="18"/>
+              <w:lang w:val="en-US"/>
+            </w:rPr>
+            <m:t>=1≤cost</m:t>
+          </m:r>
+          <m:d>
+            <m:dPr>
+              <m:ctrlPr>
+                <w:rPr>
+                  <w:rFonts w:ascii="Cambria Math" w:hAnsi="Cambria Math"/>
+                  <w:i/>
+                  <w:color w:val="548DD4" w:themeColor="text2" w:themeTint="99"/>
+                  <w:sz w:val="18"/>
+                  <w:szCs w:val="18"/>
+                  <w:lang w:val="en-US"/>
+                </w:rPr>
+              </m:ctrlPr>
+            </m:dPr>
+            <m:e>
+              <m:r>
+                <w:rPr>
+                  <w:rFonts w:ascii="Cambria Math" w:hAnsi="Cambria Math"/>
+                  <w:color w:val="548DD4" w:themeColor="text2" w:themeTint="99"/>
+                  <w:sz w:val="18"/>
+                  <w:szCs w:val="18"/>
+                  <w:lang w:val="en-US"/>
+                </w:rPr>
+                <m:t xml:space="preserve">s, </m:t>
+              </m:r>
+              <m:sSup>
+                <m:sSupPr>
+                  <m:ctrlPr>
+                    <w:rPr>
+                      <w:rFonts w:ascii="Cambria Math" w:hAnsi="Cambria Math"/>
+                      <w:i/>
+                      <w:color w:val="548DD4" w:themeColor="text2" w:themeTint="99"/>
+                      <w:sz w:val="18"/>
+                      <w:szCs w:val="18"/>
+                      <w:lang w:val="en-US"/>
+                    </w:rPr>
+                  </m:ctrlPr>
+                </m:sSupPr>
+                <m:e>
+                  <m:r>
+                    <w:rPr>
+                      <w:rFonts w:ascii="Cambria Math" w:hAnsi="Cambria Math"/>
+                      <w:color w:val="548DD4" w:themeColor="text2" w:themeTint="99"/>
+                      <w:sz w:val="18"/>
+                      <w:szCs w:val="18"/>
+                      <w:lang w:val="en-US"/>
+                    </w:rPr>
+                    <m:t>s</m:t>
+                  </m:r>
+                </m:e>
+                <m:sup>
+                  <m:r>
+                    <w:rPr>
+                      <w:rFonts w:ascii="Cambria Math" w:hAnsi="Cambria Math"/>
+                      <w:color w:val="548DD4" w:themeColor="text2" w:themeTint="99"/>
+                      <w:sz w:val="18"/>
+                      <w:szCs w:val="18"/>
+                      <w:lang w:val="en-US"/>
+                    </w:rPr>
+                    <m:t>'</m:t>
+                  </m:r>
+                </m:sup>
+              </m:sSup>
+            </m:e>
+          </m:d>
+          <m:r>
+            <w:rPr>
+              <w:i/>
+              <w:color w:val="548DD4" w:themeColor="text2" w:themeTint="99"/>
+              <w:sz w:val="18"/>
+              <w:szCs w:val="18"/>
+              <w:rtl/>
+              <w:lang w:val="en-US"/>
+            </w:rPr>
+            <w:br/>
+          </m:r>
+        </m:oMath>
+      </m:oMathPara>
+      <w:r>
+        <w:rPr>
+          <w:rFonts w:hint="cs"/>
+          <w:i/>
+          <w:color w:val="548DD4" w:themeColor="text2" w:themeTint="99"/>
+          <w:sz w:val="18"/>
+          <w:szCs w:val="18"/>
+          <w:rtl/>
+          <w:lang w:val="en-US"/>
+        </w:rPr>
+        <w:t xml:space="preserve">באופן זהה נקבל עבור המקרה ההפוך שבו </w:t>
+      </w:r>
+      <m:oMath>
+        <m:sSub>
+          <m:sSubPr>
+            <m:ctrlPr>
+              <w:rPr>
+                <w:rFonts w:ascii="Cambria Math" w:hAnsi="Cambria Math"/>
+                <w:i/>
+                <w:color w:val="548DD4" w:themeColor="text2" w:themeTint="99"/>
+                <w:sz w:val="18"/>
+                <w:szCs w:val="18"/>
+                <w:lang w:val="en-US"/>
+              </w:rPr>
+            </m:ctrlPr>
+          </m:sSubPr>
+          <m:e>
+            <m:r>
+              <w:rPr>
+                <w:rFonts w:ascii="Cambria Math" w:hAnsi="Cambria Math"/>
+                <w:color w:val="548DD4" w:themeColor="text2" w:themeTint="99"/>
+                <w:sz w:val="18"/>
+                <w:szCs w:val="18"/>
+                <w:lang w:val="en-US"/>
+              </w:rPr>
+              <m:t>h</m:t>
+            </m:r>
+          </m:e>
+          <m:sub>
+            <m:r>
+              <w:rPr>
+                <w:rFonts w:ascii="Cambria Math" w:hAnsi="Cambria Math"/>
+                <w:color w:val="548DD4" w:themeColor="text2" w:themeTint="99"/>
+                <w:sz w:val="18"/>
+                <w:szCs w:val="18"/>
+                <w:lang w:val="en-US"/>
+              </w:rPr>
+              <m:t>SAP</m:t>
+            </m:r>
+          </m:sub>
+        </m:sSub>
+        <m:d>
+          <m:dPr>
+            <m:ctrlPr>
+              <w:rPr>
+                <w:rFonts w:ascii="Cambria Math" w:hAnsi="Cambria Math"/>
+                <w:i/>
+                <w:color w:val="548DD4" w:themeColor="text2" w:themeTint="99"/>
+                <w:sz w:val="18"/>
+                <w:szCs w:val="18"/>
+                <w:lang w:val="en-US"/>
+              </w:rPr>
+            </m:ctrlPr>
+          </m:dPr>
+          <m:e>
+            <m:r>
+              <w:rPr>
+                <w:rFonts w:ascii="Cambria Math" w:hAnsi="Cambria Math"/>
+                <w:color w:val="548DD4" w:themeColor="text2" w:themeTint="99"/>
+                <w:sz w:val="18"/>
+                <w:szCs w:val="18"/>
+                <w:lang w:val="en-US"/>
+              </w:rPr>
+              <m:t>s</m:t>
+            </m:r>
+          </m:e>
+        </m:d>
+        <m:r>
+          <w:rPr>
+            <w:rFonts w:ascii="Cambria Math" w:hAnsi="Cambria Math"/>
+            <w:color w:val="548DD4" w:themeColor="text2" w:themeTint="99"/>
+            <w:sz w:val="18"/>
+            <w:szCs w:val="18"/>
+            <w:lang w:val="en-US"/>
+          </w:rPr>
+          <m:t>=</m:t>
+        </m:r>
+        <m:sSub>
+          <m:sSubPr>
+            <m:ctrlPr>
+              <w:rPr>
+                <w:rFonts w:ascii="Cambria Math" w:hAnsi="Cambria Math"/>
+                <w:i/>
+                <w:color w:val="548DD4" w:themeColor="text2" w:themeTint="99"/>
+                <w:sz w:val="18"/>
+                <w:szCs w:val="18"/>
+                <w:lang w:val="en-US"/>
+              </w:rPr>
+            </m:ctrlPr>
+          </m:sSubPr>
+          <m:e>
+            <m:r>
+              <w:rPr>
+                <w:rFonts w:ascii="Cambria Math" w:hAnsi="Cambria Math"/>
+                <w:color w:val="548DD4" w:themeColor="text2" w:themeTint="99"/>
+                <w:sz w:val="18"/>
+                <w:szCs w:val="18"/>
+                <w:lang w:val="en-US"/>
+              </w:rPr>
+              <m:t>h</m:t>
+            </m:r>
+          </m:e>
+          <m:sub>
+            <m:r>
+              <w:rPr>
+                <w:rFonts w:ascii="Cambria Math" w:hAnsi="Cambria Math"/>
+                <w:color w:val="548DD4" w:themeColor="text2" w:themeTint="99"/>
+                <w:sz w:val="18"/>
+                <w:szCs w:val="18"/>
+                <w:lang w:val="en-US"/>
+              </w:rPr>
+              <m:t>Manhatan</m:t>
+            </m:r>
+          </m:sub>
+        </m:sSub>
+        <m:d>
+          <m:dPr>
+            <m:ctrlPr>
+              <w:rPr>
+                <w:rFonts w:ascii="Cambria Math" w:hAnsi="Cambria Math"/>
+                <w:i/>
+                <w:color w:val="548DD4" w:themeColor="text2" w:themeTint="99"/>
+                <w:sz w:val="18"/>
+                <w:szCs w:val="18"/>
+                <w:lang w:val="en-US"/>
+              </w:rPr>
+            </m:ctrlPr>
+          </m:dPr>
+          <m:e>
+            <m:r>
+              <w:rPr>
+                <w:rFonts w:ascii="Cambria Math" w:hAnsi="Cambria Math"/>
+                <w:color w:val="548DD4" w:themeColor="text2" w:themeTint="99"/>
+                <w:sz w:val="18"/>
+                <w:szCs w:val="18"/>
+                <w:lang w:val="en-US"/>
+              </w:rPr>
+              <m:t>s,g</m:t>
+            </m:r>
+          </m:e>
+        </m:d>
+        <m:r>
+          <w:rPr>
+            <w:rFonts w:ascii="Cambria Math" w:hAnsi="Cambria Math"/>
+            <w:color w:val="548DD4" w:themeColor="text2" w:themeTint="99"/>
+            <w:sz w:val="18"/>
+            <w:szCs w:val="18"/>
+            <w:lang w:val="en-US"/>
+          </w:rPr>
+          <m:t xml:space="preserve">,   </m:t>
+        </m:r>
+        <m:sSub>
+          <m:sSubPr>
+            <m:ctrlPr>
+              <w:rPr>
+                <w:rFonts w:ascii="Cambria Math" w:hAnsi="Cambria Math"/>
+                <w:i/>
+                <w:color w:val="548DD4" w:themeColor="text2" w:themeTint="99"/>
+                <w:sz w:val="18"/>
+                <w:szCs w:val="18"/>
+                <w:lang w:val="en-US"/>
+              </w:rPr>
+            </m:ctrlPr>
+          </m:sSubPr>
+          <m:e>
+            <m:r>
+              <w:rPr>
+                <w:rFonts w:ascii="Cambria Math" w:hAnsi="Cambria Math"/>
+                <w:color w:val="548DD4" w:themeColor="text2" w:themeTint="99"/>
+                <w:sz w:val="18"/>
+                <w:szCs w:val="18"/>
+                <w:lang w:val="en-US"/>
+              </w:rPr>
+              <m:t>h</m:t>
+            </m:r>
+          </m:e>
+          <m:sub>
+            <m:r>
+              <w:rPr>
+                <w:rFonts w:ascii="Cambria Math" w:hAnsi="Cambria Math"/>
+                <w:color w:val="548DD4" w:themeColor="text2" w:themeTint="99"/>
+                <w:sz w:val="18"/>
+                <w:szCs w:val="18"/>
+                <w:lang w:val="en-US"/>
+              </w:rPr>
+              <m:t>SAP</m:t>
+            </m:r>
+          </m:sub>
+        </m:sSub>
+        <m:d>
+          <m:dPr>
+            <m:ctrlPr>
+              <w:rPr>
+                <w:rFonts w:ascii="Cambria Math" w:hAnsi="Cambria Math"/>
+                <w:i/>
+                <w:color w:val="548DD4" w:themeColor="text2" w:themeTint="99"/>
+                <w:sz w:val="18"/>
+                <w:szCs w:val="18"/>
+                <w:lang w:val="en-US"/>
+              </w:rPr>
+            </m:ctrlPr>
+          </m:dPr>
+          <m:e>
+            <m:sSup>
+              <m:sSupPr>
+                <m:ctrlPr>
+                  <w:rPr>
+                    <w:rFonts w:ascii="Cambria Math" w:hAnsi="Cambria Math"/>
+                    <w:i/>
+                    <w:color w:val="548DD4" w:themeColor="text2" w:themeTint="99"/>
+                    <w:sz w:val="18"/>
+                    <w:szCs w:val="18"/>
+                    <w:lang w:val="en-US"/>
+                  </w:rPr>
+                </m:ctrlPr>
+              </m:sSupPr>
+              <m:e>
+                <m:r>
+                  <w:rPr>
+                    <w:rFonts w:ascii="Cambria Math" w:hAnsi="Cambria Math"/>
+                    <w:color w:val="548DD4" w:themeColor="text2" w:themeTint="99"/>
+                    <w:sz w:val="18"/>
+                    <w:szCs w:val="18"/>
+                    <w:lang w:val="en-US"/>
+                  </w:rPr>
+                  <m:t>s</m:t>
+                </m:r>
+              </m:e>
+              <m:sup>
+                <m:r>
+                  <w:rPr>
+                    <w:rFonts w:ascii="Cambria Math" w:hAnsi="Cambria Math"/>
+                    <w:color w:val="548DD4" w:themeColor="text2" w:themeTint="99"/>
+                    <w:sz w:val="18"/>
+                    <w:szCs w:val="18"/>
+                    <w:lang w:val="en-US"/>
+                  </w:rPr>
+                  <m:t>'</m:t>
+                </m:r>
+              </m:sup>
+            </m:sSup>
+          </m:e>
+        </m:d>
+        <m:r>
+          <w:rPr>
+            <w:rFonts w:ascii="Cambria Math" w:hAnsi="Cambria Math"/>
+            <w:color w:val="548DD4" w:themeColor="text2" w:themeTint="99"/>
+            <w:sz w:val="18"/>
+            <w:szCs w:val="18"/>
+            <w:lang w:val="en-US"/>
+          </w:rPr>
+          <m:t>=Cost</m:t>
+        </m:r>
+        <m:d>
+          <m:dPr>
+            <m:ctrlPr>
+              <w:rPr>
+                <w:rFonts w:ascii="Cambria Math" w:hAnsi="Cambria Math"/>
+                <w:i/>
+                <w:color w:val="548DD4" w:themeColor="text2" w:themeTint="99"/>
+                <w:sz w:val="18"/>
+                <w:szCs w:val="18"/>
+                <w:lang w:val="en-US"/>
+              </w:rPr>
+            </m:ctrlPr>
+          </m:dPr>
+          <m:e>
+            <m:r>
+              <w:rPr>
+                <w:rFonts w:ascii="Cambria Math" w:hAnsi="Cambria Math"/>
+                <w:color w:val="548DD4" w:themeColor="text2" w:themeTint="99"/>
+                <w:sz w:val="18"/>
+                <w:szCs w:val="18"/>
+                <w:lang w:val="en-US"/>
+              </w:rPr>
+              <m:t>p</m:t>
+            </m:r>
+          </m:e>
+        </m:d>
+      </m:oMath>
+      <w:r>
+        <w:rPr>
+          <w:rFonts w:hint="cs"/>
+          <w:b/>
+          <w:bCs/>
+          <w:i/>
+          <w:color w:val="548DD4" w:themeColor="text2" w:themeTint="99"/>
+          <w:sz w:val="18"/>
+          <w:szCs w:val="18"/>
+          <w:rtl/>
+          <w:lang w:val="en-US"/>
+        </w:rPr>
+        <w:t>.</w:t>
+      </w:r>
+      <w:r>
+        <w:rPr>
+          <w:b/>
+          <w:bCs/>
+          <w:i/>
+          <w:color w:val="548DD4" w:themeColor="text2" w:themeTint="99"/>
+          <w:sz w:val="18"/>
+          <w:szCs w:val="18"/>
+          <w:rtl/>
+          <w:lang w:val="en-US"/>
+        </w:rPr>
+        <w:br/>
+      </w:r>
     </w:p>
     <w:p>
       <w:pPr>
@@ -12294,6 +15806,7 @@
           <w:highlight w:val="black"/>
           <w:rtl/>
         </w:rPr>
+        <w:lastRenderedPageBreak/>
         <w:t>רטוב</w:t>
       </w:r>
       <w:r>
@@ -16616,6 +20129,7 @@
           <w:rtl/>
           <w:lang w:val="en-US"/>
         </w:rPr>
+        <w:lastRenderedPageBreak/>
         <w:t>הגדירו את ה-</w:t>
       </w:r>
       <m:oMath>
@@ -16906,7 +20420,6 @@
           <w:szCs w:val="18"/>
           <w:rtl/>
         </w:rPr>
-        <w:lastRenderedPageBreak/>
         <w:t>לתת שמות בעלי משמעות למשתנים.</w:t>
       </w:r>
     </w:p>

</xml_diff>

<commit_message>
DRY: Fix question 6.2 with counterexample
</commit_message>
<xml_diff>
--- a/HW1_Report.docx
+++ b/HW1_Report.docx
@@ -10341,6 +10341,8 @@
             <m:ctrlPr>
               <w:rPr>
                 <w:rFonts w:ascii="Cambria Math" w:hAnsi="Cambria Math"/>
+                <w:b/>
+                <w:bCs/>
                 <w:i/>
                 <w:color w:val="548DD4" w:themeColor="text2" w:themeTint="99"/>
                 <w:sz w:val="18"/>
@@ -10351,6 +10353,9 @@
           </m:sSubPr>
           <m:e>
             <m:r>
+              <m:rPr>
+                <m:sty m:val="bi"/>
+              </m:rPr>
               <w:rPr>
                 <w:rFonts w:ascii="Cambria Math" w:hAnsi="Cambria Math"/>
                 <w:color w:val="548DD4" w:themeColor="text2" w:themeTint="99"/>
@@ -10363,6 +10368,9 @@
           </m:e>
           <m:sub>
             <m:r>
+              <m:rPr>
+                <m:sty m:val="bi"/>
+              </m:rPr>
               <w:rPr>
                 <w:rFonts w:ascii="Cambria Math" w:hAnsi="Cambria Math"/>
                 <w:color w:val="548DD4" w:themeColor="text2" w:themeTint="99"/>
@@ -10379,6 +10387,8 @@
             <m:ctrlPr>
               <w:rPr>
                 <w:rFonts w:ascii="Cambria Math" w:hAnsi="Cambria Math"/>
+                <w:b/>
+                <w:bCs/>
                 <w:i/>
                 <w:color w:val="548DD4" w:themeColor="text2" w:themeTint="99"/>
                 <w:sz w:val="18"/>
@@ -10389,6 +10399,9 @@
           </m:dPr>
           <m:e>
             <m:r>
+              <m:rPr>
+                <m:sty m:val="bi"/>
+              </m:rPr>
               <w:rPr>
                 <w:rFonts w:ascii="Cambria Math" w:hAnsi="Cambria Math"/>
                 <w:color w:val="548DD4" w:themeColor="text2" w:themeTint="99"/>
@@ -10401,6 +10414,9 @@
           </m:e>
         </m:d>
         <m:r>
+          <m:rPr>
+            <m:sty m:val="bi"/>
+          </m:rPr>
           <w:rPr>
             <w:rFonts w:ascii="Cambria Math" w:hAnsi="Cambria Math"/>
             <w:color w:val="548DD4" w:themeColor="text2" w:themeTint="99"/>
@@ -10431,7 +10447,51 @@
           <w:rtl/>
           <w:lang w:val="en-US"/>
         </w:rPr>
-        <w:t>, העלות של כל מסלול מכל מצב אל היעד קטנה או שווה למרחק מנהטן בין היעד למצב. כאן, העלות היא לא רק המרחק שהסוכן צועד אלא סכום המשקלים של המצבים שהוא עובר אליהם, ומאחר שאלה גדולים או שווים ל-1 הרי שסכום המשקלים הזה גדול או שווה תמיד למרחק המנהטן.</w:t>
+        <w:t xml:space="preserve">, העלות של כל מסלול מכל מצב אל היעד </w:t>
+      </w:r>
+      <w:r>
+        <w:rPr>
+          <w:rFonts w:hint="cs"/>
+          <w:color w:val="548DD4" w:themeColor="text2" w:themeTint="99"/>
+          <w:sz w:val="18"/>
+          <w:szCs w:val="18"/>
+          <w:rtl/>
+          <w:lang w:val="en-US"/>
+        </w:rPr>
+        <w:t>גדולה</w:t>
+      </w:r>
+      <w:r>
+        <w:rPr>
+          <w:rFonts w:hint="cs"/>
+          <w:color w:val="548DD4" w:themeColor="text2" w:themeTint="99"/>
+          <w:sz w:val="18"/>
+          <w:szCs w:val="18"/>
+          <w:rtl/>
+          <w:lang w:val="en-US"/>
+        </w:rPr>
+        <w:t xml:space="preserve"> או שווה למרחק מנהטן בין היעד למצב. כאן, העלות היא לא רק המרחק שהסוכן צועד אלא סכום המשקלים של המצבים שהוא עובר אליהם, ומאחר שאלה גדולים או שווים ל-1 </w:t>
+      </w:r>
+      <w:r>
+        <w:rPr>
+          <w:rFonts w:hint="cs"/>
+          <w:color w:val="548DD4" w:themeColor="text2" w:themeTint="99"/>
+          <w:sz w:val="18"/>
+          <w:szCs w:val="18"/>
+          <w:rtl/>
+          <w:lang w:val="en-US"/>
+        </w:rPr>
+        <w:t xml:space="preserve">(כי המסלול לא יכול לכלול חור שהעלות להיכנס אליו היא 0) </w:t>
+      </w:r>
+      <w:r>
+        <w:rPr>
+          <w:rFonts w:hint="cs"/>
+          <w:color w:val="548DD4" w:themeColor="text2" w:themeTint="99"/>
+          <w:sz w:val="18"/>
+          <w:szCs w:val="18"/>
+          <w:rtl/>
+          <w:lang w:val="en-US"/>
+        </w:rPr>
+        <w:t>הרי שסכום המשקלים הזה גדול או שווה תמיד למרחק המנהטן.</w:t>
       </w:r>
       <w:r>
         <w:rPr>
@@ -10452,8 +10512,245 @@
           <w:rtl/>
           <w:lang w:val="en-US"/>
         </w:rPr>
-        <w:t>נשים לב שעלות מעבר בפורטל במקרה זה גדולה יותר ממרחק המנהטן ולכן גם כאן הטענה לעיל מתקיימת.</w:t>
-      </w:r>
+        <w:t>נשים לב שעלות מעבר בפורטל במקרה זה גדולה יותר ממרחק המנהטן ולכן גם כאן הטענה לעיל מתקיימת</w:t>
+      </w:r>
+      <w:r>
+        <w:rPr>
+          <w:rFonts w:hint="cs"/>
+          <w:color w:val="548DD4" w:themeColor="text2" w:themeTint="99"/>
+          <w:sz w:val="18"/>
+          <w:szCs w:val="18"/>
+          <w:rtl/>
+          <w:lang w:val="en-US"/>
+        </w:rPr>
+        <w:t>:</w:t>
+      </w:r>
+      <w:r>
+        <w:rPr>
+          <w:color w:val="548DD4" w:themeColor="text2" w:themeTint="99"/>
+          <w:sz w:val="18"/>
+          <w:szCs w:val="18"/>
+          <w:rtl/>
+          <w:lang w:val="en-US"/>
+        </w:rPr>
+        <w:br/>
+      </w:r>
+      <m:oMathPara>
+        <m:oMath>
+          <m:sSub>
+            <m:sSubPr>
+              <m:ctrlPr>
+                <w:rPr>
+                  <w:rFonts w:ascii="Cambria Math" w:hAnsi="Cambria Math"/>
+                  <w:i/>
+                  <w:color w:val="548DD4" w:themeColor="text2" w:themeTint="99"/>
+                  <w:sz w:val="18"/>
+                  <w:szCs w:val="18"/>
+                  <w:lang w:val="en-US"/>
+                </w:rPr>
+              </m:ctrlPr>
+            </m:sSubPr>
+            <m:e>
+              <m:r>
+                <w:rPr>
+                  <w:rFonts w:ascii="Cambria Math" w:hAnsi="Cambria Math"/>
+                  <w:color w:val="548DD4" w:themeColor="text2" w:themeTint="99"/>
+                  <w:sz w:val="18"/>
+                  <w:szCs w:val="18"/>
+                  <w:lang w:val="en-US"/>
+                </w:rPr>
+                <m:t>h</m:t>
+              </m:r>
+            </m:e>
+            <m:sub>
+              <m:r>
+                <w:rPr>
+                  <w:rFonts w:ascii="Cambria Math" w:hAnsi="Cambria Math"/>
+                  <w:color w:val="548DD4" w:themeColor="text2" w:themeTint="99"/>
+                  <w:sz w:val="18"/>
+                  <w:szCs w:val="18"/>
+                  <w:lang w:val="en-US"/>
+                </w:rPr>
+                <m:t>SAP</m:t>
+              </m:r>
+            </m:sub>
+          </m:sSub>
+          <m:d>
+            <m:dPr>
+              <m:ctrlPr>
+                <w:rPr>
+                  <w:rFonts w:ascii="Cambria Math" w:hAnsi="Cambria Math"/>
+                  <w:i/>
+                  <w:color w:val="548DD4" w:themeColor="text2" w:themeTint="99"/>
+                  <w:sz w:val="18"/>
+                  <w:szCs w:val="18"/>
+                  <w:lang w:val="en-US"/>
+                </w:rPr>
+              </m:ctrlPr>
+            </m:dPr>
+            <m:e>
+              <m:r>
+                <w:rPr>
+                  <w:rFonts w:ascii="Cambria Math" w:hAnsi="Cambria Math"/>
+                  <w:color w:val="548DD4" w:themeColor="text2" w:themeTint="99"/>
+                  <w:sz w:val="18"/>
+                  <w:szCs w:val="18"/>
+                  <w:lang w:val="en-US"/>
+                </w:rPr>
+                <m:t>s</m:t>
+              </m:r>
+            </m:e>
+          </m:d>
+          <m:r>
+            <w:rPr>
+              <w:rFonts w:ascii="Cambria Math" w:hAnsi="Cambria Math"/>
+              <w:color w:val="548DD4" w:themeColor="text2" w:themeTint="99"/>
+              <w:sz w:val="18"/>
+              <w:szCs w:val="18"/>
+              <w:lang w:val="en-US"/>
+            </w:rPr>
+            <m:t>=</m:t>
+          </m:r>
+          <m:sSub>
+            <m:sSubPr>
+              <m:ctrlPr>
+                <w:rPr>
+                  <w:rFonts w:ascii="Cambria Math" w:hAnsi="Cambria Math"/>
+                  <w:i/>
+                  <w:color w:val="548DD4" w:themeColor="text2" w:themeTint="99"/>
+                  <w:sz w:val="18"/>
+                  <w:szCs w:val="18"/>
+                  <w:lang w:val="en-US"/>
+                </w:rPr>
+              </m:ctrlPr>
+            </m:sSubPr>
+            <m:e>
+              <m:r>
+                <w:rPr>
+                  <w:rFonts w:ascii="Cambria Math" w:hAnsi="Cambria Math"/>
+                  <w:color w:val="548DD4" w:themeColor="text2" w:themeTint="99"/>
+                  <w:sz w:val="18"/>
+                  <w:szCs w:val="18"/>
+                  <w:lang w:val="en-US"/>
+                </w:rPr>
+                <m:t>h</m:t>
+              </m:r>
+            </m:e>
+            <m:sub>
+              <m:r>
+                <w:rPr>
+                  <w:rFonts w:ascii="Cambria Math" w:hAnsi="Cambria Math"/>
+                  <w:color w:val="548DD4" w:themeColor="text2" w:themeTint="99"/>
+                  <w:sz w:val="18"/>
+                  <w:szCs w:val="18"/>
+                  <w:lang w:val="en-US"/>
+                </w:rPr>
+                <m:t>Manhatan</m:t>
+              </m:r>
+            </m:sub>
+          </m:sSub>
+          <m:d>
+            <m:dPr>
+              <m:ctrlPr>
+                <w:rPr>
+                  <w:rFonts w:ascii="Cambria Math" w:hAnsi="Cambria Math"/>
+                  <w:i/>
+                  <w:color w:val="548DD4" w:themeColor="text2" w:themeTint="99"/>
+                  <w:sz w:val="18"/>
+                  <w:szCs w:val="18"/>
+                  <w:lang w:val="en-US"/>
+                </w:rPr>
+              </m:ctrlPr>
+            </m:dPr>
+            <m:e>
+              <m:r>
+                <w:rPr>
+                  <w:rFonts w:ascii="Cambria Math" w:hAnsi="Cambria Math"/>
+                  <w:color w:val="548DD4" w:themeColor="text2" w:themeTint="99"/>
+                  <w:sz w:val="18"/>
+                  <w:szCs w:val="18"/>
+                  <w:lang w:val="en-US"/>
+                </w:rPr>
+                <m:t>s, g</m:t>
+              </m:r>
+            </m:e>
+          </m:d>
+          <m:r>
+            <w:rPr>
+              <w:rFonts w:ascii="Cambria Math" w:hAnsi="Cambria Math"/>
+              <w:color w:val="548DD4" w:themeColor="text2" w:themeTint="99"/>
+              <w:sz w:val="18"/>
+              <w:szCs w:val="18"/>
+              <w:lang w:val="en-US"/>
+            </w:rPr>
+            <m:t>≤</m:t>
+          </m:r>
+          <m:sSup>
+            <m:sSupPr>
+              <m:ctrlPr>
+                <w:rPr>
+                  <w:rFonts w:ascii="Cambria Math" w:hAnsi="Cambria Math"/>
+                  <w:i/>
+                  <w:color w:val="548DD4" w:themeColor="text2" w:themeTint="99"/>
+                  <w:sz w:val="18"/>
+                  <w:szCs w:val="18"/>
+                  <w:lang w:val="en-US"/>
+                </w:rPr>
+              </m:ctrlPr>
+            </m:sSupPr>
+            <m:e>
+              <m:r>
+                <w:rPr>
+                  <w:rFonts w:ascii="Cambria Math" w:hAnsi="Cambria Math"/>
+                  <w:color w:val="548DD4" w:themeColor="text2" w:themeTint="99"/>
+                  <w:sz w:val="18"/>
+                  <w:szCs w:val="18"/>
+                  <w:lang w:val="en-US"/>
+                </w:rPr>
+                <m:t>h</m:t>
+              </m:r>
+            </m:e>
+            <m:sup>
+              <m:r>
+                <w:rPr>
+                  <w:rFonts w:ascii="Cambria Math" w:hAnsi="Cambria Math"/>
+                  <w:color w:val="548DD4" w:themeColor="text2" w:themeTint="99"/>
+                  <w:sz w:val="18"/>
+                  <w:szCs w:val="18"/>
+                  <w:lang w:val="en-US"/>
+                </w:rPr>
+                <m:t>*</m:t>
+              </m:r>
+            </m:sup>
+          </m:sSup>
+          <m:d>
+            <m:dPr>
+              <m:ctrlPr>
+                <w:rPr>
+                  <w:rFonts w:ascii="Cambria Math" w:hAnsi="Cambria Math"/>
+                  <w:i/>
+                  <w:color w:val="548DD4" w:themeColor="text2" w:themeTint="99"/>
+                  <w:sz w:val="18"/>
+                  <w:szCs w:val="18"/>
+                  <w:lang w:val="en-US"/>
+                </w:rPr>
+              </m:ctrlPr>
+            </m:dPr>
+            <m:e>
+              <m:r>
+                <w:rPr>
+                  <w:rFonts w:ascii="Cambria Math" w:hAnsi="Cambria Math"/>
+                  <w:color w:val="548DD4" w:themeColor="text2" w:themeTint="99"/>
+                  <w:sz w:val="18"/>
+                  <w:szCs w:val="18"/>
+                  <w:lang w:val="en-US"/>
+                </w:rPr>
+                <m:t>s,g</m:t>
+              </m:r>
+            </m:e>
+          </m:d>
+        </m:oMath>
+      </m:oMathPara>
     </w:p>
     <w:p>
       <w:pPr>
@@ -10480,6 +10777,9 @@
       </w:pPr>
       <m:oMath>
         <m:r>
+          <m:rPr>
+            <m:sty m:val="bi"/>
+          </m:rPr>
           <w:rPr>
             <w:rFonts w:ascii="Cambria Math" w:hAnsi="Cambria Math"/>
             <w:color w:val="548DD4" w:themeColor="text2" w:themeTint="99"/>
@@ -10494,6 +10794,8 @@
             <m:ctrlPr>
               <w:rPr>
                 <w:rFonts w:ascii="Cambria Math" w:hAnsi="Cambria Math"/>
+                <w:b/>
+                <w:bCs/>
                 <w:i/>
                 <w:color w:val="548DD4" w:themeColor="text2" w:themeTint="99"/>
                 <w:sz w:val="18"/>
@@ -10504,6 +10806,9 @@
           </m:dPr>
           <m:e>
             <m:r>
+              <m:rPr>
+                <m:sty m:val="bi"/>
+              </m:rPr>
               <w:rPr>
                 <w:rFonts w:ascii="Cambria Math" w:hAnsi="Cambria Math"/>
                 <w:color w:val="548DD4" w:themeColor="text2" w:themeTint="99"/>
@@ -10516,6 +10821,9 @@
           </m:e>
         </m:d>
         <m:r>
+          <m:rPr>
+            <m:sty m:val="bi"/>
+          </m:rPr>
           <w:rPr>
             <w:rFonts w:ascii="Cambria Math" w:hAnsi="Cambria Math"/>
             <w:color w:val="548DD4" w:themeColor="text2" w:themeTint="99"/>
@@ -10530,6 +10838,8 @@
             <m:ctrlPr>
               <w:rPr>
                 <w:rFonts w:ascii="Cambria Math" w:hAnsi="Cambria Math"/>
+                <w:b/>
+                <w:bCs/>
                 <w:i/>
                 <w:color w:val="548DD4" w:themeColor="text2" w:themeTint="99"/>
                 <w:sz w:val="18"/>
@@ -10540,6 +10850,9 @@
           </m:sSubPr>
           <m:e>
             <m:r>
+              <m:rPr>
+                <m:sty m:val="bi"/>
+              </m:rPr>
               <w:rPr>
                 <w:rFonts w:ascii="Cambria Math" w:hAnsi="Cambria Math"/>
                 <w:color w:val="548DD4" w:themeColor="text2" w:themeTint="99"/>
@@ -10552,6 +10865,9 @@
           </m:e>
           <m:sub>
             <m:r>
+              <m:rPr>
+                <m:sty m:val="bi"/>
+              </m:rPr>
               <w:rPr>
                 <w:rFonts w:ascii="Cambria Math" w:hAnsi="Cambria Math"/>
                 <w:color w:val="548DD4" w:themeColor="text2" w:themeTint="99"/>
@@ -10568,6 +10884,8 @@
             <m:ctrlPr>
               <w:rPr>
                 <w:rFonts w:ascii="Cambria Math" w:hAnsi="Cambria Math"/>
+                <w:b/>
+                <w:bCs/>
                 <w:i/>
                 <w:color w:val="548DD4" w:themeColor="text2" w:themeTint="99"/>
                 <w:sz w:val="18"/>
@@ -10578,6 +10896,9 @@
           </m:dPr>
           <m:e>
             <m:r>
+              <m:rPr>
+                <m:sty m:val="bi"/>
+              </m:rPr>
               <w:rPr>
                 <w:rFonts w:ascii="Cambria Math" w:hAnsi="Cambria Math"/>
                 <w:color w:val="548DD4" w:themeColor="text2" w:themeTint="99"/>
@@ -10992,40 +11313,100 @@
           <w:color w:val="548DD4" w:themeColor="text2" w:themeTint="99"/>
           <w:sz w:val="18"/>
           <w:szCs w:val="18"/>
-          <w:lang w:val="en-US"/>
-        </w:rPr>
-      </w:pPr>
-      <w:r>
-        <w:rPr>
-          <w:rFonts w:hint="cs"/>
-          <w:color w:val="548DD4" w:themeColor="text2" w:themeTint="99"/>
-          <w:sz w:val="18"/>
-          <w:szCs w:val="18"/>
-          <w:rtl/>
-          <w:lang w:val="en-US"/>
-        </w:rPr>
-        <w:t>כן, היוריסטיקה עקבית על כל לוח.</w:t>
-      </w:r>
-      <w:r>
-        <w:rPr>
-          <w:color w:val="548DD4" w:themeColor="text2" w:themeTint="99"/>
-          <w:sz w:val="18"/>
-          <w:szCs w:val="18"/>
-          <w:rtl/>
-          <w:lang w:val="en-US"/>
-        </w:rPr>
-        <w:br/>
-      </w:r>
-      <w:r>
-        <w:rPr>
-          <w:rFonts w:hint="cs"/>
-          <w:color w:val="548DD4" w:themeColor="text2" w:themeTint="99"/>
-          <w:sz w:val="18"/>
-          <w:szCs w:val="18"/>
-          <w:rtl/>
-          <w:lang w:val="en-US"/>
-        </w:rPr>
-        <w:t xml:space="preserve">יהי לוח, ויהי מצב כלשהו </w:t>
+          <w:rtl/>
+          <w:lang w:val="en-US"/>
+        </w:rPr>
+      </w:pPr>
+      <w:r>
+        <w:rPr>
+          <w:color w:val="548DD4" w:themeColor="text2" w:themeTint="99"/>
+          <w:sz w:val="18"/>
+          <w:szCs w:val="18"/>
+          <w:rtl/>
+          <w:lang w:val="en-US"/>
+        </w:rPr>
+        <w:drawing>
+          <wp:anchor distT="0" distB="0" distL="114300" distR="114300" simplePos="0" relativeHeight="251665408" behindDoc="0" locked="0" layoutInCell="1" allowOverlap="1" wp14:anchorId="5C537B90" wp14:editId="137025FA">
+            <wp:simplePos x="0" y="0"/>
+            <wp:positionH relativeFrom="margin">
+              <wp:align>center</wp:align>
+            </wp:positionH>
+            <wp:positionV relativeFrom="paragraph">
+              <wp:posOffset>139065</wp:posOffset>
+            </wp:positionV>
+            <wp:extent cx="356870" cy="830580"/>
+            <wp:effectExtent l="0" t="0" r="5080" b="7620"/>
+            <wp:wrapTopAndBottom/>
+            <wp:docPr id="13" name="Picture 13" descr="A screenshot of a game&#10;&#10;Description automatically generated with low confidence"/>
+            <wp:cNvGraphicFramePr>
+              <a:graphicFrameLocks xmlns:a="http://schemas.openxmlformats.org/drawingml/2006/main" noChangeAspect="1"/>
+            </wp:cNvGraphicFramePr>
+            <a:graphic xmlns:a="http://schemas.openxmlformats.org/drawingml/2006/main">
+              <a:graphicData uri="http://schemas.openxmlformats.org/drawingml/2006/picture">
+                <pic:pic xmlns:pic="http://schemas.openxmlformats.org/drawingml/2006/picture">
+                  <pic:nvPicPr>
+                    <pic:cNvPr id="13" name="Picture 13" descr="A screenshot of a game&#10;&#10;Description automatically generated with low confidence"/>
+                    <pic:cNvPicPr/>
+                  </pic:nvPicPr>
+                  <pic:blipFill>
+                    <a:blip r:embed="rId19">
+                      <a:extLst>
+                        <a:ext uri="{28A0092B-C50C-407E-A947-70E740481C1C}">
+                          <a14:useLocalDpi xmlns:a14="http://schemas.microsoft.com/office/drawing/2010/main" val="0"/>
+                        </a:ext>
+                      </a:extLst>
+                    </a:blip>
+                    <a:stretch>
+                      <a:fillRect/>
+                    </a:stretch>
+                  </pic:blipFill>
+                  <pic:spPr>
+                    <a:xfrm>
+                      <a:off x="0" y="0"/>
+                      <a:ext cx="356870" cy="830580"/>
+                    </a:xfrm>
+                    <a:prstGeom prst="rect">
+                      <a:avLst/>
+                    </a:prstGeom>
+                  </pic:spPr>
+                </pic:pic>
+              </a:graphicData>
+            </a:graphic>
+          </wp:anchor>
+        </w:drawing>
+      </w:r>
+      <w:r>
+        <w:rPr>
+          <w:rFonts w:hint="cs"/>
+          <w:color w:val="548DD4" w:themeColor="text2" w:themeTint="99"/>
+          <w:sz w:val="18"/>
+          <w:szCs w:val="18"/>
+          <w:rtl/>
+          <w:lang w:val="en-US"/>
+        </w:rPr>
+        <w:t>לא, היוריסטיקה לא עקבית על כל לוח. דוגמה נגדית:</w:t>
+      </w:r>
+    </w:p>
+    <w:p>
+      <w:pPr>
+        <w:bidi/>
+        <w:rPr>
+          <w:color w:val="548DD4" w:themeColor="text2" w:themeTint="99"/>
+          <w:sz w:val="18"/>
+          <w:szCs w:val="18"/>
+          <w:lang w:val="en-US"/>
+        </w:rPr>
+      </w:pPr>
+      <w:r>
+        <w:rPr>
+          <w:rFonts w:hint="cs"/>
+          <w:color w:val="548DD4" w:themeColor="text2" w:themeTint="99"/>
+          <w:sz w:val="18"/>
+          <w:szCs w:val="18"/>
+          <w:rtl/>
+          <w:lang w:val="en-US"/>
+        </w:rPr>
+        <w:t xml:space="preserve">עבור </w:t>
       </w:r>
       <m:oMath>
         <m:r>
@@ -11036,21 +11417,8 @@
             <w:szCs w:val="18"/>
             <w:lang w:val="en-US"/>
           </w:rPr>
-          <m:t>s</m:t>
+          <m:t xml:space="preserve">s, </m:t>
         </m:r>
-      </m:oMath>
-      <w:r>
-        <w:rPr>
-          <w:rFonts w:hint="cs"/>
-          <w:color w:val="548DD4" w:themeColor="text2" w:themeTint="99"/>
-          <w:sz w:val="18"/>
-          <w:szCs w:val="18"/>
-          <w:rtl/>
-          <w:lang w:val="en-US"/>
-        </w:rPr>
-        <w:t xml:space="preserve">. נראה כי לכל </w:t>
-      </w:r>
-      <m:oMath>
         <m:sSup>
           <m:sSupPr>
             <m:ctrlPr>
@@ -11089,42 +11457,6 @@
             </m:r>
           </m:sup>
         </m:sSup>
-        <m:r>
-          <w:rPr>
-            <w:rFonts w:ascii="Cambria Math" w:hAnsi="Cambria Math"/>
-            <w:color w:val="548DD4" w:themeColor="text2" w:themeTint="99"/>
-            <w:sz w:val="18"/>
-            <w:szCs w:val="18"/>
-            <w:lang w:val="en-US"/>
-          </w:rPr>
-          <m:t>∈succ</m:t>
-        </m:r>
-        <m:d>
-          <m:dPr>
-            <m:ctrlPr>
-              <w:rPr>
-                <w:rFonts w:ascii="Cambria Math" w:hAnsi="Cambria Math"/>
-                <w:i/>
-                <w:color w:val="548DD4" w:themeColor="text2" w:themeTint="99"/>
-                <w:sz w:val="18"/>
-                <w:szCs w:val="18"/>
-                <w:lang w:val="en-US"/>
-              </w:rPr>
-            </m:ctrlPr>
-          </m:dPr>
-          <m:e>
-            <m:r>
-              <w:rPr>
-                <w:rFonts w:ascii="Cambria Math" w:hAnsi="Cambria Math"/>
-                <w:color w:val="548DD4" w:themeColor="text2" w:themeTint="99"/>
-                <w:sz w:val="18"/>
-                <w:szCs w:val="18"/>
-                <w:lang w:val="en-US"/>
-              </w:rPr>
-              <m:t>s</m:t>
-            </m:r>
-          </m:e>
-        </m:d>
       </m:oMath>
       <w:r>
         <w:rPr>
@@ -11135,882 +11467,7 @@
           <w:rtl/>
           <w:lang w:val="en-US"/>
         </w:rPr>
-        <w:t xml:space="preserve"> מתקיים כי </w:t>
-      </w:r>
-      <m:oMath>
-        <m:sSub>
-          <m:sSubPr>
-            <m:ctrlPr>
-              <w:rPr>
-                <w:rFonts w:ascii="Cambria Math" w:hAnsi="Cambria Math"/>
-                <w:i/>
-                <w:color w:val="548DD4" w:themeColor="text2" w:themeTint="99"/>
-                <w:sz w:val="18"/>
-                <w:szCs w:val="18"/>
-                <w:lang w:val="en-US"/>
-              </w:rPr>
-            </m:ctrlPr>
-          </m:sSubPr>
-          <m:e>
-            <m:r>
-              <w:rPr>
-                <w:rFonts w:ascii="Cambria Math" w:hAnsi="Cambria Math"/>
-                <w:color w:val="548DD4" w:themeColor="text2" w:themeTint="99"/>
-                <w:sz w:val="18"/>
-                <w:szCs w:val="18"/>
-                <w:lang w:val="en-US"/>
-              </w:rPr>
-              <m:t>h</m:t>
-            </m:r>
-          </m:e>
-          <m:sub>
-            <m:r>
-              <w:rPr>
-                <w:rFonts w:ascii="Cambria Math" w:hAnsi="Cambria Math"/>
-                <w:color w:val="548DD4" w:themeColor="text2" w:themeTint="99"/>
-                <w:sz w:val="18"/>
-                <w:szCs w:val="18"/>
-                <w:lang w:val="en-US"/>
-              </w:rPr>
-              <m:t>SAP</m:t>
-            </m:r>
-          </m:sub>
-        </m:sSub>
-        <m:d>
-          <m:dPr>
-            <m:ctrlPr>
-              <w:rPr>
-                <w:rFonts w:ascii="Cambria Math" w:hAnsi="Cambria Math"/>
-                <w:i/>
-                <w:color w:val="548DD4" w:themeColor="text2" w:themeTint="99"/>
-                <w:sz w:val="18"/>
-                <w:szCs w:val="18"/>
-                <w:lang w:val="en-US"/>
-              </w:rPr>
-            </m:ctrlPr>
-          </m:dPr>
-          <m:e>
-            <m:r>
-              <w:rPr>
-                <w:rFonts w:ascii="Cambria Math" w:hAnsi="Cambria Math"/>
-                <w:color w:val="548DD4" w:themeColor="text2" w:themeTint="99"/>
-                <w:sz w:val="18"/>
-                <w:szCs w:val="18"/>
-                <w:lang w:val="en-US"/>
-              </w:rPr>
-              <m:t>s</m:t>
-            </m:r>
-          </m:e>
-        </m:d>
-        <m:r>
-          <w:rPr>
-            <w:rFonts w:ascii="Cambria Math" w:hAnsi="Cambria Math"/>
-            <w:color w:val="548DD4" w:themeColor="text2" w:themeTint="99"/>
-            <w:sz w:val="18"/>
-            <w:szCs w:val="18"/>
-            <w:lang w:val="en-US"/>
-          </w:rPr>
-          <m:t>-</m:t>
-        </m:r>
-        <m:sSub>
-          <m:sSubPr>
-            <m:ctrlPr>
-              <w:rPr>
-                <w:rFonts w:ascii="Cambria Math" w:hAnsi="Cambria Math"/>
-                <w:i/>
-                <w:color w:val="548DD4" w:themeColor="text2" w:themeTint="99"/>
-                <w:sz w:val="18"/>
-                <w:szCs w:val="18"/>
-                <w:lang w:val="en-US"/>
-              </w:rPr>
-            </m:ctrlPr>
-          </m:sSubPr>
-          <m:e>
-            <m:r>
-              <w:rPr>
-                <w:rFonts w:ascii="Cambria Math" w:hAnsi="Cambria Math"/>
-                <w:color w:val="548DD4" w:themeColor="text2" w:themeTint="99"/>
-                <w:sz w:val="18"/>
-                <w:szCs w:val="18"/>
-                <w:lang w:val="en-US"/>
-              </w:rPr>
-              <m:t>h</m:t>
-            </m:r>
-          </m:e>
-          <m:sub>
-            <m:r>
-              <w:rPr>
-                <w:rFonts w:ascii="Cambria Math" w:hAnsi="Cambria Math"/>
-                <w:color w:val="548DD4" w:themeColor="text2" w:themeTint="99"/>
-                <w:sz w:val="18"/>
-                <w:szCs w:val="18"/>
-                <w:lang w:val="en-US"/>
-              </w:rPr>
-              <m:t>SAP</m:t>
-            </m:r>
-          </m:sub>
-        </m:sSub>
-        <m:d>
-          <m:dPr>
-            <m:ctrlPr>
-              <w:rPr>
-                <w:rFonts w:ascii="Cambria Math" w:hAnsi="Cambria Math"/>
-                <w:i/>
-                <w:color w:val="548DD4" w:themeColor="text2" w:themeTint="99"/>
-                <w:sz w:val="18"/>
-                <w:szCs w:val="18"/>
-                <w:lang w:val="en-US"/>
-              </w:rPr>
-            </m:ctrlPr>
-          </m:dPr>
-          <m:e>
-            <m:sSup>
-              <m:sSupPr>
-                <m:ctrlPr>
-                  <w:rPr>
-                    <w:rFonts w:ascii="Cambria Math" w:hAnsi="Cambria Math"/>
-                    <w:i/>
-                    <w:color w:val="548DD4" w:themeColor="text2" w:themeTint="99"/>
-                    <w:sz w:val="18"/>
-                    <w:szCs w:val="18"/>
-                    <w:lang w:val="en-US"/>
-                  </w:rPr>
-                </m:ctrlPr>
-              </m:sSupPr>
-              <m:e>
-                <m:r>
-                  <w:rPr>
-                    <w:rFonts w:ascii="Cambria Math" w:hAnsi="Cambria Math"/>
-                    <w:color w:val="548DD4" w:themeColor="text2" w:themeTint="99"/>
-                    <w:sz w:val="18"/>
-                    <w:szCs w:val="18"/>
-                    <w:lang w:val="en-US"/>
-                  </w:rPr>
-                  <m:t>s</m:t>
-                </m:r>
-              </m:e>
-              <m:sup>
-                <m:r>
-                  <w:rPr>
-                    <w:rFonts w:ascii="Cambria Math" w:hAnsi="Cambria Math"/>
-                    <w:color w:val="548DD4" w:themeColor="text2" w:themeTint="99"/>
-                    <w:sz w:val="18"/>
-                    <w:szCs w:val="18"/>
-                    <w:lang w:val="en-US"/>
-                  </w:rPr>
-                  <m:t>'</m:t>
-                </m:r>
-              </m:sup>
-            </m:sSup>
-          </m:e>
-        </m:d>
-        <m:r>
-          <w:rPr>
-            <w:rFonts w:ascii="Cambria Math" w:hAnsi="Cambria Math"/>
-            <w:color w:val="548DD4" w:themeColor="text2" w:themeTint="99"/>
-            <w:sz w:val="18"/>
-            <w:szCs w:val="18"/>
-            <w:lang w:val="en-US"/>
-          </w:rPr>
-          <m:t>≤cost</m:t>
-        </m:r>
-        <m:d>
-          <m:dPr>
-            <m:ctrlPr>
-              <w:rPr>
-                <w:rFonts w:ascii="Cambria Math" w:hAnsi="Cambria Math"/>
-                <w:i/>
-                <w:color w:val="548DD4" w:themeColor="text2" w:themeTint="99"/>
-                <w:sz w:val="18"/>
-                <w:szCs w:val="18"/>
-                <w:lang w:val="en-US"/>
-              </w:rPr>
-            </m:ctrlPr>
-          </m:dPr>
-          <m:e>
-            <m:r>
-              <w:rPr>
-                <w:rFonts w:ascii="Cambria Math" w:hAnsi="Cambria Math"/>
-                <w:color w:val="548DD4" w:themeColor="text2" w:themeTint="99"/>
-                <w:sz w:val="18"/>
-                <w:szCs w:val="18"/>
-                <w:lang w:val="en-US"/>
-              </w:rPr>
-              <m:t>s,</m:t>
-            </m:r>
-            <m:sSup>
-              <m:sSupPr>
-                <m:ctrlPr>
-                  <w:rPr>
-                    <w:rFonts w:ascii="Cambria Math" w:hAnsi="Cambria Math"/>
-                    <w:i/>
-                    <w:color w:val="548DD4" w:themeColor="text2" w:themeTint="99"/>
-                    <w:sz w:val="18"/>
-                    <w:szCs w:val="18"/>
-                    <w:lang w:val="en-US"/>
-                  </w:rPr>
-                </m:ctrlPr>
-              </m:sSupPr>
-              <m:e>
-                <m:r>
-                  <w:rPr>
-                    <w:rFonts w:ascii="Cambria Math" w:hAnsi="Cambria Math"/>
-                    <w:color w:val="548DD4" w:themeColor="text2" w:themeTint="99"/>
-                    <w:sz w:val="18"/>
-                    <w:szCs w:val="18"/>
-                    <w:lang w:val="en-US"/>
-                  </w:rPr>
-                  <m:t>s</m:t>
-                </m:r>
-              </m:e>
-              <m:sup>
-                <m:r>
-                  <w:rPr>
-                    <w:rFonts w:ascii="Cambria Math" w:hAnsi="Cambria Math"/>
-                    <w:color w:val="548DD4" w:themeColor="text2" w:themeTint="99"/>
-                    <w:sz w:val="18"/>
-                    <w:szCs w:val="18"/>
-                    <w:lang w:val="en-US"/>
-                  </w:rPr>
-                  <m:t>'</m:t>
-                </m:r>
-              </m:sup>
-            </m:sSup>
-          </m:e>
-        </m:d>
-      </m:oMath>
-      <w:r>
-        <w:rPr>
-          <w:rFonts w:hint="cs"/>
-          <w:color w:val="548DD4" w:themeColor="text2" w:themeTint="99"/>
-          <w:sz w:val="18"/>
-          <w:szCs w:val="18"/>
-          <w:rtl/>
-          <w:lang w:val="en-US"/>
-        </w:rPr>
-        <w:t xml:space="preserve"> ובכך נוכיח שהיוריסטיקה עקבית.</w:t>
-      </w:r>
-      <w:r>
-        <w:rPr>
-          <w:color w:val="548DD4" w:themeColor="text2" w:themeTint="99"/>
-          <w:sz w:val="18"/>
-          <w:szCs w:val="18"/>
-          <w:lang w:val="en-US"/>
-        </w:rPr>
-        <w:t xml:space="preserve"> </w:t>
-      </w:r>
-      <w:r>
-        <w:rPr>
-          <w:rFonts w:hint="cs"/>
-          <w:color w:val="548DD4" w:themeColor="text2" w:themeTint="99"/>
-          <w:sz w:val="18"/>
-          <w:szCs w:val="18"/>
-          <w:rtl/>
-          <w:lang w:val="en-US"/>
-        </w:rPr>
-        <w:t xml:space="preserve">בהוכחה נתעלם ממקרים שבהם המשבצת </w:t>
-      </w:r>
-      <m:oMath>
-        <m:r>
-          <w:rPr>
-            <w:rFonts w:ascii="Cambria Math" w:hAnsi="Cambria Math"/>
-            <w:color w:val="548DD4" w:themeColor="text2" w:themeTint="99"/>
-            <w:sz w:val="18"/>
-            <w:szCs w:val="18"/>
-            <w:lang w:val="en-US"/>
-          </w:rPr>
-          <m:t>s</m:t>
-        </m:r>
-      </m:oMath>
-      <w:r>
-        <w:rPr>
-          <w:rFonts w:hint="cs"/>
-          <w:color w:val="548DD4" w:themeColor="text2" w:themeTint="99"/>
-          <w:sz w:val="18"/>
-          <w:szCs w:val="18"/>
-          <w:rtl/>
-          <w:lang w:val="en-US"/>
-        </w:rPr>
-        <w:t xml:space="preserve"> היא חור תוך הנחה שהעלות של מעבר ממנה לכל מצב אחר היא אינסוף.</w:t>
-      </w:r>
-    </w:p>
-    <w:p>
-      <w:pPr>
-        <w:bidi/>
-        <w:rPr>
-          <w:rFonts w:hint="cs"/>
-          <w:color w:val="548DD4" w:themeColor="text2" w:themeTint="99"/>
-          <w:sz w:val="18"/>
-          <w:szCs w:val="18"/>
-          <w:rtl/>
-          <w:lang w:val="en-US"/>
-        </w:rPr>
-      </w:pPr>
-      <w:r>
-        <w:rPr>
-          <w:rFonts w:hint="cs"/>
-          <w:color w:val="548DD4" w:themeColor="text2" w:themeTint="99"/>
-          <w:sz w:val="18"/>
-          <w:szCs w:val="18"/>
-          <w:rtl/>
-          <w:lang w:val="en-US"/>
-        </w:rPr>
-        <w:t xml:space="preserve">נשים לב </w:t>
-      </w:r>
-      <w:r>
-        <w:rPr>
-          <w:rFonts w:hint="cs"/>
-          <w:color w:val="548DD4" w:themeColor="text2" w:themeTint="99"/>
-          <w:sz w:val="18"/>
-          <w:szCs w:val="18"/>
-          <w:rtl/>
-          <w:lang w:val="en-US"/>
-        </w:rPr>
-        <w:t xml:space="preserve">שכל עוד </w:t>
-      </w:r>
-      <w:r>
-        <w:rPr>
-          <w:rFonts w:hint="cs"/>
-          <w:color w:val="548DD4" w:themeColor="text2" w:themeTint="99"/>
-          <w:sz w:val="18"/>
-          <w:szCs w:val="18"/>
-          <w:u w:val="single"/>
-          <w:rtl/>
-          <w:lang w:val="en-US"/>
-        </w:rPr>
-        <w:t xml:space="preserve">גם </w:t>
-      </w:r>
-      <m:oMath>
-        <m:r>
-          <w:rPr>
-            <w:rFonts w:ascii="Cambria Math" w:hAnsi="Cambria Math"/>
-            <w:color w:val="548DD4" w:themeColor="text2" w:themeTint="99"/>
-            <w:sz w:val="18"/>
-            <w:szCs w:val="18"/>
-            <w:u w:val="single"/>
-            <w:lang w:val="en-US"/>
-          </w:rPr>
-          <m:t>s</m:t>
-        </m:r>
-      </m:oMath>
-      <w:r>
-        <w:rPr>
-          <w:rFonts w:hint="cs"/>
-          <w:color w:val="548DD4" w:themeColor="text2" w:themeTint="99"/>
-          <w:sz w:val="18"/>
-          <w:szCs w:val="18"/>
-          <w:u w:val="single"/>
-          <w:rtl/>
-          <w:lang w:val="en-US"/>
-        </w:rPr>
-        <w:t xml:space="preserve"> וגם </w:t>
-      </w:r>
-      <m:oMath>
-        <m:r>
-          <w:rPr>
-            <w:rFonts w:ascii="Cambria Math" w:hAnsi="Cambria Math"/>
-            <w:color w:val="548DD4" w:themeColor="text2" w:themeTint="99"/>
-            <w:sz w:val="18"/>
-            <w:szCs w:val="18"/>
-            <w:u w:val="single"/>
-            <w:lang w:val="en-US"/>
-          </w:rPr>
-          <m:t>s'</m:t>
-        </m:r>
-      </m:oMath>
-      <w:r>
-        <w:rPr>
-          <w:rFonts w:hint="cs"/>
-          <w:color w:val="548DD4" w:themeColor="text2" w:themeTint="99"/>
-          <w:sz w:val="18"/>
-          <w:szCs w:val="18"/>
-          <w:u w:val="single"/>
-          <w:rtl/>
-          <w:lang w:val="en-US"/>
-        </w:rPr>
-        <w:t xml:space="preserve"> אינן משבצות </w:t>
-      </w:r>
-      <w:r>
-        <w:rPr>
-          <w:color w:val="548DD4" w:themeColor="text2" w:themeTint="99"/>
-          <w:sz w:val="18"/>
-          <w:szCs w:val="18"/>
-          <w:u w:val="single"/>
-          <w:lang w:val="en-US"/>
-        </w:rPr>
-        <w:t>Portal</w:t>
-      </w:r>
-      <w:r>
-        <w:rPr>
-          <w:rFonts w:hint="cs"/>
-          <w:color w:val="548DD4" w:themeColor="text2" w:themeTint="99"/>
-          <w:sz w:val="18"/>
-          <w:szCs w:val="18"/>
-          <w:rtl/>
-          <w:lang w:val="en-US"/>
-        </w:rPr>
-        <w:t xml:space="preserve">, השינוי שמתבצע הוא </w:t>
-      </w:r>
-      <w:r>
-        <w:rPr>
-          <w:rFonts w:hint="cs"/>
-          <w:color w:val="548DD4" w:themeColor="text2" w:themeTint="99"/>
-          <w:sz w:val="18"/>
-          <w:szCs w:val="18"/>
-          <w:rtl/>
-          <w:lang w:val="en-US"/>
-        </w:rPr>
-        <w:t xml:space="preserve">צעד אחד בכיוון </w:t>
-      </w:r>
-      <m:oMath>
-        <m:r>
-          <w:rPr>
-            <w:rFonts w:ascii="Cambria Math" w:hAnsi="Cambria Math"/>
-            <w:color w:val="548DD4" w:themeColor="text2" w:themeTint="99"/>
-            <w:sz w:val="18"/>
-            <w:szCs w:val="18"/>
-            <w:lang w:val="en-US"/>
-          </w:rPr>
-          <m:t>x</m:t>
-        </m:r>
-      </m:oMath>
-      <w:r>
-        <w:rPr>
-          <w:rFonts w:hint="cs"/>
-          <w:color w:val="548DD4" w:themeColor="text2" w:themeTint="99"/>
-          <w:sz w:val="18"/>
-          <w:szCs w:val="18"/>
-          <w:rtl/>
-          <w:lang w:val="en-US"/>
-        </w:rPr>
-        <w:t xml:space="preserve"> או בכיוון </w:t>
-      </w:r>
-      <m:oMath>
-        <m:r>
-          <w:rPr>
-            <w:rFonts w:ascii="Cambria Math" w:hAnsi="Cambria Math"/>
-            <w:color w:val="548DD4" w:themeColor="text2" w:themeTint="99"/>
-            <w:sz w:val="18"/>
-            <w:szCs w:val="18"/>
-            <w:lang w:val="en-US"/>
-          </w:rPr>
-          <m:t>y</m:t>
-        </m:r>
-      </m:oMath>
-      <w:r>
-        <w:rPr>
-          <w:rFonts w:hint="cs"/>
-          <w:color w:val="548DD4" w:themeColor="text2" w:themeTint="99"/>
-          <w:sz w:val="18"/>
-          <w:szCs w:val="18"/>
-          <w:rtl/>
-          <w:lang w:val="en-US"/>
-        </w:rPr>
-        <w:t xml:space="preserve"> ולכן בסה"כ מוסיפים לכל היותר </w:t>
-      </w:r>
-      <m:oMath>
-        <m:r>
-          <w:rPr>
-            <w:rFonts w:ascii="Cambria Math" w:hAnsi="Cambria Math"/>
-            <w:color w:val="548DD4" w:themeColor="text2" w:themeTint="99"/>
-            <w:sz w:val="18"/>
-            <w:szCs w:val="18"/>
-            <w:lang w:val="en-US"/>
-          </w:rPr>
-          <m:t>1</m:t>
-        </m:r>
-      </m:oMath>
-      <w:r>
-        <w:rPr>
-          <w:rFonts w:hint="cs"/>
-          <w:color w:val="548DD4" w:themeColor="text2" w:themeTint="99"/>
-          <w:sz w:val="18"/>
-          <w:szCs w:val="18"/>
-          <w:rtl/>
-          <w:lang w:val="en-US"/>
-        </w:rPr>
-        <w:t xml:space="preserve"> למרחק מנהטן מהמצב אל מצב היע</w:t>
-      </w:r>
-      <w:r>
-        <w:rPr>
-          <w:rFonts w:hint="cs"/>
-          <w:color w:val="548DD4" w:themeColor="text2" w:themeTint="99"/>
-          <w:sz w:val="18"/>
-          <w:szCs w:val="18"/>
-          <w:rtl/>
-          <w:lang w:val="en-US"/>
-        </w:rPr>
-        <w:t>ד</w:t>
-      </w:r>
-      <w:r>
-        <w:rPr>
-          <w:rFonts w:hint="cs"/>
-          <w:color w:val="548DD4" w:themeColor="text2" w:themeTint="99"/>
-          <w:sz w:val="18"/>
-          <w:szCs w:val="18"/>
-          <w:rtl/>
-          <w:lang w:val="en-US"/>
-        </w:rPr>
-        <w:t>.</w:t>
-      </w:r>
-      <w:r>
-        <w:rPr>
-          <w:color w:val="548DD4" w:themeColor="text2" w:themeTint="99"/>
-          <w:sz w:val="18"/>
-          <w:szCs w:val="18"/>
-          <w:rtl/>
-          <w:lang w:val="en-US"/>
-        </w:rPr>
-        <w:br/>
-      </w:r>
-      <w:r>
-        <w:rPr>
-          <w:rFonts w:hint="cs"/>
-          <w:color w:val="548DD4" w:themeColor="text2" w:themeTint="99"/>
-          <w:sz w:val="18"/>
-          <w:szCs w:val="18"/>
-          <w:rtl/>
-          <w:lang w:val="en-US"/>
-        </w:rPr>
-        <w:t>אם אח</w:t>
-      </w:r>
-      <w:r>
-        <w:rPr>
-          <w:rFonts w:hint="cs"/>
-          <w:color w:val="548DD4" w:themeColor="text2" w:themeTint="99"/>
-          <w:sz w:val="18"/>
-          <w:szCs w:val="18"/>
-          <w:rtl/>
-          <w:lang w:val="en-US"/>
-        </w:rPr>
-        <w:t>ד</w:t>
-      </w:r>
-      <w:r>
-        <w:rPr>
-          <w:rFonts w:hint="cs"/>
-          <w:color w:val="548DD4" w:themeColor="text2" w:themeTint="99"/>
-          <w:sz w:val="18"/>
-          <w:szCs w:val="18"/>
-          <w:rtl/>
-          <w:lang w:val="en-US"/>
-        </w:rPr>
-        <w:t xml:space="preserve"> </w:t>
-      </w:r>
-      <w:r>
-        <w:rPr>
-          <w:rFonts w:hint="cs"/>
-          <w:color w:val="548DD4" w:themeColor="text2" w:themeTint="99"/>
-          <w:sz w:val="18"/>
-          <w:szCs w:val="18"/>
-          <w:rtl/>
-          <w:lang w:val="en-US"/>
-        </w:rPr>
-        <w:t>מ-</w:t>
-      </w:r>
-      <m:oMath>
-        <m:r>
-          <w:rPr>
-            <w:rFonts w:ascii="Cambria Math" w:hAnsi="Cambria Math"/>
-            <w:color w:val="548DD4" w:themeColor="text2" w:themeTint="99"/>
-            <w:sz w:val="18"/>
-            <w:szCs w:val="18"/>
-            <w:lang w:val="en-US"/>
-          </w:rPr>
-          <m:t>s</m:t>
-        </m:r>
-      </m:oMath>
-      <w:r>
-        <w:rPr>
-          <w:rFonts w:hint="cs"/>
-          <w:color w:val="548DD4" w:themeColor="text2" w:themeTint="99"/>
-          <w:sz w:val="18"/>
-          <w:szCs w:val="18"/>
-          <w:rtl/>
-          <w:lang w:val="en-US"/>
-        </w:rPr>
-        <w:t xml:space="preserve"> או </w:t>
-      </w:r>
-      <m:oMath>
-        <m:r>
-          <w:rPr>
-            <w:rFonts w:ascii="Cambria Math" w:hAnsi="Cambria Math"/>
-            <w:color w:val="548DD4" w:themeColor="text2" w:themeTint="99"/>
-            <w:sz w:val="18"/>
-            <w:szCs w:val="18"/>
-            <w:lang w:val="en-US"/>
-          </w:rPr>
-          <m:t>s'</m:t>
-        </m:r>
-      </m:oMath>
-      <w:r>
-        <w:rPr>
-          <w:rFonts w:hint="cs"/>
-          <w:color w:val="548DD4" w:themeColor="text2" w:themeTint="99"/>
-          <w:sz w:val="18"/>
-          <w:szCs w:val="18"/>
-          <w:rtl/>
-          <w:lang w:val="en-US"/>
-        </w:rPr>
-        <w:t xml:space="preserve"> כן</w:t>
-      </w:r>
-      <w:r>
-        <w:rPr>
-          <w:rFonts w:hint="cs"/>
-          <w:color w:val="548DD4" w:themeColor="text2" w:themeTint="99"/>
-          <w:sz w:val="18"/>
-          <w:szCs w:val="18"/>
-          <w:rtl/>
-          <w:lang w:val="en-US"/>
-        </w:rPr>
-        <w:t xml:space="preserve"> משבצות פורטל</w:t>
-      </w:r>
-      <w:r>
-        <w:rPr>
-          <w:rFonts w:hint="cs"/>
-          <w:color w:val="548DD4" w:themeColor="text2" w:themeTint="99"/>
-          <w:sz w:val="18"/>
-          <w:szCs w:val="18"/>
-          <w:rtl/>
-          <w:lang w:val="en-US"/>
-        </w:rPr>
-        <w:t>, יש לחלק לשני מקרים.</w:t>
-      </w:r>
-      <w:r>
-        <w:rPr>
-          <w:color w:val="548DD4" w:themeColor="text2" w:themeTint="99"/>
-          <w:sz w:val="18"/>
-          <w:szCs w:val="18"/>
-          <w:rtl/>
-          <w:lang w:val="en-US"/>
-        </w:rPr>
-        <w:br/>
-      </w:r>
-      <w:r>
-        <w:rPr>
-          <w:rFonts w:hint="cs"/>
-          <w:color w:val="548DD4" w:themeColor="text2" w:themeTint="99"/>
-          <w:sz w:val="18"/>
-          <w:szCs w:val="18"/>
-          <w:u w:val="single"/>
-          <w:rtl/>
-          <w:lang w:val="en-US"/>
-        </w:rPr>
-        <w:t xml:space="preserve">אם </w:t>
-      </w:r>
-      <m:oMath>
-        <m:r>
-          <w:rPr>
-            <w:rFonts w:ascii="Cambria Math" w:hAnsi="Cambria Math"/>
-            <w:color w:val="548DD4" w:themeColor="text2" w:themeTint="99"/>
-            <w:sz w:val="18"/>
-            <w:szCs w:val="18"/>
-            <w:u w:val="single"/>
-            <w:lang w:val="en-US"/>
-          </w:rPr>
-          <m:t>s</m:t>
-        </m:r>
-      </m:oMath>
-      <w:r>
-        <w:rPr>
-          <w:rFonts w:hint="cs"/>
-          <w:color w:val="548DD4" w:themeColor="text2" w:themeTint="99"/>
-          <w:sz w:val="18"/>
-          <w:szCs w:val="18"/>
-          <w:u w:val="single"/>
-          <w:rtl/>
-          <w:lang w:val="en-US"/>
-        </w:rPr>
-        <w:t xml:space="preserve"> פורטל ו-</w:t>
-      </w:r>
-      <m:oMath>
-        <m:sSup>
-          <m:sSupPr>
-            <m:ctrlPr>
-              <w:rPr>
-                <w:rFonts w:ascii="Cambria Math" w:hAnsi="Cambria Math"/>
-                <w:i/>
-                <w:color w:val="548DD4" w:themeColor="text2" w:themeTint="99"/>
-                <w:sz w:val="18"/>
-                <w:szCs w:val="18"/>
-                <w:u w:val="single"/>
-                <w:lang w:val="en-US"/>
-              </w:rPr>
-            </m:ctrlPr>
-          </m:sSupPr>
-          <m:e>
-            <m:r>
-              <w:rPr>
-                <w:rFonts w:ascii="Cambria Math" w:hAnsi="Cambria Math"/>
-                <w:color w:val="548DD4" w:themeColor="text2" w:themeTint="99"/>
-                <w:sz w:val="18"/>
-                <w:szCs w:val="18"/>
-                <w:u w:val="single"/>
-                <w:lang w:val="en-US"/>
-              </w:rPr>
-              <m:t>s</m:t>
-            </m:r>
-          </m:e>
-          <m:sup>
-            <m:r>
-              <w:rPr>
-                <w:rFonts w:ascii="Cambria Math" w:hAnsi="Cambria Math"/>
-                <w:color w:val="548DD4" w:themeColor="text2" w:themeTint="99"/>
-                <w:sz w:val="18"/>
-                <w:szCs w:val="18"/>
-                <w:u w:val="single"/>
-                <w:lang w:val="en-US"/>
-              </w:rPr>
-              <m:t>'</m:t>
-            </m:r>
-          </m:sup>
-        </m:sSup>
-      </m:oMath>
-      <w:r>
-        <w:rPr>
-          <w:rFonts w:hint="cs"/>
-          <w:color w:val="548DD4" w:themeColor="text2" w:themeTint="99"/>
-          <w:sz w:val="18"/>
-          <w:szCs w:val="18"/>
-          <w:u w:val="single"/>
-          <w:rtl/>
-          <w:lang w:val="en-US"/>
-        </w:rPr>
-        <w:t xml:space="preserve"> משבצת מסוג אחר</w:t>
-      </w:r>
-      <w:r>
-        <w:rPr>
-          <w:rFonts w:hint="cs"/>
-          <w:color w:val="548DD4" w:themeColor="text2" w:themeTint="99"/>
-          <w:sz w:val="18"/>
-          <w:szCs w:val="18"/>
-          <w:rtl/>
-          <w:lang w:val="en-US"/>
-        </w:rPr>
-        <w:t>, הרי שגם כאן הטענה מתקיימת והמרחק גדל בסה"כ ב-1.</w:t>
-      </w:r>
-      <w:r>
-        <w:rPr>
-          <w:color w:val="548DD4" w:themeColor="text2" w:themeTint="99"/>
-          <w:sz w:val="18"/>
-          <w:szCs w:val="18"/>
-          <w:rtl/>
-          <w:lang w:val="en-US"/>
-        </w:rPr>
-        <w:br/>
-      </w:r>
-      <w:r>
-        <w:rPr>
-          <w:rFonts w:hint="cs"/>
-          <w:color w:val="548DD4" w:themeColor="text2" w:themeTint="99"/>
-          <w:sz w:val="18"/>
-          <w:szCs w:val="18"/>
-          <w:rtl/>
-          <w:lang w:val="en-US"/>
-        </w:rPr>
-        <w:t xml:space="preserve">אחרת, </w:t>
-      </w:r>
-      <w:r>
-        <w:rPr>
-          <w:rFonts w:hint="cs"/>
-          <w:color w:val="548DD4" w:themeColor="text2" w:themeTint="99"/>
-          <w:sz w:val="18"/>
-          <w:szCs w:val="18"/>
-          <w:u w:val="single"/>
-          <w:rtl/>
-          <w:lang w:val="en-US"/>
-        </w:rPr>
-        <w:t xml:space="preserve">אם </w:t>
-      </w:r>
-      <m:oMath>
-        <m:r>
-          <w:rPr>
-            <w:rFonts w:ascii="Cambria Math" w:hAnsi="Cambria Math"/>
-            <w:color w:val="548DD4" w:themeColor="text2" w:themeTint="99"/>
-            <w:sz w:val="18"/>
-            <w:szCs w:val="18"/>
-            <w:u w:val="single"/>
-            <w:lang w:val="en-US"/>
-          </w:rPr>
-          <m:t>s</m:t>
-        </m:r>
-      </m:oMath>
-      <w:r>
-        <w:rPr>
-          <w:rFonts w:hint="cs"/>
-          <w:color w:val="548DD4" w:themeColor="text2" w:themeTint="99"/>
-          <w:sz w:val="18"/>
-          <w:szCs w:val="18"/>
-          <w:u w:val="single"/>
-          <w:rtl/>
-          <w:lang w:val="en-US"/>
-        </w:rPr>
-        <w:t xml:space="preserve"> משבצת רגילה ו-</w:t>
-      </w:r>
-      <m:oMath>
-        <m:sSup>
-          <m:sSupPr>
-            <m:ctrlPr>
-              <w:rPr>
-                <w:rFonts w:ascii="Cambria Math" w:hAnsi="Cambria Math"/>
-                <w:i/>
-                <w:color w:val="548DD4" w:themeColor="text2" w:themeTint="99"/>
-                <w:sz w:val="18"/>
-                <w:szCs w:val="18"/>
-                <w:u w:val="single"/>
-                <w:lang w:val="en-US"/>
-              </w:rPr>
-            </m:ctrlPr>
-          </m:sSupPr>
-          <m:e>
-            <m:r>
-              <w:rPr>
-                <w:rFonts w:ascii="Cambria Math" w:hAnsi="Cambria Math"/>
-                <w:color w:val="548DD4" w:themeColor="text2" w:themeTint="99"/>
-                <w:sz w:val="18"/>
-                <w:szCs w:val="18"/>
-                <w:u w:val="single"/>
-                <w:lang w:val="en-US"/>
-              </w:rPr>
-              <m:t>s</m:t>
-            </m:r>
-          </m:e>
-          <m:sup>
-            <m:r>
-              <w:rPr>
-                <w:rFonts w:ascii="Cambria Math" w:hAnsi="Cambria Math"/>
-                <w:color w:val="548DD4" w:themeColor="text2" w:themeTint="99"/>
-                <w:sz w:val="18"/>
-                <w:szCs w:val="18"/>
-                <w:u w:val="single"/>
-                <w:lang w:val="en-US"/>
-              </w:rPr>
-              <m:t>'</m:t>
-            </m:r>
-          </m:sup>
-        </m:sSup>
-      </m:oMath>
-      <w:r>
-        <w:rPr>
-          <w:rFonts w:hint="cs"/>
-          <w:color w:val="548DD4" w:themeColor="text2" w:themeTint="99"/>
-          <w:sz w:val="18"/>
-          <w:szCs w:val="18"/>
-          <w:u w:val="single"/>
-          <w:rtl/>
-          <w:lang w:val="en-US"/>
-        </w:rPr>
-        <w:t xml:space="preserve"> היא פורטל</w:t>
-      </w:r>
-      <w:r>
-        <w:rPr>
-          <w:rFonts w:hint="cs"/>
-          <w:color w:val="548DD4" w:themeColor="text2" w:themeTint="99"/>
-          <w:sz w:val="18"/>
-          <w:szCs w:val="18"/>
-          <w:rtl/>
-          <w:lang w:val="en-US"/>
-        </w:rPr>
-        <w:t xml:space="preserve">, הרי שהעלות </w:t>
+        <w:t xml:space="preserve"> שמסומנים בתמונה מתקיים כי </w:t>
       </w:r>
       <m:oMath>
         <m:r>
@@ -12087,6 +11544,16 @@
             </m:sSup>
           </m:e>
         </m:d>
+        <m:r>
+          <w:rPr>
+            <w:rFonts w:ascii="Cambria Math" w:hAnsi="Cambria Math"/>
+            <w:color w:val="548DD4" w:themeColor="text2" w:themeTint="99"/>
+            <w:sz w:val="18"/>
+            <w:szCs w:val="18"/>
+            <w:lang w:val="en-US"/>
+          </w:rPr>
+          <m:t>=0</m:t>
+        </m:r>
       </m:oMath>
       <w:r>
         <w:rPr>
@@ -12097,7 +11564,7 @@
           <w:rtl/>
           <w:lang w:val="en-US"/>
         </w:rPr>
-        <w:t xml:space="preserve"> היא עכשיו </w:t>
+        <w:t xml:space="preserve"> לפי הגדרת עלות מעבר אל צומת מסוג </w:t>
       </w:r>
       <m:oMath>
         <m:r>
@@ -12108,7 +11575,430 @@
             <w:szCs w:val="18"/>
             <w:lang w:val="en-US"/>
           </w:rPr>
-          <m:t>Cost</m:t>
+          <m:t>H</m:t>
+        </m:r>
+      </m:oMath>
+      <w:r>
+        <w:rPr>
+          <w:rFonts w:hint="cs"/>
+          <w:color w:val="548DD4" w:themeColor="text2" w:themeTint="99"/>
+          <w:sz w:val="18"/>
+          <w:szCs w:val="18"/>
+          <w:rtl/>
+          <w:lang w:val="en-US"/>
+        </w:rPr>
+        <w:t>. אמנם</w:t>
+      </w:r>
+      <w:r>
+        <w:rPr>
+          <w:color w:val="548DD4" w:themeColor="text2" w:themeTint="99"/>
+          <w:sz w:val="18"/>
+          <w:szCs w:val="18"/>
+          <w:lang w:val="en-US"/>
+        </w:rPr>
+        <w:t>:</w:t>
+      </w:r>
+      <w:r>
+        <w:rPr>
+          <w:color w:val="548DD4" w:themeColor="text2" w:themeTint="99"/>
+          <w:sz w:val="18"/>
+          <w:szCs w:val="18"/>
+          <w:lang w:val="en-US"/>
+        </w:rPr>
+        <w:br/>
+      </w:r>
+      <m:oMathPara>
+        <m:oMath>
+          <m:sSub>
+            <m:sSubPr>
+              <m:ctrlPr>
+                <w:rPr>
+                  <w:rFonts w:ascii="Cambria Math" w:hAnsi="Cambria Math"/>
+                  <w:i/>
+                  <w:color w:val="548DD4" w:themeColor="text2" w:themeTint="99"/>
+                  <w:sz w:val="18"/>
+                  <w:szCs w:val="18"/>
+                  <w:lang w:val="en-US"/>
+                </w:rPr>
+              </m:ctrlPr>
+            </m:sSubPr>
+            <m:e>
+              <m:r>
+                <w:rPr>
+                  <w:rFonts w:ascii="Cambria Math" w:hAnsi="Cambria Math"/>
+                  <w:color w:val="548DD4" w:themeColor="text2" w:themeTint="99"/>
+                  <w:sz w:val="18"/>
+                  <w:szCs w:val="18"/>
+                  <w:lang w:val="en-US"/>
+                </w:rPr>
+                <m:t>h</m:t>
+              </m:r>
+            </m:e>
+            <m:sub>
+              <m:r>
+                <w:rPr>
+                  <w:rFonts w:ascii="Cambria Math" w:hAnsi="Cambria Math"/>
+                  <w:color w:val="548DD4" w:themeColor="text2" w:themeTint="99"/>
+                  <w:sz w:val="18"/>
+                  <w:szCs w:val="18"/>
+                  <w:lang w:val="en-US"/>
+                </w:rPr>
+                <m:t>SAP</m:t>
+              </m:r>
+            </m:sub>
+          </m:sSub>
+          <m:d>
+            <m:dPr>
+              <m:ctrlPr>
+                <w:rPr>
+                  <w:rFonts w:ascii="Cambria Math" w:hAnsi="Cambria Math"/>
+                  <w:i/>
+                  <w:color w:val="548DD4" w:themeColor="text2" w:themeTint="99"/>
+                  <w:sz w:val="18"/>
+                  <w:szCs w:val="18"/>
+                  <w:lang w:val="en-US"/>
+                </w:rPr>
+              </m:ctrlPr>
+            </m:dPr>
+            <m:e>
+              <m:r>
+                <w:rPr>
+                  <w:rFonts w:ascii="Cambria Math" w:hAnsi="Cambria Math"/>
+                  <w:color w:val="548DD4" w:themeColor="text2" w:themeTint="99"/>
+                  <w:sz w:val="18"/>
+                  <w:szCs w:val="18"/>
+                  <w:lang w:val="en-US"/>
+                </w:rPr>
+                <m:t>s</m:t>
+              </m:r>
+            </m:e>
+          </m:d>
+          <m:r>
+            <w:rPr>
+              <w:rFonts w:ascii="Cambria Math" w:hAnsi="Cambria Math"/>
+              <w:color w:val="548DD4" w:themeColor="text2" w:themeTint="99"/>
+              <w:sz w:val="18"/>
+              <w:szCs w:val="18"/>
+              <w:lang w:val="en-US"/>
+            </w:rPr>
+            <m:t>-</m:t>
+          </m:r>
+          <m:sSub>
+            <m:sSubPr>
+              <m:ctrlPr>
+                <w:rPr>
+                  <w:rFonts w:ascii="Cambria Math" w:hAnsi="Cambria Math"/>
+                  <w:i/>
+                  <w:color w:val="548DD4" w:themeColor="text2" w:themeTint="99"/>
+                  <w:sz w:val="18"/>
+                  <w:szCs w:val="18"/>
+                  <w:lang w:val="en-US"/>
+                </w:rPr>
+              </m:ctrlPr>
+            </m:sSubPr>
+            <m:e>
+              <m:r>
+                <w:rPr>
+                  <w:rFonts w:ascii="Cambria Math" w:hAnsi="Cambria Math"/>
+                  <w:color w:val="548DD4" w:themeColor="text2" w:themeTint="99"/>
+                  <w:sz w:val="18"/>
+                  <w:szCs w:val="18"/>
+                  <w:lang w:val="en-US"/>
+                </w:rPr>
+                <m:t>h</m:t>
+              </m:r>
+            </m:e>
+            <m:sub>
+              <m:r>
+                <w:rPr>
+                  <w:rFonts w:ascii="Cambria Math" w:hAnsi="Cambria Math"/>
+                  <w:color w:val="548DD4" w:themeColor="text2" w:themeTint="99"/>
+                  <w:sz w:val="18"/>
+                  <w:szCs w:val="18"/>
+                  <w:lang w:val="en-US"/>
+                </w:rPr>
+                <m:t>SAP</m:t>
+              </m:r>
+            </m:sub>
+          </m:sSub>
+          <m:d>
+            <m:dPr>
+              <m:ctrlPr>
+                <w:rPr>
+                  <w:rFonts w:ascii="Cambria Math" w:hAnsi="Cambria Math"/>
+                  <w:i/>
+                  <w:color w:val="548DD4" w:themeColor="text2" w:themeTint="99"/>
+                  <w:sz w:val="18"/>
+                  <w:szCs w:val="18"/>
+                  <w:lang w:val="en-US"/>
+                </w:rPr>
+              </m:ctrlPr>
+            </m:dPr>
+            <m:e>
+              <m:sSup>
+                <m:sSupPr>
+                  <m:ctrlPr>
+                    <w:rPr>
+                      <w:rFonts w:ascii="Cambria Math" w:hAnsi="Cambria Math"/>
+                      <w:i/>
+                      <w:color w:val="548DD4" w:themeColor="text2" w:themeTint="99"/>
+                      <w:sz w:val="18"/>
+                      <w:szCs w:val="18"/>
+                      <w:lang w:val="en-US"/>
+                    </w:rPr>
+                  </m:ctrlPr>
+                </m:sSupPr>
+                <m:e>
+                  <m:r>
+                    <w:rPr>
+                      <w:rFonts w:ascii="Cambria Math" w:hAnsi="Cambria Math"/>
+                      <w:color w:val="548DD4" w:themeColor="text2" w:themeTint="99"/>
+                      <w:sz w:val="18"/>
+                      <w:szCs w:val="18"/>
+                      <w:lang w:val="en-US"/>
+                    </w:rPr>
+                    <m:t>s</m:t>
+                  </m:r>
+                </m:e>
+                <m:sup>
+                  <m:r>
+                    <w:rPr>
+                      <w:rFonts w:ascii="Cambria Math" w:hAnsi="Cambria Math"/>
+                      <w:color w:val="548DD4" w:themeColor="text2" w:themeTint="99"/>
+                      <w:sz w:val="18"/>
+                      <w:szCs w:val="18"/>
+                      <w:lang w:val="en-US"/>
+                    </w:rPr>
+                    <m:t>'</m:t>
+                  </m:r>
+                </m:sup>
+              </m:sSup>
+            </m:e>
+          </m:d>
+          <m:r>
+            <w:rPr>
+              <w:rFonts w:ascii="Cambria Math" w:hAnsi="Cambria Math"/>
+              <w:color w:val="548DD4" w:themeColor="text2" w:themeTint="99"/>
+              <w:sz w:val="18"/>
+              <w:szCs w:val="18"/>
+              <w:lang w:val="en-US"/>
+            </w:rPr>
+            <m:t>=1&gt;0=cost</m:t>
+          </m:r>
+          <m:d>
+            <m:dPr>
+              <m:ctrlPr>
+                <w:rPr>
+                  <w:rFonts w:ascii="Cambria Math" w:hAnsi="Cambria Math"/>
+                  <w:i/>
+                  <w:color w:val="548DD4" w:themeColor="text2" w:themeTint="99"/>
+                  <w:sz w:val="18"/>
+                  <w:szCs w:val="18"/>
+                  <w:lang w:val="en-US"/>
+                </w:rPr>
+              </m:ctrlPr>
+            </m:dPr>
+            <m:e>
+              <m:r>
+                <w:rPr>
+                  <w:rFonts w:ascii="Cambria Math" w:hAnsi="Cambria Math"/>
+                  <w:color w:val="548DD4" w:themeColor="text2" w:themeTint="99"/>
+                  <w:sz w:val="18"/>
+                  <w:szCs w:val="18"/>
+                  <w:lang w:val="en-US"/>
+                </w:rPr>
+                <m:t>s,</m:t>
+              </m:r>
+              <m:sSup>
+                <m:sSupPr>
+                  <m:ctrlPr>
+                    <w:rPr>
+                      <w:rFonts w:ascii="Cambria Math" w:hAnsi="Cambria Math"/>
+                      <w:i/>
+                      <w:color w:val="548DD4" w:themeColor="text2" w:themeTint="99"/>
+                      <w:sz w:val="18"/>
+                      <w:szCs w:val="18"/>
+                      <w:lang w:val="en-US"/>
+                    </w:rPr>
+                  </m:ctrlPr>
+                </m:sSupPr>
+                <m:e>
+                  <m:r>
+                    <w:rPr>
+                      <w:rFonts w:ascii="Cambria Math" w:hAnsi="Cambria Math"/>
+                      <w:color w:val="548DD4" w:themeColor="text2" w:themeTint="99"/>
+                      <w:sz w:val="18"/>
+                      <w:szCs w:val="18"/>
+                      <w:lang w:val="en-US"/>
+                    </w:rPr>
+                    <m:t>s</m:t>
+                  </m:r>
+                </m:e>
+                <m:sup>
+                  <m:r>
+                    <w:rPr>
+                      <w:rFonts w:ascii="Cambria Math" w:hAnsi="Cambria Math"/>
+                      <w:color w:val="548DD4" w:themeColor="text2" w:themeTint="99"/>
+                      <w:sz w:val="18"/>
+                      <w:szCs w:val="18"/>
+                      <w:lang w:val="en-US"/>
+                    </w:rPr>
+                    <m:t>'</m:t>
+                  </m:r>
+                </m:sup>
+              </m:sSup>
+            </m:e>
+          </m:d>
+        </m:oMath>
+      </m:oMathPara>
+    </w:p>
+    <w:p>
+      <w:pPr>
+        <w:bidi/>
+        <w:rPr>
+          <w:rFonts w:hint="cs"/>
+          <w:color w:val="548DD4" w:themeColor="text2" w:themeTint="99"/>
+          <w:sz w:val="18"/>
+          <w:szCs w:val="18"/>
+          <w:rtl/>
+          <w:lang w:val="en-US"/>
+        </w:rPr>
+      </w:pPr>
+      <w:r>
+        <w:rPr>
+          <w:rFonts w:hint="cs"/>
+          <w:color w:val="548DD4" w:themeColor="text2" w:themeTint="99"/>
+          <w:sz w:val="18"/>
+          <w:szCs w:val="18"/>
+          <w:rtl/>
+          <w:lang w:val="en-US"/>
+        </w:rPr>
+        <w:t>ולכן היוריסטיקה אינה עקבית.</w:t>
+      </w:r>
+    </w:p>
+    <w:p>
+      <w:pPr>
+        <w:bidi/>
+        <w:rPr>
+          <w:color w:val="548DD4" w:themeColor="text2" w:themeTint="99"/>
+          <w:sz w:val="18"/>
+          <w:szCs w:val="18"/>
+          <w:highlight w:val="red"/>
+          <w:lang w:val="en-US"/>
+        </w:rPr>
+      </w:pPr>
+      <w:r>
+        <w:rPr>
+          <w:rFonts w:hint="cs"/>
+          <w:color w:val="548DD4" w:themeColor="text2" w:themeTint="99"/>
+          <w:sz w:val="18"/>
+          <w:szCs w:val="18"/>
+          <w:highlight w:val="red"/>
+          <w:rtl/>
+          <w:lang w:val="en-US"/>
+        </w:rPr>
+        <w:t>כן, היוריסטיקה עקבית על כל לוח.</w:t>
+      </w:r>
+      <w:r>
+        <w:rPr>
+          <w:color w:val="548DD4" w:themeColor="text2" w:themeTint="99"/>
+          <w:sz w:val="18"/>
+          <w:szCs w:val="18"/>
+          <w:highlight w:val="red"/>
+          <w:rtl/>
+          <w:lang w:val="en-US"/>
+        </w:rPr>
+        <w:br/>
+      </w:r>
+      <w:r>
+        <w:rPr>
+          <w:rFonts w:hint="cs"/>
+          <w:color w:val="548DD4" w:themeColor="text2" w:themeTint="99"/>
+          <w:sz w:val="18"/>
+          <w:szCs w:val="18"/>
+          <w:highlight w:val="red"/>
+          <w:rtl/>
+          <w:lang w:val="en-US"/>
+        </w:rPr>
+        <w:t xml:space="preserve">יהי לוח, ויהי מצב כלשהו </w:t>
+      </w:r>
+      <m:oMath>
+        <m:r>
+          <w:rPr>
+            <w:rFonts w:ascii="Cambria Math" w:hAnsi="Cambria Math"/>
+            <w:color w:val="548DD4" w:themeColor="text2" w:themeTint="99"/>
+            <w:sz w:val="18"/>
+            <w:szCs w:val="18"/>
+            <w:highlight w:val="red"/>
+            <w:lang w:val="en-US"/>
+          </w:rPr>
+          <m:t>s</m:t>
+        </m:r>
+      </m:oMath>
+      <w:r>
+        <w:rPr>
+          <w:rFonts w:hint="cs"/>
+          <w:color w:val="548DD4" w:themeColor="text2" w:themeTint="99"/>
+          <w:sz w:val="18"/>
+          <w:szCs w:val="18"/>
+          <w:highlight w:val="red"/>
+          <w:rtl/>
+          <w:lang w:val="en-US"/>
+        </w:rPr>
+        <w:t xml:space="preserve">. נראה כי לכל </w:t>
+      </w:r>
+      <m:oMath>
+        <m:sSup>
+          <m:sSupPr>
+            <m:ctrlPr>
+              <w:rPr>
+                <w:rFonts w:ascii="Cambria Math" w:hAnsi="Cambria Math"/>
+                <w:i/>
+                <w:color w:val="548DD4" w:themeColor="text2" w:themeTint="99"/>
+                <w:sz w:val="18"/>
+                <w:szCs w:val="18"/>
+                <w:highlight w:val="red"/>
+                <w:lang w:val="en-US"/>
+              </w:rPr>
+            </m:ctrlPr>
+          </m:sSupPr>
+          <m:e>
+            <m:r>
+              <w:rPr>
+                <w:rFonts w:ascii="Cambria Math" w:hAnsi="Cambria Math"/>
+                <w:color w:val="548DD4" w:themeColor="text2" w:themeTint="99"/>
+                <w:sz w:val="18"/>
+                <w:szCs w:val="18"/>
+                <w:highlight w:val="red"/>
+                <w:lang w:val="en-US"/>
+              </w:rPr>
+              <m:t>s</m:t>
+            </m:r>
+          </m:e>
+          <m:sup>
+            <m:r>
+              <w:rPr>
+                <w:rFonts w:ascii="Cambria Math" w:hAnsi="Cambria Math"/>
+                <w:color w:val="548DD4" w:themeColor="text2" w:themeTint="99"/>
+                <w:sz w:val="18"/>
+                <w:szCs w:val="18"/>
+                <w:highlight w:val="red"/>
+                <w:lang w:val="en-US"/>
+              </w:rPr>
+              <m:t>'</m:t>
+            </m:r>
+          </m:sup>
+        </m:sSup>
+        <m:r>
+          <w:rPr>
+            <w:rFonts w:ascii="Cambria Math" w:hAnsi="Cambria Math"/>
+            <w:color w:val="548DD4" w:themeColor="text2" w:themeTint="99"/>
+            <w:sz w:val="18"/>
+            <w:szCs w:val="18"/>
+            <w:highlight w:val="red"/>
+            <w:lang w:val="en-US"/>
+          </w:rPr>
+          <m:t>∈succ</m:t>
         </m:r>
         <m:d>
           <m:dPr>
@@ -12119,6 +12009,7 @@
                 <w:color w:val="548DD4" w:themeColor="text2" w:themeTint="99"/>
                 <w:sz w:val="18"/>
                 <w:szCs w:val="18"/>
+                <w:highlight w:val="red"/>
                 <w:lang w:val="en-US"/>
               </w:rPr>
             </m:ctrlPr>
@@ -12130,9 +12021,10 @@
                 <w:color w:val="548DD4" w:themeColor="text2" w:themeTint="99"/>
                 <w:sz w:val="18"/>
                 <w:szCs w:val="18"/>
+                <w:highlight w:val="red"/>
                 <w:lang w:val="en-US"/>
               </w:rPr>
-              <m:t>p</m:t>
+              <m:t>s</m:t>
             </m:r>
           </m:e>
         </m:d>
@@ -12143,10 +12035,11 @@
           <w:color w:val="548DD4" w:themeColor="text2" w:themeTint="99"/>
           <w:sz w:val="18"/>
           <w:szCs w:val="18"/>
-          <w:rtl/>
-          <w:lang w:val="en-US"/>
-        </w:rPr>
-        <w:t xml:space="preserve">, אבל ההפרש בין </w:t>
+          <w:highlight w:val="red"/>
+          <w:rtl/>
+          <w:lang w:val="en-US"/>
+        </w:rPr>
+        <w:t xml:space="preserve"> מתקיים כי </w:t>
       </w:r>
       <m:oMath>
         <m:sSub>
@@ -12158,6 +12051,7 @@
                 <w:color w:val="548DD4" w:themeColor="text2" w:themeTint="99"/>
                 <w:sz w:val="18"/>
                 <w:szCs w:val="18"/>
+                <w:highlight w:val="red"/>
                 <w:lang w:val="en-US"/>
               </w:rPr>
             </m:ctrlPr>
@@ -12169,6 +12063,7 @@
                 <w:color w:val="548DD4" w:themeColor="text2" w:themeTint="99"/>
                 <w:sz w:val="18"/>
                 <w:szCs w:val="18"/>
+                <w:highlight w:val="red"/>
                 <w:lang w:val="en-US"/>
               </w:rPr>
               <m:t>h</m:t>
@@ -12181,6 +12076,7 @@
                 <w:color w:val="548DD4" w:themeColor="text2" w:themeTint="99"/>
                 <w:sz w:val="18"/>
                 <w:szCs w:val="18"/>
+                <w:highlight w:val="red"/>
                 <w:lang w:val="en-US"/>
               </w:rPr>
               <m:t>SAP</m:t>
@@ -12196,6 +12092,7 @@
                 <w:color w:val="548DD4" w:themeColor="text2" w:themeTint="99"/>
                 <w:sz w:val="18"/>
                 <w:szCs w:val="18"/>
+                <w:highlight w:val="red"/>
                 <w:lang w:val="en-US"/>
               </w:rPr>
             </m:ctrlPr>
@@ -12207,25 +12104,24 @@
                 <w:color w:val="548DD4" w:themeColor="text2" w:themeTint="99"/>
                 <w:sz w:val="18"/>
                 <w:szCs w:val="18"/>
+                <w:highlight w:val="red"/>
                 <w:lang w:val="en-US"/>
               </w:rPr>
               <m:t>s</m:t>
             </m:r>
           </m:e>
         </m:d>
-      </m:oMath>
-      <w:r>
-        <w:rPr>
-          <w:rFonts w:hint="cs"/>
-          <w:color w:val="548DD4" w:themeColor="text2" w:themeTint="99"/>
-          <w:sz w:val="18"/>
-          <w:szCs w:val="18"/>
-          <w:rtl/>
-          <w:lang w:val="en-US"/>
-        </w:rPr>
-        <w:t xml:space="preserve"> לבין </w:t>
-      </w:r>
-      <m:oMath>
+        <m:r>
+          <w:rPr>
+            <w:rFonts w:ascii="Cambria Math" w:hAnsi="Cambria Math"/>
+            <w:color w:val="548DD4" w:themeColor="text2" w:themeTint="99"/>
+            <w:sz w:val="18"/>
+            <w:szCs w:val="18"/>
+            <w:highlight w:val="red"/>
+            <w:lang w:val="en-US"/>
+          </w:rPr>
+          <m:t>-</m:t>
+        </m:r>
         <m:sSub>
           <m:sSubPr>
             <m:ctrlPr>
@@ -12235,6 +12131,7 @@
                 <w:color w:val="548DD4" w:themeColor="text2" w:themeTint="99"/>
                 <w:sz w:val="18"/>
                 <w:szCs w:val="18"/>
+                <w:highlight w:val="red"/>
                 <w:lang w:val="en-US"/>
               </w:rPr>
             </m:ctrlPr>
@@ -12246,6 +12143,7 @@
                 <w:color w:val="548DD4" w:themeColor="text2" w:themeTint="99"/>
                 <w:sz w:val="18"/>
                 <w:szCs w:val="18"/>
+                <w:highlight w:val="red"/>
                 <w:lang w:val="en-US"/>
               </w:rPr>
               <m:t>h</m:t>
@@ -12258,6 +12156,7 @@
                 <w:color w:val="548DD4" w:themeColor="text2" w:themeTint="99"/>
                 <w:sz w:val="18"/>
                 <w:szCs w:val="18"/>
+                <w:highlight w:val="red"/>
                 <w:lang w:val="en-US"/>
               </w:rPr>
               <m:t>SAP</m:t>
@@ -12273,6 +12172,7 @@
                 <w:color w:val="548DD4" w:themeColor="text2" w:themeTint="99"/>
                 <w:sz w:val="18"/>
                 <w:szCs w:val="18"/>
+                <w:highlight w:val="red"/>
                 <w:lang w:val="en-US"/>
               </w:rPr>
             </m:ctrlPr>
@@ -12287,6 +12187,7 @@
                     <w:color w:val="548DD4" w:themeColor="text2" w:themeTint="99"/>
                     <w:sz w:val="18"/>
                     <w:szCs w:val="18"/>
+                    <w:highlight w:val="red"/>
                     <w:lang w:val="en-US"/>
                   </w:rPr>
                 </m:ctrlPr>
@@ -12298,6 +12199,7 @@
                     <w:color w:val="548DD4" w:themeColor="text2" w:themeTint="99"/>
                     <w:sz w:val="18"/>
                     <w:szCs w:val="18"/>
+                    <w:highlight w:val="red"/>
                     <w:lang w:val="en-US"/>
                   </w:rPr>
                   <m:t>s</m:t>
@@ -12310,6 +12212,87 @@
                     <w:color w:val="548DD4" w:themeColor="text2" w:themeTint="99"/>
                     <w:sz w:val="18"/>
                     <w:szCs w:val="18"/>
+                    <w:highlight w:val="red"/>
+                    <w:lang w:val="en-US"/>
+                  </w:rPr>
+                  <m:t>'</m:t>
+                </m:r>
+              </m:sup>
+            </m:sSup>
+          </m:e>
+        </m:d>
+        <m:r>
+          <w:rPr>
+            <w:rFonts w:ascii="Cambria Math" w:hAnsi="Cambria Math"/>
+            <w:color w:val="548DD4" w:themeColor="text2" w:themeTint="99"/>
+            <w:sz w:val="18"/>
+            <w:szCs w:val="18"/>
+            <w:highlight w:val="red"/>
+            <w:lang w:val="en-US"/>
+          </w:rPr>
+          <m:t>≤cost</m:t>
+        </m:r>
+        <m:d>
+          <m:dPr>
+            <m:ctrlPr>
+              <w:rPr>
+                <w:rFonts w:ascii="Cambria Math" w:hAnsi="Cambria Math"/>
+                <w:i/>
+                <w:color w:val="548DD4" w:themeColor="text2" w:themeTint="99"/>
+                <w:sz w:val="18"/>
+                <w:szCs w:val="18"/>
+                <w:highlight w:val="red"/>
+                <w:lang w:val="en-US"/>
+              </w:rPr>
+            </m:ctrlPr>
+          </m:dPr>
+          <m:e>
+            <m:r>
+              <w:rPr>
+                <w:rFonts w:ascii="Cambria Math" w:hAnsi="Cambria Math"/>
+                <w:color w:val="548DD4" w:themeColor="text2" w:themeTint="99"/>
+                <w:sz w:val="18"/>
+                <w:szCs w:val="18"/>
+                <w:highlight w:val="red"/>
+                <w:lang w:val="en-US"/>
+              </w:rPr>
+              <m:t>s,</m:t>
+            </m:r>
+            <m:sSup>
+              <m:sSupPr>
+                <m:ctrlPr>
+                  <w:rPr>
+                    <w:rFonts w:ascii="Cambria Math" w:hAnsi="Cambria Math"/>
+                    <w:i/>
+                    <w:color w:val="548DD4" w:themeColor="text2" w:themeTint="99"/>
+                    <w:sz w:val="18"/>
+                    <w:szCs w:val="18"/>
+                    <w:highlight w:val="red"/>
+                    <w:lang w:val="en-US"/>
+                  </w:rPr>
+                </m:ctrlPr>
+              </m:sSupPr>
+              <m:e>
+                <m:r>
+                  <w:rPr>
+                    <w:rFonts w:ascii="Cambria Math" w:hAnsi="Cambria Math"/>
+                    <w:color w:val="548DD4" w:themeColor="text2" w:themeTint="99"/>
+                    <w:sz w:val="18"/>
+                    <w:szCs w:val="18"/>
+                    <w:highlight w:val="red"/>
+                    <w:lang w:val="en-US"/>
+                  </w:rPr>
+                  <m:t>s</m:t>
+                </m:r>
+              </m:e>
+              <m:sup>
+                <m:r>
+                  <w:rPr>
+                    <w:rFonts w:ascii="Cambria Math" w:hAnsi="Cambria Math"/>
+                    <w:color w:val="548DD4" w:themeColor="text2" w:themeTint="99"/>
+                    <w:sz w:val="18"/>
+                    <w:szCs w:val="18"/>
+                    <w:highlight w:val="red"/>
                     <w:lang w:val="en-US"/>
                   </w:rPr>
                   <m:t>'</m:t>
@@ -12325,10 +12308,33 @@
           <w:color w:val="548DD4" w:themeColor="text2" w:themeTint="99"/>
           <w:sz w:val="18"/>
           <w:szCs w:val="18"/>
-          <w:rtl/>
-          <w:lang w:val="en-US"/>
-        </w:rPr>
-        <w:t xml:space="preserve"> הוא בהכרח קטן מ-</w:t>
+          <w:highlight w:val="red"/>
+          <w:rtl/>
+          <w:lang w:val="en-US"/>
+        </w:rPr>
+        <w:t xml:space="preserve"> ובכך נוכיח שהיוריסטיקה עקבית.</w:t>
+      </w:r>
+      <w:r>
+        <w:rPr>
+          <w:color w:val="548DD4" w:themeColor="text2" w:themeTint="99"/>
+          <w:sz w:val="18"/>
+          <w:szCs w:val="18"/>
+          <w:highlight w:val="red"/>
+          <w:lang w:val="en-US"/>
+        </w:rPr>
+        <w:t xml:space="preserve"> </w:t>
+      </w:r>
+      <w:r>
+        <w:rPr>
+          <w:rFonts w:hint="cs"/>
+          <w:color w:val="548DD4" w:themeColor="text2" w:themeTint="99"/>
+          <w:sz w:val="18"/>
+          <w:szCs w:val="18"/>
+          <w:highlight w:val="red"/>
+          <w:rtl/>
+          <w:lang w:val="en-US"/>
+        </w:rPr>
+        <w:t xml:space="preserve">בהוכחה נתעלם ממקרים שבהם המשבצת </w:t>
       </w:r>
       <m:oMath>
         <m:r>
@@ -12337,6 +12343,753 @@
             <w:color w:val="548DD4" w:themeColor="text2" w:themeTint="99"/>
             <w:sz w:val="18"/>
             <w:szCs w:val="18"/>
+            <w:highlight w:val="red"/>
+            <w:lang w:val="en-US"/>
+          </w:rPr>
+          <m:t>s</m:t>
+        </m:r>
+      </m:oMath>
+      <w:r>
+        <w:rPr>
+          <w:rFonts w:hint="cs"/>
+          <w:color w:val="548DD4" w:themeColor="text2" w:themeTint="99"/>
+          <w:sz w:val="18"/>
+          <w:szCs w:val="18"/>
+          <w:highlight w:val="red"/>
+          <w:rtl/>
+          <w:lang w:val="en-US"/>
+        </w:rPr>
+        <w:t xml:space="preserve"> היא חור תוך הנחה שהעלות של מעבר ממנה לכל מצב אחר היא אינסוף.</w:t>
+      </w:r>
+    </w:p>
+    <w:p>
+      <w:pPr>
+        <w:bidi/>
+        <w:rPr>
+          <w:color w:val="548DD4" w:themeColor="text2" w:themeTint="99"/>
+          <w:sz w:val="18"/>
+          <w:szCs w:val="18"/>
+          <w:highlight w:val="red"/>
+          <w:rtl/>
+          <w:lang w:val="en-US"/>
+        </w:rPr>
+      </w:pPr>
+      <w:r>
+        <w:rPr>
+          <w:rFonts w:hint="cs"/>
+          <w:color w:val="548DD4" w:themeColor="text2" w:themeTint="99"/>
+          <w:sz w:val="18"/>
+          <w:szCs w:val="18"/>
+          <w:highlight w:val="red"/>
+          <w:rtl/>
+          <w:lang w:val="en-US"/>
+        </w:rPr>
+        <w:t xml:space="preserve">נשים לב </w:t>
+      </w:r>
+      <w:r>
+        <w:rPr>
+          <w:rFonts w:hint="cs"/>
+          <w:color w:val="548DD4" w:themeColor="text2" w:themeTint="99"/>
+          <w:sz w:val="18"/>
+          <w:szCs w:val="18"/>
+          <w:highlight w:val="red"/>
+          <w:rtl/>
+          <w:lang w:val="en-US"/>
+        </w:rPr>
+        <w:t xml:space="preserve">שכל עוד </w:t>
+      </w:r>
+      <w:r>
+        <w:rPr>
+          <w:rFonts w:hint="cs"/>
+          <w:color w:val="548DD4" w:themeColor="text2" w:themeTint="99"/>
+          <w:sz w:val="18"/>
+          <w:szCs w:val="18"/>
+          <w:highlight w:val="red"/>
+          <w:u w:val="single"/>
+          <w:rtl/>
+          <w:lang w:val="en-US"/>
+        </w:rPr>
+        <w:t xml:space="preserve">גם </w:t>
+      </w:r>
+      <m:oMath>
+        <m:r>
+          <w:rPr>
+            <w:rFonts w:ascii="Cambria Math" w:hAnsi="Cambria Math"/>
+            <w:color w:val="548DD4" w:themeColor="text2" w:themeTint="99"/>
+            <w:sz w:val="18"/>
+            <w:szCs w:val="18"/>
+            <w:highlight w:val="red"/>
+            <w:u w:val="single"/>
+            <w:lang w:val="en-US"/>
+          </w:rPr>
+          <m:t>s</m:t>
+        </m:r>
+      </m:oMath>
+      <w:r>
+        <w:rPr>
+          <w:rFonts w:hint="cs"/>
+          <w:color w:val="548DD4" w:themeColor="text2" w:themeTint="99"/>
+          <w:sz w:val="18"/>
+          <w:szCs w:val="18"/>
+          <w:highlight w:val="red"/>
+          <w:u w:val="single"/>
+          <w:rtl/>
+          <w:lang w:val="en-US"/>
+        </w:rPr>
+        <w:t xml:space="preserve"> וגם </w:t>
+      </w:r>
+      <m:oMath>
+        <m:r>
+          <w:rPr>
+            <w:rFonts w:ascii="Cambria Math" w:hAnsi="Cambria Math"/>
+            <w:color w:val="548DD4" w:themeColor="text2" w:themeTint="99"/>
+            <w:sz w:val="18"/>
+            <w:szCs w:val="18"/>
+            <w:highlight w:val="red"/>
+            <w:u w:val="single"/>
+            <w:lang w:val="en-US"/>
+          </w:rPr>
+          <m:t>s'</m:t>
+        </m:r>
+      </m:oMath>
+      <w:r>
+        <w:rPr>
+          <w:rFonts w:hint="cs"/>
+          <w:color w:val="548DD4" w:themeColor="text2" w:themeTint="99"/>
+          <w:sz w:val="18"/>
+          <w:szCs w:val="18"/>
+          <w:highlight w:val="red"/>
+          <w:u w:val="single"/>
+          <w:rtl/>
+          <w:lang w:val="en-US"/>
+        </w:rPr>
+        <w:t xml:space="preserve"> אינן משבצות </w:t>
+      </w:r>
+      <w:r>
+        <w:rPr>
+          <w:color w:val="548DD4" w:themeColor="text2" w:themeTint="99"/>
+          <w:sz w:val="18"/>
+          <w:szCs w:val="18"/>
+          <w:highlight w:val="red"/>
+          <w:u w:val="single"/>
+          <w:lang w:val="en-US"/>
+        </w:rPr>
+        <w:t>Portal</w:t>
+      </w:r>
+      <w:r>
+        <w:rPr>
+          <w:rFonts w:hint="cs"/>
+          <w:color w:val="548DD4" w:themeColor="text2" w:themeTint="99"/>
+          <w:sz w:val="18"/>
+          <w:szCs w:val="18"/>
+          <w:highlight w:val="red"/>
+          <w:rtl/>
+          <w:lang w:val="en-US"/>
+        </w:rPr>
+        <w:t xml:space="preserve">, השינוי שמתבצע הוא </w:t>
+      </w:r>
+      <w:r>
+        <w:rPr>
+          <w:rFonts w:hint="cs"/>
+          <w:color w:val="548DD4" w:themeColor="text2" w:themeTint="99"/>
+          <w:sz w:val="18"/>
+          <w:szCs w:val="18"/>
+          <w:highlight w:val="red"/>
+          <w:rtl/>
+          <w:lang w:val="en-US"/>
+        </w:rPr>
+        <w:t xml:space="preserve">צעד אחד בכיוון </w:t>
+      </w:r>
+      <m:oMath>
+        <m:r>
+          <w:rPr>
+            <w:rFonts w:ascii="Cambria Math" w:hAnsi="Cambria Math"/>
+            <w:color w:val="548DD4" w:themeColor="text2" w:themeTint="99"/>
+            <w:sz w:val="18"/>
+            <w:szCs w:val="18"/>
+            <w:highlight w:val="red"/>
+            <w:lang w:val="en-US"/>
+          </w:rPr>
+          <m:t>x</m:t>
+        </m:r>
+      </m:oMath>
+      <w:r>
+        <w:rPr>
+          <w:rFonts w:hint="cs"/>
+          <w:color w:val="548DD4" w:themeColor="text2" w:themeTint="99"/>
+          <w:sz w:val="18"/>
+          <w:szCs w:val="18"/>
+          <w:highlight w:val="red"/>
+          <w:rtl/>
+          <w:lang w:val="en-US"/>
+        </w:rPr>
+        <w:t xml:space="preserve"> או בכיוון </w:t>
+      </w:r>
+      <m:oMath>
+        <m:r>
+          <w:rPr>
+            <w:rFonts w:ascii="Cambria Math" w:hAnsi="Cambria Math"/>
+            <w:color w:val="548DD4" w:themeColor="text2" w:themeTint="99"/>
+            <w:sz w:val="18"/>
+            <w:szCs w:val="18"/>
+            <w:highlight w:val="red"/>
+            <w:lang w:val="en-US"/>
+          </w:rPr>
+          <m:t>y</m:t>
+        </m:r>
+      </m:oMath>
+      <w:r>
+        <w:rPr>
+          <w:rFonts w:hint="cs"/>
+          <w:color w:val="548DD4" w:themeColor="text2" w:themeTint="99"/>
+          <w:sz w:val="18"/>
+          <w:szCs w:val="18"/>
+          <w:highlight w:val="red"/>
+          <w:rtl/>
+          <w:lang w:val="en-US"/>
+        </w:rPr>
+        <w:t xml:space="preserve"> ולכן בסה"כ מוסיפים לכל היותר </w:t>
+      </w:r>
+      <m:oMath>
+        <m:r>
+          <w:rPr>
+            <w:rFonts w:ascii="Cambria Math" w:hAnsi="Cambria Math"/>
+            <w:color w:val="548DD4" w:themeColor="text2" w:themeTint="99"/>
+            <w:sz w:val="18"/>
+            <w:szCs w:val="18"/>
+            <w:highlight w:val="red"/>
+            <w:lang w:val="en-US"/>
+          </w:rPr>
+          <m:t>1</m:t>
+        </m:r>
+      </m:oMath>
+      <w:r>
+        <w:rPr>
+          <w:rFonts w:hint="cs"/>
+          <w:color w:val="548DD4" w:themeColor="text2" w:themeTint="99"/>
+          <w:sz w:val="18"/>
+          <w:szCs w:val="18"/>
+          <w:highlight w:val="red"/>
+          <w:rtl/>
+          <w:lang w:val="en-US"/>
+        </w:rPr>
+        <w:t xml:space="preserve"> למרחק מנהטן מהמצב אל מצב היע</w:t>
+      </w:r>
+      <w:r>
+        <w:rPr>
+          <w:rFonts w:hint="cs"/>
+          <w:color w:val="548DD4" w:themeColor="text2" w:themeTint="99"/>
+          <w:sz w:val="18"/>
+          <w:szCs w:val="18"/>
+          <w:highlight w:val="red"/>
+          <w:rtl/>
+          <w:lang w:val="en-US"/>
+        </w:rPr>
+        <w:t>ד</w:t>
+      </w:r>
+      <w:r>
+        <w:rPr>
+          <w:rFonts w:hint="cs"/>
+          <w:color w:val="548DD4" w:themeColor="text2" w:themeTint="99"/>
+          <w:sz w:val="18"/>
+          <w:szCs w:val="18"/>
+          <w:highlight w:val="red"/>
+          <w:rtl/>
+          <w:lang w:val="en-US"/>
+        </w:rPr>
+        <w:t>.</w:t>
+      </w:r>
+      <w:r>
+        <w:rPr>
+          <w:color w:val="548DD4" w:themeColor="text2" w:themeTint="99"/>
+          <w:sz w:val="18"/>
+          <w:szCs w:val="18"/>
+          <w:highlight w:val="red"/>
+          <w:rtl/>
+          <w:lang w:val="en-US"/>
+        </w:rPr>
+        <w:br/>
+      </w:r>
+      <w:r>
+        <w:rPr>
+          <w:rFonts w:hint="cs"/>
+          <w:color w:val="548DD4" w:themeColor="text2" w:themeTint="99"/>
+          <w:sz w:val="18"/>
+          <w:szCs w:val="18"/>
+          <w:highlight w:val="red"/>
+          <w:rtl/>
+          <w:lang w:val="en-US"/>
+        </w:rPr>
+        <w:t>אם אח</w:t>
+      </w:r>
+      <w:r>
+        <w:rPr>
+          <w:rFonts w:hint="cs"/>
+          <w:color w:val="548DD4" w:themeColor="text2" w:themeTint="99"/>
+          <w:sz w:val="18"/>
+          <w:szCs w:val="18"/>
+          <w:highlight w:val="red"/>
+          <w:rtl/>
+          <w:lang w:val="en-US"/>
+        </w:rPr>
+        <w:t>ד</w:t>
+      </w:r>
+      <w:r>
+        <w:rPr>
+          <w:rFonts w:hint="cs"/>
+          <w:color w:val="548DD4" w:themeColor="text2" w:themeTint="99"/>
+          <w:sz w:val="18"/>
+          <w:szCs w:val="18"/>
+          <w:highlight w:val="red"/>
+          <w:rtl/>
+          <w:lang w:val="en-US"/>
+        </w:rPr>
+        <w:t xml:space="preserve"> </w:t>
+      </w:r>
+      <w:r>
+        <w:rPr>
+          <w:rFonts w:hint="cs"/>
+          <w:color w:val="548DD4" w:themeColor="text2" w:themeTint="99"/>
+          <w:sz w:val="18"/>
+          <w:szCs w:val="18"/>
+          <w:highlight w:val="red"/>
+          <w:rtl/>
+          <w:lang w:val="en-US"/>
+        </w:rPr>
+        <w:t>מ-</w:t>
+      </w:r>
+      <m:oMath>
+        <m:r>
+          <w:rPr>
+            <w:rFonts w:ascii="Cambria Math" w:hAnsi="Cambria Math"/>
+            <w:color w:val="548DD4" w:themeColor="text2" w:themeTint="99"/>
+            <w:sz w:val="18"/>
+            <w:szCs w:val="18"/>
+            <w:highlight w:val="red"/>
+            <w:lang w:val="en-US"/>
+          </w:rPr>
+          <m:t>s</m:t>
+        </m:r>
+      </m:oMath>
+      <w:r>
+        <w:rPr>
+          <w:rFonts w:hint="cs"/>
+          <w:color w:val="548DD4" w:themeColor="text2" w:themeTint="99"/>
+          <w:sz w:val="18"/>
+          <w:szCs w:val="18"/>
+          <w:highlight w:val="red"/>
+          <w:rtl/>
+          <w:lang w:val="en-US"/>
+        </w:rPr>
+        <w:t xml:space="preserve"> או </w:t>
+      </w:r>
+      <m:oMath>
+        <m:r>
+          <w:rPr>
+            <w:rFonts w:ascii="Cambria Math" w:hAnsi="Cambria Math"/>
+            <w:color w:val="548DD4" w:themeColor="text2" w:themeTint="99"/>
+            <w:sz w:val="18"/>
+            <w:szCs w:val="18"/>
+            <w:highlight w:val="red"/>
+            <w:lang w:val="en-US"/>
+          </w:rPr>
+          <m:t>s'</m:t>
+        </m:r>
+      </m:oMath>
+      <w:r>
+        <w:rPr>
+          <w:rFonts w:hint="cs"/>
+          <w:color w:val="548DD4" w:themeColor="text2" w:themeTint="99"/>
+          <w:sz w:val="18"/>
+          <w:szCs w:val="18"/>
+          <w:highlight w:val="red"/>
+          <w:rtl/>
+          <w:lang w:val="en-US"/>
+        </w:rPr>
+        <w:t xml:space="preserve"> כן</w:t>
+      </w:r>
+      <w:r>
+        <w:rPr>
+          <w:rFonts w:hint="cs"/>
+          <w:color w:val="548DD4" w:themeColor="text2" w:themeTint="99"/>
+          <w:sz w:val="18"/>
+          <w:szCs w:val="18"/>
+          <w:highlight w:val="red"/>
+          <w:rtl/>
+          <w:lang w:val="en-US"/>
+        </w:rPr>
+        <w:t xml:space="preserve"> משבצות פורטל</w:t>
+      </w:r>
+      <w:r>
+        <w:rPr>
+          <w:rFonts w:hint="cs"/>
+          <w:color w:val="548DD4" w:themeColor="text2" w:themeTint="99"/>
+          <w:sz w:val="18"/>
+          <w:szCs w:val="18"/>
+          <w:highlight w:val="red"/>
+          <w:rtl/>
+          <w:lang w:val="en-US"/>
+        </w:rPr>
+        <w:t>, יש לחלק לשני מקרים.</w:t>
+      </w:r>
+      <w:r>
+        <w:rPr>
+          <w:color w:val="548DD4" w:themeColor="text2" w:themeTint="99"/>
+          <w:sz w:val="18"/>
+          <w:szCs w:val="18"/>
+          <w:highlight w:val="red"/>
+          <w:rtl/>
+          <w:lang w:val="en-US"/>
+        </w:rPr>
+        <w:br/>
+      </w:r>
+      <w:r>
+        <w:rPr>
+          <w:rFonts w:hint="cs"/>
+          <w:color w:val="548DD4" w:themeColor="text2" w:themeTint="99"/>
+          <w:sz w:val="18"/>
+          <w:szCs w:val="18"/>
+          <w:highlight w:val="red"/>
+          <w:u w:val="single"/>
+          <w:rtl/>
+          <w:lang w:val="en-US"/>
+        </w:rPr>
+        <w:t xml:space="preserve">אם </w:t>
+      </w:r>
+      <m:oMath>
+        <m:r>
+          <w:rPr>
+            <w:rFonts w:ascii="Cambria Math" w:hAnsi="Cambria Math"/>
+            <w:color w:val="548DD4" w:themeColor="text2" w:themeTint="99"/>
+            <w:sz w:val="18"/>
+            <w:szCs w:val="18"/>
+            <w:highlight w:val="red"/>
+            <w:u w:val="single"/>
+            <w:lang w:val="en-US"/>
+          </w:rPr>
+          <m:t>s</m:t>
+        </m:r>
+      </m:oMath>
+      <w:r>
+        <w:rPr>
+          <w:rFonts w:hint="cs"/>
+          <w:color w:val="548DD4" w:themeColor="text2" w:themeTint="99"/>
+          <w:sz w:val="18"/>
+          <w:szCs w:val="18"/>
+          <w:highlight w:val="red"/>
+          <w:u w:val="single"/>
+          <w:rtl/>
+          <w:lang w:val="en-US"/>
+        </w:rPr>
+        <w:t xml:space="preserve"> פורטל ו-</w:t>
+      </w:r>
+      <m:oMath>
+        <m:sSup>
+          <m:sSupPr>
+            <m:ctrlPr>
+              <w:rPr>
+                <w:rFonts w:ascii="Cambria Math" w:hAnsi="Cambria Math"/>
+                <w:i/>
+                <w:color w:val="548DD4" w:themeColor="text2" w:themeTint="99"/>
+                <w:sz w:val="18"/>
+                <w:szCs w:val="18"/>
+                <w:highlight w:val="red"/>
+                <w:u w:val="single"/>
+                <w:lang w:val="en-US"/>
+              </w:rPr>
+            </m:ctrlPr>
+          </m:sSupPr>
+          <m:e>
+            <m:r>
+              <w:rPr>
+                <w:rFonts w:ascii="Cambria Math" w:hAnsi="Cambria Math"/>
+                <w:color w:val="548DD4" w:themeColor="text2" w:themeTint="99"/>
+                <w:sz w:val="18"/>
+                <w:szCs w:val="18"/>
+                <w:highlight w:val="red"/>
+                <w:u w:val="single"/>
+                <w:lang w:val="en-US"/>
+              </w:rPr>
+              <m:t>s</m:t>
+            </m:r>
+          </m:e>
+          <m:sup>
+            <m:r>
+              <w:rPr>
+                <w:rFonts w:ascii="Cambria Math" w:hAnsi="Cambria Math"/>
+                <w:color w:val="548DD4" w:themeColor="text2" w:themeTint="99"/>
+                <w:sz w:val="18"/>
+                <w:szCs w:val="18"/>
+                <w:highlight w:val="red"/>
+                <w:u w:val="single"/>
+                <w:lang w:val="en-US"/>
+              </w:rPr>
+              <m:t>'</m:t>
+            </m:r>
+          </m:sup>
+        </m:sSup>
+      </m:oMath>
+      <w:r>
+        <w:rPr>
+          <w:rFonts w:hint="cs"/>
+          <w:color w:val="548DD4" w:themeColor="text2" w:themeTint="99"/>
+          <w:sz w:val="18"/>
+          <w:szCs w:val="18"/>
+          <w:highlight w:val="red"/>
+          <w:u w:val="single"/>
+          <w:rtl/>
+          <w:lang w:val="en-US"/>
+        </w:rPr>
+        <w:t xml:space="preserve"> משבצת מסוג אחר</w:t>
+      </w:r>
+      <w:r>
+        <w:rPr>
+          <w:rFonts w:hint="cs"/>
+          <w:color w:val="548DD4" w:themeColor="text2" w:themeTint="99"/>
+          <w:sz w:val="18"/>
+          <w:szCs w:val="18"/>
+          <w:highlight w:val="red"/>
+          <w:rtl/>
+          <w:lang w:val="en-US"/>
+        </w:rPr>
+        <w:t>, הרי שגם כאן הטענה מתקיימת והמרחק גדל בסה"כ ב-1.</w:t>
+      </w:r>
+      <w:r>
+        <w:rPr>
+          <w:color w:val="548DD4" w:themeColor="text2" w:themeTint="99"/>
+          <w:sz w:val="18"/>
+          <w:szCs w:val="18"/>
+          <w:highlight w:val="red"/>
+          <w:rtl/>
+          <w:lang w:val="en-US"/>
+        </w:rPr>
+        <w:br/>
+      </w:r>
+      <w:r>
+        <w:rPr>
+          <w:rFonts w:hint="cs"/>
+          <w:color w:val="548DD4" w:themeColor="text2" w:themeTint="99"/>
+          <w:sz w:val="18"/>
+          <w:szCs w:val="18"/>
+          <w:highlight w:val="red"/>
+          <w:rtl/>
+          <w:lang w:val="en-US"/>
+        </w:rPr>
+        <w:t xml:space="preserve">אחרת, </w:t>
+      </w:r>
+      <w:r>
+        <w:rPr>
+          <w:rFonts w:hint="cs"/>
+          <w:color w:val="548DD4" w:themeColor="text2" w:themeTint="99"/>
+          <w:sz w:val="18"/>
+          <w:szCs w:val="18"/>
+          <w:highlight w:val="red"/>
+          <w:u w:val="single"/>
+          <w:rtl/>
+          <w:lang w:val="en-US"/>
+        </w:rPr>
+        <w:t xml:space="preserve">אם </w:t>
+      </w:r>
+      <m:oMath>
+        <m:r>
+          <w:rPr>
+            <w:rFonts w:ascii="Cambria Math" w:hAnsi="Cambria Math"/>
+            <w:color w:val="548DD4" w:themeColor="text2" w:themeTint="99"/>
+            <w:sz w:val="18"/>
+            <w:szCs w:val="18"/>
+            <w:highlight w:val="red"/>
+            <w:u w:val="single"/>
+            <w:lang w:val="en-US"/>
+          </w:rPr>
+          <m:t>s</m:t>
+        </m:r>
+      </m:oMath>
+      <w:r>
+        <w:rPr>
+          <w:rFonts w:hint="cs"/>
+          <w:color w:val="548DD4" w:themeColor="text2" w:themeTint="99"/>
+          <w:sz w:val="18"/>
+          <w:szCs w:val="18"/>
+          <w:highlight w:val="red"/>
+          <w:u w:val="single"/>
+          <w:rtl/>
+          <w:lang w:val="en-US"/>
+        </w:rPr>
+        <w:t xml:space="preserve"> משבצת רגילה ו-</w:t>
+      </w:r>
+      <m:oMath>
+        <m:sSup>
+          <m:sSupPr>
+            <m:ctrlPr>
+              <w:rPr>
+                <w:rFonts w:ascii="Cambria Math" w:hAnsi="Cambria Math"/>
+                <w:i/>
+                <w:color w:val="548DD4" w:themeColor="text2" w:themeTint="99"/>
+                <w:sz w:val="18"/>
+                <w:szCs w:val="18"/>
+                <w:highlight w:val="red"/>
+                <w:u w:val="single"/>
+                <w:lang w:val="en-US"/>
+              </w:rPr>
+            </m:ctrlPr>
+          </m:sSupPr>
+          <m:e>
+            <m:r>
+              <w:rPr>
+                <w:rFonts w:ascii="Cambria Math" w:hAnsi="Cambria Math"/>
+                <w:color w:val="548DD4" w:themeColor="text2" w:themeTint="99"/>
+                <w:sz w:val="18"/>
+                <w:szCs w:val="18"/>
+                <w:highlight w:val="red"/>
+                <w:u w:val="single"/>
+                <w:lang w:val="en-US"/>
+              </w:rPr>
+              <m:t>s</m:t>
+            </m:r>
+          </m:e>
+          <m:sup>
+            <m:r>
+              <w:rPr>
+                <w:rFonts w:ascii="Cambria Math" w:hAnsi="Cambria Math"/>
+                <w:color w:val="548DD4" w:themeColor="text2" w:themeTint="99"/>
+                <w:sz w:val="18"/>
+                <w:szCs w:val="18"/>
+                <w:highlight w:val="red"/>
+                <w:u w:val="single"/>
+                <w:lang w:val="en-US"/>
+              </w:rPr>
+              <m:t>'</m:t>
+            </m:r>
+          </m:sup>
+        </m:sSup>
+      </m:oMath>
+      <w:r>
+        <w:rPr>
+          <w:rFonts w:hint="cs"/>
+          <w:color w:val="548DD4" w:themeColor="text2" w:themeTint="99"/>
+          <w:sz w:val="18"/>
+          <w:szCs w:val="18"/>
+          <w:highlight w:val="red"/>
+          <w:u w:val="single"/>
+          <w:rtl/>
+          <w:lang w:val="en-US"/>
+        </w:rPr>
+        <w:t xml:space="preserve"> היא פורטל</w:t>
+      </w:r>
+      <w:r>
+        <w:rPr>
+          <w:rFonts w:hint="cs"/>
+          <w:color w:val="548DD4" w:themeColor="text2" w:themeTint="99"/>
+          <w:sz w:val="18"/>
+          <w:szCs w:val="18"/>
+          <w:highlight w:val="red"/>
+          <w:rtl/>
+          <w:lang w:val="en-US"/>
+        </w:rPr>
+        <w:t xml:space="preserve">, הרי שהעלות </w:t>
+      </w:r>
+      <m:oMath>
+        <m:r>
+          <w:rPr>
+            <w:rFonts w:ascii="Cambria Math" w:hAnsi="Cambria Math"/>
+            <w:color w:val="548DD4" w:themeColor="text2" w:themeTint="99"/>
+            <w:sz w:val="18"/>
+            <w:szCs w:val="18"/>
+            <w:highlight w:val="red"/>
+            <w:lang w:val="en-US"/>
+          </w:rPr>
+          <m:t>cost</m:t>
+        </m:r>
+        <m:d>
+          <m:dPr>
+            <m:ctrlPr>
+              <w:rPr>
+                <w:rFonts w:ascii="Cambria Math" w:hAnsi="Cambria Math"/>
+                <w:i/>
+                <w:color w:val="548DD4" w:themeColor="text2" w:themeTint="99"/>
+                <w:sz w:val="18"/>
+                <w:szCs w:val="18"/>
+                <w:highlight w:val="red"/>
+                <w:lang w:val="en-US"/>
+              </w:rPr>
+            </m:ctrlPr>
+          </m:dPr>
+          <m:e>
+            <m:r>
+              <w:rPr>
+                <w:rFonts w:ascii="Cambria Math" w:hAnsi="Cambria Math"/>
+                <w:color w:val="548DD4" w:themeColor="text2" w:themeTint="99"/>
+                <w:sz w:val="18"/>
+                <w:szCs w:val="18"/>
+                <w:highlight w:val="red"/>
+                <w:lang w:val="en-US"/>
+              </w:rPr>
+              <m:t>s,</m:t>
+            </m:r>
+            <m:sSup>
+              <m:sSupPr>
+                <m:ctrlPr>
+                  <w:rPr>
+                    <w:rFonts w:ascii="Cambria Math" w:hAnsi="Cambria Math"/>
+                    <w:i/>
+                    <w:color w:val="548DD4" w:themeColor="text2" w:themeTint="99"/>
+                    <w:sz w:val="18"/>
+                    <w:szCs w:val="18"/>
+                    <w:highlight w:val="red"/>
+                    <w:lang w:val="en-US"/>
+                  </w:rPr>
+                </m:ctrlPr>
+              </m:sSupPr>
+              <m:e>
+                <m:r>
+                  <w:rPr>
+                    <w:rFonts w:ascii="Cambria Math" w:hAnsi="Cambria Math"/>
+                    <w:color w:val="548DD4" w:themeColor="text2" w:themeTint="99"/>
+                    <w:sz w:val="18"/>
+                    <w:szCs w:val="18"/>
+                    <w:highlight w:val="red"/>
+                    <w:lang w:val="en-US"/>
+                  </w:rPr>
+                  <m:t>s</m:t>
+                </m:r>
+              </m:e>
+              <m:sup>
+                <m:r>
+                  <w:rPr>
+                    <w:rFonts w:ascii="Cambria Math" w:hAnsi="Cambria Math"/>
+                    <w:color w:val="548DD4" w:themeColor="text2" w:themeTint="99"/>
+                    <w:sz w:val="18"/>
+                    <w:szCs w:val="18"/>
+                    <w:highlight w:val="red"/>
+                    <w:lang w:val="en-US"/>
+                  </w:rPr>
+                  <m:t>'</m:t>
+                </m:r>
+              </m:sup>
+            </m:sSup>
+          </m:e>
+        </m:d>
+      </m:oMath>
+      <w:r>
+        <w:rPr>
+          <w:rFonts w:hint="cs"/>
+          <w:color w:val="548DD4" w:themeColor="text2" w:themeTint="99"/>
+          <w:sz w:val="18"/>
+          <w:szCs w:val="18"/>
+          <w:highlight w:val="red"/>
+          <w:rtl/>
+          <w:lang w:val="en-US"/>
+        </w:rPr>
+        <w:t xml:space="preserve"> היא עכשיו </w:t>
+      </w:r>
+      <m:oMath>
+        <m:r>
+          <w:rPr>
+            <w:rFonts w:ascii="Cambria Math" w:hAnsi="Cambria Math"/>
+            <w:color w:val="548DD4" w:themeColor="text2" w:themeTint="99"/>
+            <w:sz w:val="18"/>
+            <w:szCs w:val="18"/>
+            <w:highlight w:val="red"/>
             <w:lang w:val="en-US"/>
           </w:rPr>
           <m:t>Cost</m:t>
@@ -12350,6 +13103,7 @@
                 <w:color w:val="548DD4" w:themeColor="text2" w:themeTint="99"/>
                 <w:sz w:val="18"/>
                 <w:szCs w:val="18"/>
+                <w:highlight w:val="red"/>
                 <w:lang w:val="en-US"/>
               </w:rPr>
             </m:ctrlPr>
@@ -12361,6 +13115,7 @@
                 <w:color w:val="548DD4" w:themeColor="text2" w:themeTint="99"/>
                 <w:sz w:val="18"/>
                 <w:szCs w:val="18"/>
+                <w:highlight w:val="red"/>
                 <w:lang w:val="en-US"/>
               </w:rPr>
               <m:t>p</m:t>
@@ -12374,241 +13129,11 @@
           <w:color w:val="548DD4" w:themeColor="text2" w:themeTint="99"/>
           <w:sz w:val="18"/>
           <w:szCs w:val="18"/>
-          <w:rtl/>
-          <w:lang w:val="en-US"/>
-        </w:rPr>
-        <w:t xml:space="preserve"> שכן כל אחד מהם חסום מלמעלה על ידי </w:t>
-      </w:r>
-      <m:oMath>
-        <m:r>
-          <w:rPr>
-            <w:rFonts w:ascii="Cambria Math" w:hAnsi="Cambria Math"/>
-            <w:color w:val="548DD4" w:themeColor="text2" w:themeTint="99"/>
-            <w:sz w:val="18"/>
-            <w:szCs w:val="18"/>
-            <w:lang w:val="en-US"/>
-          </w:rPr>
-          <m:t>Cost</m:t>
-        </m:r>
-        <m:d>
-          <m:dPr>
-            <m:ctrlPr>
-              <w:rPr>
-                <w:rFonts w:ascii="Cambria Math" w:hAnsi="Cambria Math"/>
-                <w:i/>
-                <w:color w:val="548DD4" w:themeColor="text2" w:themeTint="99"/>
-                <w:sz w:val="18"/>
-                <w:szCs w:val="18"/>
-                <w:lang w:val="en-US"/>
-              </w:rPr>
-            </m:ctrlPr>
-          </m:dPr>
-          <m:e>
-            <m:r>
-              <w:rPr>
-                <w:rFonts w:ascii="Cambria Math" w:hAnsi="Cambria Math"/>
-                <w:color w:val="548DD4" w:themeColor="text2" w:themeTint="99"/>
-                <w:sz w:val="18"/>
-                <w:szCs w:val="18"/>
-                <w:lang w:val="en-US"/>
-              </w:rPr>
-              <m:t>p</m:t>
-            </m:r>
-          </m:e>
-        </m:d>
-      </m:oMath>
-      <w:r>
-        <w:rPr>
-          <w:rFonts w:hint="cs"/>
-          <w:color w:val="548DD4" w:themeColor="text2" w:themeTint="99"/>
-          <w:sz w:val="18"/>
-          <w:szCs w:val="18"/>
-          <w:rtl/>
-          <w:lang w:val="en-US"/>
-        </w:rPr>
-        <w:t>.</w:t>
-      </w:r>
-    </w:p>
-    <w:p>
-      <w:pPr>
-        <w:bidi/>
-        <w:rPr>
-          <w:i/>
-          <w:color w:val="548DD4" w:themeColor="text2" w:themeTint="99"/>
-          <w:sz w:val="18"/>
-          <w:szCs w:val="18"/>
-          <w:rtl/>
-          <w:lang w:val="en-US"/>
-        </w:rPr>
-      </w:pPr>
-      <w:r>
-        <w:rPr>
-          <w:rFonts w:hint="cs"/>
-          <w:i/>
-          <w:color w:val="548DD4" w:themeColor="text2" w:themeTint="99"/>
-          <w:sz w:val="18"/>
-          <w:szCs w:val="18"/>
-          <w:rtl/>
-          <w:lang w:val="en-US"/>
-        </w:rPr>
-        <w:t xml:space="preserve">במקרה האחרון, </w:t>
-      </w:r>
-      <w:r>
-        <w:rPr>
-          <w:rFonts w:hint="cs"/>
-          <w:i/>
-          <w:color w:val="548DD4" w:themeColor="text2" w:themeTint="99"/>
-          <w:sz w:val="18"/>
-          <w:szCs w:val="18"/>
-          <w:u w:val="single"/>
-          <w:rtl/>
-          <w:lang w:val="en-US"/>
-        </w:rPr>
-        <w:t xml:space="preserve">אם גם </w:t>
-      </w:r>
-      <m:oMath>
-        <m:r>
-          <w:rPr>
-            <w:rFonts w:ascii="Cambria Math" w:hAnsi="Cambria Math"/>
-            <w:color w:val="548DD4" w:themeColor="text2" w:themeTint="99"/>
-            <w:sz w:val="18"/>
-            <w:szCs w:val="18"/>
-            <w:u w:val="single"/>
-            <w:lang w:val="en-US"/>
-          </w:rPr>
-          <m:t>s</m:t>
-        </m:r>
-      </m:oMath>
-      <w:r>
-        <w:rPr>
-          <w:rFonts w:hint="cs"/>
-          <w:i/>
-          <w:color w:val="548DD4" w:themeColor="text2" w:themeTint="99"/>
-          <w:sz w:val="18"/>
-          <w:szCs w:val="18"/>
-          <w:u w:val="single"/>
-          <w:rtl/>
-          <w:lang w:val="en-US"/>
-        </w:rPr>
-        <w:t xml:space="preserve"> וגם </w:t>
-      </w:r>
-      <m:oMath>
-        <m:sSup>
-          <m:sSupPr>
-            <m:ctrlPr>
-              <w:rPr>
-                <w:rFonts w:ascii="Cambria Math" w:hAnsi="Cambria Math"/>
-                <w:i/>
-                <w:color w:val="548DD4" w:themeColor="text2" w:themeTint="99"/>
-                <w:sz w:val="18"/>
-                <w:szCs w:val="18"/>
-                <w:u w:val="single"/>
-                <w:lang w:val="en-US"/>
-              </w:rPr>
-            </m:ctrlPr>
-          </m:sSupPr>
-          <m:e>
-            <m:r>
-              <w:rPr>
-                <w:rFonts w:ascii="Cambria Math" w:hAnsi="Cambria Math"/>
-                <w:color w:val="548DD4" w:themeColor="text2" w:themeTint="99"/>
-                <w:sz w:val="18"/>
-                <w:szCs w:val="18"/>
-                <w:u w:val="single"/>
-                <w:lang w:val="en-US"/>
-              </w:rPr>
-              <m:t>s</m:t>
-            </m:r>
-          </m:e>
-          <m:sup>
-            <m:r>
-              <w:rPr>
-                <w:rFonts w:ascii="Cambria Math" w:hAnsi="Cambria Math"/>
-                <w:color w:val="548DD4" w:themeColor="text2" w:themeTint="99"/>
-                <w:sz w:val="18"/>
-                <w:szCs w:val="18"/>
-                <w:u w:val="single"/>
-                <w:lang w:val="en-US"/>
-              </w:rPr>
-              <m:t>'</m:t>
-            </m:r>
-          </m:sup>
-        </m:sSup>
-      </m:oMath>
-      <w:r>
-        <w:rPr>
-          <w:rFonts w:hint="cs"/>
-          <w:i/>
-          <w:color w:val="548DD4" w:themeColor="text2" w:themeTint="99"/>
-          <w:sz w:val="18"/>
-          <w:szCs w:val="18"/>
-          <w:u w:val="single"/>
-          <w:rtl/>
-          <w:lang w:val="en-US"/>
-        </w:rPr>
-        <w:t xml:space="preserve"> משבצות פורטל</w:t>
-      </w:r>
-      <w:r>
-        <w:rPr>
-          <w:rFonts w:hint="cs"/>
-          <w:i/>
-          <w:color w:val="548DD4" w:themeColor="text2" w:themeTint="99"/>
-          <w:sz w:val="18"/>
-          <w:szCs w:val="18"/>
-          <w:rtl/>
-          <w:lang w:val="en-US"/>
-        </w:rPr>
-        <w:t xml:space="preserve">, הרי שהעלות היא </w:t>
-      </w:r>
-      <m:oMath>
-        <m:r>
-          <w:rPr>
-            <w:rFonts w:ascii="Cambria Math" w:hAnsi="Cambria Math"/>
-            <w:color w:val="548DD4" w:themeColor="text2" w:themeTint="99"/>
-            <w:sz w:val="18"/>
-            <w:szCs w:val="18"/>
-            <w:lang w:val="en-US"/>
-          </w:rPr>
-          <m:t>Cost</m:t>
-        </m:r>
-        <m:d>
-          <m:dPr>
-            <m:ctrlPr>
-              <w:rPr>
-                <w:rFonts w:ascii="Cambria Math" w:hAnsi="Cambria Math"/>
-                <w:i/>
-                <w:color w:val="548DD4" w:themeColor="text2" w:themeTint="99"/>
-                <w:sz w:val="18"/>
-                <w:szCs w:val="18"/>
-                <w:lang w:val="en-US"/>
-              </w:rPr>
-            </m:ctrlPr>
-          </m:dPr>
-          <m:e>
-            <m:r>
-              <w:rPr>
-                <w:rFonts w:ascii="Cambria Math" w:hAnsi="Cambria Math"/>
-                <w:color w:val="548DD4" w:themeColor="text2" w:themeTint="99"/>
-                <w:sz w:val="18"/>
-                <w:szCs w:val="18"/>
-                <w:lang w:val="en-US"/>
-              </w:rPr>
-              <m:t>p</m:t>
-            </m:r>
-          </m:e>
-        </m:d>
-      </m:oMath>
-      <w:r>
-        <w:rPr>
-          <w:rFonts w:hint="cs"/>
-          <w:i/>
-          <w:color w:val="548DD4" w:themeColor="text2" w:themeTint="99"/>
-          <w:sz w:val="18"/>
-          <w:szCs w:val="18"/>
-          <w:rtl/>
-          <w:lang w:val="en-US"/>
-        </w:rPr>
-        <w:t xml:space="preserve">, וכפי שציינו קודם, כל אחד מבין </w:t>
+          <w:highlight w:val="red"/>
+          <w:rtl/>
+          <w:lang w:val="en-US"/>
+        </w:rPr>
+        <w:t xml:space="preserve">, אבל ההפרש בין </w:t>
       </w:r>
       <m:oMath>
         <m:sSub>
@@ -12620,6 +13145,7 @@
                 <w:color w:val="548DD4" w:themeColor="text2" w:themeTint="99"/>
                 <w:sz w:val="18"/>
                 <w:szCs w:val="18"/>
+                <w:highlight w:val="red"/>
                 <w:lang w:val="en-US"/>
               </w:rPr>
             </m:ctrlPr>
@@ -12631,6 +13157,7 @@
                 <w:color w:val="548DD4" w:themeColor="text2" w:themeTint="99"/>
                 <w:sz w:val="18"/>
                 <w:szCs w:val="18"/>
+                <w:highlight w:val="red"/>
                 <w:lang w:val="en-US"/>
               </w:rPr>
               <m:t>h</m:t>
@@ -12643,6 +13170,7 @@
                 <w:color w:val="548DD4" w:themeColor="text2" w:themeTint="99"/>
                 <w:sz w:val="18"/>
                 <w:szCs w:val="18"/>
+                <w:highlight w:val="red"/>
                 <w:lang w:val="en-US"/>
               </w:rPr>
               <m:t>SAP</m:t>
@@ -12658,6 +13186,7 @@
                 <w:color w:val="548DD4" w:themeColor="text2" w:themeTint="99"/>
                 <w:sz w:val="18"/>
                 <w:szCs w:val="18"/>
+                <w:highlight w:val="red"/>
                 <w:lang w:val="en-US"/>
               </w:rPr>
             </m:ctrlPr>
@@ -12669,6 +13198,7 @@
                 <w:color w:val="548DD4" w:themeColor="text2" w:themeTint="99"/>
                 <w:sz w:val="18"/>
                 <w:szCs w:val="18"/>
+                <w:highlight w:val="red"/>
                 <w:lang w:val="en-US"/>
               </w:rPr>
               <m:t>s</m:t>
@@ -12679,14 +13209,14 @@
       <w:r>
         <w:rPr>
           <w:rFonts w:hint="cs"/>
-          <w:i/>
-          <w:color w:val="548DD4" w:themeColor="text2" w:themeTint="99"/>
-          <w:sz w:val="18"/>
-          <w:szCs w:val="18"/>
-          <w:rtl/>
-          <w:lang w:val="en-US"/>
-        </w:rPr>
-        <w:t xml:space="preserve"> וגם </w:t>
+          <w:color w:val="548DD4" w:themeColor="text2" w:themeTint="99"/>
+          <w:sz w:val="18"/>
+          <w:szCs w:val="18"/>
+          <w:highlight w:val="red"/>
+          <w:rtl/>
+          <w:lang w:val="en-US"/>
+        </w:rPr>
+        <w:t xml:space="preserve"> לבין </w:t>
       </w:r>
       <m:oMath>
         <m:sSub>
@@ -12698,6 +13228,7 @@
                 <w:color w:val="548DD4" w:themeColor="text2" w:themeTint="99"/>
                 <w:sz w:val="18"/>
                 <w:szCs w:val="18"/>
+                <w:highlight w:val="red"/>
                 <w:lang w:val="en-US"/>
               </w:rPr>
             </m:ctrlPr>
@@ -12709,6 +13240,7 @@
                 <w:color w:val="548DD4" w:themeColor="text2" w:themeTint="99"/>
                 <w:sz w:val="18"/>
                 <w:szCs w:val="18"/>
+                <w:highlight w:val="red"/>
                 <w:lang w:val="en-US"/>
               </w:rPr>
               <m:t>h</m:t>
@@ -12721,6 +13253,7 @@
                 <w:color w:val="548DD4" w:themeColor="text2" w:themeTint="99"/>
                 <w:sz w:val="18"/>
                 <w:szCs w:val="18"/>
+                <w:highlight w:val="red"/>
                 <w:lang w:val="en-US"/>
               </w:rPr>
               <m:t>SAP</m:t>
@@ -12736,6 +13269,7 @@
                 <w:color w:val="548DD4" w:themeColor="text2" w:themeTint="99"/>
                 <w:sz w:val="18"/>
                 <w:szCs w:val="18"/>
+                <w:highlight w:val="red"/>
                 <w:lang w:val="en-US"/>
               </w:rPr>
             </m:ctrlPr>
@@ -12750,6 +13284,7 @@
                     <w:color w:val="548DD4" w:themeColor="text2" w:themeTint="99"/>
                     <w:sz w:val="18"/>
                     <w:szCs w:val="18"/>
+                    <w:highlight w:val="red"/>
                     <w:lang w:val="en-US"/>
                   </w:rPr>
                 </m:ctrlPr>
@@ -12761,6 +13296,7 @@
                     <w:color w:val="548DD4" w:themeColor="text2" w:themeTint="99"/>
                     <w:sz w:val="18"/>
                     <w:szCs w:val="18"/>
+                    <w:highlight w:val="red"/>
                     <w:lang w:val="en-US"/>
                   </w:rPr>
                   <m:t>s</m:t>
@@ -12773,6 +13309,7 @@
                     <w:color w:val="548DD4" w:themeColor="text2" w:themeTint="99"/>
                     <w:sz w:val="18"/>
                     <w:szCs w:val="18"/>
+                    <w:highlight w:val="red"/>
                     <w:lang w:val="en-US"/>
                   </w:rPr>
                   <m:t>'</m:t>
@@ -12785,14 +13322,14 @@
       <w:r>
         <w:rPr>
           <w:rFonts w:hint="cs"/>
-          <w:i/>
-          <w:color w:val="548DD4" w:themeColor="text2" w:themeTint="99"/>
-          <w:sz w:val="18"/>
-          <w:szCs w:val="18"/>
-          <w:rtl/>
-          <w:lang w:val="en-US"/>
-        </w:rPr>
-        <w:t xml:space="preserve"> חסום מלמעלה על ידי </w:t>
+          <w:color w:val="548DD4" w:themeColor="text2" w:themeTint="99"/>
+          <w:sz w:val="18"/>
+          <w:szCs w:val="18"/>
+          <w:highlight w:val="red"/>
+          <w:rtl/>
+          <w:lang w:val="en-US"/>
+        </w:rPr>
+        <w:t xml:space="preserve"> הוא בהכרח קטן מ-</w:t>
       </w:r>
       <m:oMath>
         <m:r>
@@ -12801,6 +13338,7 @@
             <w:color w:val="548DD4" w:themeColor="text2" w:themeTint="99"/>
             <w:sz w:val="18"/>
             <w:szCs w:val="18"/>
+            <w:highlight w:val="red"/>
             <w:lang w:val="en-US"/>
           </w:rPr>
           <m:t>Cost</m:t>
@@ -12814,6 +13352,7 @@
                 <w:color w:val="548DD4" w:themeColor="text2" w:themeTint="99"/>
                 <w:sz w:val="18"/>
                 <w:szCs w:val="18"/>
+                <w:highlight w:val="red"/>
                 <w:lang w:val="en-US"/>
               </w:rPr>
             </m:ctrlPr>
@@ -12825,6 +13364,7 @@
                 <w:color w:val="548DD4" w:themeColor="text2" w:themeTint="99"/>
                 <w:sz w:val="18"/>
                 <w:szCs w:val="18"/>
+                <w:highlight w:val="red"/>
                 <w:lang w:val="en-US"/>
               </w:rPr>
               <m:t>p</m:t>
@@ -12835,14 +13375,14 @@
       <w:r>
         <w:rPr>
           <w:rFonts w:hint="cs"/>
-          <w:i/>
-          <w:color w:val="548DD4" w:themeColor="text2" w:themeTint="99"/>
-          <w:sz w:val="18"/>
-          <w:szCs w:val="18"/>
-          <w:rtl/>
-          <w:lang w:val="en-US"/>
-        </w:rPr>
-        <w:t xml:space="preserve"> ולכן גם הפרש זה קטן מ-</w:t>
+          <w:color w:val="548DD4" w:themeColor="text2" w:themeTint="99"/>
+          <w:sz w:val="18"/>
+          <w:szCs w:val="18"/>
+          <w:highlight w:val="red"/>
+          <w:rtl/>
+          <w:lang w:val="en-US"/>
+        </w:rPr>
+        <w:t xml:space="preserve"> שכן כל אחד מהם חסום מלמעלה על ידי </w:t>
       </w:r>
       <m:oMath>
         <m:r>
@@ -12851,9 +13391,10 @@
             <w:color w:val="548DD4" w:themeColor="text2" w:themeTint="99"/>
             <w:sz w:val="18"/>
             <w:szCs w:val="18"/>
+            <w:highlight w:val="red"/>
             <w:lang w:val="en-US"/>
           </w:rPr>
-          <m:t>cost</m:t>
+          <m:t>Cost</m:t>
         </m:r>
         <m:d>
           <m:dPr>
@@ -12864,6 +13405,7 @@
                 <w:color w:val="548DD4" w:themeColor="text2" w:themeTint="99"/>
                 <w:sz w:val="18"/>
                 <w:szCs w:val="18"/>
+                <w:highlight w:val="red"/>
                 <w:lang w:val="en-US"/>
               </w:rPr>
             </m:ctrlPr>
@@ -12875,58 +13417,21 @@
                 <w:color w:val="548DD4" w:themeColor="text2" w:themeTint="99"/>
                 <w:sz w:val="18"/>
                 <w:szCs w:val="18"/>
+                <w:highlight w:val="red"/>
                 <w:lang w:val="en-US"/>
               </w:rPr>
-              <m:t>s,</m:t>
+              <m:t>p</m:t>
             </m:r>
-            <m:sSup>
-              <m:sSupPr>
-                <m:ctrlPr>
-                  <w:rPr>
-                    <w:rFonts w:ascii="Cambria Math" w:hAnsi="Cambria Math"/>
-                    <w:i/>
-                    <w:color w:val="548DD4" w:themeColor="text2" w:themeTint="99"/>
-                    <w:sz w:val="18"/>
-                    <w:szCs w:val="18"/>
-                    <w:lang w:val="en-US"/>
-                  </w:rPr>
-                </m:ctrlPr>
-              </m:sSupPr>
-              <m:e>
-                <m:r>
-                  <w:rPr>
-                    <w:rFonts w:ascii="Cambria Math" w:hAnsi="Cambria Math"/>
-                    <w:color w:val="548DD4" w:themeColor="text2" w:themeTint="99"/>
-                    <w:sz w:val="18"/>
-                    <w:szCs w:val="18"/>
-                    <w:lang w:val="en-US"/>
-                  </w:rPr>
-                  <m:t>s</m:t>
-                </m:r>
-              </m:e>
-              <m:sup>
-                <m:r>
-                  <w:rPr>
-                    <w:rFonts w:ascii="Cambria Math" w:hAnsi="Cambria Math"/>
-                    <w:color w:val="548DD4" w:themeColor="text2" w:themeTint="99"/>
-                    <w:sz w:val="18"/>
-                    <w:szCs w:val="18"/>
-                    <w:lang w:val="en-US"/>
-                  </w:rPr>
-                  <m:t>'</m:t>
-                </m:r>
-              </m:sup>
-            </m:sSup>
           </m:e>
         </m:d>
       </m:oMath>
       <w:r>
         <w:rPr>
           <w:rFonts w:hint="cs"/>
-          <w:i/>
-          <w:color w:val="548DD4" w:themeColor="text2" w:themeTint="99"/>
-          <w:sz w:val="18"/>
-          <w:szCs w:val="18"/>
+          <w:color w:val="548DD4" w:themeColor="text2" w:themeTint="99"/>
+          <w:sz w:val="18"/>
+          <w:szCs w:val="18"/>
+          <w:highlight w:val="red"/>
           <w:rtl/>
           <w:lang w:val="en-US"/>
         </w:rPr>
@@ -12937,12 +13442,11 @@
       <w:pPr>
         <w:bidi/>
         <w:rPr>
-          <w:b/>
-          <w:bCs/>
           <w:i/>
           <w:color w:val="548DD4" w:themeColor="text2" w:themeTint="99"/>
           <w:sz w:val="18"/>
           <w:szCs w:val="18"/>
+          <w:highlight w:val="red"/>
           <w:rtl/>
           <w:lang w:val="en-US"/>
         </w:rPr>
@@ -12954,10 +13458,180 @@
           <w:color w:val="548DD4" w:themeColor="text2" w:themeTint="99"/>
           <w:sz w:val="18"/>
           <w:szCs w:val="18"/>
-          <w:rtl/>
-          <w:lang w:val="en-US"/>
-        </w:rPr>
-        <w:t xml:space="preserve">בסך הכל הראינו שבכל מקרה אפשרי מתקיים כי </w:t>
+          <w:highlight w:val="red"/>
+          <w:rtl/>
+          <w:lang w:val="en-US"/>
+        </w:rPr>
+        <w:t xml:space="preserve">במקרה האחרון, </w:t>
+      </w:r>
+      <w:r>
+        <w:rPr>
+          <w:rFonts w:hint="cs"/>
+          <w:i/>
+          <w:color w:val="548DD4" w:themeColor="text2" w:themeTint="99"/>
+          <w:sz w:val="18"/>
+          <w:szCs w:val="18"/>
+          <w:highlight w:val="red"/>
+          <w:u w:val="single"/>
+          <w:rtl/>
+          <w:lang w:val="en-US"/>
+        </w:rPr>
+        <w:t xml:space="preserve">אם גם </w:t>
+      </w:r>
+      <m:oMath>
+        <m:r>
+          <w:rPr>
+            <w:rFonts w:ascii="Cambria Math" w:hAnsi="Cambria Math"/>
+            <w:color w:val="548DD4" w:themeColor="text2" w:themeTint="99"/>
+            <w:sz w:val="18"/>
+            <w:szCs w:val="18"/>
+            <w:highlight w:val="red"/>
+            <w:u w:val="single"/>
+            <w:lang w:val="en-US"/>
+          </w:rPr>
+          <m:t>s</m:t>
+        </m:r>
+      </m:oMath>
+      <w:r>
+        <w:rPr>
+          <w:rFonts w:hint="cs"/>
+          <w:i/>
+          <w:color w:val="548DD4" w:themeColor="text2" w:themeTint="99"/>
+          <w:sz w:val="18"/>
+          <w:szCs w:val="18"/>
+          <w:highlight w:val="red"/>
+          <w:u w:val="single"/>
+          <w:rtl/>
+          <w:lang w:val="en-US"/>
+        </w:rPr>
+        <w:t xml:space="preserve"> וגם </w:t>
+      </w:r>
+      <m:oMath>
+        <m:sSup>
+          <m:sSupPr>
+            <m:ctrlPr>
+              <w:rPr>
+                <w:rFonts w:ascii="Cambria Math" w:hAnsi="Cambria Math"/>
+                <w:i/>
+                <w:color w:val="548DD4" w:themeColor="text2" w:themeTint="99"/>
+                <w:sz w:val="18"/>
+                <w:szCs w:val="18"/>
+                <w:highlight w:val="red"/>
+                <w:u w:val="single"/>
+                <w:lang w:val="en-US"/>
+              </w:rPr>
+            </m:ctrlPr>
+          </m:sSupPr>
+          <m:e>
+            <m:r>
+              <w:rPr>
+                <w:rFonts w:ascii="Cambria Math" w:hAnsi="Cambria Math"/>
+                <w:color w:val="548DD4" w:themeColor="text2" w:themeTint="99"/>
+                <w:sz w:val="18"/>
+                <w:szCs w:val="18"/>
+                <w:highlight w:val="red"/>
+                <w:u w:val="single"/>
+                <w:lang w:val="en-US"/>
+              </w:rPr>
+              <m:t>s</m:t>
+            </m:r>
+          </m:e>
+          <m:sup>
+            <m:r>
+              <w:rPr>
+                <w:rFonts w:ascii="Cambria Math" w:hAnsi="Cambria Math"/>
+                <w:color w:val="548DD4" w:themeColor="text2" w:themeTint="99"/>
+                <w:sz w:val="18"/>
+                <w:szCs w:val="18"/>
+                <w:highlight w:val="red"/>
+                <w:u w:val="single"/>
+                <w:lang w:val="en-US"/>
+              </w:rPr>
+              <m:t>'</m:t>
+            </m:r>
+          </m:sup>
+        </m:sSup>
+      </m:oMath>
+      <w:r>
+        <w:rPr>
+          <w:rFonts w:hint="cs"/>
+          <w:i/>
+          <w:color w:val="548DD4" w:themeColor="text2" w:themeTint="99"/>
+          <w:sz w:val="18"/>
+          <w:szCs w:val="18"/>
+          <w:highlight w:val="red"/>
+          <w:u w:val="single"/>
+          <w:rtl/>
+          <w:lang w:val="en-US"/>
+        </w:rPr>
+        <w:t xml:space="preserve"> משבצות פורטל</w:t>
+      </w:r>
+      <w:r>
+        <w:rPr>
+          <w:rFonts w:hint="cs"/>
+          <w:i/>
+          <w:color w:val="548DD4" w:themeColor="text2" w:themeTint="99"/>
+          <w:sz w:val="18"/>
+          <w:szCs w:val="18"/>
+          <w:highlight w:val="red"/>
+          <w:rtl/>
+          <w:lang w:val="en-US"/>
+        </w:rPr>
+        <w:t xml:space="preserve">, הרי שהעלות היא </w:t>
+      </w:r>
+      <m:oMath>
+        <m:r>
+          <w:rPr>
+            <w:rFonts w:ascii="Cambria Math" w:hAnsi="Cambria Math"/>
+            <w:color w:val="548DD4" w:themeColor="text2" w:themeTint="99"/>
+            <w:sz w:val="18"/>
+            <w:szCs w:val="18"/>
+            <w:highlight w:val="red"/>
+            <w:lang w:val="en-US"/>
+          </w:rPr>
+          <m:t>Cost</m:t>
+        </m:r>
+        <m:d>
+          <m:dPr>
+            <m:ctrlPr>
+              <w:rPr>
+                <w:rFonts w:ascii="Cambria Math" w:hAnsi="Cambria Math"/>
+                <w:i/>
+                <w:color w:val="548DD4" w:themeColor="text2" w:themeTint="99"/>
+                <w:sz w:val="18"/>
+                <w:szCs w:val="18"/>
+                <w:highlight w:val="red"/>
+                <w:lang w:val="en-US"/>
+              </w:rPr>
+            </m:ctrlPr>
+          </m:dPr>
+          <m:e>
+            <m:r>
+              <w:rPr>
+                <w:rFonts w:ascii="Cambria Math" w:hAnsi="Cambria Math"/>
+                <w:color w:val="548DD4" w:themeColor="text2" w:themeTint="99"/>
+                <w:sz w:val="18"/>
+                <w:szCs w:val="18"/>
+                <w:highlight w:val="red"/>
+                <w:lang w:val="en-US"/>
+              </w:rPr>
+              <m:t>p</m:t>
+            </m:r>
+          </m:e>
+        </m:d>
+      </m:oMath>
+      <w:r>
+        <w:rPr>
+          <w:rFonts w:hint="cs"/>
+          <w:i/>
+          <w:color w:val="548DD4" w:themeColor="text2" w:themeTint="99"/>
+          <w:sz w:val="18"/>
+          <w:szCs w:val="18"/>
+          <w:highlight w:val="red"/>
+          <w:rtl/>
+          <w:lang w:val="en-US"/>
+        </w:rPr>
+        <w:t xml:space="preserve">, וכפי שציינו קודם, כל אחד מבין </w:t>
       </w:r>
       <m:oMath>
         <m:sSub>
@@ -12969,6 +13643,7 @@
                 <w:color w:val="548DD4" w:themeColor="text2" w:themeTint="99"/>
                 <w:sz w:val="18"/>
                 <w:szCs w:val="18"/>
+                <w:highlight w:val="red"/>
                 <w:lang w:val="en-US"/>
               </w:rPr>
             </m:ctrlPr>
@@ -12980,6 +13655,7 @@
                 <w:color w:val="548DD4" w:themeColor="text2" w:themeTint="99"/>
                 <w:sz w:val="18"/>
                 <w:szCs w:val="18"/>
+                <w:highlight w:val="red"/>
                 <w:lang w:val="en-US"/>
               </w:rPr>
               <m:t>h</m:t>
@@ -12992,6 +13668,7 @@
                 <w:color w:val="548DD4" w:themeColor="text2" w:themeTint="99"/>
                 <w:sz w:val="18"/>
                 <w:szCs w:val="18"/>
+                <w:highlight w:val="red"/>
                 <w:lang w:val="en-US"/>
               </w:rPr>
               <m:t>SAP</m:t>
@@ -13007,6 +13684,7 @@
                 <w:color w:val="548DD4" w:themeColor="text2" w:themeTint="99"/>
                 <w:sz w:val="18"/>
                 <w:szCs w:val="18"/>
+                <w:highlight w:val="red"/>
                 <w:lang w:val="en-US"/>
               </w:rPr>
             </m:ctrlPr>
@@ -13018,22 +13696,28 @@
                 <w:color w:val="548DD4" w:themeColor="text2" w:themeTint="99"/>
                 <w:sz w:val="18"/>
                 <w:szCs w:val="18"/>
+                <w:highlight w:val="red"/>
                 <w:lang w:val="en-US"/>
               </w:rPr>
               <m:t>s</m:t>
             </m:r>
           </m:e>
         </m:d>
-        <m:r>
-          <w:rPr>
-            <w:rFonts w:ascii="Cambria Math" w:hAnsi="Cambria Math"/>
-            <w:color w:val="548DD4" w:themeColor="text2" w:themeTint="99"/>
-            <w:sz w:val="18"/>
-            <w:szCs w:val="18"/>
-            <w:lang w:val="en-US"/>
-          </w:rPr>
-          <m:t>-</m:t>
-        </m:r>
+      </m:oMath>
+      <w:r>
+        <w:rPr>
+          <w:rFonts w:hint="cs"/>
+          <w:i/>
+          <w:color w:val="548DD4" w:themeColor="text2" w:themeTint="99"/>
+          <w:sz w:val="18"/>
+          <w:szCs w:val="18"/>
+          <w:highlight w:val="red"/>
+          <w:rtl/>
+          <w:lang w:val="en-US"/>
+        </w:rPr>
+        <w:t xml:space="preserve"> וגם </w:t>
+      </w:r>
+      <m:oMath>
         <m:sSub>
           <m:sSubPr>
             <m:ctrlPr>
@@ -13043,6 +13727,7 @@
                 <w:color w:val="548DD4" w:themeColor="text2" w:themeTint="99"/>
                 <w:sz w:val="18"/>
                 <w:szCs w:val="18"/>
+                <w:highlight w:val="red"/>
                 <w:lang w:val="en-US"/>
               </w:rPr>
             </m:ctrlPr>
@@ -13054,6 +13739,7 @@
                 <w:color w:val="548DD4" w:themeColor="text2" w:themeTint="99"/>
                 <w:sz w:val="18"/>
                 <w:szCs w:val="18"/>
+                <w:highlight w:val="red"/>
                 <w:lang w:val="en-US"/>
               </w:rPr>
               <m:t>h</m:t>
@@ -13066,6 +13752,7 @@
                 <w:color w:val="548DD4" w:themeColor="text2" w:themeTint="99"/>
                 <w:sz w:val="18"/>
                 <w:szCs w:val="18"/>
+                <w:highlight w:val="red"/>
                 <w:lang w:val="en-US"/>
               </w:rPr>
               <m:t>SAP</m:t>
@@ -13081,6 +13768,7 @@
                 <w:color w:val="548DD4" w:themeColor="text2" w:themeTint="99"/>
                 <w:sz w:val="18"/>
                 <w:szCs w:val="18"/>
+                <w:highlight w:val="red"/>
                 <w:lang w:val="en-US"/>
               </w:rPr>
             </m:ctrlPr>
@@ -13095,6 +13783,7 @@
                     <w:color w:val="548DD4" w:themeColor="text2" w:themeTint="99"/>
                     <w:sz w:val="18"/>
                     <w:szCs w:val="18"/>
+                    <w:highlight w:val="red"/>
                     <w:lang w:val="en-US"/>
                   </w:rPr>
                 </m:ctrlPr>
@@ -13106,6 +13795,7 @@
                     <w:color w:val="548DD4" w:themeColor="text2" w:themeTint="99"/>
                     <w:sz w:val="18"/>
                     <w:szCs w:val="18"/>
+                    <w:highlight w:val="red"/>
                     <w:lang w:val="en-US"/>
                   </w:rPr>
                   <m:t>s</m:t>
@@ -13118,6 +13808,378 @@
                     <w:color w:val="548DD4" w:themeColor="text2" w:themeTint="99"/>
                     <w:sz w:val="18"/>
                     <w:szCs w:val="18"/>
+                    <w:highlight w:val="red"/>
+                    <w:lang w:val="en-US"/>
+                  </w:rPr>
+                  <m:t>'</m:t>
+                </m:r>
+              </m:sup>
+            </m:sSup>
+          </m:e>
+        </m:d>
+      </m:oMath>
+      <w:r>
+        <w:rPr>
+          <w:rFonts w:hint="cs"/>
+          <w:i/>
+          <w:color w:val="548DD4" w:themeColor="text2" w:themeTint="99"/>
+          <w:sz w:val="18"/>
+          <w:szCs w:val="18"/>
+          <w:highlight w:val="red"/>
+          <w:rtl/>
+          <w:lang w:val="en-US"/>
+        </w:rPr>
+        <w:t xml:space="preserve"> חסום מלמעלה על ידי </w:t>
+      </w:r>
+      <m:oMath>
+        <m:r>
+          <w:rPr>
+            <w:rFonts w:ascii="Cambria Math" w:hAnsi="Cambria Math"/>
+            <w:color w:val="548DD4" w:themeColor="text2" w:themeTint="99"/>
+            <w:sz w:val="18"/>
+            <w:szCs w:val="18"/>
+            <w:highlight w:val="red"/>
+            <w:lang w:val="en-US"/>
+          </w:rPr>
+          <m:t>Cost</m:t>
+        </m:r>
+        <m:d>
+          <m:dPr>
+            <m:ctrlPr>
+              <w:rPr>
+                <w:rFonts w:ascii="Cambria Math" w:hAnsi="Cambria Math"/>
+                <w:i/>
+                <w:color w:val="548DD4" w:themeColor="text2" w:themeTint="99"/>
+                <w:sz w:val="18"/>
+                <w:szCs w:val="18"/>
+                <w:highlight w:val="red"/>
+                <w:lang w:val="en-US"/>
+              </w:rPr>
+            </m:ctrlPr>
+          </m:dPr>
+          <m:e>
+            <m:r>
+              <w:rPr>
+                <w:rFonts w:ascii="Cambria Math" w:hAnsi="Cambria Math"/>
+                <w:color w:val="548DD4" w:themeColor="text2" w:themeTint="99"/>
+                <w:sz w:val="18"/>
+                <w:szCs w:val="18"/>
+                <w:highlight w:val="red"/>
+                <w:lang w:val="en-US"/>
+              </w:rPr>
+              <m:t>p</m:t>
+            </m:r>
+          </m:e>
+        </m:d>
+      </m:oMath>
+      <w:r>
+        <w:rPr>
+          <w:rFonts w:hint="cs"/>
+          <w:i/>
+          <w:color w:val="548DD4" w:themeColor="text2" w:themeTint="99"/>
+          <w:sz w:val="18"/>
+          <w:szCs w:val="18"/>
+          <w:highlight w:val="red"/>
+          <w:rtl/>
+          <w:lang w:val="en-US"/>
+        </w:rPr>
+        <w:t xml:space="preserve"> ולכן גם הפרש זה קטן מ-</w:t>
+      </w:r>
+      <m:oMath>
+        <m:r>
+          <w:rPr>
+            <w:rFonts w:ascii="Cambria Math" w:hAnsi="Cambria Math"/>
+            <w:color w:val="548DD4" w:themeColor="text2" w:themeTint="99"/>
+            <w:sz w:val="18"/>
+            <w:szCs w:val="18"/>
+            <w:highlight w:val="red"/>
+            <w:lang w:val="en-US"/>
+          </w:rPr>
+          <m:t>cost</m:t>
+        </m:r>
+        <m:d>
+          <m:dPr>
+            <m:ctrlPr>
+              <w:rPr>
+                <w:rFonts w:ascii="Cambria Math" w:hAnsi="Cambria Math"/>
+                <w:i/>
+                <w:color w:val="548DD4" w:themeColor="text2" w:themeTint="99"/>
+                <w:sz w:val="18"/>
+                <w:szCs w:val="18"/>
+                <w:highlight w:val="red"/>
+                <w:lang w:val="en-US"/>
+              </w:rPr>
+            </m:ctrlPr>
+          </m:dPr>
+          <m:e>
+            <m:r>
+              <w:rPr>
+                <w:rFonts w:ascii="Cambria Math" w:hAnsi="Cambria Math"/>
+                <w:color w:val="548DD4" w:themeColor="text2" w:themeTint="99"/>
+                <w:sz w:val="18"/>
+                <w:szCs w:val="18"/>
+                <w:highlight w:val="red"/>
+                <w:lang w:val="en-US"/>
+              </w:rPr>
+              <m:t>s,</m:t>
+            </m:r>
+            <m:sSup>
+              <m:sSupPr>
+                <m:ctrlPr>
+                  <w:rPr>
+                    <w:rFonts w:ascii="Cambria Math" w:hAnsi="Cambria Math"/>
+                    <w:i/>
+                    <w:color w:val="548DD4" w:themeColor="text2" w:themeTint="99"/>
+                    <w:sz w:val="18"/>
+                    <w:szCs w:val="18"/>
+                    <w:highlight w:val="red"/>
+                    <w:lang w:val="en-US"/>
+                  </w:rPr>
+                </m:ctrlPr>
+              </m:sSupPr>
+              <m:e>
+                <m:r>
+                  <w:rPr>
+                    <w:rFonts w:ascii="Cambria Math" w:hAnsi="Cambria Math"/>
+                    <w:color w:val="548DD4" w:themeColor="text2" w:themeTint="99"/>
+                    <w:sz w:val="18"/>
+                    <w:szCs w:val="18"/>
+                    <w:highlight w:val="red"/>
+                    <w:lang w:val="en-US"/>
+                  </w:rPr>
+                  <m:t>s</m:t>
+                </m:r>
+              </m:e>
+              <m:sup>
+                <m:r>
+                  <w:rPr>
+                    <w:rFonts w:ascii="Cambria Math" w:hAnsi="Cambria Math"/>
+                    <w:color w:val="548DD4" w:themeColor="text2" w:themeTint="99"/>
+                    <w:sz w:val="18"/>
+                    <w:szCs w:val="18"/>
+                    <w:highlight w:val="red"/>
+                    <w:lang w:val="en-US"/>
+                  </w:rPr>
+                  <m:t>'</m:t>
+                </m:r>
+              </m:sup>
+            </m:sSup>
+          </m:e>
+        </m:d>
+      </m:oMath>
+      <w:r>
+        <w:rPr>
+          <w:rFonts w:hint="cs"/>
+          <w:i/>
+          <w:color w:val="548DD4" w:themeColor="text2" w:themeTint="99"/>
+          <w:sz w:val="18"/>
+          <w:szCs w:val="18"/>
+          <w:highlight w:val="red"/>
+          <w:rtl/>
+          <w:lang w:val="en-US"/>
+        </w:rPr>
+        <w:t>.</w:t>
+      </w:r>
+    </w:p>
+    <w:p>
+      <w:pPr>
+        <w:bidi/>
+        <w:rPr>
+          <w:b/>
+          <w:bCs/>
+          <w:i/>
+          <w:color w:val="548DD4" w:themeColor="text2" w:themeTint="99"/>
+          <w:sz w:val="18"/>
+          <w:szCs w:val="18"/>
+          <w:rtl/>
+          <w:lang w:val="en-US"/>
+        </w:rPr>
+      </w:pPr>
+      <w:r>
+        <w:rPr>
+          <w:rFonts w:hint="cs"/>
+          <w:i/>
+          <w:color w:val="548DD4" w:themeColor="text2" w:themeTint="99"/>
+          <w:sz w:val="18"/>
+          <w:szCs w:val="18"/>
+          <w:highlight w:val="red"/>
+          <w:rtl/>
+          <w:lang w:val="en-US"/>
+        </w:rPr>
+        <w:t xml:space="preserve">בסך הכל הראינו שבכל מקרה אפשרי מתקיים כי </w:t>
+      </w:r>
+      <m:oMath>
+        <m:sSub>
+          <m:sSubPr>
+            <m:ctrlPr>
+              <w:rPr>
+                <w:rFonts w:ascii="Cambria Math" w:hAnsi="Cambria Math"/>
+                <w:i/>
+                <w:color w:val="548DD4" w:themeColor="text2" w:themeTint="99"/>
+                <w:sz w:val="18"/>
+                <w:szCs w:val="18"/>
+                <w:highlight w:val="red"/>
+                <w:lang w:val="en-US"/>
+              </w:rPr>
+            </m:ctrlPr>
+          </m:sSubPr>
+          <m:e>
+            <m:r>
+              <w:rPr>
+                <w:rFonts w:ascii="Cambria Math" w:hAnsi="Cambria Math"/>
+                <w:color w:val="548DD4" w:themeColor="text2" w:themeTint="99"/>
+                <w:sz w:val="18"/>
+                <w:szCs w:val="18"/>
+                <w:highlight w:val="red"/>
+                <w:lang w:val="en-US"/>
+              </w:rPr>
+              <m:t>h</m:t>
+            </m:r>
+          </m:e>
+          <m:sub>
+            <m:r>
+              <w:rPr>
+                <w:rFonts w:ascii="Cambria Math" w:hAnsi="Cambria Math"/>
+                <w:color w:val="548DD4" w:themeColor="text2" w:themeTint="99"/>
+                <w:sz w:val="18"/>
+                <w:szCs w:val="18"/>
+                <w:highlight w:val="red"/>
+                <w:lang w:val="en-US"/>
+              </w:rPr>
+              <m:t>SAP</m:t>
+            </m:r>
+          </m:sub>
+        </m:sSub>
+        <m:d>
+          <m:dPr>
+            <m:ctrlPr>
+              <w:rPr>
+                <w:rFonts w:ascii="Cambria Math" w:hAnsi="Cambria Math"/>
+                <w:i/>
+                <w:color w:val="548DD4" w:themeColor="text2" w:themeTint="99"/>
+                <w:sz w:val="18"/>
+                <w:szCs w:val="18"/>
+                <w:highlight w:val="red"/>
+                <w:lang w:val="en-US"/>
+              </w:rPr>
+            </m:ctrlPr>
+          </m:dPr>
+          <m:e>
+            <m:r>
+              <w:rPr>
+                <w:rFonts w:ascii="Cambria Math" w:hAnsi="Cambria Math"/>
+                <w:color w:val="548DD4" w:themeColor="text2" w:themeTint="99"/>
+                <w:sz w:val="18"/>
+                <w:szCs w:val="18"/>
+                <w:highlight w:val="red"/>
+                <w:lang w:val="en-US"/>
+              </w:rPr>
+              <m:t>s</m:t>
+            </m:r>
+          </m:e>
+        </m:d>
+        <m:r>
+          <w:rPr>
+            <w:rFonts w:ascii="Cambria Math" w:hAnsi="Cambria Math"/>
+            <w:color w:val="548DD4" w:themeColor="text2" w:themeTint="99"/>
+            <w:sz w:val="18"/>
+            <w:szCs w:val="18"/>
+            <w:highlight w:val="red"/>
+            <w:lang w:val="en-US"/>
+          </w:rPr>
+          <m:t>-</m:t>
+        </m:r>
+        <m:sSub>
+          <m:sSubPr>
+            <m:ctrlPr>
+              <w:rPr>
+                <w:rFonts w:ascii="Cambria Math" w:hAnsi="Cambria Math"/>
+                <w:i/>
+                <w:color w:val="548DD4" w:themeColor="text2" w:themeTint="99"/>
+                <w:sz w:val="18"/>
+                <w:szCs w:val="18"/>
+                <w:highlight w:val="red"/>
+                <w:lang w:val="en-US"/>
+              </w:rPr>
+            </m:ctrlPr>
+          </m:sSubPr>
+          <m:e>
+            <m:r>
+              <w:rPr>
+                <w:rFonts w:ascii="Cambria Math" w:hAnsi="Cambria Math"/>
+                <w:color w:val="548DD4" w:themeColor="text2" w:themeTint="99"/>
+                <w:sz w:val="18"/>
+                <w:szCs w:val="18"/>
+                <w:highlight w:val="red"/>
+                <w:lang w:val="en-US"/>
+              </w:rPr>
+              <m:t>h</m:t>
+            </m:r>
+          </m:e>
+          <m:sub>
+            <m:r>
+              <w:rPr>
+                <w:rFonts w:ascii="Cambria Math" w:hAnsi="Cambria Math"/>
+                <w:color w:val="548DD4" w:themeColor="text2" w:themeTint="99"/>
+                <w:sz w:val="18"/>
+                <w:szCs w:val="18"/>
+                <w:highlight w:val="red"/>
+                <w:lang w:val="en-US"/>
+              </w:rPr>
+              <m:t>SAP</m:t>
+            </m:r>
+          </m:sub>
+        </m:sSub>
+        <m:d>
+          <m:dPr>
+            <m:ctrlPr>
+              <w:rPr>
+                <w:rFonts w:ascii="Cambria Math" w:hAnsi="Cambria Math"/>
+                <w:i/>
+                <w:color w:val="548DD4" w:themeColor="text2" w:themeTint="99"/>
+                <w:sz w:val="18"/>
+                <w:szCs w:val="18"/>
+                <w:highlight w:val="red"/>
+                <w:lang w:val="en-US"/>
+              </w:rPr>
+            </m:ctrlPr>
+          </m:dPr>
+          <m:e>
+            <m:sSup>
+              <m:sSupPr>
+                <m:ctrlPr>
+                  <w:rPr>
+                    <w:rFonts w:ascii="Cambria Math" w:hAnsi="Cambria Math"/>
+                    <w:i/>
+                    <w:color w:val="548DD4" w:themeColor="text2" w:themeTint="99"/>
+                    <w:sz w:val="18"/>
+                    <w:szCs w:val="18"/>
+                    <w:highlight w:val="red"/>
+                    <w:lang w:val="en-US"/>
+                  </w:rPr>
+                </m:ctrlPr>
+              </m:sSupPr>
+              <m:e>
+                <m:r>
+                  <w:rPr>
+                    <w:rFonts w:ascii="Cambria Math" w:hAnsi="Cambria Math"/>
+                    <w:color w:val="548DD4" w:themeColor="text2" w:themeTint="99"/>
+                    <w:sz w:val="18"/>
+                    <w:szCs w:val="18"/>
+                    <w:highlight w:val="red"/>
+                    <w:lang w:val="en-US"/>
+                  </w:rPr>
+                  <m:t>s</m:t>
+                </m:r>
+              </m:e>
+              <m:sup>
+                <m:r>
+                  <w:rPr>
+                    <w:rFonts w:ascii="Cambria Math" w:hAnsi="Cambria Math"/>
+                    <w:color w:val="548DD4" w:themeColor="text2" w:themeTint="99"/>
+                    <w:sz w:val="18"/>
+                    <w:szCs w:val="18"/>
+                    <w:highlight w:val="red"/>
                     <w:lang w:val="en-US"/>
                   </w:rPr>
                   <m:t>'</m:t>
@@ -13132,6 +14194,7 @@
             <w:color w:val="548DD4" w:themeColor="text2" w:themeTint="99"/>
             <w:sz w:val="18"/>
             <w:szCs w:val="18"/>
+            <w:highlight w:val="red"/>
             <w:lang w:val="en-US"/>
           </w:rPr>
           <m:t>≤cost</m:t>
@@ -13145,6 +14208,7 @@
                 <w:color w:val="548DD4" w:themeColor="text2" w:themeTint="99"/>
                 <w:sz w:val="18"/>
                 <w:szCs w:val="18"/>
+                <w:highlight w:val="red"/>
                 <w:lang w:val="en-US"/>
               </w:rPr>
             </m:ctrlPr>
@@ -13156,6 +14220,7 @@
                 <w:color w:val="548DD4" w:themeColor="text2" w:themeTint="99"/>
                 <w:sz w:val="18"/>
                 <w:szCs w:val="18"/>
+                <w:highlight w:val="red"/>
                 <w:lang w:val="en-US"/>
               </w:rPr>
               <m:t>s,</m:t>
@@ -13169,6 +14234,7 @@
                     <w:color w:val="548DD4" w:themeColor="text2" w:themeTint="99"/>
                     <w:sz w:val="18"/>
                     <w:szCs w:val="18"/>
+                    <w:highlight w:val="red"/>
                     <w:lang w:val="en-US"/>
                   </w:rPr>
                 </m:ctrlPr>
@@ -13180,6 +14246,7 @@
                     <w:color w:val="548DD4" w:themeColor="text2" w:themeTint="99"/>
                     <w:sz w:val="18"/>
                     <w:szCs w:val="18"/>
+                    <w:highlight w:val="red"/>
                     <w:lang w:val="en-US"/>
                   </w:rPr>
                   <m:t>s</m:t>
@@ -13192,6 +14259,7 @@
                     <w:color w:val="548DD4" w:themeColor="text2" w:themeTint="99"/>
                     <w:sz w:val="18"/>
                     <w:szCs w:val="18"/>
+                    <w:highlight w:val="red"/>
                     <w:lang w:val="en-US"/>
                   </w:rPr>
                   <m:t>'</m:t>
@@ -13208,6 +14276,7 @@
           <w:color w:val="548DD4" w:themeColor="text2" w:themeTint="99"/>
           <w:sz w:val="18"/>
           <w:szCs w:val="18"/>
+          <w:highlight w:val="red"/>
           <w:rtl/>
           <w:lang w:val="en-US"/>
         </w:rPr>
@@ -13225,6 +14294,33 @@
           <w:lang w:val="en-US"/>
         </w:rPr>
         <w:br/>
+      </w:r>
+    </w:p>
+    <w:p>
+      <w:pPr>
+        <w:rPr>
+          <w:b/>
+          <w:bCs/>
+          <w:i/>
+          <w:color w:val="548DD4" w:themeColor="text2" w:themeTint="99"/>
+          <w:sz w:val="18"/>
+          <w:szCs w:val="18"/>
+          <w:rtl/>
+          <w:lang w:val="en-US"/>
+        </w:rPr>
+      </w:pPr>
+      <w:r>
+        <w:rPr>
+          <w:b/>
+          <w:bCs/>
+          <w:i/>
+          <w:color w:val="548DD4" w:themeColor="text2" w:themeTint="99"/>
+          <w:sz w:val="18"/>
+          <w:szCs w:val="18"/>
+          <w:rtl/>
+          <w:lang w:val="en-US"/>
+        </w:rPr>
+        <w:br w:type="page"/>
       </w:r>
     </w:p>
     <w:p>
@@ -13243,6 +14339,7 @@
           <w:color w:val="4472C4"/>
           <w:rtl/>
         </w:rPr>
+        <w:lastRenderedPageBreak/>
         <w:t xml:space="preserve">שאלה </w:t>
       </w:r>
       <w:r>
@@ -13857,7 +14954,6 @@
             <w:sz w:val="16"/>
             <w:szCs w:val="16"/>
           </w:rPr>
-          <w:lastRenderedPageBreak/>
           <m:t>GreedyHeuristic</m:t>
         </m:r>
         <m:d>
@@ -17435,6 +18531,7 @@
           <w:rtl/>
           <w:lang w:val="en-US"/>
         </w:rPr>
+        <w:lastRenderedPageBreak/>
         <w:t xml:space="preserve">הוכח/הפרך: לכל בעיית חיפוש, המסלול שיחזור על ידי אלגוריתם </w:t>
       </w:r>
       <w:r>
@@ -18024,7 +19121,6 @@
           <w:rtl/>
           <w:lang w:val="en-US"/>
         </w:rPr>
-        <w:lastRenderedPageBreak/>
         <w:t>הציעו יוריסטיקה קבילה (שאינה יוריסטיקה ה-0).</w:t>
       </w:r>
     </w:p>
@@ -18746,6 +19842,7 @@
         <w:rPr>
           <w:noProof/>
         </w:rPr>
+        <w:lastRenderedPageBreak/>
         <w:drawing>
           <wp:inline distT="0" distB="0" distL="0" distR="0" wp14:anchorId="5CC04C3C" wp14:editId="5A3AC192">
             <wp:extent cx="2872226" cy="2157401"/>
@@ -18764,7 +19861,7 @@
                     </pic:cNvPicPr>
                   </pic:nvPicPr>
                   <pic:blipFill>
-                    <a:blip r:embed="rId19">
+                    <a:blip r:embed="rId20">
                       <a:extLst>
                         <a:ext uri="{28A0092B-C50C-407E-A947-70E740481C1C}">
                           <a14:useLocalDpi xmlns:a14="http://schemas.microsoft.com/office/drawing/2010/main" val="0"/>

</xml_diff>

<commit_message>
DRY: Answer Greedy Best First Search questions
</commit_message>
<xml_diff>
--- a/HW1_Report.docx
+++ b/HW1_Report.docx
@@ -581,6 +581,7 @@
         </w:rPr>
         <w:t>נתנסה בתכנות ב-</w:t>
       </w:r>
+      <w:proofErr w:type="spellStart"/>
       <w:r>
         <w:rPr>
           <w:sz w:val="18"/>
@@ -588,6 +589,7 @@
         </w:rPr>
         <w:t>python</w:t>
       </w:r>
+      <w:proofErr w:type="spellEnd"/>
       <w:r>
         <w:rPr>
           <w:sz w:val="18"/>
@@ -963,7 +965,25 @@
           <w:szCs w:val="18"/>
           <w:rtl/>
         </w:rPr>
-        <w:t xml:space="preserve"> (מילואים, אשפוז וכו') יש לשלוח למתרגל האחראי (ספיר טובול) בלבד.</w:t>
+        <w:t xml:space="preserve"> (מילואים, אשפוז וכו') יש לשלוח למתרגל האחראי (ספיר </w:t>
+      </w:r>
+      <w:proofErr w:type="spellStart"/>
+      <w:r>
+        <w:rPr>
+          <w:sz w:val="18"/>
+          <w:szCs w:val="18"/>
+          <w:rtl/>
+        </w:rPr>
+        <w:t>טובול</w:t>
+      </w:r>
+      <w:proofErr w:type="spellEnd"/>
+      <w:r>
+        <w:rPr>
+          <w:sz w:val="18"/>
+          <w:szCs w:val="18"/>
+          <w:rtl/>
+        </w:rPr>
+        <w:t>) בלבד.</w:t>
       </w:r>
     </w:p>
     <w:p>
@@ -1668,7 +1688,25 @@
           <w:szCs w:val="18"/>
           <w:rtl/>
         </w:rPr>
-        <w:t xml:space="preserve">ריק ומורטי יצאו לעוד אחת מההרפתקאות שלהם והפעם ריק לקח את מורטי לסיור בבר הגאזורפאזור בכוכב הלכת </w:t>
+        <w:t xml:space="preserve">ריק ומורטי יצאו לעוד אחת מההרפתקאות שלהם והפעם ריק לקח את מורטי לסיור בבר </w:t>
+      </w:r>
+      <w:proofErr w:type="spellStart"/>
+      <w:r>
+        <w:rPr>
+          <w:sz w:val="18"/>
+          <w:szCs w:val="18"/>
+          <w:rtl/>
+        </w:rPr>
+        <w:t>הגאזורפאזור</w:t>
+      </w:r>
+      <w:proofErr w:type="spellEnd"/>
+      <w:r>
+        <w:rPr>
+          <w:sz w:val="18"/>
+          <w:szCs w:val="18"/>
+          <w:rtl/>
+        </w:rPr>
+        <w:t xml:space="preserve"> בכוכב הלכת </w:t>
       </w:r>
       <w:r>
         <w:rPr>
@@ -1693,7 +1731,25 @@
           <w:szCs w:val="18"/>
           <w:rtl/>
         </w:rPr>
-        <w:t>. לאחר שריק הופך למלפפון חמוץ ונקלע לקטטה עם יצור מזן בלארפ הם בורחים מחוץ לבר. ריק מתכוון להשתמש באקדח הפורטל שלו</w:t>
+        <w:t xml:space="preserve">. לאחר שריק הופך למלפפון חמוץ ונקלע לקטטה עם יצור מזן </w:t>
+      </w:r>
+      <w:proofErr w:type="spellStart"/>
+      <w:r>
+        <w:rPr>
+          <w:sz w:val="18"/>
+          <w:szCs w:val="18"/>
+          <w:rtl/>
+        </w:rPr>
+        <w:t>בלארפ</w:t>
+      </w:r>
+      <w:proofErr w:type="spellEnd"/>
+      <w:r>
+        <w:rPr>
+          <w:sz w:val="18"/>
+          <w:szCs w:val="18"/>
+          <w:rtl/>
+        </w:rPr>
+        <w:t xml:space="preserve"> הם בורחים מחוץ לבר. ריק מתכוון להשתמש באקדח הפורטל שלו</w:t>
       </w:r>
       <w:r>
         <w:rPr>
@@ -1746,13 +1802,47 @@
         </w:rPr>
         <w:t xml:space="preserve"> שנמצא בקצהו של האגם הקפוא, הבעיה היא שצריך לחצות את האגם. והוא מלא בחורים (</w:t>
       </w:r>
-      <w:r>
-        <w:rPr>
-          <w:sz w:val="18"/>
-          <w:szCs w:val="18"/>
-        </w:rPr>
-        <w:t>Holes, not Guys</w:t>
-      </w:r>
+      <w:proofErr w:type="spellStart"/>
+      <w:r>
+        <w:rPr>
+          <w:sz w:val="18"/>
+          <w:szCs w:val="18"/>
+        </w:rPr>
+        <w:t>Holes</w:t>
+      </w:r>
+      <w:proofErr w:type="spellEnd"/>
+      <w:r>
+        <w:rPr>
+          <w:sz w:val="18"/>
+          <w:szCs w:val="18"/>
+        </w:rPr>
+        <w:t xml:space="preserve">, </w:t>
+      </w:r>
+      <w:proofErr w:type="spellStart"/>
+      <w:r>
+        <w:rPr>
+          <w:sz w:val="18"/>
+          <w:szCs w:val="18"/>
+        </w:rPr>
+        <w:t>not</w:t>
+      </w:r>
+      <w:proofErr w:type="spellEnd"/>
+      <w:r>
+        <w:rPr>
+          <w:sz w:val="18"/>
+          <w:szCs w:val="18"/>
+        </w:rPr>
+        <w:t xml:space="preserve"> </w:t>
+      </w:r>
+      <w:proofErr w:type="spellStart"/>
+      <w:r>
+        <w:rPr>
+          <w:sz w:val="18"/>
+          <w:szCs w:val="18"/>
+        </w:rPr>
+        <w:t>Guys</w:t>
+      </w:r>
+      <w:proofErr w:type="spellEnd"/>
       <w:r>
         <w:rPr>
           <w:rFonts w:hint="cs"/>
@@ -2039,6 +2129,7 @@
         </w:rPr>
         <w:t xml:space="preserve">שפותחה ע"י </w:t>
       </w:r>
+      <w:proofErr w:type="spellStart"/>
       <w:r>
         <w:rPr>
           <w:rFonts w:hint="cs"/>
@@ -2062,6 +2153,7 @@
         </w:rPr>
         <w:t>AI</w:t>
       </w:r>
+      <w:proofErr w:type="spellEnd"/>
       <w:r>
         <w:rPr>
           <w:rFonts w:hint="cs"/>
@@ -2131,14 +2223,34 @@
         <w:t>. אנחנו ממליצים לעבוד ב-</w:t>
       </w:r>
       <w:hyperlink r:id="rId10" w:history="1">
+        <w:proofErr w:type="spellStart"/>
         <w:r>
           <w:rPr>
             <w:rStyle w:val="Hyperlink"/>
             <w:sz w:val="18"/>
             <w:szCs w:val="18"/>
           </w:rPr>
-          <w:t>Google Colab</w:t>
+          <w:t>Google</w:t>
         </w:r>
+        <w:proofErr w:type="spellEnd"/>
+        <w:r>
+          <w:rPr>
+            <w:rStyle w:val="Hyperlink"/>
+            <w:sz w:val="18"/>
+            <w:szCs w:val="18"/>
+          </w:rPr>
+          <w:t xml:space="preserve"> </w:t>
+        </w:r>
+        <w:proofErr w:type="spellStart"/>
+        <w:r>
+          <w:rPr>
+            <w:rStyle w:val="Hyperlink"/>
+            <w:sz w:val="18"/>
+            <w:szCs w:val="18"/>
+          </w:rPr>
+          <w:t>Colab</w:t>
+        </w:r>
+        <w:proofErr w:type="spellEnd"/>
       </w:hyperlink>
       <w:r>
         <w:rPr>
@@ -2156,6 +2268,7 @@
         </w:rPr>
         <w:t>D</w:t>
       </w:r>
+      <w:proofErr w:type="spellStart"/>
       <w:r>
         <w:rPr>
           <w:sz w:val="18"/>
@@ -2163,6 +2276,7 @@
         </w:rPr>
         <w:t>rive</w:t>
       </w:r>
+      <w:proofErr w:type="spellEnd"/>
       <w:r>
         <w:rPr>
           <w:rFonts w:hint="cs"/>
@@ -2180,6 +2294,7 @@
         </w:rPr>
         <w:t xml:space="preserve">. לאחר מכן פתחו את המחברת דרך </w:t>
       </w:r>
+      <w:proofErr w:type="spellStart"/>
       <w:r>
         <w:rPr>
           <w:rFonts w:hint="cs"/>
@@ -2188,6 +2303,7 @@
         </w:rPr>
         <w:t>Google</w:t>
       </w:r>
+      <w:proofErr w:type="spellEnd"/>
       <w:r>
         <w:rPr>
           <w:sz w:val="18"/>
@@ -2203,6 +2319,7 @@
         </w:rPr>
         <w:t>C</w:t>
       </w:r>
+      <w:proofErr w:type="spellStart"/>
       <w:r>
         <w:rPr>
           <w:sz w:val="18"/>
@@ -2210,6 +2327,7 @@
         </w:rPr>
         <w:t>olab</w:t>
       </w:r>
+      <w:proofErr w:type="spellEnd"/>
       <w:r>
         <w:rPr>
           <w:sz w:val="18"/>
@@ -2558,7 +2676,27 @@
           <w:szCs w:val="18"/>
           <w:rtl/>
         </w:rPr>
-        <w:t xml:space="preserve"> ועיצרו שם.</w:t>
+        <w:t xml:space="preserve"> </w:t>
+      </w:r>
+      <w:proofErr w:type="spellStart"/>
+      <w:r>
+        <w:rPr>
+          <w:rFonts w:hint="cs"/>
+          <w:sz w:val="18"/>
+          <w:szCs w:val="18"/>
+          <w:rtl/>
+        </w:rPr>
+        <w:t>ועיצרו</w:t>
+      </w:r>
+      <w:proofErr w:type="spellEnd"/>
+      <w:r>
+        <w:rPr>
+          <w:rFonts w:hint="cs"/>
+          <w:sz w:val="18"/>
+          <w:szCs w:val="18"/>
+          <w:rtl/>
+        </w:rPr>
+        <w:t xml:space="preserve"> שם.</w:t>
       </w:r>
     </w:p>
     <w:p>
@@ -2715,14 +2853,25 @@
         </w:rPr>
         <w:t xml:space="preserve"> של </w:t>
       </w:r>
-      <w:r>
-        <w:rPr>
-          <w:color w:val="548DD4" w:themeColor="text2" w:themeTint="99"/>
-          <w:sz w:val="18"/>
-          <w:szCs w:val="18"/>
-          <w:lang w:val="en-US"/>
-        </w:rPr>
-        <w:t>OpenAI Gym</w:t>
+      <w:proofErr w:type="spellStart"/>
+      <w:r>
+        <w:rPr>
+          <w:color w:val="548DD4" w:themeColor="text2" w:themeTint="99"/>
+          <w:sz w:val="18"/>
+          <w:szCs w:val="18"/>
+          <w:lang w:val="en-US"/>
+        </w:rPr>
+        <w:t>OpenAI</w:t>
+      </w:r>
+      <w:proofErr w:type="spellEnd"/>
+      <w:r>
+        <w:rPr>
+          <w:color w:val="548DD4" w:themeColor="text2" w:themeTint="99"/>
+          <w:sz w:val="18"/>
+          <w:szCs w:val="18"/>
+          <w:lang w:val="en-US"/>
+        </w:rPr>
+        <w:t xml:space="preserve"> Gym</w:t>
       </w:r>
       <w:r>
         <w:rPr>
@@ -3099,6 +3248,7 @@
         </w:rPr>
         <w:t xml:space="preserve">יבש (1 נק׳): מה תחזיר לנו הפונקציה </w:t>
       </w:r>
+      <w:proofErr w:type="spellStart"/>
       <w:r>
         <w:rPr>
           <w:sz w:val="18"/>
@@ -3106,6 +3256,7 @@
         </w:rPr>
         <w:t>Domain</w:t>
       </w:r>
+      <w:proofErr w:type="spellEnd"/>
       <w:r>
         <w:rPr>
           <w:sz w:val="18"/>
@@ -3187,6 +3338,7 @@
         </w:rPr>
         <w:t xml:space="preserve">יבש (1 נק׳): מה תחזיר לנו הפונקציה </w:t>
       </w:r>
+      <w:proofErr w:type="spellStart"/>
       <w:r>
         <w:rPr>
           <w:sz w:val="18"/>
@@ -3194,6 +3346,7 @@
         </w:rPr>
         <w:t>Succ</w:t>
       </w:r>
+      <w:proofErr w:type="spellEnd"/>
       <w:r>
         <w:rPr>
           <w:sz w:val="18"/>
@@ -3548,6 +3701,7 @@
         </w:rPr>
         <w:t xml:space="preserve">יבש (1 נק׳): במקרה הגרוע ביותר, כמה פעולות ידרשו לסוכן </w:t>
       </w:r>
+      <w:proofErr w:type="spellStart"/>
       <w:r>
         <w:rPr>
           <w:sz w:val="18"/>
@@ -3555,6 +3709,7 @@
         </w:rPr>
         <w:t>random</w:t>
       </w:r>
+      <w:proofErr w:type="spellEnd"/>
       <w:r>
         <w:rPr>
           <w:sz w:val="18"/>
@@ -4435,6 +4590,7 @@
         </w:rPr>
         <w:t xml:space="preserve">נתון לוח בגודל </w:t>
       </w:r>
+      <w:proofErr w:type="spellStart"/>
       <w:r>
         <w:rPr>
           <w:sz w:val="18"/>
@@ -4443,6 +4599,7 @@
         </w:rPr>
         <w:t>NxN</w:t>
       </w:r>
+      <w:proofErr w:type="spellEnd"/>
       <w:r>
         <w:rPr>
           <w:rFonts w:hint="cs"/>
@@ -5254,6 +5411,7 @@
         </w:rPr>
         <w:t xml:space="preserve">יבש (2 נק׳): נתון לוח בגודל </w:t>
       </w:r>
+      <w:proofErr w:type="spellStart"/>
       <w:r>
         <w:rPr>
           <w:sz w:val="18"/>
@@ -5262,6 +5420,7 @@
         </w:rPr>
         <w:t>NxN</w:t>
       </w:r>
+      <w:proofErr w:type="spellEnd"/>
       <w:r>
         <w:rPr>
           <w:rFonts w:hint="cs"/>
@@ -5432,15 +5591,27 @@
           <w:lang w:val="en-US"/>
         </w:rPr>
       </w:pPr>
-      <w:r>
-        <w:rPr>
-          <w:rFonts w:hint="cs"/>
-          <w:color w:val="548DD4" w:themeColor="text2" w:themeTint="99"/>
-          <w:sz w:val="18"/>
-          <w:szCs w:val="18"/>
-          <w:rtl/>
-        </w:rPr>
-        <w:t xml:space="preserve">יווצרו </w:t>
+      <w:proofErr w:type="spellStart"/>
+      <w:r>
+        <w:rPr>
+          <w:rFonts w:hint="cs"/>
+          <w:color w:val="548DD4" w:themeColor="text2" w:themeTint="99"/>
+          <w:sz w:val="18"/>
+          <w:szCs w:val="18"/>
+          <w:rtl/>
+        </w:rPr>
+        <w:t>יווצרו</w:t>
+      </w:r>
+      <w:proofErr w:type="spellEnd"/>
+      <w:r>
+        <w:rPr>
+          <w:rFonts w:hint="cs"/>
+          <w:color w:val="548DD4" w:themeColor="text2" w:themeTint="99"/>
+          <w:sz w:val="18"/>
+          <w:szCs w:val="18"/>
+          <w:rtl/>
+        </w:rPr>
+        <w:t xml:space="preserve"> </w:t>
       </w:r>
       <m:oMath>
         <m:r>
@@ -5792,6 +5963,7 @@
         </w:rPr>
         <w:t xml:space="preserve">עבור בעיית האגם הקפוא עם לוח </w:t>
       </w:r>
+      <w:proofErr w:type="spellStart"/>
       <w:r>
         <w:rPr>
           <w:rFonts w:hint="cs"/>
@@ -5818,6 +5990,7 @@
         </w:rPr>
         <w:t>N</w:t>
       </w:r>
+      <w:proofErr w:type="spellEnd"/>
       <w:r>
         <w:rPr>
           <w:rFonts w:hint="cs"/>
@@ -6075,6 +6248,7 @@
         </w:rPr>
         <w:t xml:space="preserve">, עבור בעיית האגם הקפוא על לוח </w:t>
       </w:r>
+      <w:proofErr w:type="spellStart"/>
       <w:r>
         <w:rPr>
           <w:sz w:val="18"/>
@@ -6083,6 +6257,7 @@
         </w:rPr>
         <w:t>NxN</w:t>
       </w:r>
+      <w:proofErr w:type="spellEnd"/>
       <w:r>
         <w:rPr>
           <w:rFonts w:hint="cs"/>
@@ -6177,7 +6352,31 @@
           <w:rtl/>
           <w:lang w:val="en-US"/>
         </w:rPr>
-        <w:t xml:space="preserve"> אלא אם קיים פתרון טריויאלי של ללכת עד הקיר התחתון ואז ללכת בקו ישר עד הקיר הימני ששם ימצא את צומת היעד, לא יחזור פתרון שכן הסוכן יתקע בלולאה אינסופית.</w:t>
+        <w:t xml:space="preserve"> אלא אם קיים פתרון </w:t>
+      </w:r>
+      <w:proofErr w:type="spellStart"/>
+      <w:r>
+        <w:rPr>
+          <w:rFonts w:hint="cs"/>
+          <w:color w:val="548DD4" w:themeColor="text2" w:themeTint="99"/>
+          <w:sz w:val="18"/>
+          <w:szCs w:val="18"/>
+          <w:rtl/>
+          <w:lang w:val="en-US"/>
+        </w:rPr>
+        <w:t>טריויאלי</w:t>
+      </w:r>
+      <w:proofErr w:type="spellEnd"/>
+      <w:r>
+        <w:rPr>
+          <w:rFonts w:hint="cs"/>
+          <w:color w:val="548DD4" w:themeColor="text2" w:themeTint="99"/>
+          <w:sz w:val="18"/>
+          <w:szCs w:val="18"/>
+          <w:rtl/>
+          <w:lang w:val="en-US"/>
+        </w:rPr>
+        <w:t xml:space="preserve"> של ללכת עד הקיר התחתון ואז ללכת בקו ישר עד הקיר הימני ששם ימצא את צומת היעד, לא יחזור פתרון שכן הסוכן יתקע בלולאה אינסופית.</w:t>
       </w:r>
     </w:p>
     <w:p>
@@ -6204,6 +6403,7 @@
         </w:rPr>
         <w:t xml:space="preserve">יבש (2 נק׳): נתון לוח בגודל </w:t>
       </w:r>
+      <w:proofErr w:type="spellStart"/>
       <w:r>
         <w:rPr>
           <w:sz w:val="18"/>
@@ -6212,6 +6412,7 @@
         </w:rPr>
         <w:t>NxN</w:t>
       </w:r>
+      <w:proofErr w:type="spellEnd"/>
       <w:r>
         <w:rPr>
           <w:rFonts w:hint="cs"/>
@@ -6949,6 +7150,7 @@
         </w:rPr>
         <w:t xml:space="preserve">יבש (2 נק׳): נתון לוח בגודל </w:t>
       </w:r>
+      <w:proofErr w:type="spellStart"/>
       <w:r>
         <w:rPr>
           <w:sz w:val="18"/>
@@ -6957,6 +7159,7 @@
         </w:rPr>
         <w:t>NxN</w:t>
       </w:r>
+      <w:proofErr w:type="spellEnd"/>
       <w:r>
         <w:rPr>
           <w:rFonts w:hint="cs"/>
@@ -7155,7 +7358,31 @@
           <w:rtl/>
           <w:lang w:val="en-US"/>
         </w:rPr>
-        <w:t>, פרט לכך שהוא לא יצור את כל הצמתים בדרכו, ולכן העמודה השנייה לא תווצר כלל. בסה"כ נקבל:</w:t>
+        <w:t xml:space="preserve">, פרט לכך שהוא לא יצור את כל הצמתים בדרכו, ולכן העמודה השנייה לא </w:t>
+      </w:r>
+      <w:proofErr w:type="spellStart"/>
+      <w:r>
+        <w:rPr>
+          <w:rFonts w:hint="cs"/>
+          <w:color w:val="548DD4" w:themeColor="text2" w:themeTint="99"/>
+          <w:sz w:val="18"/>
+          <w:szCs w:val="18"/>
+          <w:rtl/>
+          <w:lang w:val="en-US"/>
+        </w:rPr>
+        <w:t>תווצר</w:t>
+      </w:r>
+      <w:proofErr w:type="spellEnd"/>
+      <w:r>
+        <w:rPr>
+          <w:rFonts w:hint="cs"/>
+          <w:color w:val="548DD4" w:themeColor="text2" w:themeTint="99"/>
+          <w:sz w:val="18"/>
+          <w:szCs w:val="18"/>
+          <w:rtl/>
+          <w:lang w:val="en-US"/>
+        </w:rPr>
+        <w:t xml:space="preserve"> כלל. בסה"כ נקבל:</w:t>
       </w:r>
       <w:r>
         <w:rPr>
@@ -9072,6 +9299,7 @@
         </w:rPr>
         <w:t xml:space="preserve">, עבור לוח </w:t>
       </w:r>
+      <w:proofErr w:type="spellStart"/>
       <w:r>
         <w:rPr>
           <w:sz w:val="18"/>
@@ -9080,6 +9308,7 @@
         </w:rPr>
         <w:t>NxN</w:t>
       </w:r>
+      <w:proofErr w:type="spellEnd"/>
       <w:r>
         <w:rPr>
           <w:rFonts w:hint="cs"/>
@@ -14357,12 +14586,56 @@
         </w:rPr>
         <w:t xml:space="preserve"> – </w:t>
       </w:r>
+      <w:proofErr w:type="spellStart"/>
       <w:r>
         <w:rPr>
           <w:color w:val="4472C4"/>
         </w:rPr>
-        <w:t>Greedy Best First Search</w:t>
-      </w:r>
+        <w:t>Greedy</w:t>
+      </w:r>
+      <w:proofErr w:type="spellEnd"/>
+      <w:r>
+        <w:rPr>
+          <w:color w:val="4472C4"/>
+        </w:rPr>
+        <w:t xml:space="preserve"> </w:t>
+      </w:r>
+      <w:proofErr w:type="spellStart"/>
+      <w:r>
+        <w:rPr>
+          <w:color w:val="4472C4"/>
+        </w:rPr>
+        <w:t>Best</w:t>
+      </w:r>
+      <w:proofErr w:type="spellEnd"/>
+      <w:r>
+        <w:rPr>
+          <w:color w:val="4472C4"/>
+        </w:rPr>
+        <w:t xml:space="preserve"> </w:t>
+      </w:r>
+      <w:proofErr w:type="spellStart"/>
+      <w:r>
+        <w:rPr>
+          <w:color w:val="4472C4"/>
+        </w:rPr>
+        <w:t>First</w:t>
+      </w:r>
+      <w:proofErr w:type="spellEnd"/>
+      <w:r>
+        <w:rPr>
+          <w:color w:val="4472C4"/>
+        </w:rPr>
+        <w:t xml:space="preserve"> </w:t>
+      </w:r>
+      <w:proofErr w:type="spellStart"/>
+      <w:r>
+        <w:rPr>
+          <w:color w:val="4472C4"/>
+        </w:rPr>
+        <w:t>Search</w:t>
+      </w:r>
+      <w:proofErr w:type="spellEnd"/>
       <w:r>
         <w:rPr>
           <w:rFonts w:hint="cs"/>
@@ -14466,15 +14739,85 @@
           <w:szCs w:val="18"/>
           <w:rtl/>
         </w:rPr>
-        <w:t xml:space="preserve">ממשו את החלקים החסרים באלג׳ </w:t>
-      </w:r>
-      <w:r>
-        <w:rPr>
-          <w:sz w:val="18"/>
-          <w:szCs w:val="18"/>
-        </w:rPr>
-        <w:t>Greedy Best First Search</w:t>
-      </w:r>
+        <w:t xml:space="preserve">ממשו את החלקים החסרים </w:t>
+      </w:r>
+      <w:proofErr w:type="spellStart"/>
+      <w:r>
+        <w:rPr>
+          <w:rFonts w:hint="cs"/>
+          <w:sz w:val="18"/>
+          <w:szCs w:val="18"/>
+          <w:rtl/>
+        </w:rPr>
+        <w:t>באלג</w:t>
+      </w:r>
+      <w:proofErr w:type="spellEnd"/>
+      <w:r>
+        <w:rPr>
+          <w:rFonts w:hint="cs"/>
+          <w:sz w:val="18"/>
+          <w:szCs w:val="18"/>
+          <w:rtl/>
+        </w:rPr>
+        <w:t xml:space="preserve">׳ </w:t>
+      </w:r>
+      <w:proofErr w:type="spellStart"/>
+      <w:r>
+        <w:rPr>
+          <w:sz w:val="18"/>
+          <w:szCs w:val="18"/>
+        </w:rPr>
+        <w:t>Greedy</w:t>
+      </w:r>
+      <w:proofErr w:type="spellEnd"/>
+      <w:r>
+        <w:rPr>
+          <w:sz w:val="18"/>
+          <w:szCs w:val="18"/>
+        </w:rPr>
+        <w:t xml:space="preserve"> </w:t>
+      </w:r>
+      <w:proofErr w:type="spellStart"/>
+      <w:r>
+        <w:rPr>
+          <w:sz w:val="18"/>
+          <w:szCs w:val="18"/>
+        </w:rPr>
+        <w:t>Best</w:t>
+      </w:r>
+      <w:proofErr w:type="spellEnd"/>
+      <w:r>
+        <w:rPr>
+          <w:sz w:val="18"/>
+          <w:szCs w:val="18"/>
+        </w:rPr>
+        <w:t xml:space="preserve"> </w:t>
+      </w:r>
+      <w:proofErr w:type="spellStart"/>
+      <w:r>
+        <w:rPr>
+          <w:sz w:val="18"/>
+          <w:szCs w:val="18"/>
+        </w:rPr>
+        <w:t>First</w:t>
+      </w:r>
+      <w:proofErr w:type="spellEnd"/>
+      <w:r>
+        <w:rPr>
+          <w:sz w:val="18"/>
+          <w:szCs w:val="18"/>
+        </w:rPr>
+        <w:t xml:space="preserve"> </w:t>
+      </w:r>
+      <w:proofErr w:type="spellStart"/>
+      <w:r>
+        <w:rPr>
+          <w:sz w:val="18"/>
+          <w:szCs w:val="18"/>
+        </w:rPr>
+        <w:t>Search</w:t>
+      </w:r>
+      <w:proofErr w:type="spellEnd"/>
       <w:r>
         <w:rPr>
           <w:rFonts w:hint="cs"/>
@@ -14597,6 +14940,174 @@
     </w:p>
     <w:p>
       <w:pPr>
+        <w:bidi/>
+        <w:spacing w:after="160" w:line="245" w:lineRule="auto"/>
+        <w:rPr>
+          <w:color w:val="548DD4" w:themeColor="text2" w:themeTint="99"/>
+          <w:sz w:val="18"/>
+          <w:szCs w:val="18"/>
+          <w:rtl/>
+        </w:rPr>
+      </w:pPr>
+      <w:r>
+        <w:rPr>
+          <w:rFonts w:hint="cs"/>
+          <w:color w:val="548DD4" w:themeColor="text2" w:themeTint="99"/>
+          <w:sz w:val="18"/>
+          <w:szCs w:val="18"/>
+          <w:rtl/>
+        </w:rPr>
+        <w:t>המרחב סופי</w:t>
+      </w:r>
+      <w:r>
+        <w:rPr>
+          <w:rFonts w:hint="cs"/>
+          <w:color w:val="548DD4" w:themeColor="text2" w:themeTint="99"/>
+          <w:sz w:val="18"/>
+          <w:szCs w:val="18"/>
+          <w:rtl/>
+        </w:rPr>
+        <w:t xml:space="preserve"> (לא מאפשרים מעגלים כי מנהלים רשימת </w:t>
+      </w:r>
+      <w:r>
+        <w:rPr>
+          <w:rFonts w:hint="cs"/>
+          <w:color w:val="548DD4" w:themeColor="text2" w:themeTint="99"/>
+          <w:sz w:val="18"/>
+          <w:szCs w:val="18"/>
+        </w:rPr>
+        <w:t>CLOSE</w:t>
+      </w:r>
+      <w:r>
+        <w:rPr>
+          <w:rFonts w:hint="cs"/>
+          <w:color w:val="548DD4" w:themeColor="text2" w:themeTint="99"/>
+          <w:sz w:val="18"/>
+          <w:szCs w:val="18"/>
+          <w:rtl/>
+        </w:rPr>
+        <w:t>)</w:t>
+      </w:r>
+      <w:r>
+        <w:rPr>
+          <w:rFonts w:hint="cs"/>
+          <w:color w:val="548DD4" w:themeColor="text2" w:themeTint="99"/>
+          <w:sz w:val="18"/>
+          <w:szCs w:val="18"/>
+          <w:rtl/>
+        </w:rPr>
+        <w:t xml:space="preserve"> </w:t>
+      </w:r>
+      <w:proofErr w:type="spellStart"/>
+      <w:r>
+        <w:rPr>
+          <w:rFonts w:hint="cs"/>
+          <w:color w:val="548DD4" w:themeColor="text2" w:themeTint="99"/>
+          <w:sz w:val="18"/>
+          <w:szCs w:val="18"/>
+          <w:rtl/>
+        </w:rPr>
+        <w:t>וקשיר</w:t>
+      </w:r>
+      <w:proofErr w:type="spellEnd"/>
+      <w:r>
+        <w:rPr>
+          <w:rFonts w:hint="cs"/>
+          <w:color w:val="548DD4" w:themeColor="text2" w:themeTint="99"/>
+          <w:sz w:val="18"/>
+          <w:szCs w:val="18"/>
+          <w:rtl/>
+        </w:rPr>
+        <w:t>, ולכן כפי שראינו בתרגול האלגוריתם הוא שלם.</w:t>
+      </w:r>
+    </w:p>
+    <w:p>
+      <w:pPr>
+        <w:bidi/>
+        <w:spacing w:after="160" w:line="245" w:lineRule="auto"/>
+        <w:rPr>
+          <w:rFonts w:hint="cs"/>
+          <w:color w:val="548DD4" w:themeColor="text2" w:themeTint="99"/>
+          <w:sz w:val="18"/>
+          <w:szCs w:val="18"/>
+          <w:rtl/>
+          <w:lang w:val="en-US"/>
+        </w:rPr>
+      </w:pPr>
+      <w:r>
+        <w:rPr>
+          <w:rFonts w:hint="cs"/>
+          <w:color w:val="548DD4" w:themeColor="text2" w:themeTint="99"/>
+          <w:sz w:val="18"/>
+          <w:szCs w:val="18"/>
+          <w:rtl/>
+        </w:rPr>
+        <w:t>בהתבססות על הלוח "</w:t>
+      </w:r>
+      <w:r>
+        <w:rPr>
+          <w:color w:val="548DD4" w:themeColor="text2" w:themeTint="99"/>
+          <w:sz w:val="18"/>
+          <w:szCs w:val="18"/>
+          <w:lang w:val="en-US"/>
+        </w:rPr>
+        <w:t>8x8</w:t>
+      </w:r>
+      <w:r>
+        <w:rPr>
+          <w:rFonts w:hint="cs"/>
+          <w:color w:val="548DD4" w:themeColor="text2" w:themeTint="99"/>
+          <w:sz w:val="18"/>
+          <w:szCs w:val="18"/>
+          <w:rtl/>
+          <w:lang w:val="en-US"/>
+        </w:rPr>
+        <w:t xml:space="preserve">" שמופיע במחברת, ניתן לראות שהאלגוריתם אינו קביל שכן בהרצת אלגוריתם </w:t>
+      </w:r>
+      <w:r>
+        <w:rPr>
+          <w:rFonts w:hint="cs"/>
+          <w:color w:val="548DD4" w:themeColor="text2" w:themeTint="99"/>
+          <w:sz w:val="18"/>
+          <w:szCs w:val="18"/>
+          <w:lang w:val="en-US"/>
+        </w:rPr>
+        <w:t>UCS</w:t>
+      </w:r>
+      <w:r>
+        <w:rPr>
+          <w:rFonts w:hint="cs"/>
+          <w:color w:val="548DD4" w:themeColor="text2" w:themeTint="99"/>
+          <w:sz w:val="18"/>
+          <w:szCs w:val="18"/>
+          <w:rtl/>
+          <w:lang w:val="en-US"/>
+        </w:rPr>
+        <w:t xml:space="preserve"> קיבלנו מסלול עם עלות נמוכה יותר מאשר המסלול שהתקבל באלגוריתם </w:t>
+      </w:r>
+      <w:r>
+        <w:rPr>
+          <w:color w:val="548DD4" w:themeColor="text2" w:themeTint="99"/>
+          <w:sz w:val="18"/>
+          <w:szCs w:val="18"/>
+          <w:lang w:val="en-US"/>
+        </w:rPr>
+        <w:t>Greedy Best First Search</w:t>
+      </w:r>
+      <w:r>
+        <w:rPr>
+          <w:rFonts w:hint="cs"/>
+          <w:color w:val="548DD4" w:themeColor="text2" w:themeTint="99"/>
+          <w:sz w:val="18"/>
+          <w:szCs w:val="18"/>
+          <w:rtl/>
+          <w:lang w:val="en-US"/>
+        </w:rPr>
+        <w:t>.</w:t>
+      </w:r>
+    </w:p>
+    <w:p>
+      <w:pPr>
         <w:pStyle w:val="ListParagraph"/>
         <w:numPr>
           <w:ilvl w:val="0"/>
@@ -14619,13 +15130,63 @@
         </w:rPr>
         <w:t xml:space="preserve">יבש (2 נק׳): תנו יתרון וחיסרון של אלגוריתם </w:t>
       </w:r>
-      <w:r>
-        <w:rPr>
-          <w:sz w:val="18"/>
-          <w:szCs w:val="18"/>
-        </w:rPr>
-        <w:t>Greedy Best first Search</w:t>
-      </w:r>
+      <w:proofErr w:type="spellStart"/>
+      <w:r>
+        <w:rPr>
+          <w:sz w:val="18"/>
+          <w:szCs w:val="18"/>
+        </w:rPr>
+        <w:t>Greedy</w:t>
+      </w:r>
+      <w:proofErr w:type="spellEnd"/>
+      <w:r>
+        <w:rPr>
+          <w:sz w:val="18"/>
+          <w:szCs w:val="18"/>
+        </w:rPr>
+        <w:t xml:space="preserve"> </w:t>
+      </w:r>
+      <w:proofErr w:type="spellStart"/>
+      <w:r>
+        <w:rPr>
+          <w:sz w:val="18"/>
+          <w:szCs w:val="18"/>
+        </w:rPr>
+        <w:t>Best</w:t>
+      </w:r>
+      <w:proofErr w:type="spellEnd"/>
+      <w:r>
+        <w:rPr>
+          <w:sz w:val="18"/>
+          <w:szCs w:val="18"/>
+        </w:rPr>
+        <w:t xml:space="preserve"> </w:t>
+      </w:r>
+      <w:proofErr w:type="spellStart"/>
+      <w:r>
+        <w:rPr>
+          <w:sz w:val="18"/>
+          <w:szCs w:val="18"/>
+        </w:rPr>
+        <w:t>first</w:t>
+      </w:r>
+      <w:proofErr w:type="spellEnd"/>
+      <w:r>
+        <w:rPr>
+          <w:sz w:val="18"/>
+          <w:szCs w:val="18"/>
+        </w:rPr>
+        <w:t xml:space="preserve"> </w:t>
+      </w:r>
+      <w:proofErr w:type="spellStart"/>
+      <w:r>
+        <w:rPr>
+          <w:sz w:val="18"/>
+          <w:szCs w:val="18"/>
+        </w:rPr>
+        <w:t>Search</w:t>
+      </w:r>
+      <w:proofErr w:type="spellEnd"/>
       <w:r>
         <w:rPr>
           <w:rFonts w:hint="cs"/>
@@ -14662,6 +15223,165 @@
           <w:lang w:val="en-US"/>
         </w:rPr>
         <w:t>.</w:t>
+      </w:r>
+    </w:p>
+    <w:p>
+      <w:pPr>
+        <w:bidi/>
+        <w:spacing w:after="160" w:line="245" w:lineRule="auto"/>
+        <w:ind w:left="360"/>
+        <w:rPr>
+          <w:color w:val="548DD4" w:themeColor="text2" w:themeTint="99"/>
+          <w:sz w:val="18"/>
+          <w:szCs w:val="18"/>
+          <w:rtl/>
+          <w:lang w:val="en-US"/>
+        </w:rPr>
+      </w:pPr>
+      <w:r>
+        <w:rPr>
+          <w:rFonts w:hint="cs"/>
+          <w:b/>
+          <w:bCs/>
+          <w:color w:val="548DD4" w:themeColor="text2" w:themeTint="99"/>
+          <w:sz w:val="18"/>
+          <w:szCs w:val="18"/>
+          <w:rtl/>
+          <w:lang w:val="en-US"/>
+        </w:rPr>
+        <w:t>חיסרון</w:t>
+      </w:r>
+      <w:r>
+        <w:rPr>
+          <w:rFonts w:hint="cs"/>
+          <w:color w:val="548DD4" w:themeColor="text2" w:themeTint="99"/>
+          <w:sz w:val="18"/>
+          <w:szCs w:val="18"/>
+          <w:rtl/>
+          <w:lang w:val="en-US"/>
+        </w:rPr>
+        <w:t xml:space="preserve">: </w:t>
+      </w:r>
+      <w:r>
+        <w:rPr>
+          <w:color w:val="548DD4" w:themeColor="text2" w:themeTint="99"/>
+          <w:sz w:val="18"/>
+          <w:szCs w:val="18"/>
+          <w:lang w:val="en-US"/>
+        </w:rPr>
+        <w:t>Greedy Best First Search</w:t>
+      </w:r>
+      <w:r>
+        <w:rPr>
+          <w:rFonts w:hint="cs"/>
+          <w:color w:val="548DD4" w:themeColor="text2" w:themeTint="99"/>
+          <w:sz w:val="18"/>
+          <w:szCs w:val="18"/>
+          <w:rtl/>
+          <w:lang w:val="en-US"/>
+        </w:rPr>
+        <w:t xml:space="preserve"> לא בהכרח מחזיר מסלול אופטימלי בעוד ש-</w:t>
+      </w:r>
+      <w:r>
+        <w:rPr>
+          <w:rFonts w:hint="cs"/>
+          <w:color w:val="548DD4" w:themeColor="text2" w:themeTint="99"/>
+          <w:sz w:val="18"/>
+          <w:szCs w:val="18"/>
+          <w:lang w:val="en-US"/>
+        </w:rPr>
+        <w:t>UCS</w:t>
+      </w:r>
+      <w:r>
+        <w:rPr>
+          <w:rFonts w:hint="cs"/>
+          <w:color w:val="548DD4" w:themeColor="text2" w:themeTint="99"/>
+          <w:sz w:val="18"/>
+          <w:szCs w:val="18"/>
+          <w:rtl/>
+          <w:lang w:val="en-US"/>
+        </w:rPr>
+        <w:t xml:space="preserve"> כן קביל.</w:t>
+      </w:r>
+    </w:p>
+    <w:p>
+      <w:pPr>
+        <w:bidi/>
+        <w:spacing w:after="160" w:line="245" w:lineRule="auto"/>
+        <w:ind w:left="360"/>
+        <w:rPr>
+          <w:rFonts w:hint="cs"/>
+          <w:color w:val="548DD4" w:themeColor="text2" w:themeTint="99"/>
+          <w:sz w:val="18"/>
+          <w:szCs w:val="18"/>
+          <w:rtl/>
+          <w:lang w:val="en-US"/>
+        </w:rPr>
+      </w:pPr>
+      <w:r>
+        <w:rPr>
+          <w:rFonts w:hint="cs"/>
+          <w:b/>
+          <w:bCs/>
+          <w:color w:val="548DD4" w:themeColor="text2" w:themeTint="99"/>
+          <w:sz w:val="18"/>
+          <w:szCs w:val="18"/>
+          <w:rtl/>
+          <w:lang w:val="en-US"/>
+        </w:rPr>
+        <w:t>יתרון</w:t>
+      </w:r>
+      <w:r>
+        <w:rPr>
+          <w:rFonts w:hint="cs"/>
+          <w:color w:val="548DD4" w:themeColor="text2" w:themeTint="99"/>
+          <w:sz w:val="18"/>
+          <w:szCs w:val="18"/>
+          <w:rtl/>
+          <w:lang w:val="en-US"/>
+        </w:rPr>
+        <w:t>: ל-</w:t>
+      </w:r>
+      <w:r>
+        <w:rPr>
+          <w:color w:val="548DD4" w:themeColor="text2" w:themeTint="99"/>
+          <w:sz w:val="18"/>
+          <w:szCs w:val="18"/>
+          <w:lang w:val="en-US"/>
+        </w:rPr>
+        <w:t>Greedy Best First Search</w:t>
+      </w:r>
+      <w:r>
+        <w:rPr>
+          <w:rFonts w:hint="cs"/>
+          <w:color w:val="548DD4" w:themeColor="text2" w:themeTint="99"/>
+          <w:sz w:val="18"/>
+          <w:szCs w:val="18"/>
+          <w:rtl/>
+          <w:lang w:val="en-US"/>
+        </w:rPr>
+        <w:t xml:space="preserve"> יש "חוש ריח" לכיוון הפתרון האופטימלי ולכן לא מחפש בצורה עיוורת ולא מיודעת בכל כיוון, בעוד ש-</w:t>
+      </w:r>
+      <w:r>
+        <w:rPr>
+          <w:rFonts w:hint="cs"/>
+          <w:color w:val="548DD4" w:themeColor="text2" w:themeTint="99"/>
+          <w:sz w:val="18"/>
+          <w:szCs w:val="18"/>
+          <w:lang w:val="en-US"/>
+        </w:rPr>
+        <w:t>UCS</w:t>
+      </w:r>
+      <w:r>
+        <w:rPr>
+          <w:rFonts w:hint="cs"/>
+          <w:color w:val="548DD4" w:themeColor="text2" w:themeTint="99"/>
+          <w:sz w:val="18"/>
+          <w:szCs w:val="18"/>
+          <w:rtl/>
+          <w:lang w:val="en-US"/>
+        </w:rPr>
+        <w:t xml:space="preserve"> לא מיועד בכיוון פתרון היעד.</w:t>
       </w:r>
     </w:p>
     <w:p>
@@ -14808,7 +15528,27 @@
           <w:szCs w:val="18"/>
           <w:rtl/>
         </w:rPr>
-        <w:t xml:space="preserve">ממשו את החלקים החסרים באלג׳ </w:t>
+        <w:t xml:space="preserve">ממשו את החלקים החסרים </w:t>
+      </w:r>
+      <w:proofErr w:type="spellStart"/>
+      <w:r>
+        <w:rPr>
+          <w:rFonts w:hint="cs"/>
+          <w:sz w:val="18"/>
+          <w:szCs w:val="18"/>
+          <w:rtl/>
+        </w:rPr>
+        <w:t>באלג</w:t>
+      </w:r>
+      <w:proofErr w:type="spellEnd"/>
+      <w:r>
+        <w:rPr>
+          <w:rFonts w:hint="cs"/>
+          <w:sz w:val="18"/>
+          <w:szCs w:val="18"/>
+          <w:rtl/>
+        </w:rPr>
+        <w:t xml:space="preserve">׳ </w:t>
       </w:r>
       <w:r>
         <w:rPr>
@@ -14913,7 +15653,17 @@
           <w:szCs w:val="18"/>
           <w:rtl/>
         </w:rPr>
-        <w:t xml:space="preserve"> נק׳): לפניכם מספר יור</w:t>
+        <w:t xml:space="preserve"> נק׳): לפניכם מספר </w:t>
+      </w:r>
+      <w:proofErr w:type="spellStart"/>
+      <w:r>
+        <w:rPr>
+          <w:rFonts w:hint="cs"/>
+          <w:sz w:val="18"/>
+          <w:szCs w:val="18"/>
+          <w:rtl/>
+        </w:rPr>
+        <w:t>יור</w:t>
       </w:r>
       <w:r>
         <w:rPr>
@@ -14931,7 +15681,37 @@
           <w:szCs w:val="18"/>
           <w:rtl/>
         </w:rPr>
-        <w:t>סטיקות, הוכיחו או הפריכו בעזרת דוגמא נגדית את קבילותן של היוריסטיקות:</w:t>
+        <w:t>סטיקות</w:t>
+      </w:r>
+      <w:proofErr w:type="spellEnd"/>
+      <w:r>
+        <w:rPr>
+          <w:rFonts w:hint="cs"/>
+          <w:sz w:val="18"/>
+          <w:szCs w:val="18"/>
+          <w:rtl/>
+        </w:rPr>
+        <w:t xml:space="preserve">, הוכיחו או הפריכו בעזרת דוגמא נגדית את קבילותן של </w:t>
+      </w:r>
+      <w:proofErr w:type="spellStart"/>
+      <w:r>
+        <w:rPr>
+          <w:rFonts w:hint="cs"/>
+          <w:sz w:val="18"/>
+          <w:szCs w:val="18"/>
+          <w:rtl/>
+        </w:rPr>
+        <w:t>היוריסטיקות</w:t>
+      </w:r>
+      <w:proofErr w:type="spellEnd"/>
+      <w:r>
+        <w:rPr>
+          <w:rFonts w:hint="cs"/>
+          <w:sz w:val="18"/>
+          <w:szCs w:val="18"/>
+          <w:rtl/>
+        </w:rPr>
+        <w:t>:</w:t>
       </w:r>
     </w:p>
     <w:p>
@@ -16349,8 +17129,17 @@
           <w:rFonts w:hint="cs"/>
           <w:color w:val="4472C4"/>
         </w:rPr>
-        <w:t>*-epsilon</w:t>
-      </w:r>
+        <w:t>*-</w:t>
+      </w:r>
+      <w:proofErr w:type="spellStart"/>
+      <w:r>
+        <w:rPr>
+          <w:rFonts w:hint="cs"/>
+          <w:color w:val="4472C4"/>
+        </w:rPr>
+        <w:t>epsilon</w:t>
+      </w:r>
+      <w:proofErr w:type="spellEnd"/>
       <w:r>
         <w:rPr>
           <w:rFonts w:hint="cs"/>
@@ -16414,7 +17203,27 @@
           <w:szCs w:val="18"/>
           <w:rtl/>
         </w:rPr>
-        <w:t xml:space="preserve">ממשו את החלקים החסרים באלג׳ </w:t>
+        <w:t xml:space="preserve">ממשו את החלקים החסרים </w:t>
+      </w:r>
+      <w:proofErr w:type="spellStart"/>
+      <w:r>
+        <w:rPr>
+          <w:rFonts w:hint="cs"/>
+          <w:sz w:val="18"/>
+          <w:szCs w:val="18"/>
+          <w:rtl/>
+        </w:rPr>
+        <w:t>באלג</w:t>
+      </w:r>
+      <w:proofErr w:type="spellEnd"/>
+      <w:r>
+        <w:rPr>
+          <w:rFonts w:hint="cs"/>
+          <w:sz w:val="18"/>
+          <w:szCs w:val="18"/>
+          <w:rtl/>
+        </w:rPr>
+        <w:t xml:space="preserve">׳ </w:t>
       </w:r>
       <w:r>
         <w:rPr>
@@ -17099,6 +17908,7 @@
         </w:rPr>
         <w:t xml:space="preserve"> היא יור</w:t>
       </w:r>
+      <w:proofErr w:type="spellStart"/>
       <w:r>
         <w:rPr>
           <w:rFonts w:hint="cs"/>
@@ -17119,8 +17929,9 @@
           <w:rtl/>
           <w:lang w:val="en-US"/>
         </w:rPr>
-        <w:t>סטיקה קבילה</w:t>
-      </w:r>
+        <w:t>סטיקה</w:t>
+      </w:r>
+      <w:proofErr w:type="spellEnd"/>
       <w:r>
         <w:rPr>
           <w:rFonts w:hint="cs"/>
@@ -17130,6 +17941,17 @@
           <w:rtl/>
           <w:lang w:val="en-US"/>
         </w:rPr>
+        <w:t xml:space="preserve"> קבילה</w:t>
+      </w:r>
+      <w:r>
+        <w:rPr>
+          <w:rFonts w:hint="cs"/>
+          <w:color w:val="000000" w:themeColor="text1"/>
+          <w:sz w:val="18"/>
+          <w:szCs w:val="18"/>
+          <w:rtl/>
+          <w:lang w:val="en-US"/>
+        </w:rPr>
         <w:t xml:space="preserve"> ש</w:t>
       </w:r>
       <w:r>
@@ -17153,7 +17975,31 @@
           <w:rtl/>
           <w:lang w:val="en-US"/>
         </w:rPr>
-        <w:t xml:space="preserve"> יוריסטיקת האפס</w:t>
+        <w:t xml:space="preserve"> </w:t>
+      </w:r>
+      <w:proofErr w:type="spellStart"/>
+      <w:r>
+        <w:rPr>
+          <w:rFonts w:hint="cs"/>
+          <w:color w:val="000000" w:themeColor="text1"/>
+          <w:sz w:val="18"/>
+          <w:szCs w:val="18"/>
+          <w:rtl/>
+          <w:lang w:val="en-US"/>
+        </w:rPr>
+        <w:t>יוריסטיקת</w:t>
+      </w:r>
+      <w:proofErr w:type="spellEnd"/>
+      <w:r>
+        <w:rPr>
+          <w:rFonts w:hint="cs"/>
+          <w:color w:val="000000" w:themeColor="text1"/>
+          <w:sz w:val="18"/>
+          <w:szCs w:val="18"/>
+          <w:rtl/>
+          <w:lang w:val="en-US"/>
+        </w:rPr>
+        <w:t xml:space="preserve"> האפס</w:t>
       </w:r>
       <w:r>
         <w:rPr>
@@ -18531,7 +19377,6 @@
           <w:rtl/>
           <w:lang w:val="en-US"/>
         </w:rPr>
-        <w:lastRenderedPageBreak/>
         <w:t xml:space="preserve">הוכח/הפרך: לכל בעיית חיפוש, המסלול שיחזור על ידי אלגוריתם </w:t>
       </w:r>
       <w:r>
@@ -18724,6 +19569,7 @@
         </w:rPr>
         <w:t xml:space="preserve"> הלכו לאיבוד באגם הקפוא שלנו, שגודלו </w:t>
       </w:r>
+      <w:proofErr w:type="spellStart"/>
       <w:r>
         <w:rPr>
           <w:color w:val="000000" w:themeColor="text1"/>
@@ -18733,6 +19579,7 @@
         </w:rPr>
         <w:t>NxN</w:t>
       </w:r>
+      <w:proofErr w:type="spellEnd"/>
       <w:r>
         <w:rPr>
           <w:rFonts w:hint="cs"/>
@@ -19188,7 +20035,25 @@
           <w:szCs w:val="18"/>
           <w:rtl/>
         </w:rPr>
-        <w:t>מעבר למימוש ולדו״ח, ציונכם מורכב גם מהגשה תקינה של המטלה לפי הכללים הבאים</w:t>
+        <w:t xml:space="preserve">מעבר למימוש ולדו״ח, </w:t>
+      </w:r>
+      <w:proofErr w:type="spellStart"/>
+      <w:r>
+        <w:rPr>
+          <w:sz w:val="18"/>
+          <w:szCs w:val="18"/>
+          <w:rtl/>
+        </w:rPr>
+        <w:t>ציונכם</w:t>
+      </w:r>
+      <w:proofErr w:type="spellEnd"/>
+      <w:r>
+        <w:rPr>
+          <w:sz w:val="18"/>
+          <w:szCs w:val="18"/>
+          <w:rtl/>
+        </w:rPr>
+        <w:t xml:space="preserve"> מורכב גם מהגשה תקינה של המטלה לפי הכללים הבאים</w:t>
       </w:r>
       <w:r>
         <w:rPr>

</xml_diff>

<commit_message>
FINALIZE: Remove graph sections from submission code
</commit_message>
<xml_diff>
--- a/HW1_Report.docx
+++ b/HW1_Report.docx
@@ -162,14 +162,186 @@
       <w:pPr>
         <w:bidi/>
         <w:spacing w:after="160" w:line="225" w:lineRule="auto"/>
-        <w:jc w:val="both"/>
+        <w:jc w:val="center"/>
         <w:rPr>
           <w:b/>
-          <w:sz w:val="18"/>
-          <w:szCs w:val="18"/>
-          <w:lang w:bidi="he"/>
-        </w:rPr>
-      </w:pPr>
+          <w:sz w:val="32"/>
+          <w:szCs w:val="32"/>
+          <w:rtl/>
+          <w:lang w:val="en-US"/>
+        </w:rPr>
+      </w:pPr>
+      <w:r>
+        <w:rPr>
+          <w:rFonts w:hint="cs"/>
+          <w:b/>
+          <w:sz w:val="32"/>
+          <w:szCs w:val="32"/>
+          <w:u w:val="single"/>
+          <w:rtl/>
+          <w:lang w:val="en-US"/>
+        </w:rPr>
+        <w:t>מגישים:</w:t>
+      </w:r>
+      <w:r>
+        <w:rPr>
+          <w:rFonts w:hint="cs"/>
+          <w:b/>
+          <w:sz w:val="32"/>
+          <w:szCs w:val="32"/>
+          <w:rtl/>
+          <w:lang w:val="en-US"/>
+        </w:rPr>
+        <w:t xml:space="preserve">  </w:t>
+      </w:r>
+      <w:r>
+        <w:rPr>
+          <w:b/>
+          <w:sz w:val="32"/>
+          <w:szCs w:val="32"/>
+          <w:rtl/>
+          <w:lang w:val="en-US"/>
+        </w:rPr>
+        <w:tab/>
+      </w:r>
+      <w:r>
+        <w:rPr>
+          <w:b/>
+          <w:sz w:val="32"/>
+          <w:szCs w:val="32"/>
+          <w:rtl/>
+          <w:lang w:val="en-US"/>
+        </w:rPr>
+        <w:tab/>
+      </w:r>
+      <w:r>
+        <w:rPr>
+          <w:rFonts w:hint="cs"/>
+          <w:b/>
+          <w:sz w:val="32"/>
+          <w:szCs w:val="32"/>
+          <w:rtl/>
+          <w:lang w:val="en-US"/>
+        </w:rPr>
+        <w:t xml:space="preserve">        </w:t>
+      </w:r>
+      <w:r>
+        <w:rPr>
+          <w:b/>
+          <w:sz w:val="32"/>
+          <w:szCs w:val="32"/>
+          <w:rtl/>
+          <w:lang w:val="en-US"/>
+        </w:rPr>
+        <w:tab/>
+      </w:r>
+      <w:r>
+        <w:rPr>
+          <w:b/>
+          <w:sz w:val="32"/>
+          <w:szCs w:val="32"/>
+          <w:rtl/>
+          <w:lang w:val="en-US"/>
+        </w:rPr>
+        <w:tab/>
+      </w:r>
+      <w:r>
+        <w:rPr>
+          <w:b/>
+          <w:sz w:val="32"/>
+          <w:szCs w:val="32"/>
+          <w:u w:val="single"/>
+          <w:rtl/>
+          <w:lang w:val="en-US"/>
+        </w:rPr>
+        <w:br/>
+      </w:r>
+      <w:r>
+        <w:rPr>
+          <w:rFonts w:hint="cs"/>
+          <w:b/>
+          <w:sz w:val="32"/>
+          <w:szCs w:val="32"/>
+          <w:rtl/>
+          <w:lang w:val="en-US"/>
+        </w:rPr>
+        <w:t>טל אפק</w:t>
+      </w:r>
+      <w:r>
+        <w:rPr>
+          <w:b/>
+          <w:sz w:val="32"/>
+          <w:szCs w:val="32"/>
+          <w:rtl/>
+          <w:lang w:val="en-US"/>
+        </w:rPr>
+        <w:tab/>
+      </w:r>
+      <w:r>
+        <w:rPr>
+          <w:b/>
+          <w:sz w:val="32"/>
+          <w:szCs w:val="32"/>
+          <w:rtl/>
+          <w:lang w:val="en-US"/>
+        </w:rPr>
+        <w:tab/>
+      </w:r>
+      <w:r>
+        <w:rPr>
+          <w:rFonts w:hint="cs"/>
+          <w:b/>
+          <w:sz w:val="32"/>
+          <w:szCs w:val="32"/>
+          <w:rtl/>
+          <w:lang w:val="en-US"/>
+        </w:rPr>
+        <w:t>316215425</w:t>
+      </w:r>
+    </w:p>
+    <w:p>
+      <w:pPr>
+        <w:bidi/>
+        <w:spacing w:after="160" w:line="225" w:lineRule="auto"/>
+        <w:jc w:val="center"/>
+        <w:rPr>
+          <w:bCs/>
+          <w:sz w:val="32"/>
+          <w:szCs w:val="32"/>
+          <w:rtl/>
+          <w:lang w:val="en-US"/>
+        </w:rPr>
+      </w:pPr>
+      <w:r>
+        <w:rPr>
+          <w:rFonts w:hint="cs"/>
+          <w:b/>
+          <w:sz w:val="32"/>
+          <w:szCs w:val="32"/>
+          <w:rtl/>
+          <w:lang w:val="en-US"/>
+        </w:rPr>
+        <w:t>ג'סיקה ליבוביץ</w:t>
+      </w:r>
+      <w:r>
+        <w:rPr>
+          <w:b/>
+          <w:sz w:val="32"/>
+          <w:szCs w:val="32"/>
+          <w:rtl/>
+          <w:lang w:val="en-US"/>
+        </w:rPr>
+        <w:tab/>
+      </w:r>
+      <w:r>
+        <w:rPr>
+          <w:bCs/>
+          <w:sz w:val="32"/>
+          <w:szCs w:val="32"/>
+          <w:lang w:val="en-US"/>
+        </w:rPr>
+        <w:t>318442100</w:t>
+      </w:r>
     </w:p>
     <w:p>
       <w:pPr>
@@ -449,7 +621,6 @@
           <w:szCs w:val="18"/>
           <w:rtl/>
         </w:rPr>
-        <w:lastRenderedPageBreak/>
         <w:t>מטרות התרגיל</w:t>
       </w:r>
     </w:p>
@@ -1817,6 +1988,7 @@
         </w:rPr>
       </w:pPr>
       <w:r>
+        <w:lastRenderedPageBreak/>
         <w:fldChar w:fldCharType="begin"/>
       </w:r>
       <w:r>
@@ -1912,7 +2084,6 @@
           <w:color w:val="2F5496"/>
           <w:rtl/>
         </w:rPr>
-        <w:lastRenderedPageBreak/>
         <w:t>חלק ב' – מתחילים לתכנת (40 נקודות)</w:t>
       </w:r>
     </w:p>
@@ -3282,6 +3453,7 @@
           <w:szCs w:val="18"/>
           <w:rtl/>
         </w:rPr>
+        <w:lastRenderedPageBreak/>
         <w:t xml:space="preserve">יבש (1 נק׳): מה תחזיר לנו הפונקציה </w:t>
       </w:r>
       <w:r>
@@ -3530,7 +3702,6 @@
           <w:szCs w:val="18"/>
           <w:rtl/>
         </w:rPr>
-        <w:lastRenderedPageBreak/>
         <w:t>יבש (1 נק׳): מה הוא מקדם הסיעוף בבעיה?</w:t>
       </w:r>
     </w:p>
@@ -4424,15 +4595,11 @@
     </w:p>
     <w:p>
       <w:pPr>
-        <w:pStyle w:val="ListParagraph"/>
-        <w:numPr>
-          <w:ilvl w:val="1"/>
-          <w:numId w:val="24"/>
-        </w:numPr>
         <w:bidi/>
         <w:spacing w:after="160" w:line="245" w:lineRule="auto"/>
-        <w:ind w:left="720"/>
-        <w:rPr>
+        <w:ind w:left="360"/>
+        <w:rPr>
+          <w:color w:val="548DD4" w:themeColor="text2" w:themeTint="99"/>
           <w:sz w:val="18"/>
           <w:szCs w:val="18"/>
         </w:rPr>
@@ -4441,6 +4608,7 @@
         <w:rPr>
           <w:noProof/>
         </w:rPr>
+        <w:lastRenderedPageBreak/>
         <w:drawing>
           <wp:anchor distT="0" distB="0" distL="114300" distR="114300" simplePos="0" relativeHeight="251659264" behindDoc="1" locked="0" layoutInCell="1" allowOverlap="1" wp14:anchorId="4FD76E1B" wp14:editId="46142C6B">
             <wp:simplePos x="0" y="0"/>
@@ -4765,7 +4933,6 @@
           <w:szCs w:val="18"/>
           <w:rtl/>
         </w:rPr>
-        <w:lastRenderedPageBreak/>
         <w:t xml:space="preserve">הפונקציה </w:t>
       </w:r>
       <m:oMath>
@@ -6125,6 +6292,7 @@
           <w:rtl/>
           <w:lang w:val="en-US"/>
         </w:rPr>
+        <w:lastRenderedPageBreak/>
         <w:t>יבש (</w:t>
       </w:r>
       <w:r>
@@ -18543,6 +18711,7 @@
       </w:pPr>
       <w:r>
         <w:rPr>
+          <w:noProof/>
           <w:color w:val="548DD4" w:themeColor="text2" w:themeTint="99"/>
           <w:sz w:val="18"/>
           <w:szCs w:val="18"/>
@@ -20215,6 +20384,7 @@
       </w:pPr>
       <w:r>
         <w:rPr>
+          <w:noProof/>
           <w:color w:val="548DD4" w:themeColor="text2" w:themeTint="99"/>
           <w:sz w:val="18"/>
           <w:szCs w:val="18"/>
@@ -20819,6 +20989,7 @@
       </w:pPr>
       <w:r>
         <w:rPr>
+          <w:noProof/>
           <w:color w:val="548DD4" w:themeColor="text2" w:themeTint="99"/>
           <w:sz w:val="18"/>
           <w:szCs w:val="18"/>
@@ -22465,7 +22636,7 @@
             <w:szCs w:val="18"/>
             <w:lang w:val="en-US"/>
           </w:rPr>
-          <m:t>a,b∈</m:t>
+          <m:t>a,b</m:t>
         </m:r>
         <m:r>
           <m:rPr>
@@ -22478,7 +22649,7 @@
             <w:szCs w:val="18"/>
             <w:lang w:val="en-US"/>
           </w:rPr>
-          <m:t>N</m:t>
+          <m:t>∈N</m:t>
         </m:r>
       </m:oMath>
       <w:r>
@@ -23871,7 +24042,6 @@
         <w:bidi/>
         <w:spacing w:line="360" w:lineRule="auto"/>
         <w:rPr>
-          <w:rFonts w:hint="cs"/>
           <w:color w:val="548DD4" w:themeColor="text2" w:themeTint="99"/>
           <w:sz w:val="18"/>
           <w:szCs w:val="18"/>
@@ -23911,18 +24081,7 @@
           <w:rtl/>
           <w:lang w:val="en-US"/>
         </w:rPr>
-        <w:t xml:space="preserve"> </w:t>
-      </w:r>
-      <w:r>
-        <w:rPr>
-          <w:rFonts w:hint="cs"/>
-          <w:color w:val="548DD4" w:themeColor="text2" w:themeTint="99"/>
-          <w:sz w:val="18"/>
-          <w:szCs w:val="18"/>
-          <w:rtl/>
-          <w:lang w:val="en-US"/>
-        </w:rPr>
-        <w:t xml:space="preserve">על בעיית החיפוש החדשה שנגזרה מהקודמת שהצגנו, המסלול שיחזור יהיה בהכרח </w:t>
+        <w:t xml:space="preserve"> על בעיית החיפוש החדשה שנגזרה מהקודמת שהצגנו, המסלול שיחזור יהיה בהכרח </w:t>
       </w:r>
       <m:oMath>
         <m:sSub>

</xml_diff>

<commit_message>
DRY: Q2.3: Add weights, add self loops
</commit_message>
<xml_diff>
--- a/HW1_Report.docx
+++ b/HW1_Report.docx
@@ -321,8 +321,21 @@
           <w:rtl/>
           <w:lang w:val="en-US"/>
         </w:rPr>
-        <w:t>ג'סיקה ליבוביץ</w:t>
-      </w:r>
+        <w:t xml:space="preserve">ג'סיקה </w:t>
+      </w:r>
+      <w:proofErr w:type="spellStart"/>
+      <w:r>
+        <w:rPr>
+          <w:rFonts w:hint="cs"/>
+          <w:b/>
+          <w:sz w:val="32"/>
+          <w:szCs w:val="32"/>
+          <w:rtl/>
+          <w:lang w:val="en-US"/>
+        </w:rPr>
+        <w:t>ליבוביץ</w:t>
+      </w:r>
+      <w:proofErr w:type="spellEnd"/>
       <w:r>
         <w:rPr>
           <w:b/>
@@ -752,6 +765,7 @@
         </w:rPr>
         <w:t>נתנסה בתכנות ב-</w:t>
       </w:r>
+      <w:proofErr w:type="spellStart"/>
       <w:r>
         <w:rPr>
           <w:sz w:val="18"/>
@@ -759,6 +773,7 @@
         </w:rPr>
         <w:t>python</w:t>
       </w:r>
+      <w:proofErr w:type="spellEnd"/>
       <w:r>
         <w:rPr>
           <w:sz w:val="18"/>
@@ -1134,7 +1149,25 @@
           <w:szCs w:val="18"/>
           <w:rtl/>
         </w:rPr>
-        <w:t xml:space="preserve"> (מילואים, אשפוז וכו') יש לשלוח למתרגל האחראי (ספיר טובול) בלבד.</w:t>
+        <w:t xml:space="preserve"> (מילואים, אשפוז וכו') יש לשלוח למתרגל האחראי (ספיר </w:t>
+      </w:r>
+      <w:proofErr w:type="spellStart"/>
+      <w:r>
+        <w:rPr>
+          <w:sz w:val="18"/>
+          <w:szCs w:val="18"/>
+          <w:rtl/>
+        </w:rPr>
+        <w:t>טובול</w:t>
+      </w:r>
+      <w:proofErr w:type="spellEnd"/>
+      <w:r>
+        <w:rPr>
+          <w:sz w:val="18"/>
+          <w:szCs w:val="18"/>
+          <w:rtl/>
+        </w:rPr>
+        <w:t>) בלבד.</w:t>
       </w:r>
     </w:p>
     <w:p>
@@ -1839,7 +1872,25 @@
           <w:szCs w:val="18"/>
           <w:rtl/>
         </w:rPr>
-        <w:t xml:space="preserve">ריק ומורטי יצאו לעוד אחת מההרפתקאות שלהם והפעם ריק לקח את מורטי לסיור בבר הגאזורפאזור בכוכב הלכת </w:t>
+        <w:t xml:space="preserve">ריק ומורטי יצאו לעוד אחת מההרפתקאות שלהם והפעם ריק לקח את מורטי לסיור בבר </w:t>
+      </w:r>
+      <w:proofErr w:type="spellStart"/>
+      <w:r>
+        <w:rPr>
+          <w:sz w:val="18"/>
+          <w:szCs w:val="18"/>
+          <w:rtl/>
+        </w:rPr>
+        <w:t>הגאזורפאזור</w:t>
+      </w:r>
+      <w:proofErr w:type="spellEnd"/>
+      <w:r>
+        <w:rPr>
+          <w:sz w:val="18"/>
+          <w:szCs w:val="18"/>
+          <w:rtl/>
+        </w:rPr>
+        <w:t xml:space="preserve"> בכוכב הלכת </w:t>
       </w:r>
       <w:r>
         <w:rPr>
@@ -1864,7 +1915,25 @@
           <w:szCs w:val="18"/>
           <w:rtl/>
         </w:rPr>
-        <w:t>. לאחר שריק הופך למלפפון חמוץ ונקלע לקטטה עם יצור מזן בלארפ הם בורחים מחוץ לבר. ריק מתכוון להשתמש באקדח הפורטל שלו</w:t>
+        <w:t xml:space="preserve">. לאחר שריק הופך למלפפון חמוץ ונקלע לקטטה עם יצור מזן </w:t>
+      </w:r>
+      <w:proofErr w:type="spellStart"/>
+      <w:r>
+        <w:rPr>
+          <w:sz w:val="18"/>
+          <w:szCs w:val="18"/>
+          <w:rtl/>
+        </w:rPr>
+        <w:t>בלארפ</w:t>
+      </w:r>
+      <w:proofErr w:type="spellEnd"/>
+      <w:r>
+        <w:rPr>
+          <w:sz w:val="18"/>
+          <w:szCs w:val="18"/>
+          <w:rtl/>
+        </w:rPr>
+        <w:t xml:space="preserve"> הם בורחים מחוץ לבר. ריק מתכוון להשתמש באקדח הפורטל שלו</w:t>
       </w:r>
       <w:r>
         <w:rPr>
@@ -1917,13 +1986,47 @@
         </w:rPr>
         <w:t xml:space="preserve"> שנמצא בקצהו של האגם הקפוא, הבעיה היא שצריך לחצות את האגם. והוא מלא בחורים (</w:t>
       </w:r>
-      <w:r>
-        <w:rPr>
-          <w:sz w:val="18"/>
-          <w:szCs w:val="18"/>
-        </w:rPr>
-        <w:t>Holes, not Guys</w:t>
-      </w:r>
+      <w:proofErr w:type="spellStart"/>
+      <w:r>
+        <w:rPr>
+          <w:sz w:val="18"/>
+          <w:szCs w:val="18"/>
+        </w:rPr>
+        <w:t>Holes</w:t>
+      </w:r>
+      <w:proofErr w:type="spellEnd"/>
+      <w:r>
+        <w:rPr>
+          <w:sz w:val="18"/>
+          <w:szCs w:val="18"/>
+        </w:rPr>
+        <w:t xml:space="preserve">, </w:t>
+      </w:r>
+      <w:proofErr w:type="spellStart"/>
+      <w:r>
+        <w:rPr>
+          <w:sz w:val="18"/>
+          <w:szCs w:val="18"/>
+        </w:rPr>
+        <w:t>not</w:t>
+      </w:r>
+      <w:proofErr w:type="spellEnd"/>
+      <w:r>
+        <w:rPr>
+          <w:sz w:val="18"/>
+          <w:szCs w:val="18"/>
+        </w:rPr>
+        <w:t xml:space="preserve"> </w:t>
+      </w:r>
+      <w:proofErr w:type="spellStart"/>
+      <w:r>
+        <w:rPr>
+          <w:sz w:val="18"/>
+          <w:szCs w:val="18"/>
+        </w:rPr>
+        <w:t>Guys</w:t>
+      </w:r>
+      <w:proofErr w:type="spellEnd"/>
       <w:r>
         <w:rPr>
           <w:rFonts w:hint="cs"/>
@@ -2210,6 +2313,7 @@
         </w:rPr>
         <w:t xml:space="preserve">שפותחה ע"י </w:t>
       </w:r>
+      <w:proofErr w:type="spellStart"/>
       <w:r>
         <w:rPr>
           <w:rFonts w:hint="cs"/>
@@ -2233,6 +2337,7 @@
         </w:rPr>
         <w:t>AI</w:t>
       </w:r>
+      <w:proofErr w:type="spellEnd"/>
       <w:r>
         <w:rPr>
           <w:rFonts w:hint="cs"/>
@@ -2302,14 +2407,34 @@
         <w:t>. אנחנו ממליצים לעבוד ב-</w:t>
       </w:r>
       <w:hyperlink r:id="rId10" w:history="1">
+        <w:proofErr w:type="spellStart"/>
         <w:r>
           <w:rPr>
             <w:rStyle w:val="Hyperlink"/>
             <w:sz w:val="18"/>
             <w:szCs w:val="18"/>
           </w:rPr>
-          <w:t>Google Colab</w:t>
+          <w:t>Google</w:t>
         </w:r>
+        <w:proofErr w:type="spellEnd"/>
+        <w:r>
+          <w:rPr>
+            <w:rStyle w:val="Hyperlink"/>
+            <w:sz w:val="18"/>
+            <w:szCs w:val="18"/>
+          </w:rPr>
+          <w:t xml:space="preserve"> </w:t>
+        </w:r>
+        <w:proofErr w:type="spellStart"/>
+        <w:r>
+          <w:rPr>
+            <w:rStyle w:val="Hyperlink"/>
+            <w:sz w:val="18"/>
+            <w:szCs w:val="18"/>
+          </w:rPr>
+          <w:t>Colab</w:t>
+        </w:r>
+        <w:proofErr w:type="spellEnd"/>
       </w:hyperlink>
       <w:r>
         <w:rPr>
@@ -2327,6 +2452,7 @@
         </w:rPr>
         <w:t>D</w:t>
       </w:r>
+      <w:proofErr w:type="spellStart"/>
       <w:r>
         <w:rPr>
           <w:sz w:val="18"/>
@@ -2334,6 +2460,7 @@
         </w:rPr>
         <w:t>rive</w:t>
       </w:r>
+      <w:proofErr w:type="spellEnd"/>
       <w:r>
         <w:rPr>
           <w:rFonts w:hint="cs"/>
@@ -2351,6 +2478,7 @@
         </w:rPr>
         <w:t xml:space="preserve">. לאחר מכן פתחו את המחברת דרך </w:t>
       </w:r>
+      <w:proofErr w:type="spellStart"/>
       <w:r>
         <w:rPr>
           <w:rFonts w:hint="cs"/>
@@ -2359,6 +2487,7 @@
         </w:rPr>
         <w:t>Google</w:t>
       </w:r>
+      <w:proofErr w:type="spellEnd"/>
       <w:r>
         <w:rPr>
           <w:sz w:val="18"/>
@@ -2374,6 +2503,7 @@
         </w:rPr>
         <w:t>C</w:t>
       </w:r>
+      <w:proofErr w:type="spellStart"/>
       <w:r>
         <w:rPr>
           <w:sz w:val="18"/>
@@ -2381,6 +2511,7 @@
         </w:rPr>
         <w:t>olab</w:t>
       </w:r>
+      <w:proofErr w:type="spellEnd"/>
       <w:r>
         <w:rPr>
           <w:sz w:val="18"/>
@@ -2729,7 +2860,27 @@
           <w:szCs w:val="18"/>
           <w:rtl/>
         </w:rPr>
-        <w:t xml:space="preserve"> ועיצרו שם.</w:t>
+        <w:t xml:space="preserve"> </w:t>
+      </w:r>
+      <w:proofErr w:type="spellStart"/>
+      <w:r>
+        <w:rPr>
+          <w:rFonts w:hint="cs"/>
+          <w:sz w:val="18"/>
+          <w:szCs w:val="18"/>
+          <w:rtl/>
+        </w:rPr>
+        <w:t>ועיצרו</w:t>
+      </w:r>
+      <w:proofErr w:type="spellEnd"/>
+      <w:r>
+        <w:rPr>
+          <w:rFonts w:hint="cs"/>
+          <w:sz w:val="18"/>
+          <w:szCs w:val="18"/>
+          <w:rtl/>
+        </w:rPr>
+        <w:t xml:space="preserve"> שם.</w:t>
       </w:r>
     </w:p>
     <w:p>
@@ -2886,14 +3037,25 @@
         </w:rPr>
         <w:t xml:space="preserve"> של </w:t>
       </w:r>
-      <w:r>
-        <w:rPr>
-          <w:color w:val="548DD4" w:themeColor="text2" w:themeTint="99"/>
-          <w:sz w:val="18"/>
-          <w:szCs w:val="18"/>
-          <w:lang w:val="en-US"/>
-        </w:rPr>
-        <w:t>OpenAI Gym</w:t>
+      <w:proofErr w:type="spellStart"/>
+      <w:r>
+        <w:rPr>
+          <w:color w:val="548DD4" w:themeColor="text2" w:themeTint="99"/>
+          <w:sz w:val="18"/>
+          <w:szCs w:val="18"/>
+          <w:lang w:val="en-US"/>
+        </w:rPr>
+        <w:t>OpenAI</w:t>
+      </w:r>
+      <w:proofErr w:type="spellEnd"/>
+      <w:r>
+        <w:rPr>
+          <w:color w:val="548DD4" w:themeColor="text2" w:themeTint="99"/>
+          <w:sz w:val="18"/>
+          <w:szCs w:val="18"/>
+          <w:lang w:val="en-US"/>
+        </w:rPr>
+        <w:t xml:space="preserve"> Gym</w:t>
       </w:r>
       <w:r>
         <w:rPr>
@@ -3270,6 +3432,7 @@
         </w:rPr>
         <w:t xml:space="preserve">יבש (1 נק׳): מה תחזיר לנו הפונקציה </w:t>
       </w:r>
+      <w:proofErr w:type="spellStart"/>
       <w:r>
         <w:rPr>
           <w:sz w:val="18"/>
@@ -3277,6 +3440,7 @@
         </w:rPr>
         <w:t>Domain</w:t>
       </w:r>
+      <w:proofErr w:type="spellEnd"/>
       <w:r>
         <w:rPr>
           <w:sz w:val="18"/>
@@ -3456,6 +3620,7 @@
         <w:lastRenderedPageBreak/>
         <w:t xml:space="preserve">יבש (1 נק׳): מה תחזיר לנו הפונקציה </w:t>
       </w:r>
+      <w:proofErr w:type="spellStart"/>
       <w:r>
         <w:rPr>
           <w:sz w:val="18"/>
@@ -3463,6 +3628,7 @@
         </w:rPr>
         <w:t>Succ</w:t>
       </w:r>
+      <w:proofErr w:type="spellEnd"/>
       <w:r>
         <w:rPr>
           <w:sz w:val="18"/>
@@ -3660,7 +3826,29 @@
           <w:szCs w:val="18"/>
           <w:rtl/>
         </w:rPr>
-        <w:t xml:space="preserve"> (בלי הגבלת הכלליות </w:t>
+        <w:t xml:space="preserve"> (בלי הגבלת הכללי</w:t>
+      </w:r>
+      <w:proofErr w:type="spellStart"/>
+      <w:r>
+        <w:rPr>
+          <w:rFonts w:hint="cs"/>
+          <w:color w:val="548DD4" w:themeColor="text2" w:themeTint="99"/>
+          <w:sz w:val="18"/>
+          <w:szCs w:val="18"/>
+          <w:rtl/>
+        </w:rPr>
+        <w:t>ות</w:t>
+      </w:r>
+      <w:proofErr w:type="spellEnd"/>
+      <w:r>
+        <w:rPr>
+          <w:rFonts w:hint="cs"/>
+          <w:color w:val="548DD4" w:themeColor="text2" w:themeTint="99"/>
+          <w:sz w:val="18"/>
+          <w:szCs w:val="18"/>
+          <w:rtl/>
+        </w:rPr>
+        <w:t xml:space="preserve"> </w:t>
       </w:r>
       <w:r>
         <w:rPr>
@@ -3797,6 +3985,7 @@
         </w:rPr>
         <w:t xml:space="preserve">יבש (1 נק׳): במקרה הגרוע ביותר, כמה פעולות ידרשו לסוכן </w:t>
       </w:r>
+      <w:proofErr w:type="spellStart"/>
       <w:r>
         <w:rPr>
           <w:sz w:val="18"/>
@@ -3804,6 +3993,7 @@
         </w:rPr>
         <w:t>random</w:t>
       </w:r>
+      <w:proofErr w:type="spellEnd"/>
       <w:r>
         <w:rPr>
           <w:sz w:val="18"/>
@@ -4049,7 +4239,7 @@
           <w:lang w:val="en-US"/>
         </w:rPr>
         <w:drawing>
-          <wp:anchor distT="0" distB="0" distL="114300" distR="114300" simplePos="0" relativeHeight="251658240" behindDoc="0" locked="0" layoutInCell="1" allowOverlap="1" wp14:anchorId="1A11FAC3" wp14:editId="63AD0072">
+          <wp:anchor distT="0" distB="0" distL="114300" distR="114300" simplePos="0" relativeHeight="251658240" behindDoc="0" locked="0" layoutInCell="1" allowOverlap="1" wp14:anchorId="1A11FAC3" wp14:editId="5BA4EDCA">
             <wp:simplePos x="0" y="0"/>
             <wp:positionH relativeFrom="column">
               <wp:posOffset>3247555</wp:posOffset>
@@ -4606,22 +4796,24 @@
       </w:pPr>
       <w:r>
         <w:rPr>
-          <w:noProof/>
-        </w:rPr>
-        <w:lastRenderedPageBreak/>
+          <w:sz w:val="18"/>
+          <w:szCs w:val="18"/>
+          <w:rtl/>
+          <w:lang w:bidi="he"/>
+        </w:rPr>
         <w:drawing>
-          <wp:anchor distT="0" distB="0" distL="114300" distR="114300" simplePos="0" relativeHeight="251659264" behindDoc="1" locked="0" layoutInCell="1" allowOverlap="1" wp14:anchorId="4FD76E1B" wp14:editId="46142C6B">
+          <wp:anchor distT="0" distB="0" distL="114300" distR="114300" simplePos="0" relativeHeight="251683840" behindDoc="0" locked="0" layoutInCell="1" allowOverlap="1" wp14:anchorId="1E211D45" wp14:editId="73A742DC">
             <wp:simplePos x="0" y="0"/>
             <wp:positionH relativeFrom="margin">
               <wp:align>center</wp:align>
             </wp:positionH>
             <wp:positionV relativeFrom="paragraph">
-              <wp:posOffset>142875</wp:posOffset>
+              <wp:posOffset>233045</wp:posOffset>
             </wp:positionV>
-            <wp:extent cx="3354705" cy="3354705"/>
+            <wp:extent cx="2708275" cy="2838450"/>
             <wp:effectExtent l="0" t="0" r="0" b="0"/>
             <wp:wrapTopAndBottom/>
-            <wp:docPr id="7" name="Picture 7" descr="Diagram&#10;&#10;Description automatically generated"/>
+            <wp:docPr id="20" name="Picture 20" descr="A picture containing diagram&#10;&#10;Description automatically generated"/>
             <wp:cNvGraphicFramePr>
               <a:graphicFrameLocks xmlns:a="http://schemas.openxmlformats.org/drawingml/2006/main" noChangeAspect="1"/>
             </wp:cNvGraphicFramePr>
@@ -4629,10 +4821,8 @@
               <a:graphicData uri="http://schemas.openxmlformats.org/drawingml/2006/picture">
                 <pic:pic xmlns:pic="http://schemas.openxmlformats.org/drawingml/2006/picture">
                   <pic:nvPicPr>
-                    <pic:cNvPr id="7" name="Picture 7" descr="Diagram&#10;&#10;Description automatically generated"/>
-                    <pic:cNvPicPr>
-                      <a:picLocks noChangeAspect="1" noChangeArrowheads="1"/>
-                    </pic:cNvPicPr>
+                    <pic:cNvPr id="20" name="Picture 20" descr="A picture containing diagram&#10;&#10;Description automatically generated"/>
+                    <pic:cNvPicPr/>
                   </pic:nvPicPr>
                   <pic:blipFill>
                     <a:blip r:embed="rId13" cstate="print">
@@ -4642,27 +4832,28 @@
                         </a:ext>
                       </a:extLst>
                     </a:blip>
-                    <a:srcRect/>
                     <a:stretch>
                       <a:fillRect/>
                     </a:stretch>
                   </pic:blipFill>
-                  <pic:spPr bwMode="auto">
+                  <pic:spPr>
                     <a:xfrm>
                       <a:off x="0" y="0"/>
-                      <a:ext cx="3354705" cy="3354705"/>
+                      <a:ext cx="2708275" cy="2838450"/>
                     </a:xfrm>
                     <a:prstGeom prst="rect">
                       <a:avLst/>
                     </a:prstGeom>
-                    <a:noFill/>
-                    <a:ln>
-                      <a:noFill/>
-                    </a:ln>
                   </pic:spPr>
                 </pic:pic>
               </a:graphicData>
             </a:graphic>
+            <wp14:sizeRelH relativeFrom="margin">
+              <wp14:pctWidth>0</wp14:pctWidth>
+            </wp14:sizeRelH>
+            <wp14:sizeRelV relativeFrom="margin">
+              <wp14:pctHeight>0</wp14:pctHeight>
+            </wp14:sizeRelV>
           </wp:anchor>
         </w:drawing>
       </w:r>
@@ -4702,6 +4893,7 @@
         <w:rPr>
           <w:sz w:val="18"/>
           <w:szCs w:val="18"/>
+          <w:lang w:bidi="he"/>
         </w:rPr>
       </w:pPr>
     </w:p>
@@ -4729,6 +4921,7 @@
           <w:rtl/>
           <w:lang w:val="en-US"/>
         </w:rPr>
+        <w:lastRenderedPageBreak/>
         <w:t xml:space="preserve">יבש (2 נק׳): </w:t>
       </w:r>
       <w:r>
@@ -4741,6 +4934,7 @@
         </w:rPr>
         <w:t xml:space="preserve">נתון לוח בגודל </w:t>
       </w:r>
+      <w:proofErr w:type="spellStart"/>
       <w:r>
         <w:rPr>
           <w:sz w:val="18"/>
@@ -4749,6 +4943,7 @@
         </w:rPr>
         <w:t>NxN</w:t>
       </w:r>
+      <w:proofErr w:type="spellEnd"/>
       <w:r>
         <w:rPr>
           <w:rFonts w:hint="cs"/>
@@ -5459,7 +5654,33 @@
           <w:rtl/>
           <w:lang w:val="en-US"/>
         </w:rPr>
-        <w:t xml:space="preserve"> שבו מספר הצמתים גדל בהתאם למשקלים שהיו על הקשתות בעבר, וכאשר נריץ עליו את אלגוריתם </w:t>
+        <w:t xml:space="preserve"> שבו מספר הצמ</w:t>
+      </w:r>
+      <w:proofErr w:type="spellStart"/>
+      <w:r>
+        <w:rPr>
+          <w:rFonts w:hint="cs"/>
+          <w:i/>
+          <w:color w:val="548DD4" w:themeColor="text2" w:themeTint="99"/>
+          <w:sz w:val="18"/>
+          <w:szCs w:val="18"/>
+          <w:rtl/>
+          <w:lang w:val="en-US"/>
+        </w:rPr>
+        <w:t>תים</w:t>
+      </w:r>
+      <w:proofErr w:type="spellEnd"/>
+      <w:r>
+        <w:rPr>
+          <w:rFonts w:hint="cs"/>
+          <w:i/>
+          <w:color w:val="548DD4" w:themeColor="text2" w:themeTint="99"/>
+          <w:sz w:val="18"/>
+          <w:szCs w:val="18"/>
+          <w:rtl/>
+          <w:lang w:val="en-US"/>
+        </w:rPr>
+        <w:t xml:space="preserve"> גדל בהתאם למשקלים שהיו על הקשתות בעבר, וכאשר נריץ עליו את אלגוריתם </w:t>
       </w:r>
       <m:oMath>
         <m:r>
@@ -5559,6 +5780,7 @@
         </w:rPr>
         <w:t xml:space="preserve">יבש (2 נק׳): נתון לוח בגודל </w:t>
       </w:r>
+      <w:proofErr w:type="spellStart"/>
       <w:r>
         <w:rPr>
           <w:sz w:val="18"/>
@@ -5567,6 +5789,7 @@
         </w:rPr>
         <w:t>NxN</w:t>
       </w:r>
+      <w:proofErr w:type="spellEnd"/>
       <w:r>
         <w:rPr>
           <w:rFonts w:hint="cs"/>
@@ -5737,15 +5960,27 @@
           <w:lang w:val="en-US"/>
         </w:rPr>
       </w:pPr>
-      <w:r>
-        <w:rPr>
-          <w:rFonts w:hint="cs"/>
-          <w:color w:val="548DD4" w:themeColor="text2" w:themeTint="99"/>
-          <w:sz w:val="18"/>
-          <w:szCs w:val="18"/>
-          <w:rtl/>
-        </w:rPr>
-        <w:t xml:space="preserve">יווצרו </w:t>
+      <w:proofErr w:type="spellStart"/>
+      <w:r>
+        <w:rPr>
+          <w:rFonts w:hint="cs"/>
+          <w:color w:val="548DD4" w:themeColor="text2" w:themeTint="99"/>
+          <w:sz w:val="18"/>
+          <w:szCs w:val="18"/>
+          <w:rtl/>
+        </w:rPr>
+        <w:t>יווצרו</w:t>
+      </w:r>
+      <w:proofErr w:type="spellEnd"/>
+      <w:r>
+        <w:rPr>
+          <w:rFonts w:hint="cs"/>
+          <w:color w:val="548DD4" w:themeColor="text2" w:themeTint="99"/>
+          <w:sz w:val="18"/>
+          <w:szCs w:val="18"/>
+          <w:rtl/>
+        </w:rPr>
+        <w:t xml:space="preserve"> </w:t>
       </w:r>
       <m:oMath>
         <m:r>
@@ -6097,6 +6332,7 @@
         </w:rPr>
         <w:t xml:space="preserve">עבור בעיית האגם הקפוא עם לוח </w:t>
       </w:r>
+      <w:proofErr w:type="spellStart"/>
       <w:r>
         <w:rPr>
           <w:rFonts w:hint="cs"/>
@@ -6123,6 +6359,7 @@
         </w:rPr>
         <w:t>N</w:t>
       </w:r>
+      <w:proofErr w:type="spellEnd"/>
       <w:r>
         <w:rPr>
           <w:rFonts w:hint="cs"/>
@@ -6292,7 +6529,6 @@
           <w:rtl/>
           <w:lang w:val="en-US"/>
         </w:rPr>
-        <w:lastRenderedPageBreak/>
         <w:t>יבש (</w:t>
       </w:r>
       <w:r>
@@ -6381,6 +6617,7 @@
         </w:rPr>
         <w:t xml:space="preserve">, עבור בעיית האגם הקפוא על לוח </w:t>
       </w:r>
+      <w:proofErr w:type="spellStart"/>
       <w:r>
         <w:rPr>
           <w:sz w:val="18"/>
@@ -6389,6 +6626,7 @@
         </w:rPr>
         <w:t>NxN</w:t>
       </w:r>
+      <w:proofErr w:type="spellEnd"/>
       <w:r>
         <w:rPr>
           <w:rFonts w:hint="cs"/>
@@ -6483,7 +6721,31 @@
           <w:rtl/>
           <w:lang w:val="en-US"/>
         </w:rPr>
-        <w:t xml:space="preserve"> אלא אם קיים פתרון טריויאלי של ללכת עד הקיר התחתון ואז ללכת בקו ישר עד הקיר הימני ששם ימצא את צומת היעד, לא יחזור פתרון שכן הסוכן יתקע בלולאה אינסופית.</w:t>
+        <w:t xml:space="preserve"> אלא אם קיים פתרון </w:t>
+      </w:r>
+      <w:proofErr w:type="spellStart"/>
+      <w:r>
+        <w:rPr>
+          <w:rFonts w:hint="cs"/>
+          <w:color w:val="548DD4" w:themeColor="text2" w:themeTint="99"/>
+          <w:sz w:val="18"/>
+          <w:szCs w:val="18"/>
+          <w:rtl/>
+          <w:lang w:val="en-US"/>
+        </w:rPr>
+        <w:t>טריויאלי</w:t>
+      </w:r>
+      <w:proofErr w:type="spellEnd"/>
+      <w:r>
+        <w:rPr>
+          <w:rFonts w:hint="cs"/>
+          <w:color w:val="548DD4" w:themeColor="text2" w:themeTint="99"/>
+          <w:sz w:val="18"/>
+          <w:szCs w:val="18"/>
+          <w:rtl/>
+          <w:lang w:val="en-US"/>
+        </w:rPr>
+        <w:t xml:space="preserve"> של ללכת עד הקיר התחתון ואז ללכת בקו ישר עד הקיר הימני ששם ימצא את צומת היעד, לא יחזור פתרון שכן הסוכן יתקע בלולאה אינסופית.</w:t>
       </w:r>
     </w:p>
     <w:p>
@@ -6510,6 +6772,7 @@
         </w:rPr>
         <w:t xml:space="preserve">יבש (2 נק׳): נתון לוח בגודל </w:t>
       </w:r>
+      <w:proofErr w:type="spellStart"/>
       <w:r>
         <w:rPr>
           <w:sz w:val="18"/>
@@ -6518,6 +6781,7 @@
         </w:rPr>
         <w:t>NxN</w:t>
       </w:r>
+      <w:proofErr w:type="spellEnd"/>
       <w:r>
         <w:rPr>
           <w:rFonts w:hint="cs"/>
@@ -7255,6 +7519,7 @@
         </w:rPr>
         <w:t xml:space="preserve">יבש (2 נק׳): נתון לוח בגודל </w:t>
       </w:r>
+      <w:proofErr w:type="spellStart"/>
       <w:r>
         <w:rPr>
           <w:sz w:val="18"/>
@@ -7263,6 +7528,7 @@
         </w:rPr>
         <w:t>NxN</w:t>
       </w:r>
+      <w:proofErr w:type="spellEnd"/>
       <w:r>
         <w:rPr>
           <w:rFonts w:hint="cs"/>
@@ -7461,7 +7727,31 @@
           <w:rtl/>
           <w:lang w:val="en-US"/>
         </w:rPr>
-        <w:t>, פרט לכך שהוא לא יצור את כל הצמתים בדרכו, ולכן העמודה השנייה לא תווצר כלל. בסה"כ נקבל:</w:t>
+        <w:t xml:space="preserve">, פרט לכך שהוא לא יצור את כל הצמתים בדרכו, ולכן העמודה השנייה לא </w:t>
+      </w:r>
+      <w:proofErr w:type="spellStart"/>
+      <w:r>
+        <w:rPr>
+          <w:rFonts w:hint="cs"/>
+          <w:color w:val="548DD4" w:themeColor="text2" w:themeTint="99"/>
+          <w:sz w:val="18"/>
+          <w:szCs w:val="18"/>
+          <w:rtl/>
+          <w:lang w:val="en-US"/>
+        </w:rPr>
+        <w:t>תווצר</w:t>
+      </w:r>
+      <w:proofErr w:type="spellEnd"/>
+      <w:r>
+        <w:rPr>
+          <w:rFonts w:hint="cs"/>
+          <w:color w:val="548DD4" w:themeColor="text2" w:themeTint="99"/>
+          <w:sz w:val="18"/>
+          <w:szCs w:val="18"/>
+          <w:rtl/>
+          <w:lang w:val="en-US"/>
+        </w:rPr>
+        <w:t xml:space="preserve"> כלל. בסה"כ נקבל:</w:t>
       </w:r>
       <w:r>
         <w:rPr>
@@ -7663,6 +7953,7 @@
           <w:rtl/>
           <w:lang w:val="en-US"/>
         </w:rPr>
+        <w:lastRenderedPageBreak/>
         <w:t xml:space="preserve">מספר הצמתים שיפותחו: </w:t>
       </w:r>
       <m:oMath>
@@ -9378,6 +9669,7 @@
         </w:rPr>
         <w:t xml:space="preserve">, עבור לוח </w:t>
       </w:r>
+      <w:proofErr w:type="spellStart"/>
       <w:r>
         <w:rPr>
           <w:sz w:val="18"/>
@@ -9386,6 +9678,7 @@
         </w:rPr>
         <w:t>NxN</w:t>
       </w:r>
+      <w:proofErr w:type="spellEnd"/>
       <w:r>
         <w:rPr>
           <w:rFonts w:hint="cs"/>
@@ -12246,12 +12539,56 @@
         </w:rPr>
         <w:t xml:space="preserve"> – </w:t>
       </w:r>
+      <w:proofErr w:type="spellStart"/>
       <w:r>
         <w:rPr>
           <w:color w:val="4472C4"/>
         </w:rPr>
-        <w:t>Greedy Best First Search</w:t>
-      </w:r>
+        <w:t>Greedy</w:t>
+      </w:r>
+      <w:proofErr w:type="spellEnd"/>
+      <w:r>
+        <w:rPr>
+          <w:color w:val="4472C4"/>
+        </w:rPr>
+        <w:t xml:space="preserve"> </w:t>
+      </w:r>
+      <w:proofErr w:type="spellStart"/>
+      <w:r>
+        <w:rPr>
+          <w:color w:val="4472C4"/>
+        </w:rPr>
+        <w:t>Best</w:t>
+      </w:r>
+      <w:proofErr w:type="spellEnd"/>
+      <w:r>
+        <w:rPr>
+          <w:color w:val="4472C4"/>
+        </w:rPr>
+        <w:t xml:space="preserve"> </w:t>
+      </w:r>
+      <w:proofErr w:type="spellStart"/>
+      <w:r>
+        <w:rPr>
+          <w:color w:val="4472C4"/>
+        </w:rPr>
+        <w:t>First</w:t>
+      </w:r>
+      <w:proofErr w:type="spellEnd"/>
+      <w:r>
+        <w:rPr>
+          <w:color w:val="4472C4"/>
+        </w:rPr>
+        <w:t xml:space="preserve"> </w:t>
+      </w:r>
+      <w:proofErr w:type="spellStart"/>
+      <w:r>
+        <w:rPr>
+          <w:color w:val="4472C4"/>
+        </w:rPr>
+        <w:t>Search</w:t>
+      </w:r>
+      <w:proofErr w:type="spellEnd"/>
       <w:r>
         <w:rPr>
           <w:rFonts w:hint="cs"/>
@@ -12355,15 +12692,85 @@
           <w:szCs w:val="18"/>
           <w:rtl/>
         </w:rPr>
-        <w:t xml:space="preserve">ממשו את החלקים החסרים באלג׳ </w:t>
-      </w:r>
-      <w:r>
-        <w:rPr>
-          <w:sz w:val="18"/>
-          <w:szCs w:val="18"/>
-        </w:rPr>
-        <w:t>Greedy Best First Search</w:t>
-      </w:r>
+        <w:t xml:space="preserve">ממשו את החלקים החסרים </w:t>
+      </w:r>
+      <w:proofErr w:type="spellStart"/>
+      <w:r>
+        <w:rPr>
+          <w:rFonts w:hint="cs"/>
+          <w:sz w:val="18"/>
+          <w:szCs w:val="18"/>
+          <w:rtl/>
+        </w:rPr>
+        <w:t>באלג</w:t>
+      </w:r>
+      <w:proofErr w:type="spellEnd"/>
+      <w:r>
+        <w:rPr>
+          <w:rFonts w:hint="cs"/>
+          <w:sz w:val="18"/>
+          <w:szCs w:val="18"/>
+          <w:rtl/>
+        </w:rPr>
+        <w:t xml:space="preserve">׳ </w:t>
+      </w:r>
+      <w:proofErr w:type="spellStart"/>
+      <w:r>
+        <w:rPr>
+          <w:sz w:val="18"/>
+          <w:szCs w:val="18"/>
+        </w:rPr>
+        <w:t>Greedy</w:t>
+      </w:r>
+      <w:proofErr w:type="spellEnd"/>
+      <w:r>
+        <w:rPr>
+          <w:sz w:val="18"/>
+          <w:szCs w:val="18"/>
+        </w:rPr>
+        <w:t xml:space="preserve"> </w:t>
+      </w:r>
+      <w:proofErr w:type="spellStart"/>
+      <w:r>
+        <w:rPr>
+          <w:sz w:val="18"/>
+          <w:szCs w:val="18"/>
+        </w:rPr>
+        <w:t>Best</w:t>
+      </w:r>
+      <w:proofErr w:type="spellEnd"/>
+      <w:r>
+        <w:rPr>
+          <w:sz w:val="18"/>
+          <w:szCs w:val="18"/>
+        </w:rPr>
+        <w:t xml:space="preserve"> </w:t>
+      </w:r>
+      <w:proofErr w:type="spellStart"/>
+      <w:r>
+        <w:rPr>
+          <w:sz w:val="18"/>
+          <w:szCs w:val="18"/>
+        </w:rPr>
+        <w:t>First</w:t>
+      </w:r>
+      <w:proofErr w:type="spellEnd"/>
+      <w:r>
+        <w:rPr>
+          <w:sz w:val="18"/>
+          <w:szCs w:val="18"/>
+        </w:rPr>
+        <w:t xml:space="preserve"> </w:t>
+      </w:r>
+      <w:proofErr w:type="spellStart"/>
+      <w:r>
+        <w:rPr>
+          <w:sz w:val="18"/>
+          <w:szCs w:val="18"/>
+        </w:rPr>
+        <w:t>Search</w:t>
+      </w:r>
+      <w:proofErr w:type="spellEnd"/>
       <w:r>
         <w:rPr>
           <w:rFonts w:hint="cs"/>
@@ -12542,7 +12949,29 @@
           <w:szCs w:val="18"/>
           <w:rtl/>
         </w:rPr>
-        <w:t xml:space="preserve"> וקשיר, ולכן כפי שראינו בתרגול האלגוריתם הוא שלם.</w:t>
+        <w:t xml:space="preserve"> </w:t>
+      </w:r>
+      <w:proofErr w:type="spellStart"/>
+      <w:r>
+        <w:rPr>
+          <w:rFonts w:hint="cs"/>
+          <w:color w:val="548DD4" w:themeColor="text2" w:themeTint="99"/>
+          <w:sz w:val="18"/>
+          <w:szCs w:val="18"/>
+          <w:rtl/>
+        </w:rPr>
+        <w:t>וקשיר</w:t>
+      </w:r>
+      <w:proofErr w:type="spellEnd"/>
+      <w:r>
+        <w:rPr>
+          <w:rFonts w:hint="cs"/>
+          <w:color w:val="548DD4" w:themeColor="text2" w:themeTint="99"/>
+          <w:sz w:val="18"/>
+          <w:szCs w:val="18"/>
+          <w:rtl/>
+        </w:rPr>
+        <w:t>, ולכן כפי שראינו בתרגול האלגוריתם הוא שלם.</w:t>
       </w:r>
     </w:p>
     <w:p>
@@ -12653,13 +13082,63 @@
         </w:rPr>
         <w:t xml:space="preserve">יבש (2 נק׳): תנו יתרון וחיסרון של אלגוריתם </w:t>
       </w:r>
-      <w:r>
-        <w:rPr>
-          <w:sz w:val="18"/>
-          <w:szCs w:val="18"/>
-        </w:rPr>
-        <w:t>Greedy Best first Search</w:t>
-      </w:r>
+      <w:proofErr w:type="spellStart"/>
+      <w:r>
+        <w:rPr>
+          <w:sz w:val="18"/>
+          <w:szCs w:val="18"/>
+        </w:rPr>
+        <w:t>Greedy</w:t>
+      </w:r>
+      <w:proofErr w:type="spellEnd"/>
+      <w:r>
+        <w:rPr>
+          <w:sz w:val="18"/>
+          <w:szCs w:val="18"/>
+        </w:rPr>
+        <w:t xml:space="preserve"> </w:t>
+      </w:r>
+      <w:proofErr w:type="spellStart"/>
+      <w:r>
+        <w:rPr>
+          <w:sz w:val="18"/>
+          <w:szCs w:val="18"/>
+        </w:rPr>
+        <w:t>Best</w:t>
+      </w:r>
+      <w:proofErr w:type="spellEnd"/>
+      <w:r>
+        <w:rPr>
+          <w:sz w:val="18"/>
+          <w:szCs w:val="18"/>
+        </w:rPr>
+        <w:t xml:space="preserve"> </w:t>
+      </w:r>
+      <w:proofErr w:type="spellStart"/>
+      <w:r>
+        <w:rPr>
+          <w:sz w:val="18"/>
+          <w:szCs w:val="18"/>
+        </w:rPr>
+        <w:t>first</w:t>
+      </w:r>
+      <w:proofErr w:type="spellEnd"/>
+      <w:r>
+        <w:rPr>
+          <w:sz w:val="18"/>
+          <w:szCs w:val="18"/>
+        </w:rPr>
+        <w:t xml:space="preserve"> </w:t>
+      </w:r>
+      <w:proofErr w:type="spellStart"/>
+      <w:r>
+        <w:rPr>
+          <w:sz w:val="18"/>
+          <w:szCs w:val="18"/>
+        </w:rPr>
+        <w:t>Search</w:t>
+      </w:r>
+      <w:proofErr w:type="spellEnd"/>
       <w:r>
         <w:rPr>
           <w:rFonts w:hint="cs"/>
@@ -13000,7 +13479,27 @@
           <w:szCs w:val="18"/>
           <w:rtl/>
         </w:rPr>
-        <w:t xml:space="preserve">ממשו את החלקים החסרים באלג׳ </w:t>
+        <w:t xml:space="preserve">ממשו את החלקים החסרים </w:t>
+      </w:r>
+      <w:proofErr w:type="spellStart"/>
+      <w:r>
+        <w:rPr>
+          <w:rFonts w:hint="cs"/>
+          <w:sz w:val="18"/>
+          <w:szCs w:val="18"/>
+          <w:rtl/>
+        </w:rPr>
+        <w:t>באלג</w:t>
+      </w:r>
+      <w:proofErr w:type="spellEnd"/>
+      <w:r>
+        <w:rPr>
+          <w:rFonts w:hint="cs"/>
+          <w:sz w:val="18"/>
+          <w:szCs w:val="18"/>
+          <w:rtl/>
+        </w:rPr>
+        <w:t xml:space="preserve">׳ </w:t>
       </w:r>
       <w:r>
         <w:rPr>
@@ -13105,7 +13604,17 @@
           <w:szCs w:val="18"/>
           <w:rtl/>
         </w:rPr>
-        <w:t xml:space="preserve"> נק׳): לפניכם מספר יור</w:t>
+        <w:t xml:space="preserve"> נק׳): לפניכם מספר </w:t>
+      </w:r>
+      <w:proofErr w:type="spellStart"/>
+      <w:r>
+        <w:rPr>
+          <w:rFonts w:hint="cs"/>
+          <w:sz w:val="18"/>
+          <w:szCs w:val="18"/>
+          <w:rtl/>
+        </w:rPr>
+        <w:t>יור</w:t>
       </w:r>
       <w:r>
         <w:rPr>
@@ -13123,7 +13632,37 @@
           <w:szCs w:val="18"/>
           <w:rtl/>
         </w:rPr>
-        <w:t>סטיקות, הוכיחו או הפריכו בעזרת דוגמא נגדית את קבילותן של היוריסטיקות:</w:t>
+        <w:t>סטיקות</w:t>
+      </w:r>
+      <w:proofErr w:type="spellEnd"/>
+      <w:r>
+        <w:rPr>
+          <w:rFonts w:hint="cs"/>
+          <w:sz w:val="18"/>
+          <w:szCs w:val="18"/>
+          <w:rtl/>
+        </w:rPr>
+        <w:t xml:space="preserve">, הוכיחו או הפריכו בעזרת דוגמא נגדית את קבילותן של </w:t>
+      </w:r>
+      <w:proofErr w:type="spellStart"/>
+      <w:r>
+        <w:rPr>
+          <w:rFonts w:hint="cs"/>
+          <w:sz w:val="18"/>
+          <w:szCs w:val="18"/>
+          <w:rtl/>
+        </w:rPr>
+        <w:t>היוריסטיקות</w:t>
+      </w:r>
+      <w:proofErr w:type="spellEnd"/>
+      <w:r>
+        <w:rPr>
+          <w:rFonts w:hint="cs"/>
+          <w:sz w:val="18"/>
+          <w:szCs w:val="18"/>
+          <w:rtl/>
+        </w:rPr>
+        <w:t>:</w:t>
       </w:r>
     </w:p>
     <w:p>
@@ -16024,7 +16563,29 @@
           <w:szCs w:val="18"/>
           <w:rtl/>
         </w:rPr>
-        <w:t xml:space="preserve">עלינו להשוות בין היוריסטיקות שנקרא להן בהתאם לסעיף שבו הן הופיעו - </w:t>
+        <w:t xml:space="preserve">עלינו להשוות בין </w:t>
+      </w:r>
+      <w:proofErr w:type="spellStart"/>
+      <w:r>
+        <w:rPr>
+          <w:rFonts w:hint="cs"/>
+          <w:color w:val="548DD4" w:themeColor="text2" w:themeTint="99"/>
+          <w:sz w:val="18"/>
+          <w:szCs w:val="18"/>
+          <w:rtl/>
+        </w:rPr>
+        <w:t>היוריסטיקות</w:t>
+      </w:r>
+      <w:proofErr w:type="spellEnd"/>
+      <w:r>
+        <w:rPr>
+          <w:rFonts w:hint="cs"/>
+          <w:color w:val="548DD4" w:themeColor="text2" w:themeTint="99"/>
+          <w:sz w:val="18"/>
+          <w:szCs w:val="18"/>
+          <w:rtl/>
+        </w:rPr>
+        <w:t xml:space="preserve"> שנקרא להן בהתאם לסעיף שבו הן הופיעו - </w:t>
       </w:r>
       <m:oMath>
         <m:r>
@@ -16131,7 +16692,31 @@
           <w:rtl/>
           <w:lang w:val="en-US"/>
         </w:rPr>
-        <w:t xml:space="preserve"> היא החסם התחתון על כל שאר היוריסטיקות כי היא היוריסטיקה הטריוויאלית ביותר שמשמשת כאינדיקטור האם זהו מצב יעד או לא.</w:t>
+        <w:t xml:space="preserve"> היא החסם התחתון על כל שאר </w:t>
+      </w:r>
+      <w:proofErr w:type="spellStart"/>
+      <w:r>
+        <w:rPr>
+          <w:rFonts w:hint="cs"/>
+          <w:color w:val="548DD4" w:themeColor="text2" w:themeTint="99"/>
+          <w:sz w:val="18"/>
+          <w:szCs w:val="18"/>
+          <w:rtl/>
+          <w:lang w:val="en-US"/>
+        </w:rPr>
+        <w:t>היוריסטיקות</w:t>
+      </w:r>
+      <w:proofErr w:type="spellEnd"/>
+      <w:r>
+        <w:rPr>
+          <w:rFonts w:hint="cs"/>
+          <w:color w:val="548DD4" w:themeColor="text2" w:themeTint="99"/>
+          <w:sz w:val="18"/>
+          <w:szCs w:val="18"/>
+          <w:rtl/>
+          <w:lang w:val="en-US"/>
+        </w:rPr>
+        <w:t xml:space="preserve"> כי היא היוריסטיקה הטריוויאלית ביותר שמשמשת כאינדיקטור האם זהו מצב יעד או לא.</w:t>
       </w:r>
       <w:r>
         <w:rPr>
@@ -16172,7 +16757,31 @@
           <w:rtl/>
           <w:lang w:val="en-US"/>
         </w:rPr>
-        <w:t xml:space="preserve">, היוריסטיקות </w:t>
+        <w:t xml:space="preserve">, </w:t>
+      </w:r>
+      <w:proofErr w:type="spellStart"/>
+      <w:r>
+        <w:rPr>
+          <w:rFonts w:hint="cs"/>
+          <w:color w:val="548DD4" w:themeColor="text2" w:themeTint="99"/>
+          <w:sz w:val="18"/>
+          <w:szCs w:val="18"/>
+          <w:rtl/>
+          <w:lang w:val="en-US"/>
+        </w:rPr>
+        <w:t>היוריסטיקות</w:t>
+      </w:r>
+      <w:proofErr w:type="spellEnd"/>
+      <w:r>
+        <w:rPr>
+          <w:rFonts w:hint="cs"/>
+          <w:color w:val="548DD4" w:themeColor="text2" w:themeTint="99"/>
+          <w:sz w:val="18"/>
+          <w:szCs w:val="18"/>
+          <w:rtl/>
+          <w:lang w:val="en-US"/>
+        </w:rPr>
+        <w:t xml:space="preserve"> </w:t>
       </w:r>
       <m:oMath>
         <m:sSub>
@@ -18112,8 +18721,17 @@
           <w:rFonts w:hint="cs"/>
           <w:color w:val="4472C4"/>
         </w:rPr>
-        <w:t>*-epsilon</w:t>
-      </w:r>
+        <w:t>*-</w:t>
+      </w:r>
+      <w:proofErr w:type="spellStart"/>
+      <w:r>
+        <w:rPr>
+          <w:rFonts w:hint="cs"/>
+          <w:color w:val="4472C4"/>
+        </w:rPr>
+        <w:t>epsilon</w:t>
+      </w:r>
+      <w:proofErr w:type="spellEnd"/>
       <w:r>
         <w:rPr>
           <w:rFonts w:hint="cs"/>
@@ -18177,7 +18795,27 @@
           <w:szCs w:val="18"/>
           <w:rtl/>
         </w:rPr>
-        <w:t xml:space="preserve">ממשו את החלקים החסרים באלג׳ </w:t>
+        <w:t xml:space="preserve">ממשו את החלקים החסרים </w:t>
+      </w:r>
+      <w:proofErr w:type="spellStart"/>
+      <w:r>
+        <w:rPr>
+          <w:rFonts w:hint="cs"/>
+          <w:sz w:val="18"/>
+          <w:szCs w:val="18"/>
+          <w:rtl/>
+        </w:rPr>
+        <w:t>באלג</w:t>
+      </w:r>
+      <w:proofErr w:type="spellEnd"/>
+      <w:r>
+        <w:rPr>
+          <w:rFonts w:hint="cs"/>
+          <w:sz w:val="18"/>
+          <w:szCs w:val="18"/>
+          <w:rtl/>
+        </w:rPr>
+        <w:t xml:space="preserve">׳ </w:t>
       </w:r>
       <w:r>
         <w:rPr>
@@ -18441,6 +19079,7 @@
         </w:rPr>
         <w:t xml:space="preserve"> זמן חישוב יותר גדול כתוצאה מקושי החישוב של ה-</w:t>
       </w:r>
+      <w:proofErr w:type="spellStart"/>
       <w:r>
         <w:rPr>
           <w:rFonts w:hint="cs"/>
@@ -18450,6 +19089,7 @@
         </w:rPr>
         <w:t>Focal</w:t>
       </w:r>
+      <w:proofErr w:type="spellEnd"/>
       <w:r>
         <w:rPr>
           <w:rFonts w:hint="cs"/>
@@ -18623,7 +19263,29 @@
           <w:rtl/>
           <w:lang w:val="en-US"/>
         </w:rPr>
-        <w:t>, מבחינת מספר פיתוחים, מסלול שנבחר ועלות המסלול שנבחר</w:t>
+        <w:t>, מבחינת מספר פיתוחים, מסל</w:t>
+      </w:r>
+      <w:proofErr w:type="spellStart"/>
+      <w:r>
+        <w:rPr>
+          <w:rFonts w:hint="cs"/>
+          <w:sz w:val="18"/>
+          <w:szCs w:val="18"/>
+          <w:rtl/>
+          <w:lang w:val="en-US"/>
+        </w:rPr>
+        <w:t>ול</w:t>
+      </w:r>
+      <w:proofErr w:type="spellEnd"/>
+      <w:r>
+        <w:rPr>
+          <w:rFonts w:hint="cs"/>
+          <w:sz w:val="18"/>
+          <w:szCs w:val="18"/>
+          <w:rtl/>
+          <w:lang w:val="en-US"/>
+        </w:rPr>
+        <w:t xml:space="preserve"> שנבחר ועלות המסלול שנבחר</w:t>
       </w:r>
       <w:r>
         <w:rPr>
@@ -19483,6 +20145,7 @@
         </w:rPr>
         <w:t xml:space="preserve"> היא יור</w:t>
       </w:r>
+      <w:proofErr w:type="spellStart"/>
       <w:r>
         <w:rPr>
           <w:rFonts w:hint="cs"/>
@@ -19503,7 +20166,19 @@
           <w:rtl/>
           <w:lang w:val="en-US"/>
         </w:rPr>
-        <w:t>סטיקה קבילה</w:t>
+        <w:t>סטיקה</w:t>
+      </w:r>
+      <w:proofErr w:type="spellEnd"/>
+      <w:r>
+        <w:rPr>
+          <w:rFonts w:hint="cs"/>
+          <w:color w:val="000000" w:themeColor="text1"/>
+          <w:sz w:val="18"/>
+          <w:szCs w:val="18"/>
+          <w:rtl/>
+          <w:lang w:val="en-US"/>
+        </w:rPr>
+        <w:t xml:space="preserve"> קבילה</w:t>
       </w:r>
       <w:r>
         <w:rPr>
@@ -20513,7 +21188,31 @@
           <w:rtl/>
           <w:lang w:val="en-US"/>
         </w:rPr>
-        <w:t xml:space="preserve"> ומצב היעד הוא </w:t>
+        <w:t xml:space="preserve"> ומצב היעד ה</w:t>
+      </w:r>
+      <w:proofErr w:type="spellStart"/>
+      <w:r>
+        <w:rPr>
+          <w:rFonts w:hint="cs"/>
+          <w:color w:val="548DD4" w:themeColor="text2" w:themeTint="99"/>
+          <w:sz w:val="18"/>
+          <w:szCs w:val="18"/>
+          <w:rtl/>
+          <w:lang w:val="en-US"/>
+        </w:rPr>
+        <w:t>וא</w:t>
+      </w:r>
+      <w:proofErr w:type="spellEnd"/>
+      <w:r>
+        <w:rPr>
+          <w:rFonts w:hint="cs"/>
+          <w:color w:val="548DD4" w:themeColor="text2" w:themeTint="99"/>
+          <w:sz w:val="18"/>
+          <w:szCs w:val="18"/>
+          <w:rtl/>
+          <w:lang w:val="en-US"/>
+        </w:rPr>
+        <w:t xml:space="preserve"> </w:t>
       </w:r>
       <m:oMath>
         <m:r>
@@ -24258,6 +24957,7 @@
         </w:rPr>
         <w:t xml:space="preserve"> הלכו לאיבוד באגם הקפוא שלנו, שגודלו </w:t>
       </w:r>
+      <w:proofErr w:type="spellStart"/>
       <w:r>
         <w:rPr>
           <w:color w:val="000000" w:themeColor="text1"/>
@@ -24267,6 +24967,7 @@
         </w:rPr>
         <w:t>NxN</w:t>
       </w:r>
+      <w:proofErr w:type="spellEnd"/>
       <w:r>
         <w:rPr>
           <w:rFonts w:hint="cs"/>
@@ -28211,7 +28912,25 @@
           <w:szCs w:val="18"/>
           <w:rtl/>
         </w:rPr>
-        <w:t>מעבר למימוש ולדו״ח, ציונכם מורכב גם מהגשה תקינה של המטלה לפי הכללים הבאים</w:t>
+        <w:t xml:space="preserve">מעבר למימוש ולדו״ח, </w:t>
+      </w:r>
+      <w:proofErr w:type="spellStart"/>
+      <w:r>
+        <w:rPr>
+          <w:sz w:val="18"/>
+          <w:szCs w:val="18"/>
+          <w:rtl/>
+        </w:rPr>
+        <w:t>ציונכם</w:t>
+      </w:r>
+      <w:proofErr w:type="spellEnd"/>
+      <w:r>
+        <w:rPr>
+          <w:sz w:val="18"/>
+          <w:szCs w:val="18"/>
+          <w:rtl/>
+        </w:rPr>
+        <w:t xml:space="preserve"> מורכב גם מהגשה תקינה של המטלה לפי הכללים הבאים</w:t>
       </w:r>
       <w:r>
         <w:rPr>

</xml_diff>